<commit_message>
Updated SRS, completed the Introduction
</commit_message>
<xml_diff>
--- a/05_SRS/TT3L_G01_SRS.docx
+++ b/05_SRS/TT3L_G01_SRS.docx
@@ -769,7 +769,7 @@
           <w:r>
             <w:fldChar w:fldCharType="separate"/>
           </w:r>
-          <w:hyperlink w:anchor="_Toc198757248" w:history="1">
+          <w:hyperlink w:anchor="_Toc198838884" w:history="1">
             <w:r>
               <w:rPr>
                 <w:rStyle w:val="Hyperlink"/>
@@ -787,7 +787,7 @@
                 <w:lang w:val="en-MY"/>
                 <w14:ligatures w14:val="standardContextual"/>
               </w:rPr>
-              <w:t xml:space="preserve"> </w:t>
+              <w:tab/>
             </w:r>
             <w:r>
               <w:rPr>
@@ -815,7 +815,7 @@
                 <w:noProof/>
                 <w:webHidden/>
               </w:rPr>
-              <w:instrText xml:space="preserve"> PAGEREF _Toc198757248 \h </w:instrText>
+              <w:instrText xml:space="preserve"> PAGEREF _Toc198838884 \h </w:instrText>
             </w:r>
             <w:r>
               <w:rPr>
@@ -835,7 +835,7 @@
                 <w:noProof/>
                 <w:webHidden/>
               </w:rPr>
-              <w:t>2</w:t>
+              <w:t>4</w:t>
             </w:r>
             <w:r>
               <w:rPr>
@@ -853,17 +853,23 @@
               <w:tab w:val="right" w:pos="9350"/>
             </w:tabs>
             <w:rPr>
+              <w:rFonts w:asciiTheme="minorHAnsi" w:eastAsiaTheme="minorEastAsia" w:hAnsiTheme="minorHAnsi" w:cstheme="minorBidi"/>
               <w:noProof/>
+              <w:kern w:val="2"/>
+              <w:sz w:val="24"/>
+              <w:szCs w:val="24"/>
+              <w:lang w:val="en-MY"/>
+              <w14:ligatures w14:val="standardContextual"/>
             </w:rPr>
           </w:pPr>
-          <w:hyperlink w:anchor="_Toc198757249" w:history="1">
+          <w:hyperlink w:anchor="_Toc198838885" w:history="1">
             <w:r>
               <w:rPr>
                 <w:rStyle w:val="Hyperlink"/>
-                <w:rFonts w:ascii="Arial" w:eastAsia="Arial" w:hAnsi="Arial" w:cs="Arial"/>
-                <w:noProof/>
-              </w:rPr>
-              <w:t>1.1</w:t>
+                <w:rFonts w:eastAsia="Arial"/>
+                <w:noProof/>
+              </w:rPr>
+              <w:t>1.1 Purpose</w:t>
             </w:r>
             <w:r>
               <w:rPr>
@@ -884,7 +890,7 @@
                 <w:noProof/>
                 <w:webHidden/>
               </w:rPr>
-              <w:instrText xml:space="preserve"> PAGEREF _Toc198757249 \h </w:instrText>
+              <w:instrText xml:space="preserve"> PAGEREF _Toc198838885 \h </w:instrText>
             </w:r>
             <w:r>
               <w:rPr>
@@ -904,7 +910,7 @@
                 <w:noProof/>
                 <w:webHidden/>
               </w:rPr>
-              <w:t>2</w:t>
+              <w:t>4</w:t>
             </w:r>
             <w:r>
               <w:rPr>
@@ -922,17 +928,23 @@
               <w:tab w:val="right" w:pos="9350"/>
             </w:tabs>
             <w:rPr>
+              <w:rFonts w:asciiTheme="minorHAnsi" w:eastAsiaTheme="minorEastAsia" w:hAnsiTheme="minorHAnsi" w:cstheme="minorBidi"/>
               <w:noProof/>
+              <w:kern w:val="2"/>
+              <w:sz w:val="24"/>
+              <w:szCs w:val="24"/>
+              <w:lang w:val="en-MY"/>
+              <w14:ligatures w14:val="standardContextual"/>
             </w:rPr>
           </w:pPr>
-          <w:hyperlink w:anchor="_Toc198757250" w:history="1">
+          <w:hyperlink w:anchor="_Toc198838887" w:history="1">
             <w:r>
               <w:rPr>
                 <w:rStyle w:val="Hyperlink"/>
                 <w:rFonts w:eastAsia="Arial"/>
                 <w:noProof/>
               </w:rPr>
-              <w:t>1.2</w:t>
+              <w:t>1.2 Scope</w:t>
             </w:r>
             <w:r>
               <w:rPr>
@@ -953,7 +965,7 @@
                 <w:noProof/>
                 <w:webHidden/>
               </w:rPr>
-              <w:instrText xml:space="preserve"> PAGEREF _Toc198757250 \h </w:instrText>
+              <w:instrText xml:space="preserve"> PAGEREF _Toc198838887 \h </w:instrText>
             </w:r>
             <w:r>
               <w:rPr>
@@ -973,7 +985,7 @@
                 <w:noProof/>
                 <w:webHidden/>
               </w:rPr>
-              <w:t>3</w:t>
+              <w:t>4</w:t>
             </w:r>
             <w:r>
               <w:rPr>
@@ -991,17 +1003,23 @@
               <w:tab w:val="right" w:pos="9350"/>
             </w:tabs>
             <w:rPr>
+              <w:rFonts w:asciiTheme="minorHAnsi" w:eastAsiaTheme="minorEastAsia" w:hAnsiTheme="minorHAnsi" w:cstheme="minorBidi"/>
               <w:noProof/>
+              <w:kern w:val="2"/>
+              <w:sz w:val="24"/>
+              <w:szCs w:val="24"/>
+              <w:lang w:val="en-MY"/>
+              <w14:ligatures w14:val="standardContextual"/>
             </w:rPr>
           </w:pPr>
-          <w:hyperlink w:anchor="_Toc198757251" w:history="1">
+          <w:hyperlink w:anchor="_Toc198838888" w:history="1">
             <w:r>
               <w:rPr>
                 <w:rStyle w:val="Hyperlink"/>
                 <w:rFonts w:eastAsia="Arial"/>
                 <w:noProof/>
               </w:rPr>
-              <w:t>1.3</w:t>
+              <w:t>1.3 Product Overview</w:t>
             </w:r>
             <w:r>
               <w:rPr>
@@ -1022,7 +1040,7 @@
                 <w:noProof/>
                 <w:webHidden/>
               </w:rPr>
-              <w:instrText xml:space="preserve"> PAGEREF _Toc198757251 \h </w:instrText>
+              <w:instrText xml:space="preserve"> PAGEREF _Toc198838888 \h </w:instrText>
             </w:r>
             <w:r>
               <w:rPr>
@@ -1042,7 +1060,7 @@
                 <w:noProof/>
                 <w:webHidden/>
               </w:rPr>
-              <w:t>3</w:t>
+              <w:t>4</w:t>
             </w:r>
             <w:r>
               <w:rPr>
@@ -1060,17 +1078,23 @@
               <w:tab w:val="right" w:pos="9350"/>
             </w:tabs>
             <w:rPr>
+              <w:rFonts w:asciiTheme="minorHAnsi" w:eastAsiaTheme="minorEastAsia" w:hAnsiTheme="minorHAnsi" w:cstheme="minorBidi"/>
               <w:noProof/>
+              <w:kern w:val="2"/>
+              <w:sz w:val="24"/>
+              <w:szCs w:val="24"/>
+              <w:lang w:val="en-MY"/>
+              <w14:ligatures w14:val="standardContextual"/>
             </w:rPr>
           </w:pPr>
-          <w:hyperlink w:anchor="_Toc198757252" w:history="1">
+          <w:hyperlink w:anchor="_Toc198838889" w:history="1">
             <w:r>
               <w:rPr>
                 <w:rStyle w:val="Hyperlink"/>
                 <w:rFonts w:eastAsia="Arial"/>
                 <w:noProof/>
               </w:rPr>
-              <w:t>1.3.1</w:t>
+              <w:t>1.3.1 Product Perspective</w:t>
             </w:r>
             <w:r>
               <w:rPr>
@@ -1091,7 +1115,7 @@
                 <w:noProof/>
                 <w:webHidden/>
               </w:rPr>
-              <w:instrText xml:space="preserve"> PAGEREF _Toc198757252 \h </w:instrText>
+              <w:instrText xml:space="preserve"> PAGEREF _Toc198838889 \h </w:instrText>
             </w:r>
             <w:r>
               <w:rPr>
@@ -1111,7 +1135,7 @@
                 <w:noProof/>
                 <w:webHidden/>
               </w:rPr>
-              <w:t>3</w:t>
+              <w:t>4</w:t>
             </w:r>
             <w:r>
               <w:rPr>
@@ -1129,17 +1153,23 @@
               <w:tab w:val="right" w:pos="9350"/>
             </w:tabs>
             <w:rPr>
+              <w:rFonts w:asciiTheme="minorHAnsi" w:eastAsiaTheme="minorEastAsia" w:hAnsiTheme="minorHAnsi" w:cstheme="minorBidi"/>
               <w:noProof/>
+              <w:kern w:val="2"/>
+              <w:sz w:val="24"/>
+              <w:szCs w:val="24"/>
+              <w:lang w:val="en-MY"/>
+              <w14:ligatures w14:val="standardContextual"/>
             </w:rPr>
           </w:pPr>
-          <w:hyperlink w:anchor="_Toc198757253" w:history="1">
+          <w:hyperlink w:anchor="_Toc198838890" w:history="1">
             <w:r>
               <w:rPr>
                 <w:rStyle w:val="Hyperlink"/>
                 <w:rFonts w:eastAsia="Arial"/>
                 <w:noProof/>
               </w:rPr>
-              <w:t>1.3.2</w:t>
+              <w:t>1.3.2 Product Function</w:t>
             </w:r>
             <w:r>
               <w:rPr>
@@ -1160,7 +1190,7 @@
                 <w:noProof/>
                 <w:webHidden/>
               </w:rPr>
-              <w:instrText xml:space="preserve"> PAGEREF _Toc198757253 \h </w:instrText>
+              <w:instrText xml:space="preserve"> PAGEREF _Toc198838890 \h </w:instrText>
             </w:r>
             <w:r>
               <w:rPr>
@@ -1180,7 +1210,7 @@
                 <w:noProof/>
                 <w:webHidden/>
               </w:rPr>
-              <w:t>3</w:t>
+              <w:t>4</w:t>
             </w:r>
             <w:r>
               <w:rPr>
@@ -1198,17 +1228,23 @@
               <w:tab w:val="right" w:pos="9350"/>
             </w:tabs>
             <w:rPr>
+              <w:rFonts w:asciiTheme="minorHAnsi" w:eastAsiaTheme="minorEastAsia" w:hAnsiTheme="minorHAnsi" w:cstheme="minorBidi"/>
               <w:noProof/>
+              <w:kern w:val="2"/>
+              <w:sz w:val="24"/>
+              <w:szCs w:val="24"/>
+              <w:lang w:val="en-MY"/>
+              <w14:ligatures w14:val="standardContextual"/>
             </w:rPr>
           </w:pPr>
-          <w:hyperlink w:anchor="_Toc198757254" w:history="1">
+          <w:hyperlink w:anchor="_Toc198838891" w:history="1">
             <w:r>
               <w:rPr>
                 <w:rStyle w:val="Hyperlink"/>
                 <w:rFonts w:eastAsia="Arial"/>
                 <w:noProof/>
               </w:rPr>
-              <w:t>1.3.3</w:t>
+              <w:t>1.3.3 User Characteristics</w:t>
             </w:r>
             <w:r>
               <w:rPr>
@@ -1229,7 +1265,7 @@
                 <w:noProof/>
                 <w:webHidden/>
               </w:rPr>
-              <w:instrText xml:space="preserve"> PAGEREF _Toc198757254 \h </w:instrText>
+              <w:instrText xml:space="preserve"> PAGEREF _Toc198838891 \h </w:instrText>
             </w:r>
             <w:r>
               <w:rPr>
@@ -1249,7 +1285,7 @@
                 <w:noProof/>
                 <w:webHidden/>
               </w:rPr>
-              <w:t>3</w:t>
+              <w:t>4</w:t>
             </w:r>
             <w:r>
               <w:rPr>
@@ -1267,17 +1303,23 @@
               <w:tab w:val="right" w:pos="9350"/>
             </w:tabs>
             <w:rPr>
+              <w:rFonts w:asciiTheme="minorHAnsi" w:eastAsiaTheme="minorEastAsia" w:hAnsiTheme="minorHAnsi" w:cstheme="minorBidi"/>
               <w:noProof/>
+              <w:kern w:val="2"/>
+              <w:sz w:val="24"/>
+              <w:szCs w:val="24"/>
+              <w:lang w:val="en-MY"/>
+              <w14:ligatures w14:val="standardContextual"/>
             </w:rPr>
           </w:pPr>
-          <w:hyperlink w:anchor="_Toc198757255" w:history="1">
+          <w:hyperlink w:anchor="_Toc198838892" w:history="1">
             <w:r>
               <w:rPr>
                 <w:rStyle w:val="Hyperlink"/>
                 <w:rFonts w:eastAsia="Arial"/>
                 <w:noProof/>
               </w:rPr>
-              <w:t>1.3.4</w:t>
+              <w:t>1.3.4 Limitation</w:t>
             </w:r>
             <w:r>
               <w:rPr>
@@ -1298,7 +1340,7 @@
                 <w:noProof/>
                 <w:webHidden/>
               </w:rPr>
-              <w:instrText xml:space="preserve"> PAGEREF _Toc198757255 \h </w:instrText>
+              <w:instrText xml:space="preserve"> PAGEREF _Toc198838892 \h </w:instrText>
             </w:r>
             <w:r>
               <w:rPr>
@@ -1318,7 +1360,7 @@
                 <w:noProof/>
                 <w:webHidden/>
               </w:rPr>
-              <w:t>3</w:t>
+              <w:t>4</w:t>
             </w:r>
             <w:r>
               <w:rPr>
@@ -1336,17 +1378,23 @@
               <w:tab w:val="right" w:pos="9350"/>
             </w:tabs>
             <w:rPr>
+              <w:rFonts w:asciiTheme="minorHAnsi" w:eastAsiaTheme="minorEastAsia" w:hAnsiTheme="minorHAnsi" w:cstheme="minorBidi"/>
               <w:noProof/>
+              <w:kern w:val="2"/>
+              <w:sz w:val="24"/>
+              <w:szCs w:val="24"/>
+              <w:lang w:val="en-MY"/>
+              <w14:ligatures w14:val="standardContextual"/>
             </w:rPr>
           </w:pPr>
-          <w:hyperlink w:anchor="_Toc198757256" w:history="1">
+          <w:hyperlink w:anchor="_Toc198838893" w:history="1">
             <w:r>
               <w:rPr>
                 <w:rStyle w:val="Hyperlink"/>
                 <w:rFonts w:eastAsia="Arial"/>
                 <w:noProof/>
               </w:rPr>
-              <w:t>1.4</w:t>
+              <w:t>1.4 Definition</w:t>
             </w:r>
             <w:r>
               <w:rPr>
@@ -1367,7 +1415,7 @@
                 <w:noProof/>
                 <w:webHidden/>
               </w:rPr>
-              <w:instrText xml:space="preserve"> PAGEREF _Toc198757256 \h </w:instrText>
+              <w:instrText xml:space="preserve"> PAGEREF _Toc198838893 \h </w:instrText>
             </w:r>
             <w:r>
               <w:rPr>
@@ -1387,7 +1435,7 @@
                 <w:noProof/>
                 <w:webHidden/>
               </w:rPr>
-              <w:t>3</w:t>
+              <w:t>4</w:t>
             </w:r>
             <w:r>
               <w:rPr>
@@ -1414,13 +1462,13 @@
               <w14:ligatures w14:val="standardContextual"/>
             </w:rPr>
           </w:pPr>
-          <w:hyperlink w:anchor="_Toc198757257" w:history="1">
+          <w:hyperlink w:anchor="_Toc198838894" w:history="1">
             <w:r>
               <w:rPr>
                 <w:rStyle w:val="Hyperlink"/>
                 <w:noProof/>
               </w:rPr>
-              <w:t>2.0 Reference</w:t>
+              <w:t>2.0 References</w:t>
             </w:r>
             <w:r>
               <w:rPr>
@@ -1441,7 +1489,7 @@
                 <w:noProof/>
                 <w:webHidden/>
               </w:rPr>
-              <w:instrText xml:space="preserve"> PAGEREF _Toc198757257 \h </w:instrText>
+              <w:instrText xml:space="preserve"> PAGEREF _Toc198838894 \h </w:instrText>
             </w:r>
             <w:r>
               <w:rPr>
@@ -1461,7 +1509,7 @@
                 <w:noProof/>
                 <w:webHidden/>
               </w:rPr>
-              <w:t>3</w:t>
+              <w:t>4</w:t>
             </w:r>
             <w:r>
               <w:rPr>
@@ -1488,7 +1536,7 @@
               <w14:ligatures w14:val="standardContextual"/>
             </w:rPr>
           </w:pPr>
-          <w:hyperlink w:anchor="_Toc198757258" w:history="1">
+          <w:hyperlink w:anchor="_Toc198838895" w:history="1">
             <w:r>
               <w:rPr>
                 <w:rStyle w:val="Hyperlink"/>
@@ -1515,7 +1563,7 @@
                 <w:noProof/>
                 <w:webHidden/>
               </w:rPr>
-              <w:instrText xml:space="preserve"> PAGEREF _Toc198757258 \h </w:instrText>
+              <w:instrText xml:space="preserve"> PAGEREF _Toc198838895 \h </w:instrText>
             </w:r>
             <w:r>
               <w:rPr>
@@ -1535,7 +1583,599 @@
                 <w:noProof/>
                 <w:webHidden/>
               </w:rPr>
-              <w:t>3</w:t>
+              <w:t>5</w:t>
+            </w:r>
+            <w:r>
+              <w:rPr>
+                <w:noProof/>
+                <w:webHidden/>
+              </w:rPr>
+              <w:fldChar w:fldCharType="end"/>
+            </w:r>
+          </w:hyperlink>
+        </w:p>
+        <w:p>
+          <w:pPr>
+            <w:pStyle w:val="TOC2"/>
+            <w:tabs>
+              <w:tab w:val="right" w:pos="9350"/>
+            </w:tabs>
+            <w:rPr>
+              <w:rFonts w:asciiTheme="minorHAnsi" w:eastAsiaTheme="minorEastAsia" w:hAnsiTheme="minorHAnsi" w:cstheme="minorBidi"/>
+              <w:noProof/>
+              <w:kern w:val="2"/>
+              <w:sz w:val="24"/>
+              <w:szCs w:val="24"/>
+              <w:lang w:val="en-MY"/>
+              <w14:ligatures w14:val="standardContextual"/>
+            </w:rPr>
+          </w:pPr>
+          <w:hyperlink w:anchor="_Toc198838896" w:history="1">
+            <w:r>
+              <w:rPr>
+                <w:rStyle w:val="Hyperlink"/>
+                <w:noProof/>
+              </w:rPr>
+              <w:t>3.1 Functions</w:t>
+            </w:r>
+            <w:r>
+              <w:rPr>
+                <w:noProof/>
+                <w:webHidden/>
+              </w:rPr>
+              <w:tab/>
+            </w:r>
+            <w:r>
+              <w:rPr>
+                <w:noProof/>
+                <w:webHidden/>
+              </w:rPr>
+              <w:fldChar w:fldCharType="begin"/>
+            </w:r>
+            <w:r>
+              <w:rPr>
+                <w:noProof/>
+                <w:webHidden/>
+              </w:rPr>
+              <w:instrText xml:space="preserve"> PAGEREF _Toc198838896 \h </w:instrText>
+            </w:r>
+            <w:r>
+              <w:rPr>
+                <w:noProof/>
+                <w:webHidden/>
+              </w:rPr>
+            </w:r>
+            <w:r>
+              <w:rPr>
+                <w:noProof/>
+                <w:webHidden/>
+              </w:rPr>
+              <w:fldChar w:fldCharType="separate"/>
+            </w:r>
+            <w:r>
+              <w:rPr>
+                <w:noProof/>
+                <w:webHidden/>
+              </w:rPr>
+              <w:t>5</w:t>
+            </w:r>
+            <w:r>
+              <w:rPr>
+                <w:noProof/>
+                <w:webHidden/>
+              </w:rPr>
+              <w:fldChar w:fldCharType="end"/>
+            </w:r>
+          </w:hyperlink>
+        </w:p>
+        <w:p>
+          <w:pPr>
+            <w:pStyle w:val="TOC2"/>
+            <w:tabs>
+              <w:tab w:val="right" w:pos="9350"/>
+            </w:tabs>
+            <w:rPr>
+              <w:rFonts w:asciiTheme="minorHAnsi" w:eastAsiaTheme="minorEastAsia" w:hAnsiTheme="minorHAnsi" w:cstheme="minorBidi"/>
+              <w:noProof/>
+              <w:kern w:val="2"/>
+              <w:sz w:val="24"/>
+              <w:szCs w:val="24"/>
+              <w:lang w:val="en-MY"/>
+              <w14:ligatures w14:val="standardContextual"/>
+            </w:rPr>
+          </w:pPr>
+          <w:hyperlink w:anchor="_Toc198838897" w:history="1">
+            <w:r>
+              <w:rPr>
+                <w:rStyle w:val="Hyperlink"/>
+                <w:noProof/>
+              </w:rPr>
+              <w:t>3.2 Performance Requirements</w:t>
+            </w:r>
+            <w:r>
+              <w:rPr>
+                <w:noProof/>
+                <w:webHidden/>
+              </w:rPr>
+              <w:tab/>
+            </w:r>
+            <w:r>
+              <w:rPr>
+                <w:noProof/>
+                <w:webHidden/>
+              </w:rPr>
+              <w:fldChar w:fldCharType="begin"/>
+            </w:r>
+            <w:r>
+              <w:rPr>
+                <w:noProof/>
+                <w:webHidden/>
+              </w:rPr>
+              <w:instrText xml:space="preserve"> PAGEREF _Toc198838897 \h </w:instrText>
+            </w:r>
+            <w:r>
+              <w:rPr>
+                <w:noProof/>
+                <w:webHidden/>
+              </w:rPr>
+            </w:r>
+            <w:r>
+              <w:rPr>
+                <w:noProof/>
+                <w:webHidden/>
+              </w:rPr>
+              <w:fldChar w:fldCharType="separate"/>
+            </w:r>
+            <w:r>
+              <w:rPr>
+                <w:noProof/>
+                <w:webHidden/>
+              </w:rPr>
+              <w:t>5</w:t>
+            </w:r>
+            <w:r>
+              <w:rPr>
+                <w:noProof/>
+                <w:webHidden/>
+              </w:rPr>
+              <w:fldChar w:fldCharType="end"/>
+            </w:r>
+          </w:hyperlink>
+        </w:p>
+        <w:p>
+          <w:pPr>
+            <w:pStyle w:val="TOC2"/>
+            <w:tabs>
+              <w:tab w:val="right" w:pos="9350"/>
+            </w:tabs>
+            <w:rPr>
+              <w:rFonts w:asciiTheme="minorHAnsi" w:eastAsiaTheme="minorEastAsia" w:hAnsiTheme="minorHAnsi" w:cstheme="minorBidi"/>
+              <w:noProof/>
+              <w:kern w:val="2"/>
+              <w:sz w:val="24"/>
+              <w:szCs w:val="24"/>
+              <w:lang w:val="en-MY"/>
+              <w14:ligatures w14:val="standardContextual"/>
+            </w:rPr>
+          </w:pPr>
+          <w:hyperlink w:anchor="_Toc198838898" w:history="1">
+            <w:r>
+              <w:rPr>
+                <w:rStyle w:val="Hyperlink"/>
+                <w:noProof/>
+              </w:rPr>
+              <w:t>3.3 Usability Requirement</w:t>
+            </w:r>
+            <w:r>
+              <w:rPr>
+                <w:noProof/>
+                <w:webHidden/>
+              </w:rPr>
+              <w:tab/>
+            </w:r>
+            <w:r>
+              <w:rPr>
+                <w:noProof/>
+                <w:webHidden/>
+              </w:rPr>
+              <w:fldChar w:fldCharType="begin"/>
+            </w:r>
+            <w:r>
+              <w:rPr>
+                <w:noProof/>
+                <w:webHidden/>
+              </w:rPr>
+              <w:instrText xml:space="preserve"> PAGEREF _Toc198838898 \h </w:instrText>
+            </w:r>
+            <w:r>
+              <w:rPr>
+                <w:noProof/>
+                <w:webHidden/>
+              </w:rPr>
+            </w:r>
+            <w:r>
+              <w:rPr>
+                <w:noProof/>
+                <w:webHidden/>
+              </w:rPr>
+              <w:fldChar w:fldCharType="separate"/>
+            </w:r>
+            <w:r>
+              <w:rPr>
+                <w:noProof/>
+                <w:webHidden/>
+              </w:rPr>
+              <w:t>5</w:t>
+            </w:r>
+            <w:r>
+              <w:rPr>
+                <w:noProof/>
+                <w:webHidden/>
+              </w:rPr>
+              <w:fldChar w:fldCharType="end"/>
+            </w:r>
+          </w:hyperlink>
+        </w:p>
+        <w:p>
+          <w:pPr>
+            <w:pStyle w:val="TOC2"/>
+            <w:tabs>
+              <w:tab w:val="right" w:pos="9350"/>
+            </w:tabs>
+            <w:rPr>
+              <w:rFonts w:asciiTheme="minorHAnsi" w:eastAsiaTheme="minorEastAsia" w:hAnsiTheme="minorHAnsi" w:cstheme="minorBidi"/>
+              <w:noProof/>
+              <w:kern w:val="2"/>
+              <w:sz w:val="24"/>
+              <w:szCs w:val="24"/>
+              <w:lang w:val="en-MY"/>
+              <w14:ligatures w14:val="standardContextual"/>
+            </w:rPr>
+          </w:pPr>
+          <w:hyperlink w:anchor="_Toc198838899" w:history="1">
+            <w:r>
+              <w:rPr>
+                <w:rStyle w:val="Hyperlink"/>
+                <w:noProof/>
+              </w:rPr>
+              <w:t>3.4 Interface Requirement</w:t>
+            </w:r>
+            <w:r>
+              <w:rPr>
+                <w:noProof/>
+                <w:webHidden/>
+              </w:rPr>
+              <w:tab/>
+            </w:r>
+            <w:r>
+              <w:rPr>
+                <w:noProof/>
+                <w:webHidden/>
+              </w:rPr>
+              <w:fldChar w:fldCharType="begin"/>
+            </w:r>
+            <w:r>
+              <w:rPr>
+                <w:noProof/>
+                <w:webHidden/>
+              </w:rPr>
+              <w:instrText xml:space="preserve"> PAGEREF _Toc198838899 \h </w:instrText>
+            </w:r>
+            <w:r>
+              <w:rPr>
+                <w:noProof/>
+                <w:webHidden/>
+              </w:rPr>
+            </w:r>
+            <w:r>
+              <w:rPr>
+                <w:noProof/>
+                <w:webHidden/>
+              </w:rPr>
+              <w:fldChar w:fldCharType="separate"/>
+            </w:r>
+            <w:r>
+              <w:rPr>
+                <w:noProof/>
+                <w:webHidden/>
+              </w:rPr>
+              <w:t>5</w:t>
+            </w:r>
+            <w:r>
+              <w:rPr>
+                <w:noProof/>
+                <w:webHidden/>
+              </w:rPr>
+              <w:fldChar w:fldCharType="end"/>
+            </w:r>
+          </w:hyperlink>
+        </w:p>
+        <w:p>
+          <w:pPr>
+            <w:pStyle w:val="TOC2"/>
+            <w:tabs>
+              <w:tab w:val="right" w:pos="9350"/>
+            </w:tabs>
+            <w:rPr>
+              <w:rFonts w:asciiTheme="minorHAnsi" w:eastAsiaTheme="minorEastAsia" w:hAnsiTheme="minorHAnsi" w:cstheme="minorBidi"/>
+              <w:noProof/>
+              <w:kern w:val="2"/>
+              <w:sz w:val="24"/>
+              <w:szCs w:val="24"/>
+              <w:lang w:val="en-MY"/>
+              <w14:ligatures w14:val="standardContextual"/>
+            </w:rPr>
+          </w:pPr>
+          <w:hyperlink w:anchor="_Toc198838900" w:history="1">
+            <w:r>
+              <w:rPr>
+                <w:rStyle w:val="Hyperlink"/>
+                <w:noProof/>
+              </w:rPr>
+              <w:t>3.5 Logical Database Requirement</w:t>
+            </w:r>
+            <w:r>
+              <w:rPr>
+                <w:noProof/>
+                <w:webHidden/>
+              </w:rPr>
+              <w:tab/>
+            </w:r>
+            <w:r>
+              <w:rPr>
+                <w:noProof/>
+                <w:webHidden/>
+              </w:rPr>
+              <w:fldChar w:fldCharType="begin"/>
+            </w:r>
+            <w:r>
+              <w:rPr>
+                <w:noProof/>
+                <w:webHidden/>
+              </w:rPr>
+              <w:instrText xml:space="preserve"> PAGEREF _Toc198838900 \h </w:instrText>
+            </w:r>
+            <w:r>
+              <w:rPr>
+                <w:noProof/>
+                <w:webHidden/>
+              </w:rPr>
+            </w:r>
+            <w:r>
+              <w:rPr>
+                <w:noProof/>
+                <w:webHidden/>
+              </w:rPr>
+              <w:fldChar w:fldCharType="separate"/>
+            </w:r>
+            <w:r>
+              <w:rPr>
+                <w:noProof/>
+                <w:webHidden/>
+              </w:rPr>
+              <w:t>5</w:t>
+            </w:r>
+            <w:r>
+              <w:rPr>
+                <w:noProof/>
+                <w:webHidden/>
+              </w:rPr>
+              <w:fldChar w:fldCharType="end"/>
+            </w:r>
+          </w:hyperlink>
+        </w:p>
+        <w:p>
+          <w:pPr>
+            <w:pStyle w:val="TOC2"/>
+            <w:tabs>
+              <w:tab w:val="right" w:pos="9350"/>
+            </w:tabs>
+            <w:rPr>
+              <w:rFonts w:asciiTheme="minorHAnsi" w:eastAsiaTheme="minorEastAsia" w:hAnsiTheme="minorHAnsi" w:cstheme="minorBidi"/>
+              <w:noProof/>
+              <w:kern w:val="2"/>
+              <w:sz w:val="24"/>
+              <w:szCs w:val="24"/>
+              <w:lang w:val="en-MY"/>
+              <w14:ligatures w14:val="standardContextual"/>
+            </w:rPr>
+          </w:pPr>
+          <w:hyperlink w:anchor="_Toc198838901" w:history="1">
+            <w:r>
+              <w:rPr>
+                <w:rStyle w:val="Hyperlink"/>
+                <w:noProof/>
+              </w:rPr>
+              <w:t>3.6 Design Constrains</w:t>
+            </w:r>
+            <w:r>
+              <w:rPr>
+                <w:noProof/>
+                <w:webHidden/>
+              </w:rPr>
+              <w:tab/>
+            </w:r>
+            <w:r>
+              <w:rPr>
+                <w:noProof/>
+                <w:webHidden/>
+              </w:rPr>
+              <w:fldChar w:fldCharType="begin"/>
+            </w:r>
+            <w:r>
+              <w:rPr>
+                <w:noProof/>
+                <w:webHidden/>
+              </w:rPr>
+              <w:instrText xml:space="preserve"> PAGEREF _Toc198838901 \h </w:instrText>
+            </w:r>
+            <w:r>
+              <w:rPr>
+                <w:noProof/>
+                <w:webHidden/>
+              </w:rPr>
+            </w:r>
+            <w:r>
+              <w:rPr>
+                <w:noProof/>
+                <w:webHidden/>
+              </w:rPr>
+              <w:fldChar w:fldCharType="separate"/>
+            </w:r>
+            <w:r>
+              <w:rPr>
+                <w:noProof/>
+                <w:webHidden/>
+              </w:rPr>
+              <w:t>5</w:t>
+            </w:r>
+            <w:r>
+              <w:rPr>
+                <w:noProof/>
+                <w:webHidden/>
+              </w:rPr>
+              <w:fldChar w:fldCharType="end"/>
+            </w:r>
+          </w:hyperlink>
+        </w:p>
+        <w:p>
+          <w:pPr>
+            <w:pStyle w:val="TOC2"/>
+            <w:tabs>
+              <w:tab w:val="right" w:pos="9350"/>
+            </w:tabs>
+            <w:rPr>
+              <w:rFonts w:asciiTheme="minorHAnsi" w:eastAsiaTheme="minorEastAsia" w:hAnsiTheme="minorHAnsi" w:cstheme="minorBidi"/>
+              <w:noProof/>
+              <w:kern w:val="2"/>
+              <w:sz w:val="24"/>
+              <w:szCs w:val="24"/>
+              <w:lang w:val="en-MY"/>
+              <w14:ligatures w14:val="standardContextual"/>
+            </w:rPr>
+          </w:pPr>
+          <w:hyperlink w:anchor="_Toc198838902" w:history="1">
+            <w:r>
+              <w:rPr>
+                <w:rStyle w:val="Hyperlink"/>
+                <w:noProof/>
+              </w:rPr>
+              <w:t>3.7 Software System Attributes</w:t>
+            </w:r>
+            <w:r>
+              <w:rPr>
+                <w:noProof/>
+                <w:webHidden/>
+              </w:rPr>
+              <w:tab/>
+            </w:r>
+            <w:r>
+              <w:rPr>
+                <w:noProof/>
+                <w:webHidden/>
+              </w:rPr>
+              <w:fldChar w:fldCharType="begin"/>
+            </w:r>
+            <w:r>
+              <w:rPr>
+                <w:noProof/>
+                <w:webHidden/>
+              </w:rPr>
+              <w:instrText xml:space="preserve"> PAGEREF _Toc198838902 \h </w:instrText>
+            </w:r>
+            <w:r>
+              <w:rPr>
+                <w:noProof/>
+                <w:webHidden/>
+              </w:rPr>
+            </w:r>
+            <w:r>
+              <w:rPr>
+                <w:noProof/>
+                <w:webHidden/>
+              </w:rPr>
+              <w:fldChar w:fldCharType="separate"/>
+            </w:r>
+            <w:r>
+              <w:rPr>
+                <w:noProof/>
+                <w:webHidden/>
+              </w:rPr>
+              <w:t>5</w:t>
+            </w:r>
+            <w:r>
+              <w:rPr>
+                <w:noProof/>
+                <w:webHidden/>
+              </w:rPr>
+              <w:fldChar w:fldCharType="end"/>
+            </w:r>
+          </w:hyperlink>
+        </w:p>
+        <w:p>
+          <w:pPr>
+            <w:pStyle w:val="TOC2"/>
+            <w:tabs>
+              <w:tab w:val="right" w:pos="9350"/>
+            </w:tabs>
+            <w:rPr>
+              <w:rFonts w:asciiTheme="minorHAnsi" w:eastAsiaTheme="minorEastAsia" w:hAnsiTheme="minorHAnsi" w:cstheme="minorBidi"/>
+              <w:noProof/>
+              <w:kern w:val="2"/>
+              <w:sz w:val="24"/>
+              <w:szCs w:val="24"/>
+              <w:lang w:val="en-MY"/>
+              <w14:ligatures w14:val="standardContextual"/>
+            </w:rPr>
+          </w:pPr>
+          <w:hyperlink w:anchor="_Toc198838903" w:history="1">
+            <w:r>
+              <w:rPr>
+                <w:rStyle w:val="Hyperlink"/>
+                <w:noProof/>
+              </w:rPr>
+              <w:t>3.8 Supporting Information</w:t>
+            </w:r>
+            <w:r>
+              <w:rPr>
+                <w:noProof/>
+                <w:webHidden/>
+              </w:rPr>
+              <w:tab/>
+            </w:r>
+            <w:r>
+              <w:rPr>
+                <w:noProof/>
+                <w:webHidden/>
+              </w:rPr>
+              <w:fldChar w:fldCharType="begin"/>
+            </w:r>
+            <w:r>
+              <w:rPr>
+                <w:noProof/>
+                <w:webHidden/>
+              </w:rPr>
+              <w:instrText xml:space="preserve"> PAGEREF _Toc198838903 \h </w:instrText>
+            </w:r>
+            <w:r>
+              <w:rPr>
+                <w:noProof/>
+                <w:webHidden/>
+              </w:rPr>
+            </w:r>
+            <w:r>
+              <w:rPr>
+                <w:noProof/>
+                <w:webHidden/>
+              </w:rPr>
+              <w:fldChar w:fldCharType="separate"/>
+            </w:r>
+            <w:r>
+              <w:rPr>
+                <w:noProof/>
+                <w:webHidden/>
+              </w:rPr>
+              <w:t>5</w:t>
             </w:r>
             <w:r>
               <w:rPr>
@@ -1562,7 +2202,7 @@
               <w14:ligatures w14:val="standardContextual"/>
             </w:rPr>
           </w:pPr>
-          <w:hyperlink w:anchor="_Toc198757259" w:history="1">
+          <w:hyperlink w:anchor="_Toc198838904" w:history="1">
             <w:r>
               <w:rPr>
                 <w:rStyle w:val="Hyperlink"/>
@@ -1589,7 +2229,7 @@
                 <w:noProof/>
                 <w:webHidden/>
               </w:rPr>
-              <w:instrText xml:space="preserve"> PAGEREF _Toc198757259 \h </w:instrText>
+              <w:instrText xml:space="preserve"> PAGEREF _Toc198838904 \h </w:instrText>
             </w:r>
             <w:r>
               <w:rPr>
@@ -1609,7 +2249,7 @@
                 <w:noProof/>
                 <w:webHidden/>
               </w:rPr>
-              <w:t>3</w:t>
+              <w:t>5</w:t>
             </w:r>
             <w:r>
               <w:rPr>
@@ -1636,7 +2276,7 @@
               <w14:ligatures w14:val="standardContextual"/>
             </w:rPr>
           </w:pPr>
-          <w:hyperlink w:anchor="_Toc198757260" w:history="1">
+          <w:hyperlink w:anchor="_Toc198838905" w:history="1">
             <w:r>
               <w:rPr>
                 <w:rStyle w:val="Hyperlink"/>
@@ -1663,7 +2303,7 @@
                 <w:noProof/>
                 <w:webHidden/>
               </w:rPr>
-              <w:instrText xml:space="preserve"> PAGEREF _Toc198757260 \h </w:instrText>
+              <w:instrText xml:space="preserve"> PAGEREF _Toc198838905 \h </w:instrText>
             </w:r>
             <w:r>
               <w:rPr>
@@ -1683,7 +2323,155 @@
                 <w:noProof/>
                 <w:webHidden/>
               </w:rPr>
-              <w:t>3</w:t>
+              <w:t>5</w:t>
+            </w:r>
+            <w:r>
+              <w:rPr>
+                <w:noProof/>
+                <w:webHidden/>
+              </w:rPr>
+              <w:fldChar w:fldCharType="end"/>
+            </w:r>
+          </w:hyperlink>
+        </w:p>
+        <w:p>
+          <w:pPr>
+            <w:pStyle w:val="TOC2"/>
+            <w:tabs>
+              <w:tab w:val="right" w:pos="9350"/>
+            </w:tabs>
+            <w:rPr>
+              <w:rFonts w:asciiTheme="minorHAnsi" w:eastAsiaTheme="minorEastAsia" w:hAnsiTheme="minorHAnsi" w:cstheme="minorBidi"/>
+              <w:noProof/>
+              <w:kern w:val="2"/>
+              <w:sz w:val="24"/>
+              <w:szCs w:val="24"/>
+              <w:lang w:val="en-MY"/>
+              <w14:ligatures w14:val="standardContextual"/>
+            </w:rPr>
+          </w:pPr>
+          <w:hyperlink w:anchor="_Toc198838906" w:history="1">
+            <w:r>
+              <w:rPr>
+                <w:rStyle w:val="Hyperlink"/>
+                <w:noProof/>
+              </w:rPr>
+              <w:t>5.1 Assumptions and Dependencies</w:t>
+            </w:r>
+            <w:r>
+              <w:rPr>
+                <w:noProof/>
+                <w:webHidden/>
+              </w:rPr>
+              <w:tab/>
+            </w:r>
+            <w:r>
+              <w:rPr>
+                <w:noProof/>
+                <w:webHidden/>
+              </w:rPr>
+              <w:fldChar w:fldCharType="begin"/>
+            </w:r>
+            <w:r>
+              <w:rPr>
+                <w:noProof/>
+                <w:webHidden/>
+              </w:rPr>
+              <w:instrText xml:space="preserve"> PAGEREF _Toc198838906 \h </w:instrText>
+            </w:r>
+            <w:r>
+              <w:rPr>
+                <w:noProof/>
+                <w:webHidden/>
+              </w:rPr>
+            </w:r>
+            <w:r>
+              <w:rPr>
+                <w:noProof/>
+                <w:webHidden/>
+              </w:rPr>
+              <w:fldChar w:fldCharType="separate"/>
+            </w:r>
+            <w:r>
+              <w:rPr>
+                <w:noProof/>
+                <w:webHidden/>
+              </w:rPr>
+              <w:t>5</w:t>
+            </w:r>
+            <w:r>
+              <w:rPr>
+                <w:noProof/>
+                <w:webHidden/>
+              </w:rPr>
+              <w:fldChar w:fldCharType="end"/>
+            </w:r>
+          </w:hyperlink>
+        </w:p>
+        <w:p>
+          <w:pPr>
+            <w:pStyle w:val="TOC2"/>
+            <w:tabs>
+              <w:tab w:val="right" w:pos="9350"/>
+            </w:tabs>
+            <w:rPr>
+              <w:rFonts w:asciiTheme="minorHAnsi" w:eastAsiaTheme="minorEastAsia" w:hAnsiTheme="minorHAnsi" w:cstheme="minorBidi"/>
+              <w:noProof/>
+              <w:kern w:val="2"/>
+              <w:sz w:val="24"/>
+              <w:szCs w:val="24"/>
+              <w:lang w:val="en-MY"/>
+              <w14:ligatures w14:val="standardContextual"/>
+            </w:rPr>
+          </w:pPr>
+          <w:hyperlink w:anchor="_Toc198838907" w:history="1">
+            <w:r>
+              <w:rPr>
+                <w:rStyle w:val="Hyperlink"/>
+                <w:noProof/>
+              </w:rPr>
+              <w:t>5.2 Acronyms and Abbreviations</w:t>
+            </w:r>
+            <w:r>
+              <w:rPr>
+                <w:noProof/>
+                <w:webHidden/>
+              </w:rPr>
+              <w:tab/>
+            </w:r>
+            <w:r>
+              <w:rPr>
+                <w:noProof/>
+                <w:webHidden/>
+              </w:rPr>
+              <w:fldChar w:fldCharType="begin"/>
+            </w:r>
+            <w:r>
+              <w:rPr>
+                <w:noProof/>
+                <w:webHidden/>
+              </w:rPr>
+              <w:instrText xml:space="preserve"> PAGEREF _Toc198838907 \h </w:instrText>
+            </w:r>
+            <w:r>
+              <w:rPr>
+                <w:noProof/>
+                <w:webHidden/>
+              </w:rPr>
+            </w:r>
+            <w:r>
+              <w:rPr>
+                <w:noProof/>
+                <w:webHidden/>
+              </w:rPr>
+              <w:fldChar w:fldCharType="separate"/>
+            </w:r>
+            <w:r>
+              <w:rPr>
+                <w:noProof/>
+                <w:webHidden/>
+              </w:rPr>
+              <w:t>5</w:t>
             </w:r>
             <w:r>
               <w:rPr>
@@ -1726,16 +2514,6 @@
     <w:p/>
     <w:p/>
     <w:p/>
-    <w:p/>
-    <w:p/>
-    <w:p/>
-    <w:p/>
-    <w:p/>
-    <w:p>
-      <w:r>
-        <w:br w:type="page"/>
-      </w:r>
-    </w:p>
     <w:p>
       <w:pPr>
         <w:pStyle w:val="Heading1"/>
@@ -1749,7 +2527,7 @@
           <w:szCs w:val="32"/>
         </w:rPr>
       </w:pPr>
-      <w:bookmarkStart w:id="2" w:name="_Toc198757248"/>
+      <w:bookmarkStart w:id="2" w:name="_Toc198838884"/>
       <w:r>
         <w:rPr>
           <w:rFonts w:ascii="Times New Roman" w:eastAsia="Times New Roman" w:hAnsi="Times New Roman" w:cs="Times New Roman"/>
@@ -1768,179 +2546,341 @@
           <w:rFonts w:eastAsia="Arial"/>
         </w:rPr>
       </w:pPr>
-      <w:bookmarkStart w:id="3" w:name="_Toc198757249"/>
+      <w:bookmarkStart w:id="3" w:name="_Toc198838885"/>
       <w:r>
         <w:rPr>
           <w:rFonts w:eastAsia="Arial"/>
         </w:rPr>
-        <w:t>1.1</w:t>
+        <w:t>1.1 Purpose</w:t>
       </w:r>
       <w:bookmarkEnd w:id="3"/>
+    </w:p>
+    <w:p>
+      <w:pPr>
+        <w:rPr>
+          <w:rFonts w:eastAsia="Arial"/>
+        </w:rPr>
+      </w:pPr>
+    </w:p>
+    <w:p>
+      <w:pPr>
+        <w:rPr>
+          <w:rFonts w:eastAsia="Arial"/>
+          <w:b/>
+        </w:rPr>
+      </w:pPr>
+      <w:bookmarkStart w:id="4" w:name="_Toc198838886"/>
       <w:r>
         <w:rPr>
           <w:rFonts w:eastAsia="Arial"/>
         </w:rPr>
-        <w:t xml:space="preserve"> Purpose</w:t>
+        <w:t xml:space="preserve">The purpose of this document is to specify the software requirements for </w:t>
+      </w:r>
+      <w:r>
+        <w:rPr>
+          <w:rFonts w:eastAsia="Arial"/>
+          <w:bCs/>
+        </w:rPr>
+        <w:t>MMUAccess</w:t>
+      </w:r>
+      <w:r>
+        <w:rPr>
+          <w:rFonts w:eastAsia="Arial"/>
+        </w:rPr>
+        <w:t>, a campus accessibility navigation system. The document outlines the functionality, constraints, and design requirements of the platform, which aims to assist students, staff, and visitors in navigating the university campus — especially those with accessibility needs. This document is intended for software developers, system designers, project stakeholders, and testers involved in the development and deployment of the system.</w:t>
+      </w:r>
+      <w:bookmarkEnd w:id="4"/>
+    </w:p>
+    <w:p>
+      <w:pPr>
+        <w:rPr>
+          <w:rFonts w:eastAsia="Arial"/>
+        </w:rPr>
+      </w:pPr>
+    </w:p>
+    <w:p>
+      <w:pPr>
+        <w:pStyle w:val="Heading2"/>
+        <w:rPr>
+          <w:rFonts w:eastAsia="Arial"/>
+        </w:rPr>
+      </w:pPr>
+      <w:bookmarkStart w:id="5" w:name="_Toc198838887"/>
+      <w:r>
+        <w:rPr>
+          <w:rFonts w:eastAsia="Arial"/>
+        </w:rPr>
+        <w:t>1.2 Scope</w:t>
+      </w:r>
+      <w:bookmarkEnd w:id="5"/>
+    </w:p>
+    <w:p>
+      <w:pPr>
+        <w:jc w:val="both"/>
+        <w:rPr>
+          <w:rFonts w:eastAsia="Arial"/>
+        </w:rPr>
+      </w:pPr>
+    </w:p>
+    <w:p>
+      <w:pPr>
+        <w:rPr>
+          <w:rFonts w:eastAsia="Arial"/>
+          <w:lang w:val="en-MY"/>
+        </w:rPr>
+      </w:pPr>
+      <w:r>
+        <w:rPr>
+          <w:rFonts w:eastAsia="Arial"/>
+          <w:lang w:val="en-MY"/>
+        </w:rPr>
+        <w:t>MMUAccess shall facilitate mainly the following operations</w:t>
       </w:r>
     </w:p>
     <w:p>
       <w:pPr>
-        <w:pStyle w:val="Heading2"/>
+        <w:pStyle w:val="ListParagraph"/>
+        <w:numPr>
+          <w:ilvl w:val="0"/>
+          <w:numId w:val="55"/>
+        </w:numPr>
         <w:rPr>
           <w:rFonts w:eastAsia="Arial"/>
-        </w:rPr>
-      </w:pPr>
-      <w:bookmarkStart w:id="4" w:name="_Toc198757250"/>
+          <w:lang w:val="en-MY"/>
+        </w:rPr>
+      </w:pPr>
       <w:r>
         <w:rPr>
           <w:rFonts w:eastAsia="Arial"/>
         </w:rPr>
-        <w:t>1.2</w:t>
-      </w:r>
-      <w:bookmarkEnd w:id="4"/>
-      <w:r>
-        <w:rPr>
-          <w:rFonts w:eastAsia="Arial"/>
-        </w:rPr>
-        <w:t xml:space="preserve"> Scope</w:t>
+        <w:t>Navigation across campus with accessible route</w:t>
       </w:r>
     </w:p>
     <w:p>
       <w:pPr>
-        <w:pStyle w:val="Heading2"/>
+        <w:pStyle w:val="ListParagraph"/>
+        <w:numPr>
+          <w:ilvl w:val="0"/>
+          <w:numId w:val="55"/>
+        </w:numPr>
         <w:rPr>
           <w:rFonts w:eastAsia="Arial"/>
-        </w:rPr>
-      </w:pPr>
-      <w:bookmarkStart w:id="5" w:name="_Toc198757251"/>
+          <w:lang w:val="en-MY"/>
+        </w:rPr>
+      </w:pPr>
       <w:r>
         <w:rPr>
           <w:rFonts w:eastAsia="Arial"/>
         </w:rPr>
-        <w:t>1.3</w:t>
-      </w:r>
-      <w:bookmarkEnd w:id="5"/>
-      <w:r>
-        <w:rPr>
-          <w:rFonts w:eastAsia="Arial"/>
-        </w:rPr>
-        <w:t xml:space="preserve"> Product Overview</w:t>
+        <w:t>Real-time updates on campus events</w:t>
       </w:r>
     </w:p>
     <w:p>
       <w:pPr>
-        <w:pStyle w:val="Heading2"/>
+        <w:pStyle w:val="ListParagraph"/>
+        <w:numPr>
+          <w:ilvl w:val="0"/>
+          <w:numId w:val="55"/>
+        </w:numPr>
         <w:rPr>
           <w:rFonts w:eastAsia="Arial"/>
-        </w:rPr>
-      </w:pPr>
-      <w:bookmarkStart w:id="6" w:name="_Toc198757252"/>
+          <w:lang w:val="en-MY"/>
+        </w:rPr>
+      </w:pPr>
       <w:r>
         <w:rPr>
           <w:rFonts w:eastAsia="Arial"/>
         </w:rPr>
-        <w:t>1.3.1</w:t>
-      </w:r>
-      <w:bookmarkEnd w:id="6"/>
-      <w:r>
-        <w:rPr>
-          <w:rFonts w:eastAsia="Arial"/>
-        </w:rPr>
-        <w:t xml:space="preserve"> Product Perspective</w:t>
+        <w:t>Integration with MMU’s event calendar to guide users to accessible event locations</w:t>
       </w:r>
     </w:p>
     <w:p>
       <w:pPr>
+        <w:rPr>
+          <w:rFonts w:eastAsia="Arial"/>
+        </w:rPr>
+      </w:pPr>
+    </w:p>
+    <w:p>
+      <w:pPr>
         <w:pStyle w:val="Heading2"/>
         <w:rPr>
           <w:rFonts w:eastAsia="Arial"/>
         </w:rPr>
       </w:pPr>
-      <w:bookmarkStart w:id="7" w:name="_Toc198757253"/>
+      <w:bookmarkStart w:id="6" w:name="_Toc198838888"/>
       <w:r>
         <w:rPr>
           <w:rFonts w:eastAsia="Arial"/>
         </w:rPr>
-        <w:t>1.3.2</w:t>
+        <w:t>1.3 Product Overview</w:t>
+      </w:r>
+      <w:bookmarkEnd w:id="6"/>
+    </w:p>
+    <w:p>
+      <w:pPr>
+        <w:pStyle w:val="Heading3"/>
+        <w:rPr>
+          <w:rFonts w:eastAsia="Arial"/>
+        </w:rPr>
+      </w:pPr>
+      <w:bookmarkStart w:id="7" w:name="_Toc198838889"/>
+      <w:r>
+        <w:rPr>
+          <w:rFonts w:eastAsia="Arial"/>
+        </w:rPr>
+        <w:t>1.3.1 Product Perspective</w:t>
       </w:r>
       <w:bookmarkEnd w:id="7"/>
+    </w:p>
+    <w:p>
+      <w:pPr>
+        <w:rPr>
+          <w:rFonts w:eastAsia="Arial"/>
+          <w:lang w:val="en-MY"/>
+        </w:rPr>
+      </w:pPr>
       <w:r>
         <w:rPr>
           <w:rFonts w:eastAsia="Arial"/>
-        </w:rPr>
-        <w:t xml:space="preserve"> Product Function</w:t>
+          <w:lang w:val="en-MY"/>
+        </w:rPr>
+        <w:t>MMUAccess is a new, independent system designed specifically for Multimedia University. However, it will interact with existing university systems such as the campus facilities management database and the official event calendar system. The system is developed as a responsive web and mobile application to ensure accessibility across multiple platforms.</w:t>
       </w:r>
     </w:p>
     <w:p>
       <w:pPr>
-        <w:pStyle w:val="Heading2"/>
         <w:rPr>
           <w:rFonts w:eastAsia="Arial"/>
-        </w:rPr>
-      </w:pPr>
-      <w:bookmarkStart w:id="8" w:name="_Toc198757254"/>
+          <w:lang w:val="en-MY"/>
+        </w:rPr>
+      </w:pPr>
       <w:r>
         <w:rPr>
           <w:rFonts w:eastAsia="Arial"/>
-        </w:rPr>
-        <w:t>1.3.3</w:t>
-      </w:r>
-      <w:bookmarkEnd w:id="8"/>
-      <w:r>
-        <w:rPr>
-          <w:rFonts w:eastAsia="Arial"/>
-        </w:rPr>
-        <w:t xml:space="preserve"> </w:t>
-      </w:r>
-      <w:r>
-        <w:rPr>
-          <w:rFonts w:eastAsia="Arial"/>
-        </w:rPr>
-        <w:t>User Characteristics</w:t>
+          <w:lang w:val="en-MY"/>
+        </w:rPr>
+        <w:t>This product will serve as an enhancement to the university's infrastructure by supporting inclusive campus navigation. It provides real-time route adjustments and helps users with disabilities find the most suitable paths and access points.</w:t>
       </w:r>
     </w:p>
     <w:p>
       <w:pPr>
-        <w:pStyle w:val="Heading2"/>
         <w:rPr>
           <w:rFonts w:eastAsia="Arial"/>
         </w:rPr>
       </w:pPr>
-      <w:bookmarkStart w:id="9" w:name="_Toc198757255"/>
+    </w:p>
+    <w:p>
+      <w:pPr>
+        <w:pStyle w:val="Heading3"/>
+        <w:rPr>
+          <w:rFonts w:eastAsia="Arial"/>
+        </w:rPr>
+      </w:pPr>
+      <w:bookmarkStart w:id="8" w:name="_Toc198838890"/>
       <w:r>
         <w:rPr>
           <w:rFonts w:eastAsia="Arial"/>
         </w:rPr>
-        <w:t>1.3.4</w:t>
+        <w:t>1.3.2 Product Function</w:t>
       </w:r>
-      <w:bookmarkEnd w:id="9"/>
+      <w:bookmarkEnd w:id="8"/>
+    </w:p>
+    <w:p>
+      <w:pPr>
+        <w:rPr>
+          <w:rFonts w:eastAsia="Arial"/>
+          <w:lang w:val="en-MY"/>
+        </w:rPr>
+      </w:pPr>
       <w:r>
         <w:rPr>
           <w:rFonts w:eastAsia="Arial"/>
-        </w:rPr>
-        <w:t xml:space="preserve"> Limitation</w:t>
+          <w:lang w:val="en-MY"/>
+        </w:rPr>
+        <w:t>MMUAccess shall facilitate the following core functions:</w:t>
       </w:r>
     </w:p>
     <w:p>
       <w:pPr>
-        <w:pStyle w:val="Heading2"/>
         <w:rPr>
           <w:rFonts w:eastAsia="Arial"/>
-        </w:rPr>
-      </w:pPr>
-      <w:bookmarkStart w:id="10" w:name="_Toc198757256"/>
+          <w:lang w:val="en-MY"/>
+        </w:rPr>
+      </w:pPr>
+      <w:proofErr w:type="spellStart"/>
       <w:r>
         <w:rPr>
           <w:rFonts w:eastAsia="Arial"/>
-        </w:rPr>
-        <w:t>1.4</w:t>
+          <w:lang w:val="en-MY"/>
+        </w:rPr>
+        <w:t>i</w:t>
       </w:r>
-      <w:bookmarkEnd w:id="10"/>
+      <w:proofErr w:type="spellEnd"/>
       <w:r>
         <w:rPr>
           <w:rFonts w:eastAsia="Arial"/>
-        </w:rPr>
-        <w:t xml:space="preserve"> Definition</w:t>
+          <w:lang w:val="en-MY"/>
+        </w:rPr>
+        <w:t>.</w:t>
+      </w:r>
+      <w:r>
+        <w:rPr>
+          <w:rFonts w:eastAsia="Arial"/>
+          <w:lang w:val="en-MY"/>
+        </w:rPr>
+        <w:t> </w:t>
+      </w:r>
+      <w:r>
+        <w:rPr>
+          <w:rFonts w:eastAsia="Arial"/>
+          <w:lang w:val="en-MY"/>
+        </w:rPr>
+        <w:t>Generate accessible navigation routes across the MMU campus, avoiding stairs, blocked paths, or other obstacles.</w:t>
+      </w:r>
+      <w:r>
+        <w:rPr>
+          <w:rFonts w:eastAsia="Arial"/>
+          <w:lang w:val="en-MY"/>
+        </w:rPr>
+        <w:br/>
+        <w:t>ii.</w:t>
+      </w:r>
+      <w:r>
+        <w:rPr>
+          <w:rFonts w:eastAsia="Arial"/>
+          <w:lang w:val="en-MY"/>
+        </w:rPr>
+        <w:t> </w:t>
+      </w:r>
+      <w:r>
+        <w:rPr>
+          <w:rFonts w:eastAsia="Arial"/>
+          <w:lang w:val="en-MY"/>
+        </w:rPr>
+        <w:t>Provide real-time notifications and updates regarding campus events and their impact on navigation routes.</w:t>
+      </w:r>
+      <w:r>
+        <w:rPr>
+          <w:rFonts w:eastAsia="Arial"/>
+          <w:lang w:val="en-MY"/>
+        </w:rPr>
+        <w:br/>
+        <w:t>iii.</w:t>
+      </w:r>
+      <w:r>
+        <w:rPr>
+          <w:rFonts w:eastAsia="Arial"/>
+          <w:lang w:val="en-MY"/>
+        </w:rPr>
+        <w:t> </w:t>
+      </w:r>
+      <w:r>
+        <w:rPr>
+          <w:rFonts w:eastAsia="Arial"/>
+          <w:lang w:val="en-MY"/>
+        </w:rPr>
+        <w:t>Integrate with MMU’s official event calendar to help users locate event venues and determine if the routes and locations are accessible.</w:t>
       </w:r>
     </w:p>
     <w:p>
@@ -1950,25 +2890,310 @@
         </w:rPr>
       </w:pPr>
     </w:p>
-    <w:p/>
     <w:p>
       <w:pPr>
+        <w:pStyle w:val="Heading3"/>
+        <w:rPr>
+          <w:rFonts w:eastAsia="Arial"/>
+        </w:rPr>
+      </w:pPr>
+      <w:bookmarkStart w:id="9" w:name="_Toc198838891"/>
+      <w:r>
+        <w:rPr>
+          <w:rFonts w:eastAsia="Arial"/>
+        </w:rPr>
+        <w:t>1.3.3 User Characteristics</w:t>
+      </w:r>
+      <w:bookmarkEnd w:id="9"/>
+    </w:p>
+    <w:p>
+      <w:pPr>
+        <w:rPr>
+          <w:rFonts w:eastAsia="Arial"/>
+        </w:rPr>
+      </w:pPr>
+      <w:proofErr w:type="spellStart"/>
+      <w:r>
+        <w:rPr>
+          <w:rFonts w:eastAsia="Arial"/>
+        </w:rPr>
+        <w:t>i</w:t>
+      </w:r>
+      <w:proofErr w:type="spellEnd"/>
+      <w:r>
+        <w:rPr>
+          <w:rFonts w:eastAsia="Arial"/>
+        </w:rPr>
+        <w:t>.</w:t>
+      </w:r>
+      <w:r>
+        <w:rPr>
+          <w:rFonts w:eastAsia="Arial"/>
+        </w:rPr>
+        <w:t> </w:t>
+      </w:r>
+      <w:r>
+        <w:rPr>
+          <w:rFonts w:eastAsia="Arial"/>
+        </w:rPr>
+        <w:t>Students, staff, and visitors of MMU who require assistance navigating the campus, especially users with mobility, visual, or auditory impairments.</w:t>
+      </w:r>
+      <w:r>
+        <w:rPr>
+          <w:rFonts w:eastAsia="Arial"/>
+        </w:rPr>
+        <w:br/>
+        <w:t>ii.</w:t>
+      </w:r>
+      <w:r>
+        <w:rPr>
+          <w:rFonts w:eastAsia="Arial"/>
+        </w:rPr>
+        <w:t> </w:t>
+      </w:r>
+      <w:r>
+        <w:rPr>
+          <w:rFonts w:eastAsia="Arial"/>
+        </w:rPr>
+        <w:t>Users with varying levels of technical experience, from tech-savvy individuals to those with limited digital skills.</w:t>
+      </w:r>
+      <w:r>
+        <w:rPr>
+          <w:rFonts w:eastAsia="Arial"/>
+        </w:rPr>
+        <w:br/>
+        <w:t>iii.</w:t>
+      </w:r>
+      <w:r>
+        <w:rPr>
+          <w:rFonts w:eastAsia="Arial"/>
+        </w:rPr>
+        <w:t> </w:t>
+      </w:r>
+      <w:r>
+        <w:rPr>
+          <w:rFonts w:eastAsia="Arial"/>
+        </w:rPr>
+        <w:t>Administrative staff responsible for updating facility information and event accessibility details.</w:t>
+      </w:r>
+      <w:r>
+        <w:rPr>
+          <w:rFonts w:eastAsia="Arial"/>
+        </w:rPr>
+        <w:br/>
+        <w:t>iv.</w:t>
+      </w:r>
+      <w:r>
+        <w:rPr>
+          <w:rFonts w:eastAsia="Arial"/>
+        </w:rPr>
+        <w:t> </w:t>
+      </w:r>
+      <w:r>
+        <w:rPr>
+          <w:rFonts w:eastAsia="Arial"/>
+        </w:rPr>
+        <w:t>Users accessing the system from different devices, including smartphones, tablets, and desktop computers.</w:t>
+      </w:r>
+    </w:p>
+    <w:p>
+      <w:pPr>
+        <w:pStyle w:val="Heading3"/>
+        <w:rPr>
+          <w:rFonts w:eastAsia="Arial"/>
+        </w:rPr>
+      </w:pPr>
+      <w:bookmarkStart w:id="10" w:name="_Toc198838892"/>
+      <w:r>
+        <w:rPr>
+          <w:rFonts w:eastAsia="Arial"/>
+        </w:rPr>
+        <w:t>1.3.4 Limitation</w:t>
+      </w:r>
+      <w:bookmarkEnd w:id="10"/>
+    </w:p>
+    <w:p>
+      <w:pPr>
+        <w:rPr>
+          <w:rFonts w:eastAsia="Arial"/>
+        </w:rPr>
+      </w:pPr>
+      <w:proofErr w:type="spellStart"/>
+      <w:r>
+        <w:rPr>
+          <w:rFonts w:eastAsia="Arial"/>
+        </w:rPr>
+        <w:t>i</w:t>
+      </w:r>
+      <w:proofErr w:type="spellEnd"/>
+      <w:r>
+        <w:rPr>
+          <w:rFonts w:eastAsia="Arial"/>
+        </w:rPr>
+        <w:t>.</w:t>
+      </w:r>
+      <w:r>
+        <w:rPr>
+          <w:rFonts w:eastAsia="Arial"/>
+        </w:rPr>
+        <w:t> </w:t>
+      </w:r>
+      <w:r>
+        <w:rPr>
+          <w:rFonts w:eastAsia="Arial"/>
+        </w:rPr>
+        <w:t>The system depends on timely data updates from MMU staff for construction zones, elevator outages, and event information.</w:t>
+      </w:r>
+      <w:r>
+        <w:rPr>
+          <w:rFonts w:eastAsia="Arial"/>
+        </w:rPr>
+        <w:br/>
+        <w:t>ii.</w:t>
+      </w:r>
+      <w:r>
+        <w:rPr>
+          <w:rFonts w:eastAsia="Arial"/>
+        </w:rPr>
+        <w:t> </w:t>
+      </w:r>
+      <w:r>
+        <w:rPr>
+          <w:rFonts w:eastAsia="Arial"/>
+        </w:rPr>
+        <w:t>Internet connection is required for accessing real-time updates and using the application.</w:t>
+      </w:r>
+      <w:r>
+        <w:rPr>
+          <w:rFonts w:eastAsia="Arial"/>
+        </w:rPr>
+        <w:br/>
+        <w:t>iii.</w:t>
+      </w:r>
+      <w:r>
+        <w:rPr>
+          <w:rFonts w:eastAsia="Arial"/>
+        </w:rPr>
+        <w:t> </w:t>
+      </w:r>
+      <w:r>
+        <w:rPr>
+          <w:rFonts w:eastAsia="Arial"/>
+        </w:rPr>
+        <w:t>MMUAccess is limited to the MMU campus environment and will not provide navigation outside university grounds.</w:t>
+      </w:r>
+      <w:r>
+        <w:rPr>
+          <w:rFonts w:eastAsia="Arial"/>
+        </w:rPr>
+        <w:br/>
+        <w:t>iv.</w:t>
+      </w:r>
+      <w:r>
+        <w:rPr>
+          <w:rFonts w:eastAsia="Arial"/>
+        </w:rPr>
+        <w:t> </w:t>
+      </w:r>
+      <w:r>
+        <w:rPr>
+          <w:rFonts w:eastAsia="Arial"/>
+        </w:rPr>
+        <w:t>The system’s route accuracy may be affected by incomplete or outdated facility data</w:t>
+      </w:r>
+      <w:r>
+        <w:rPr>
+          <w:rFonts w:eastAsia="Arial"/>
+        </w:rPr>
+        <w:t>.</w:t>
+      </w:r>
+    </w:p>
+    <w:p>
+      <w:pPr>
+        <w:rPr>
+          <w:rFonts w:eastAsia="Arial"/>
+        </w:rPr>
+      </w:pPr>
+    </w:p>
+    <w:p>
+      <w:pPr>
+        <w:pStyle w:val="Heading2"/>
+        <w:rPr>
+          <w:rFonts w:eastAsia="Arial"/>
+        </w:rPr>
+      </w:pPr>
+      <w:bookmarkStart w:id="11" w:name="_Toc198838893"/>
+      <w:r>
+        <w:rPr>
+          <w:rFonts w:eastAsia="Arial"/>
+        </w:rPr>
+        <w:t>1.4 Definition</w:t>
+      </w:r>
+      <w:bookmarkEnd w:id="11"/>
+    </w:p>
+    <w:p>
+      <w:pPr>
+        <w:rPr>
+          <w:rFonts w:eastAsia="Arial"/>
+          <w:b/>
+          <w:sz w:val="24"/>
+          <w:szCs w:val="24"/>
+        </w:rPr>
+      </w:pPr>
+      <w:r>
+        <w:rPr>
+          <w:rFonts w:eastAsia="Arial"/>
+        </w:rPr>
+        <w:br w:type="page"/>
+      </w:r>
+    </w:p>
+    <w:p>
+      <w:pPr>
         <w:pStyle w:val="Heading1"/>
       </w:pPr>
-      <w:bookmarkStart w:id="11" w:name="_Toc198757257"/>
+      <w:bookmarkStart w:id="12" w:name="_Toc198838894"/>
       <w:r>
+        <w:lastRenderedPageBreak/>
         <w:t xml:space="preserve">2.0 </w:t>
       </w:r>
       <w:r>
-        <w:t>Reference</w:t>
+        <w:t>References</w:t>
       </w:r>
-      <w:bookmarkEnd w:id="11"/>
+      <w:bookmarkEnd w:id="12"/>
+    </w:p>
+    <w:p>
+      <w:proofErr w:type="spellStart"/>
       <w:r>
-        <w:t>s</w:t>
+        <w:t>i</w:t>
+      </w:r>
+      <w:proofErr w:type="spellEnd"/>
+      <w:r>
+        <w:t xml:space="preserve">. </w:t>
+      </w:r>
+      <w:r>
+        <w:t xml:space="preserve">IEEE Std 830-1998, </w:t>
+      </w:r>
+      <w:r>
+        <w:rPr>
+          <w:i/>
+          <w:iCs/>
+        </w:rPr>
+        <w:t>IEEE Recommended Practice for Software Requirements Specifications</w:t>
+      </w:r>
+      <w:r>
+        <w:t>.</w:t>
       </w:r>
     </w:p>
     <w:p/>
     <w:p>
+      <w:r>
+        <w:br/>
+      </w:r>
+      <w:r>
+        <w:br/>
+      </w:r>
+    </w:p>
+    <w:p>
       <w:pPr>
         <w:pStyle w:val="Heading1"/>
         <w:rPr>
@@ -1976,7 +3201,7 @@
           <w:szCs w:val="34"/>
         </w:rPr>
       </w:pPr>
-      <w:bookmarkStart w:id="12" w:name="_Toc198757258"/>
+      <w:bookmarkStart w:id="13" w:name="_Toc198838895"/>
       <w:r>
         <w:t>3</w:t>
       </w:r>
@@ -2001,136 +3226,15 @@
         </w:rPr>
         <w:t xml:space="preserve"> Requirement</w:t>
       </w:r>
-      <w:bookmarkEnd w:id="12"/>
+      <w:bookmarkEnd w:id="13"/>
     </w:p>
     <w:p>
       <w:pPr>
         <w:pStyle w:val="Heading2"/>
       </w:pPr>
+      <w:bookmarkStart w:id="14" w:name="_Toc198838896"/>
       <w:r>
         <w:t>3.1 Functions</w:t>
-      </w:r>
-    </w:p>
-    <w:p>
-      <w:pPr>
-        <w:pStyle w:val="Heading2"/>
-      </w:pPr>
-      <w:r>
-        <w:t>3.2 Performance Requirements</w:t>
-      </w:r>
-    </w:p>
-    <w:p>
-      <w:pPr>
-        <w:pStyle w:val="Heading2"/>
-      </w:pPr>
-      <w:r>
-        <w:t>3.3 Usability Requirement</w:t>
-      </w:r>
-    </w:p>
-    <w:p>
-      <w:pPr>
-        <w:pStyle w:val="Heading2"/>
-      </w:pPr>
-      <w:r>
-        <w:t>3.4 Interface Requirement</w:t>
-      </w:r>
-    </w:p>
-    <w:p>
-      <w:pPr>
-        <w:pStyle w:val="Heading2"/>
-      </w:pPr>
-      <w:r>
-        <w:t>3.5 Logical Database Requirement</w:t>
-      </w:r>
-    </w:p>
-    <w:p>
-      <w:pPr>
-        <w:pStyle w:val="Heading2"/>
-      </w:pPr>
-      <w:r>
-        <w:t>3.</w:t>
-      </w:r>
-      <w:r>
-        <w:t>6 Design Constrains</w:t>
-      </w:r>
-    </w:p>
-    <w:p>
-      <w:pPr>
-        <w:pStyle w:val="Heading2"/>
-      </w:pPr>
-      <w:r>
-        <w:t>3.</w:t>
-      </w:r>
-      <w:r>
-        <w:t>7 Software System Attributes</w:t>
-      </w:r>
-    </w:p>
-    <w:p>
-      <w:pPr>
-        <w:pStyle w:val="Heading2"/>
-      </w:pPr>
-      <w:r>
-        <w:t>3.</w:t>
-      </w:r>
-      <w:r>
-        <w:t>8 Supporting Information</w:t>
-      </w:r>
-    </w:p>
-    <w:p>
-      <w:pPr>
-        <w:pStyle w:val="Heading1"/>
-        <w:rPr>
-          <w:rFonts w:ascii="Times New Roman" w:eastAsia="Times New Roman" w:hAnsi="Times New Roman" w:cs="Times New Roman"/>
-          <w:sz w:val="32"/>
-          <w:szCs w:val="32"/>
-        </w:rPr>
-      </w:pPr>
-      <w:bookmarkStart w:id="13" w:name="_Toc198757259"/>
-      <w:r>
-        <w:rPr>
-          <w:rFonts w:ascii="Times New Roman" w:eastAsia="Times New Roman" w:hAnsi="Times New Roman" w:cs="Times New Roman"/>
-          <w:sz w:val="32"/>
-          <w:szCs w:val="32"/>
-        </w:rPr>
-        <w:t xml:space="preserve">4.0 </w:t>
-      </w:r>
-      <w:r>
-        <w:rPr>
-          <w:rFonts w:ascii="Times New Roman" w:eastAsia="Times New Roman" w:hAnsi="Times New Roman" w:cs="Times New Roman"/>
-          <w:sz w:val="32"/>
-          <w:szCs w:val="32"/>
-        </w:rPr>
-        <w:t>Verification</w:t>
-      </w:r>
-      <w:bookmarkEnd w:id="13"/>
-    </w:p>
-    <w:p/>
-    <w:p>
-      <w:pPr>
-        <w:pStyle w:val="Heading1"/>
-        <w:rPr>
-          <w:rFonts w:ascii="Times New Roman" w:eastAsia="Times New Roman" w:hAnsi="Times New Roman" w:cs="Times New Roman"/>
-          <w:sz w:val="32"/>
-          <w:szCs w:val="32"/>
-        </w:rPr>
-      </w:pPr>
-      <w:bookmarkStart w:id="14" w:name="_Toc198757260"/>
-      <w:r>
-        <w:rPr>
-          <w:rFonts w:ascii="Times New Roman" w:eastAsia="Times New Roman" w:hAnsi="Times New Roman" w:cs="Times New Roman"/>
-          <w:sz w:val="32"/>
-          <w:szCs w:val="32"/>
-        </w:rPr>
-        <w:lastRenderedPageBreak/>
-        <w:t xml:space="preserve">5.0 </w:t>
-      </w:r>
-      <w:r>
-        <w:rPr>
-          <w:rFonts w:ascii="Times New Roman" w:eastAsia="Times New Roman" w:hAnsi="Times New Roman" w:cs="Times New Roman"/>
-          <w:sz w:val="32"/>
-          <w:szCs w:val="32"/>
-        </w:rPr>
-        <w:t>Appendices</w:t>
       </w:r>
       <w:bookmarkEnd w:id="14"/>
     </w:p>
@@ -2138,26 +3242,148 @@
       <w:pPr>
         <w:pStyle w:val="Heading2"/>
       </w:pPr>
+      <w:bookmarkStart w:id="15" w:name="_Toc198838897"/>
+      <w:r>
+        <w:t>3.2 Performance Requirements</w:t>
+      </w:r>
+      <w:bookmarkEnd w:id="15"/>
+    </w:p>
+    <w:p>
+      <w:pPr>
+        <w:pStyle w:val="Heading2"/>
+      </w:pPr>
+      <w:bookmarkStart w:id="16" w:name="_Toc198838898"/>
+      <w:r>
+        <w:t>3.3 Usability Requirement</w:t>
+      </w:r>
+      <w:bookmarkEnd w:id="16"/>
+    </w:p>
+    <w:p>
+      <w:pPr>
+        <w:pStyle w:val="Heading2"/>
+      </w:pPr>
+      <w:bookmarkStart w:id="17" w:name="_Toc198838899"/>
+      <w:r>
+        <w:t>3.4 Interface Requirement</w:t>
+      </w:r>
+      <w:bookmarkEnd w:id="17"/>
+    </w:p>
+    <w:p>
+      <w:pPr>
+        <w:pStyle w:val="Heading2"/>
+      </w:pPr>
+      <w:bookmarkStart w:id="18" w:name="_Toc198838900"/>
+      <w:r>
+        <w:t>3.5 Logical Database Requirement</w:t>
+      </w:r>
+      <w:bookmarkEnd w:id="18"/>
+    </w:p>
+    <w:p>
+      <w:pPr>
+        <w:pStyle w:val="Heading2"/>
+      </w:pPr>
+      <w:bookmarkStart w:id="19" w:name="_Toc198838901"/>
+      <w:r>
+        <w:t>3.6 Design Constrains</w:t>
+      </w:r>
+      <w:bookmarkEnd w:id="19"/>
+    </w:p>
+    <w:p>
+      <w:pPr>
+        <w:pStyle w:val="Heading2"/>
+      </w:pPr>
+      <w:bookmarkStart w:id="20" w:name="_Toc198838902"/>
+      <w:r>
+        <w:t>3.7 Software System Attributes</w:t>
+      </w:r>
+      <w:bookmarkEnd w:id="20"/>
+    </w:p>
+    <w:p>
+      <w:pPr>
+        <w:pStyle w:val="Heading2"/>
+      </w:pPr>
+      <w:bookmarkStart w:id="21" w:name="_Toc198838903"/>
+      <w:r>
+        <w:t>3.8 Supporting Information</w:t>
+      </w:r>
+      <w:bookmarkEnd w:id="21"/>
+    </w:p>
+    <w:p>
+      <w:pPr>
+        <w:pStyle w:val="Heading1"/>
+        <w:rPr>
+          <w:rFonts w:ascii="Times New Roman" w:eastAsia="Times New Roman" w:hAnsi="Times New Roman" w:cs="Times New Roman"/>
+          <w:sz w:val="32"/>
+          <w:szCs w:val="32"/>
+        </w:rPr>
+      </w:pPr>
+      <w:bookmarkStart w:id="22" w:name="_Toc198838904"/>
+      <w:r>
+        <w:rPr>
+          <w:rFonts w:ascii="Times New Roman" w:eastAsia="Times New Roman" w:hAnsi="Times New Roman" w:cs="Times New Roman"/>
+          <w:sz w:val="32"/>
+          <w:szCs w:val="32"/>
+        </w:rPr>
+        <w:t xml:space="preserve">4.0 </w:t>
+      </w:r>
+      <w:r>
+        <w:rPr>
+          <w:rFonts w:ascii="Times New Roman" w:eastAsia="Times New Roman" w:hAnsi="Times New Roman" w:cs="Times New Roman"/>
+          <w:sz w:val="32"/>
+          <w:szCs w:val="32"/>
+        </w:rPr>
+        <w:t>Verification</w:t>
+      </w:r>
+      <w:bookmarkEnd w:id="22"/>
+    </w:p>
+    <w:p/>
+    <w:p>
+      <w:pPr>
+        <w:pStyle w:val="Heading1"/>
+        <w:rPr>
+          <w:rFonts w:ascii="Times New Roman" w:eastAsia="Times New Roman" w:hAnsi="Times New Roman" w:cs="Times New Roman"/>
+          <w:sz w:val="32"/>
+          <w:szCs w:val="32"/>
+        </w:rPr>
+      </w:pPr>
+      <w:bookmarkStart w:id="23" w:name="_Toc198838905"/>
+      <w:r>
+        <w:rPr>
+          <w:rFonts w:ascii="Times New Roman" w:eastAsia="Times New Roman" w:hAnsi="Times New Roman" w:cs="Times New Roman"/>
+          <w:sz w:val="32"/>
+          <w:szCs w:val="32"/>
+        </w:rPr>
+        <w:t xml:space="preserve">5.0 </w:t>
+      </w:r>
+      <w:r>
+        <w:rPr>
+          <w:rFonts w:ascii="Times New Roman" w:eastAsia="Times New Roman" w:hAnsi="Times New Roman" w:cs="Times New Roman"/>
+          <w:sz w:val="32"/>
+          <w:szCs w:val="32"/>
+        </w:rPr>
+        <w:t>Appendices</w:t>
+      </w:r>
+      <w:bookmarkEnd w:id="23"/>
+    </w:p>
+    <w:p>
+      <w:pPr>
+        <w:pStyle w:val="Heading2"/>
+      </w:pPr>
+      <w:bookmarkStart w:id="24" w:name="_Toc198838906"/>
       <w:r>
         <w:t>5.1 Assumptions and Dependencies</w:t>
       </w:r>
+      <w:bookmarkEnd w:id="24"/>
     </w:p>
     <w:p>
       <w:pPr>
         <w:pStyle w:val="Heading2"/>
       </w:pPr>
+      <w:bookmarkStart w:id="25" w:name="_Toc198838907"/>
       <w:r>
-        <w:t>5.</w:t>
+        <w:t>5.2 Acronyms and Abbreviations</w:t>
       </w:r>
-      <w:r>
-        <w:t>2</w:t>
-      </w:r>
-      <w:r>
-        <w:t xml:space="preserve"> </w:t>
-      </w:r>
-      <w:r>
-        <w:t>Acronyms and Abbreviations</w:t>
-      </w:r>
+      <w:bookmarkEnd w:id="25"/>
     </w:p>
     <w:bookmarkEnd w:id="0"/>
     <w:p/>
@@ -2286,7 +3512,7 @@
     </w:pPr>
     <w:r>
       <w:pict w14:anchorId="5A04EDC1">
-        <v:rect id="_x0000_i1050" style="width:0;height:1.5pt" o:hralign="center" o:hrstd="t" o:hr="t" fillcolor="#a0a0a0" stroked="f"/>
+        <v:rect id="_x0000_i1025" style="width:0;height:1.5pt" o:hralign="center" o:hrstd="t" o:hr="t" fillcolor="#a0a0a0" stroked="f"/>
       </w:pict>
     </w:r>
   </w:p>
@@ -2531,6 +3757,155 @@
     </w:lvl>
   </w:abstractNum>
   <w:abstractNum w:abstractNumId="2" w15:restartNumberingAfterBreak="0">
+    <w:nsid w:val="080D0A64"/>
+    <w:multiLevelType w:val="multilevel"/>
+    <w:tmpl w:val="A48AB6BA"/>
+    <w:lvl w:ilvl="0">
+      <w:start w:val="1"/>
+      <w:numFmt w:val="bullet"/>
+      <w:lvlText w:val=""/>
+      <w:lvlJc w:val="left"/>
+      <w:pPr>
+        <w:tabs>
+          <w:tab w:val="num" w:pos="720"/>
+        </w:tabs>
+        <w:ind w:left="720" w:hanging="360"/>
+      </w:pPr>
+      <w:rPr>
+        <w:rFonts w:ascii="Symbol" w:hAnsi="Symbol" w:hint="default"/>
+        <w:sz w:val="20"/>
+      </w:rPr>
+    </w:lvl>
+    <w:lvl w:ilvl="1" w:tentative="1">
+      <w:start w:val="1"/>
+      <w:numFmt w:val="bullet"/>
+      <w:lvlText w:val="o"/>
+      <w:lvlJc w:val="left"/>
+      <w:pPr>
+        <w:tabs>
+          <w:tab w:val="num" w:pos="1440"/>
+        </w:tabs>
+        <w:ind w:left="1440" w:hanging="360"/>
+      </w:pPr>
+      <w:rPr>
+        <w:rFonts w:ascii="Courier New" w:hAnsi="Courier New" w:hint="default"/>
+        <w:sz w:val="20"/>
+      </w:rPr>
+    </w:lvl>
+    <w:lvl w:ilvl="2" w:tentative="1">
+      <w:start w:val="1"/>
+      <w:numFmt w:val="bullet"/>
+      <w:lvlText w:val=""/>
+      <w:lvlJc w:val="left"/>
+      <w:pPr>
+        <w:tabs>
+          <w:tab w:val="num" w:pos="2160"/>
+        </w:tabs>
+        <w:ind w:left="2160" w:hanging="360"/>
+      </w:pPr>
+      <w:rPr>
+        <w:rFonts w:ascii="Wingdings" w:hAnsi="Wingdings" w:hint="default"/>
+        <w:sz w:val="20"/>
+      </w:rPr>
+    </w:lvl>
+    <w:lvl w:ilvl="3" w:tentative="1">
+      <w:start w:val="1"/>
+      <w:numFmt w:val="bullet"/>
+      <w:lvlText w:val=""/>
+      <w:lvlJc w:val="left"/>
+      <w:pPr>
+        <w:tabs>
+          <w:tab w:val="num" w:pos="2880"/>
+        </w:tabs>
+        <w:ind w:left="2880" w:hanging="360"/>
+      </w:pPr>
+      <w:rPr>
+        <w:rFonts w:ascii="Wingdings" w:hAnsi="Wingdings" w:hint="default"/>
+        <w:sz w:val="20"/>
+      </w:rPr>
+    </w:lvl>
+    <w:lvl w:ilvl="4" w:tentative="1">
+      <w:start w:val="1"/>
+      <w:numFmt w:val="bullet"/>
+      <w:lvlText w:val=""/>
+      <w:lvlJc w:val="left"/>
+      <w:pPr>
+        <w:tabs>
+          <w:tab w:val="num" w:pos="3600"/>
+        </w:tabs>
+        <w:ind w:left="3600" w:hanging="360"/>
+      </w:pPr>
+      <w:rPr>
+        <w:rFonts w:ascii="Wingdings" w:hAnsi="Wingdings" w:hint="default"/>
+        <w:sz w:val="20"/>
+      </w:rPr>
+    </w:lvl>
+    <w:lvl w:ilvl="5" w:tentative="1">
+      <w:start w:val="1"/>
+      <w:numFmt w:val="bullet"/>
+      <w:lvlText w:val=""/>
+      <w:lvlJc w:val="left"/>
+      <w:pPr>
+        <w:tabs>
+          <w:tab w:val="num" w:pos="4320"/>
+        </w:tabs>
+        <w:ind w:left="4320" w:hanging="360"/>
+      </w:pPr>
+      <w:rPr>
+        <w:rFonts w:ascii="Wingdings" w:hAnsi="Wingdings" w:hint="default"/>
+        <w:sz w:val="20"/>
+      </w:rPr>
+    </w:lvl>
+    <w:lvl w:ilvl="6" w:tentative="1">
+      <w:start w:val="1"/>
+      <w:numFmt w:val="bullet"/>
+      <w:lvlText w:val=""/>
+      <w:lvlJc w:val="left"/>
+      <w:pPr>
+        <w:tabs>
+          <w:tab w:val="num" w:pos="5040"/>
+        </w:tabs>
+        <w:ind w:left="5040" w:hanging="360"/>
+      </w:pPr>
+      <w:rPr>
+        <w:rFonts w:ascii="Wingdings" w:hAnsi="Wingdings" w:hint="default"/>
+        <w:sz w:val="20"/>
+      </w:rPr>
+    </w:lvl>
+    <w:lvl w:ilvl="7" w:tentative="1">
+      <w:start w:val="1"/>
+      <w:numFmt w:val="bullet"/>
+      <w:lvlText w:val=""/>
+      <w:lvlJc w:val="left"/>
+      <w:pPr>
+        <w:tabs>
+          <w:tab w:val="num" w:pos="5760"/>
+        </w:tabs>
+        <w:ind w:left="5760" w:hanging="360"/>
+      </w:pPr>
+      <w:rPr>
+        <w:rFonts w:ascii="Wingdings" w:hAnsi="Wingdings" w:hint="default"/>
+        <w:sz w:val="20"/>
+      </w:rPr>
+    </w:lvl>
+    <w:lvl w:ilvl="8" w:tentative="1">
+      <w:start w:val="1"/>
+      <w:numFmt w:val="bullet"/>
+      <w:lvlText w:val=""/>
+      <w:lvlJc w:val="left"/>
+      <w:pPr>
+        <w:tabs>
+          <w:tab w:val="num" w:pos="6480"/>
+        </w:tabs>
+        <w:ind w:left="6480" w:hanging="360"/>
+      </w:pPr>
+      <w:rPr>
+        <w:rFonts w:ascii="Wingdings" w:hAnsi="Wingdings" w:hint="default"/>
+        <w:sz w:val="20"/>
+      </w:rPr>
+    </w:lvl>
+  </w:abstractNum>
+  <w:abstractNum w:abstractNumId="3" w15:restartNumberingAfterBreak="0">
     <w:nsid w:val="0C721AB2"/>
     <w:multiLevelType w:val="multilevel"/>
     <w:tmpl w:val="A80C875E"/>
@@ -2643,7 +4018,7 @@
       </w:rPr>
     </w:lvl>
   </w:abstractNum>
-  <w:abstractNum w:abstractNumId="3" w15:restartNumberingAfterBreak="0">
+  <w:abstractNum w:abstractNumId="4" w15:restartNumberingAfterBreak="0">
     <w:nsid w:val="0D581351"/>
     <w:multiLevelType w:val="multilevel"/>
     <w:tmpl w:val="9FBC8210"/>
@@ -2756,7 +4131,7 @@
       </w:rPr>
     </w:lvl>
   </w:abstractNum>
-  <w:abstractNum w:abstractNumId="4" w15:restartNumberingAfterBreak="0">
+  <w:abstractNum w:abstractNumId="5" w15:restartNumberingAfterBreak="0">
     <w:nsid w:val="0EE345AC"/>
     <w:multiLevelType w:val="multilevel"/>
     <w:tmpl w:val="555C400C"/>
@@ -2869,7 +4244,7 @@
       </w:rPr>
     </w:lvl>
   </w:abstractNum>
-  <w:abstractNum w:abstractNumId="5" w15:restartNumberingAfterBreak="0">
+  <w:abstractNum w:abstractNumId="6" w15:restartNumberingAfterBreak="0">
     <w:nsid w:val="117A2C7D"/>
     <w:multiLevelType w:val="multilevel"/>
     <w:tmpl w:val="E00021B0"/>
@@ -2982,7 +4357,7 @@
       </w:rPr>
     </w:lvl>
   </w:abstractNum>
-  <w:abstractNum w:abstractNumId="6" w15:restartNumberingAfterBreak="0">
+  <w:abstractNum w:abstractNumId="7" w15:restartNumberingAfterBreak="0">
     <w:nsid w:val="14A24BD5"/>
     <w:multiLevelType w:val="multilevel"/>
     <w:tmpl w:val="F0BE4B04"/>
@@ -3095,7 +4470,7 @@
       </w:rPr>
     </w:lvl>
   </w:abstractNum>
-  <w:abstractNum w:abstractNumId="7" w15:restartNumberingAfterBreak="0">
+  <w:abstractNum w:abstractNumId="8" w15:restartNumberingAfterBreak="0">
     <w:nsid w:val="14E374E4"/>
     <w:multiLevelType w:val="multilevel"/>
     <w:tmpl w:val="22E63618"/>
@@ -3208,7 +4583,7 @@
       </w:rPr>
     </w:lvl>
   </w:abstractNum>
-  <w:abstractNum w:abstractNumId="8" w15:restartNumberingAfterBreak="0">
+  <w:abstractNum w:abstractNumId="9" w15:restartNumberingAfterBreak="0">
     <w:nsid w:val="16056A7B"/>
     <w:multiLevelType w:val="multilevel"/>
     <w:tmpl w:val="A106F998"/>
@@ -3321,7 +4696,7 @@
       </w:rPr>
     </w:lvl>
   </w:abstractNum>
-  <w:abstractNum w:abstractNumId="9" w15:restartNumberingAfterBreak="0">
+  <w:abstractNum w:abstractNumId="10" w15:restartNumberingAfterBreak="0">
     <w:nsid w:val="17572D03"/>
     <w:multiLevelType w:val="multilevel"/>
     <w:tmpl w:val="0C488754"/>
@@ -3434,7 +4809,7 @@
       </w:rPr>
     </w:lvl>
   </w:abstractNum>
-  <w:abstractNum w:abstractNumId="10" w15:restartNumberingAfterBreak="0">
+  <w:abstractNum w:abstractNumId="11" w15:restartNumberingAfterBreak="0">
     <w:nsid w:val="180E791B"/>
     <w:multiLevelType w:val="multilevel"/>
     <w:tmpl w:val="A9C8DFE4"/>
@@ -3547,7 +4922,7 @@
       </w:rPr>
     </w:lvl>
   </w:abstractNum>
-  <w:abstractNum w:abstractNumId="11" w15:restartNumberingAfterBreak="0">
+  <w:abstractNum w:abstractNumId="12" w15:restartNumberingAfterBreak="0">
     <w:nsid w:val="1B47381C"/>
     <w:multiLevelType w:val="multilevel"/>
     <w:tmpl w:val="B7BC214A"/>
@@ -3660,7 +5035,7 @@
       </w:rPr>
     </w:lvl>
   </w:abstractNum>
-  <w:abstractNum w:abstractNumId="12" w15:restartNumberingAfterBreak="0">
+  <w:abstractNum w:abstractNumId="13" w15:restartNumberingAfterBreak="0">
     <w:nsid w:val="1EB2550C"/>
     <w:multiLevelType w:val="multilevel"/>
     <w:tmpl w:val="FCEA2A22"/>
@@ -3773,7 +5148,7 @@
       </w:rPr>
     </w:lvl>
   </w:abstractNum>
-  <w:abstractNum w:abstractNumId="13" w15:restartNumberingAfterBreak="0">
+  <w:abstractNum w:abstractNumId="14" w15:restartNumberingAfterBreak="0">
     <w:nsid w:val="1FB10815"/>
     <w:multiLevelType w:val="multilevel"/>
     <w:tmpl w:val="82F2F016"/>
@@ -3886,7 +5261,7 @@
       </w:rPr>
     </w:lvl>
   </w:abstractNum>
-  <w:abstractNum w:abstractNumId="14" w15:restartNumberingAfterBreak="0">
+  <w:abstractNum w:abstractNumId="15" w15:restartNumberingAfterBreak="0">
     <w:nsid w:val="22EF7672"/>
     <w:multiLevelType w:val="multilevel"/>
     <w:tmpl w:val="893644AE"/>
@@ -3999,7 +5374,7 @@
       </w:rPr>
     </w:lvl>
   </w:abstractNum>
-  <w:abstractNum w:abstractNumId="15" w15:restartNumberingAfterBreak="0">
+  <w:abstractNum w:abstractNumId="16" w15:restartNumberingAfterBreak="0">
     <w:nsid w:val="232C7F10"/>
     <w:multiLevelType w:val="multilevel"/>
     <w:tmpl w:val="B274AFE0"/>
@@ -4112,7 +5487,7 @@
       </w:rPr>
     </w:lvl>
   </w:abstractNum>
-  <w:abstractNum w:abstractNumId="16" w15:restartNumberingAfterBreak="0">
+  <w:abstractNum w:abstractNumId="17" w15:restartNumberingAfterBreak="0">
     <w:nsid w:val="2D4313E1"/>
     <w:multiLevelType w:val="multilevel"/>
     <w:tmpl w:val="C3DA3D26"/>
@@ -4225,7 +5600,7 @@
       </w:rPr>
     </w:lvl>
   </w:abstractNum>
-  <w:abstractNum w:abstractNumId="17" w15:restartNumberingAfterBreak="0">
+  <w:abstractNum w:abstractNumId="18" w15:restartNumberingAfterBreak="0">
     <w:nsid w:val="300D1430"/>
     <w:multiLevelType w:val="multilevel"/>
     <w:tmpl w:val="6E8205E2"/>
@@ -4338,7 +5713,7 @@
       </w:rPr>
     </w:lvl>
   </w:abstractNum>
-  <w:abstractNum w:abstractNumId="18" w15:restartNumberingAfterBreak="0">
+  <w:abstractNum w:abstractNumId="19" w15:restartNumberingAfterBreak="0">
     <w:nsid w:val="3111111B"/>
     <w:multiLevelType w:val="multilevel"/>
     <w:tmpl w:val="E654A144"/>
@@ -4451,7 +5826,7 @@
       </w:rPr>
     </w:lvl>
   </w:abstractNum>
-  <w:abstractNum w:abstractNumId="19" w15:restartNumberingAfterBreak="0">
+  <w:abstractNum w:abstractNumId="20" w15:restartNumberingAfterBreak="0">
     <w:nsid w:val="33EC1A0F"/>
     <w:multiLevelType w:val="multilevel"/>
     <w:tmpl w:val="EE247338"/>
@@ -4564,7 +5939,7 @@
       </w:rPr>
     </w:lvl>
   </w:abstractNum>
-  <w:abstractNum w:abstractNumId="20" w15:restartNumberingAfterBreak="0">
+  <w:abstractNum w:abstractNumId="21" w15:restartNumberingAfterBreak="0">
     <w:nsid w:val="34710A43"/>
     <w:multiLevelType w:val="multilevel"/>
     <w:tmpl w:val="C898FAA0"/>
@@ -4677,7 +6052,7 @@
       </w:rPr>
     </w:lvl>
   </w:abstractNum>
-  <w:abstractNum w:abstractNumId="21" w15:restartNumberingAfterBreak="0">
+  <w:abstractNum w:abstractNumId="22" w15:restartNumberingAfterBreak="0">
     <w:nsid w:val="356C36DA"/>
     <w:multiLevelType w:val="multilevel"/>
     <w:tmpl w:val="32A42952"/>
@@ -4790,7 +6165,7 @@
       </w:rPr>
     </w:lvl>
   </w:abstractNum>
-  <w:abstractNum w:abstractNumId="22" w15:restartNumberingAfterBreak="0">
+  <w:abstractNum w:abstractNumId="23" w15:restartNumberingAfterBreak="0">
     <w:nsid w:val="3EA61E9A"/>
     <w:multiLevelType w:val="multilevel"/>
     <w:tmpl w:val="71CC32DA"/>
@@ -4903,7 +6278,7 @@
       </w:rPr>
     </w:lvl>
   </w:abstractNum>
-  <w:abstractNum w:abstractNumId="23" w15:restartNumberingAfterBreak="0">
+  <w:abstractNum w:abstractNumId="24" w15:restartNumberingAfterBreak="0">
     <w:nsid w:val="3F69715D"/>
     <w:multiLevelType w:val="multilevel"/>
     <w:tmpl w:val="8C6EFAF0"/>
@@ -5016,7 +6391,7 @@
       </w:rPr>
     </w:lvl>
   </w:abstractNum>
-  <w:abstractNum w:abstractNumId="24" w15:restartNumberingAfterBreak="0">
+  <w:abstractNum w:abstractNumId="25" w15:restartNumberingAfterBreak="0">
     <w:nsid w:val="40117CBF"/>
     <w:multiLevelType w:val="multilevel"/>
     <w:tmpl w:val="06D8DE40"/>
@@ -5129,7 +6504,7 @@
       </w:rPr>
     </w:lvl>
   </w:abstractNum>
-  <w:abstractNum w:abstractNumId="25" w15:restartNumberingAfterBreak="0">
+  <w:abstractNum w:abstractNumId="26" w15:restartNumberingAfterBreak="0">
     <w:nsid w:val="4092634C"/>
     <w:multiLevelType w:val="multilevel"/>
     <w:tmpl w:val="4C1A03EE"/>
@@ -5242,7 +6617,7 @@
       </w:rPr>
     </w:lvl>
   </w:abstractNum>
-  <w:abstractNum w:abstractNumId="26" w15:restartNumberingAfterBreak="0">
+  <w:abstractNum w:abstractNumId="27" w15:restartNumberingAfterBreak="0">
     <w:nsid w:val="427E1F45"/>
     <w:multiLevelType w:val="multilevel"/>
     <w:tmpl w:val="C1A4553A"/>
@@ -5355,7 +6730,7 @@
       </w:rPr>
     </w:lvl>
   </w:abstractNum>
-  <w:abstractNum w:abstractNumId="27" w15:restartNumberingAfterBreak="0">
+  <w:abstractNum w:abstractNumId="28" w15:restartNumberingAfterBreak="0">
     <w:nsid w:val="46FB59D3"/>
     <w:multiLevelType w:val="multilevel"/>
     <w:tmpl w:val="99BE7B68"/>
@@ -5468,7 +6843,7 @@
       </w:rPr>
     </w:lvl>
   </w:abstractNum>
-  <w:abstractNum w:abstractNumId="28" w15:restartNumberingAfterBreak="0">
+  <w:abstractNum w:abstractNumId="29" w15:restartNumberingAfterBreak="0">
     <w:nsid w:val="499F26BF"/>
     <w:multiLevelType w:val="multilevel"/>
     <w:tmpl w:val="3DCC458C"/>
@@ -5581,7 +6956,7 @@
       </w:rPr>
     </w:lvl>
   </w:abstractNum>
-  <w:abstractNum w:abstractNumId="29" w15:restartNumberingAfterBreak="0">
+  <w:abstractNum w:abstractNumId="30" w15:restartNumberingAfterBreak="0">
     <w:nsid w:val="4F443CCA"/>
     <w:multiLevelType w:val="multilevel"/>
     <w:tmpl w:val="821AAE0A"/>
@@ -5694,7 +7069,7 @@
       </w:rPr>
     </w:lvl>
   </w:abstractNum>
-  <w:abstractNum w:abstractNumId="30" w15:restartNumberingAfterBreak="0">
+  <w:abstractNum w:abstractNumId="31" w15:restartNumberingAfterBreak="0">
     <w:nsid w:val="4F565F3B"/>
     <w:multiLevelType w:val="multilevel"/>
     <w:tmpl w:val="24227566"/>
@@ -5807,7 +7182,7 @@
       </w:rPr>
     </w:lvl>
   </w:abstractNum>
-  <w:abstractNum w:abstractNumId="31" w15:restartNumberingAfterBreak="0">
+  <w:abstractNum w:abstractNumId="32" w15:restartNumberingAfterBreak="0">
     <w:nsid w:val="4FA65511"/>
     <w:multiLevelType w:val="multilevel"/>
     <w:tmpl w:val="81F898EA"/>
@@ -5920,7 +7295,7 @@
       </w:rPr>
     </w:lvl>
   </w:abstractNum>
-  <w:abstractNum w:abstractNumId="32" w15:restartNumberingAfterBreak="0">
+  <w:abstractNum w:abstractNumId="33" w15:restartNumberingAfterBreak="0">
     <w:nsid w:val="50297BAC"/>
     <w:multiLevelType w:val="multilevel"/>
     <w:tmpl w:val="7E9A7702"/>
@@ -6033,7 +7408,7 @@
       </w:rPr>
     </w:lvl>
   </w:abstractNum>
-  <w:abstractNum w:abstractNumId="33" w15:restartNumberingAfterBreak="0">
+  <w:abstractNum w:abstractNumId="34" w15:restartNumberingAfterBreak="0">
     <w:nsid w:val="5A715BBB"/>
     <w:multiLevelType w:val="multilevel"/>
     <w:tmpl w:val="BC7A0F4A"/>
@@ -6146,7 +7521,7 @@
       </w:rPr>
     </w:lvl>
   </w:abstractNum>
-  <w:abstractNum w:abstractNumId="34" w15:restartNumberingAfterBreak="0">
+  <w:abstractNum w:abstractNumId="35" w15:restartNumberingAfterBreak="0">
     <w:nsid w:val="5C894393"/>
     <w:multiLevelType w:val="multilevel"/>
     <w:tmpl w:val="59989DF6"/>
@@ -6259,7 +7634,7 @@
       </w:rPr>
     </w:lvl>
   </w:abstractNum>
-  <w:abstractNum w:abstractNumId="35" w15:restartNumberingAfterBreak="0">
+  <w:abstractNum w:abstractNumId="36" w15:restartNumberingAfterBreak="0">
     <w:nsid w:val="5DD04C37"/>
     <w:multiLevelType w:val="multilevel"/>
     <w:tmpl w:val="5FE8C9C0"/>
@@ -6372,7 +7747,7 @@
       </w:rPr>
     </w:lvl>
   </w:abstractNum>
-  <w:abstractNum w:abstractNumId="36" w15:restartNumberingAfterBreak="0">
+  <w:abstractNum w:abstractNumId="37" w15:restartNumberingAfterBreak="0">
     <w:nsid w:val="60F44E10"/>
     <w:multiLevelType w:val="multilevel"/>
     <w:tmpl w:val="134CBF58"/>
@@ -6485,7 +7860,7 @@
       </w:rPr>
     </w:lvl>
   </w:abstractNum>
-  <w:abstractNum w:abstractNumId="37" w15:restartNumberingAfterBreak="0">
+  <w:abstractNum w:abstractNumId="38" w15:restartNumberingAfterBreak="0">
     <w:nsid w:val="614C7081"/>
     <w:multiLevelType w:val="multilevel"/>
     <w:tmpl w:val="8DDCCE08"/>
@@ -6598,7 +7973,7 @@
       </w:rPr>
     </w:lvl>
   </w:abstractNum>
-  <w:abstractNum w:abstractNumId="38" w15:restartNumberingAfterBreak="0">
+  <w:abstractNum w:abstractNumId="39" w15:restartNumberingAfterBreak="0">
     <w:nsid w:val="631E47E1"/>
     <w:multiLevelType w:val="multilevel"/>
     <w:tmpl w:val="AEEC1C12"/>
@@ -6711,7 +8086,7 @@
       </w:rPr>
     </w:lvl>
   </w:abstractNum>
-  <w:abstractNum w:abstractNumId="39" w15:restartNumberingAfterBreak="0">
+  <w:abstractNum w:abstractNumId="40" w15:restartNumberingAfterBreak="0">
     <w:nsid w:val="651F12C5"/>
     <w:multiLevelType w:val="multilevel"/>
     <w:tmpl w:val="9858E732"/>
@@ -6824,7 +8199,7 @@
       </w:rPr>
     </w:lvl>
   </w:abstractNum>
-  <w:abstractNum w:abstractNumId="40" w15:restartNumberingAfterBreak="0">
+  <w:abstractNum w:abstractNumId="41" w15:restartNumberingAfterBreak="0">
     <w:nsid w:val="65BA4D5C"/>
     <w:multiLevelType w:val="multilevel"/>
     <w:tmpl w:val="ECF03188"/>
@@ -6937,7 +8312,7 @@
       </w:rPr>
     </w:lvl>
   </w:abstractNum>
-  <w:abstractNum w:abstractNumId="41" w15:restartNumberingAfterBreak="0">
+  <w:abstractNum w:abstractNumId="42" w15:restartNumberingAfterBreak="0">
     <w:nsid w:val="66EC36E4"/>
     <w:multiLevelType w:val="multilevel"/>
     <w:tmpl w:val="158E39F4"/>
@@ -7050,7 +8425,7 @@
       </w:rPr>
     </w:lvl>
   </w:abstractNum>
-  <w:abstractNum w:abstractNumId="42" w15:restartNumberingAfterBreak="0">
+  <w:abstractNum w:abstractNumId="43" w15:restartNumberingAfterBreak="0">
     <w:nsid w:val="671C6910"/>
     <w:multiLevelType w:val="multilevel"/>
     <w:tmpl w:val="9A32F14C"/>
@@ -7163,7 +8538,7 @@
       </w:rPr>
     </w:lvl>
   </w:abstractNum>
-  <w:abstractNum w:abstractNumId="43" w15:restartNumberingAfterBreak="0">
+  <w:abstractNum w:abstractNumId="44" w15:restartNumberingAfterBreak="0">
     <w:nsid w:val="684157FC"/>
     <w:multiLevelType w:val="multilevel"/>
     <w:tmpl w:val="37B8F5DC"/>
@@ -7276,7 +8651,7 @@
       </w:rPr>
     </w:lvl>
   </w:abstractNum>
-  <w:abstractNum w:abstractNumId="44" w15:restartNumberingAfterBreak="0">
+  <w:abstractNum w:abstractNumId="45" w15:restartNumberingAfterBreak="0">
     <w:nsid w:val="6DF0610B"/>
     <w:multiLevelType w:val="multilevel"/>
     <w:tmpl w:val="74E4E798"/>
@@ -7389,7 +8764,7 @@
       </w:rPr>
     </w:lvl>
   </w:abstractNum>
-  <w:abstractNum w:abstractNumId="45" w15:restartNumberingAfterBreak="0">
+  <w:abstractNum w:abstractNumId="46" w15:restartNumberingAfterBreak="0">
     <w:nsid w:val="6E7707D4"/>
     <w:multiLevelType w:val="multilevel"/>
     <w:tmpl w:val="E702CE84"/>
@@ -7502,7 +8877,7 @@
       </w:rPr>
     </w:lvl>
   </w:abstractNum>
-  <w:abstractNum w:abstractNumId="46" w15:restartNumberingAfterBreak="0">
+  <w:abstractNum w:abstractNumId="47" w15:restartNumberingAfterBreak="0">
     <w:nsid w:val="6FC52C25"/>
     <w:multiLevelType w:val="multilevel"/>
     <w:tmpl w:val="A03EF1AE"/>
@@ -7615,7 +8990,7 @@
       </w:rPr>
     </w:lvl>
   </w:abstractNum>
-  <w:abstractNum w:abstractNumId="47" w15:restartNumberingAfterBreak="0">
+  <w:abstractNum w:abstractNumId="48" w15:restartNumberingAfterBreak="0">
     <w:nsid w:val="74E837C9"/>
     <w:multiLevelType w:val="multilevel"/>
     <w:tmpl w:val="D736B500"/>
@@ -7728,7 +9103,7 @@
       </w:rPr>
     </w:lvl>
   </w:abstractNum>
-  <w:abstractNum w:abstractNumId="48" w15:restartNumberingAfterBreak="0">
+  <w:abstractNum w:abstractNumId="49" w15:restartNumberingAfterBreak="0">
     <w:nsid w:val="7566192F"/>
     <w:multiLevelType w:val="multilevel"/>
     <w:tmpl w:val="C9EA9022"/>
@@ -7841,7 +9216,7 @@
       </w:rPr>
     </w:lvl>
   </w:abstractNum>
-  <w:abstractNum w:abstractNumId="49" w15:restartNumberingAfterBreak="0">
+  <w:abstractNum w:abstractNumId="50" w15:restartNumberingAfterBreak="0">
     <w:nsid w:val="75AE6D1F"/>
     <w:multiLevelType w:val="multilevel"/>
     <w:tmpl w:val="FAF64EE0"/>
@@ -7954,7 +9329,7 @@
       </w:rPr>
     </w:lvl>
   </w:abstractNum>
-  <w:abstractNum w:abstractNumId="50" w15:restartNumberingAfterBreak="0">
+  <w:abstractNum w:abstractNumId="51" w15:restartNumberingAfterBreak="0">
     <w:nsid w:val="78BF797D"/>
     <w:multiLevelType w:val="multilevel"/>
     <w:tmpl w:val="04C2C590"/>
@@ -8067,7 +9442,7 @@
       </w:rPr>
     </w:lvl>
   </w:abstractNum>
-  <w:abstractNum w:abstractNumId="51" w15:restartNumberingAfterBreak="0">
+  <w:abstractNum w:abstractNumId="52" w15:restartNumberingAfterBreak="0">
     <w:nsid w:val="7BF24265"/>
     <w:multiLevelType w:val="multilevel"/>
     <w:tmpl w:val="C9F206BA"/>
@@ -8180,7 +9555,7 @@
       </w:rPr>
     </w:lvl>
   </w:abstractNum>
-  <w:abstractNum w:abstractNumId="52" w15:restartNumberingAfterBreak="0">
+  <w:abstractNum w:abstractNumId="53" w15:restartNumberingAfterBreak="0">
     <w:nsid w:val="7C103C97"/>
     <w:multiLevelType w:val="multilevel"/>
     <w:tmpl w:val="7DD6F7FA"/>
@@ -8293,164 +9668,256 @@
       </w:rPr>
     </w:lvl>
   </w:abstractNum>
+  <w:abstractNum w:abstractNumId="54" w15:restartNumberingAfterBreak="0">
+    <w:nsid w:val="7E427A4E"/>
+    <w:multiLevelType w:val="hybridMultilevel"/>
+    <w:tmpl w:val="B20CF5B0"/>
+    <w:lvl w:ilvl="0" w:tplc="4409001B">
+      <w:start w:val="1"/>
+      <w:numFmt w:val="lowerRoman"/>
+      <w:lvlText w:val="%1."/>
+      <w:lvlJc w:val="right"/>
+      <w:pPr>
+        <w:ind w:left="720" w:hanging="360"/>
+      </w:pPr>
+    </w:lvl>
+    <w:lvl w:ilvl="1" w:tplc="44090019" w:tentative="1">
+      <w:start w:val="1"/>
+      <w:numFmt w:val="lowerLetter"/>
+      <w:lvlText w:val="%2."/>
+      <w:lvlJc w:val="left"/>
+      <w:pPr>
+        <w:ind w:left="1440" w:hanging="360"/>
+      </w:pPr>
+    </w:lvl>
+    <w:lvl w:ilvl="2" w:tplc="4409001B" w:tentative="1">
+      <w:start w:val="1"/>
+      <w:numFmt w:val="lowerRoman"/>
+      <w:lvlText w:val="%3."/>
+      <w:lvlJc w:val="right"/>
+      <w:pPr>
+        <w:ind w:left="2160" w:hanging="180"/>
+      </w:pPr>
+    </w:lvl>
+    <w:lvl w:ilvl="3" w:tplc="4409000F" w:tentative="1">
+      <w:start w:val="1"/>
+      <w:numFmt w:val="decimal"/>
+      <w:lvlText w:val="%4."/>
+      <w:lvlJc w:val="left"/>
+      <w:pPr>
+        <w:ind w:left="2880" w:hanging="360"/>
+      </w:pPr>
+    </w:lvl>
+    <w:lvl w:ilvl="4" w:tplc="44090019" w:tentative="1">
+      <w:start w:val="1"/>
+      <w:numFmt w:val="lowerLetter"/>
+      <w:lvlText w:val="%5."/>
+      <w:lvlJc w:val="left"/>
+      <w:pPr>
+        <w:ind w:left="3600" w:hanging="360"/>
+      </w:pPr>
+    </w:lvl>
+    <w:lvl w:ilvl="5" w:tplc="4409001B" w:tentative="1">
+      <w:start w:val="1"/>
+      <w:numFmt w:val="lowerRoman"/>
+      <w:lvlText w:val="%6."/>
+      <w:lvlJc w:val="right"/>
+      <w:pPr>
+        <w:ind w:left="4320" w:hanging="180"/>
+      </w:pPr>
+    </w:lvl>
+    <w:lvl w:ilvl="6" w:tplc="4409000F" w:tentative="1">
+      <w:start w:val="1"/>
+      <w:numFmt w:val="decimal"/>
+      <w:lvlText w:val="%7."/>
+      <w:lvlJc w:val="left"/>
+      <w:pPr>
+        <w:ind w:left="5040" w:hanging="360"/>
+      </w:pPr>
+    </w:lvl>
+    <w:lvl w:ilvl="7" w:tplc="44090019" w:tentative="1">
+      <w:start w:val="1"/>
+      <w:numFmt w:val="lowerLetter"/>
+      <w:lvlText w:val="%8."/>
+      <w:lvlJc w:val="left"/>
+      <w:pPr>
+        <w:ind w:left="5760" w:hanging="360"/>
+      </w:pPr>
+    </w:lvl>
+    <w:lvl w:ilvl="8" w:tplc="4409001B" w:tentative="1">
+      <w:start w:val="1"/>
+      <w:numFmt w:val="lowerRoman"/>
+      <w:lvlText w:val="%9."/>
+      <w:lvlJc w:val="right"/>
+      <w:pPr>
+        <w:ind w:left="6480" w:hanging="180"/>
+      </w:pPr>
+    </w:lvl>
+  </w:abstractNum>
   <w:num w:numId="1" w16cid:durableId="2134402997">
-    <w:abstractNumId w:val="45"/>
+    <w:abstractNumId w:val="46"/>
   </w:num>
   <w:num w:numId="2" w16cid:durableId="510680836">
     <w:abstractNumId w:val="0"/>
   </w:num>
   <w:num w:numId="3" w16cid:durableId="1798522577">
-    <w:abstractNumId w:val="2"/>
+    <w:abstractNumId w:val="3"/>
   </w:num>
   <w:num w:numId="4" w16cid:durableId="2045717398">
-    <w:abstractNumId w:val="15"/>
+    <w:abstractNumId w:val="16"/>
   </w:num>
   <w:num w:numId="5" w16cid:durableId="2088842950">
-    <w:abstractNumId w:val="51"/>
+    <w:abstractNumId w:val="52"/>
   </w:num>
   <w:num w:numId="6" w16cid:durableId="547453762">
+    <w:abstractNumId w:val="49"/>
+  </w:num>
+  <w:num w:numId="7" w16cid:durableId="1825391210">
+    <w:abstractNumId w:val="44"/>
+  </w:num>
+  <w:num w:numId="8" w16cid:durableId="1883663821">
+    <w:abstractNumId w:val="35"/>
+  </w:num>
+  <w:num w:numId="9" w16cid:durableId="1936743261">
+    <w:abstractNumId w:val="21"/>
+  </w:num>
+  <w:num w:numId="10" w16cid:durableId="846948263">
+    <w:abstractNumId w:val="32"/>
+  </w:num>
+  <w:num w:numId="11" w16cid:durableId="764302517">
+    <w:abstractNumId w:val="47"/>
+  </w:num>
+  <w:num w:numId="12" w16cid:durableId="796342095">
     <w:abstractNumId w:val="48"/>
   </w:num>
-  <w:num w:numId="7" w16cid:durableId="1825391210">
+  <w:num w:numId="13" w16cid:durableId="2024286502">
+    <w:abstractNumId w:val="29"/>
+  </w:num>
+  <w:num w:numId="14" w16cid:durableId="291400768">
+    <w:abstractNumId w:val="25"/>
+  </w:num>
+  <w:num w:numId="15" w16cid:durableId="73282694">
+    <w:abstractNumId w:val="24"/>
+  </w:num>
+  <w:num w:numId="16" w16cid:durableId="856886381">
     <w:abstractNumId w:val="43"/>
   </w:num>
-  <w:num w:numId="8" w16cid:durableId="1883663821">
-    <w:abstractNumId w:val="34"/>
+  <w:num w:numId="17" w16cid:durableId="1612055679">
+    <w:abstractNumId w:val="13"/>
   </w:num>
-  <w:num w:numId="9" w16cid:durableId="1936743261">
-    <w:abstractNumId w:val="20"/>
-  </w:num>
-  <w:num w:numId="10" w16cid:durableId="846948263">
+  <w:num w:numId="18" w16cid:durableId="2080590033">
     <w:abstractNumId w:val="31"/>
   </w:num>
-  <w:num w:numId="11" w16cid:durableId="764302517">
-    <w:abstractNumId w:val="46"/>
-  </w:num>
-  <w:num w:numId="12" w16cid:durableId="796342095">
-    <w:abstractNumId w:val="47"/>
-  </w:num>
-  <w:num w:numId="13" w16cid:durableId="2024286502">
-    <w:abstractNumId w:val="28"/>
-  </w:num>
-  <w:num w:numId="14" w16cid:durableId="291400768">
-    <w:abstractNumId w:val="24"/>
-  </w:num>
-  <w:num w:numId="15" w16cid:durableId="73282694">
-    <w:abstractNumId w:val="23"/>
-  </w:num>
-  <w:num w:numId="16" w16cid:durableId="856886381">
-    <w:abstractNumId w:val="42"/>
-  </w:num>
-  <w:num w:numId="17" w16cid:durableId="1612055679">
-    <w:abstractNumId w:val="12"/>
-  </w:num>
-  <w:num w:numId="18" w16cid:durableId="2080590033">
-    <w:abstractNumId w:val="30"/>
-  </w:num>
   <w:num w:numId="19" w16cid:durableId="531840414">
-    <w:abstractNumId w:val="26"/>
+    <w:abstractNumId w:val="27"/>
   </w:num>
   <w:num w:numId="20" w16cid:durableId="1590582456">
-    <w:abstractNumId w:val="39"/>
+    <w:abstractNumId w:val="40"/>
   </w:num>
   <w:num w:numId="21" w16cid:durableId="862745815">
-    <w:abstractNumId w:val="7"/>
+    <w:abstractNumId w:val="8"/>
   </w:num>
   <w:num w:numId="22" w16cid:durableId="2018849726">
     <w:abstractNumId w:val="1"/>
   </w:num>
   <w:num w:numId="23" w16cid:durableId="658270765">
+    <w:abstractNumId w:val="19"/>
+  </w:num>
+  <w:num w:numId="24" w16cid:durableId="1567884487">
+    <w:abstractNumId w:val="33"/>
+  </w:num>
+  <w:num w:numId="25" w16cid:durableId="1498498280">
+    <w:abstractNumId w:val="34"/>
+  </w:num>
+  <w:num w:numId="26" w16cid:durableId="514804552">
+    <w:abstractNumId w:val="53"/>
+  </w:num>
+  <w:num w:numId="27" w16cid:durableId="1263025619">
+    <w:abstractNumId w:val="4"/>
+  </w:num>
+  <w:num w:numId="28" w16cid:durableId="725571698">
+    <w:abstractNumId w:val="38"/>
+  </w:num>
+  <w:num w:numId="29" w16cid:durableId="1443644941">
+    <w:abstractNumId w:val="39"/>
+  </w:num>
+  <w:num w:numId="30" w16cid:durableId="1034572043">
+    <w:abstractNumId w:val="9"/>
+  </w:num>
+  <w:num w:numId="31" w16cid:durableId="1601909186">
+    <w:abstractNumId w:val="17"/>
+  </w:num>
+  <w:num w:numId="32" w16cid:durableId="1536894241">
+    <w:abstractNumId w:val="5"/>
+  </w:num>
+  <w:num w:numId="33" w16cid:durableId="380834370">
+    <w:abstractNumId w:val="42"/>
+  </w:num>
+  <w:num w:numId="34" w16cid:durableId="385571697">
+    <w:abstractNumId w:val="6"/>
+  </w:num>
+  <w:num w:numId="35" w16cid:durableId="2076977034">
+    <w:abstractNumId w:val="41"/>
+  </w:num>
+  <w:num w:numId="36" w16cid:durableId="1307319752">
+    <w:abstractNumId w:val="37"/>
+  </w:num>
+  <w:num w:numId="37" w16cid:durableId="1167329741">
     <w:abstractNumId w:val="18"/>
   </w:num>
-  <w:num w:numId="24" w16cid:durableId="1567884487">
-    <w:abstractNumId w:val="32"/>
+  <w:num w:numId="38" w16cid:durableId="115416978">
+    <w:abstractNumId w:val="15"/>
   </w:num>
-  <w:num w:numId="25" w16cid:durableId="1498498280">
-    <w:abstractNumId w:val="33"/>
+  <w:num w:numId="39" w16cid:durableId="2030599958">
+    <w:abstractNumId w:val="7"/>
   </w:num>
-  <w:num w:numId="26" w16cid:durableId="514804552">
-    <w:abstractNumId w:val="52"/>
-  </w:num>
-  <w:num w:numId="27" w16cid:durableId="1263025619">
-    <w:abstractNumId w:val="3"/>
-  </w:num>
-  <w:num w:numId="28" w16cid:durableId="725571698">
-    <w:abstractNumId w:val="37"/>
-  </w:num>
-  <w:num w:numId="29" w16cid:durableId="1443644941">
-    <w:abstractNumId w:val="38"/>
-  </w:num>
-  <w:num w:numId="30" w16cid:durableId="1034572043">
-    <w:abstractNumId w:val="8"/>
-  </w:num>
-  <w:num w:numId="31" w16cid:durableId="1601909186">
-    <w:abstractNumId w:val="16"/>
-  </w:num>
-  <w:num w:numId="32" w16cid:durableId="1536894241">
-    <w:abstractNumId w:val="4"/>
-  </w:num>
-  <w:num w:numId="33" w16cid:durableId="380834370">
-    <w:abstractNumId w:val="41"/>
-  </w:num>
-  <w:num w:numId="34" w16cid:durableId="385571697">
-    <w:abstractNumId w:val="5"/>
-  </w:num>
-  <w:num w:numId="35" w16cid:durableId="2076977034">
-    <w:abstractNumId w:val="40"/>
-  </w:num>
-  <w:num w:numId="36" w16cid:durableId="1307319752">
+  <w:num w:numId="40" w16cid:durableId="56365457">
     <w:abstractNumId w:val="36"/>
   </w:num>
-  <w:num w:numId="37" w16cid:durableId="1167329741">
-    <w:abstractNumId w:val="17"/>
+  <w:num w:numId="41" w16cid:durableId="1661931835">
+    <w:abstractNumId w:val="26"/>
   </w:num>
-  <w:num w:numId="38" w16cid:durableId="115416978">
+  <w:num w:numId="42" w16cid:durableId="1773865661">
+    <w:abstractNumId w:val="22"/>
+  </w:num>
+  <w:num w:numId="43" w16cid:durableId="1982034831">
+    <w:abstractNumId w:val="23"/>
+  </w:num>
+  <w:num w:numId="44" w16cid:durableId="221914542">
+    <w:abstractNumId w:val="12"/>
+  </w:num>
+  <w:num w:numId="45" w16cid:durableId="381638122">
+    <w:abstractNumId w:val="45"/>
+  </w:num>
+  <w:num w:numId="46" w16cid:durableId="1319461397">
+    <w:abstractNumId w:val="51"/>
+  </w:num>
+  <w:num w:numId="47" w16cid:durableId="584726249">
     <w:abstractNumId w:val="14"/>
   </w:num>
-  <w:num w:numId="39" w16cid:durableId="2030599958">
-    <w:abstractNumId w:val="6"/>
+  <w:num w:numId="48" w16cid:durableId="1412199192">
+    <w:abstractNumId w:val="20"/>
   </w:num>
-  <w:num w:numId="40" w16cid:durableId="56365457">
-    <w:abstractNumId w:val="35"/>
+  <w:num w:numId="49" w16cid:durableId="1159267237">
+    <w:abstractNumId w:val="10"/>
   </w:num>
-  <w:num w:numId="41" w16cid:durableId="1661931835">
-    <w:abstractNumId w:val="25"/>
+  <w:num w:numId="50" w16cid:durableId="1045636441">
+    <w:abstractNumId w:val="28"/>
   </w:num>
-  <w:num w:numId="42" w16cid:durableId="1773865661">
-    <w:abstractNumId w:val="21"/>
+  <w:num w:numId="51" w16cid:durableId="1967349920">
+    <w:abstractNumId w:val="30"/>
   </w:num>
-  <w:num w:numId="43" w16cid:durableId="1982034831">
-    <w:abstractNumId w:val="22"/>
-  </w:num>
-  <w:num w:numId="44" w16cid:durableId="221914542">
+  <w:num w:numId="52" w16cid:durableId="176383858">
     <w:abstractNumId w:val="11"/>
   </w:num>
-  <w:num w:numId="45" w16cid:durableId="381638122">
-    <w:abstractNumId w:val="44"/>
-  </w:num>
-  <w:num w:numId="46" w16cid:durableId="1319461397">
+  <w:num w:numId="53" w16cid:durableId="891620888">
     <w:abstractNumId w:val="50"/>
   </w:num>
-  <w:num w:numId="47" w16cid:durableId="584726249">
-    <w:abstractNumId w:val="13"/>
+  <w:num w:numId="54" w16cid:durableId="1343968746">
+    <w:abstractNumId w:val="2"/>
   </w:num>
-  <w:num w:numId="48" w16cid:durableId="1412199192">
-    <w:abstractNumId w:val="19"/>
-  </w:num>
-  <w:num w:numId="49" w16cid:durableId="1159267237">
-    <w:abstractNumId w:val="9"/>
-  </w:num>
-  <w:num w:numId="50" w16cid:durableId="1045636441">
-    <w:abstractNumId w:val="27"/>
-  </w:num>
-  <w:num w:numId="51" w16cid:durableId="1967349920">
-    <w:abstractNumId w:val="29"/>
-  </w:num>
-  <w:num w:numId="52" w16cid:durableId="176383858">
-    <w:abstractNumId w:val="10"/>
-  </w:num>
-  <w:num w:numId="53" w16cid:durableId="891620888">
-    <w:abstractNumId w:val="49"/>
+  <w:num w:numId="55" w16cid:durableId="1966695380">
+    <w:abstractNumId w:val="54"/>
   </w:num>
 </w:numbering>
 </file>
@@ -8981,7 +10448,6 @@
   <w:style w:type="character" w:default="1" w:styleId="DefaultParagraphFont">
     <w:name w:val="Default Paragraph Font"/>
     <w:uiPriority w:val="1"/>
-    <w:semiHidden/>
     <w:unhideWhenUsed/>
   </w:style>
   <w:style w:type="table" w:default="1" w:styleId="TableNormal">
@@ -9566,6 +11032,18 @@
     <w:uiPriority w:val="99"/>
     <w:rsid w:val="004F4EE6"/>
   </w:style>
+  <w:style w:type="character" w:styleId="FollowedHyperlink">
+    <w:name w:val="FollowedHyperlink"/>
+    <w:basedOn w:val="DefaultParagraphFont"/>
+    <w:uiPriority w:val="99"/>
+    <w:semiHidden/>
+    <w:unhideWhenUsed/>
+    <w:rsid w:val="00347305"/>
+    <w:rPr>
+      <w:color w:val="800080" w:themeColor="followedHyperlink"/>
+      <w:u w:val="single"/>
+    </w:rPr>
+  </w:style>
 </w:styles>
 </file>
 

</xml_diff>

<commit_message>
Added 3.7 and 3.8 to SRS
</commit_message>
<xml_diff>
--- a/05_SRS/TT3L_G01_SRS.docx
+++ b/05_SRS/TT3L_G01_SRS.docx
@@ -3203,6 +3203,7 @@
       </w:pPr>
       <w:bookmarkStart w:id="13" w:name="_Toc198838895"/>
       <w:r>
+        <w:lastRenderedPageBreak/>
         <w:t>3</w:t>
       </w:r>
       <w:r>
@@ -3292,24 +3293,348 @@
       <w:pPr>
         <w:pStyle w:val="Heading2"/>
       </w:pPr>
-      <w:bookmarkStart w:id="20" w:name="_Toc198838902"/>
+      <w:bookmarkStart w:id="20" w:name="_Toc198838904"/>
+      <w:bookmarkStart w:id="21" w:name="_Toc198838902"/>
       <w:r>
         <w:t>3.7 Software System Attributes</w:t>
-      </w:r>
-      <w:bookmarkEnd w:id="20"/>
-    </w:p>
-    <w:p>
-      <w:pPr>
-        <w:pStyle w:val="Heading2"/>
-      </w:pPr>
-      <w:bookmarkStart w:id="21" w:name="_Toc198838903"/>
-      <w:r>
-        <w:t>3.8 Supporting Information</w:t>
       </w:r>
       <w:bookmarkEnd w:id="21"/>
     </w:p>
     <w:p>
       <w:pPr>
+        <w:pStyle w:val="Heading3"/>
+        <w:rPr>
+          <w:b w:val="0"/>
+          <w:bCs/>
+        </w:rPr>
+      </w:pPr>
+      <w:r>
+        <w:t xml:space="preserve">3.7.1 </w:t>
+      </w:r>
+      <w:r>
+        <w:t>Availability</w:t>
+      </w:r>
+      <w:r>
+        <w:br/>
+      </w:r>
+      <w:proofErr w:type="spellStart"/>
+      <w:r>
+        <w:rPr>
+          <w:b w:val="0"/>
+          <w:bCs/>
+        </w:rPr>
+        <w:t>MMUAccess</w:t>
+      </w:r>
+      <w:proofErr w:type="spellEnd"/>
+      <w:r>
+        <w:rPr>
+          <w:b w:val="0"/>
+          <w:bCs/>
+        </w:rPr>
+        <w:t xml:space="preserve"> will be accessible around-the-clock, particularly during school hours. The system will notify users in advance of scheduled maintenance windows.</w:t>
+      </w:r>
+    </w:p>
+    <w:p>
+      <w:pPr>
+        <w:pStyle w:val="Heading3"/>
+        <w:rPr>
+          <w:b w:val="0"/>
+          <w:bCs/>
+        </w:rPr>
+      </w:pPr>
+      <w:r>
+        <w:t xml:space="preserve">3.7.2 </w:t>
+      </w:r>
+      <w:r>
+        <w:t>Security</w:t>
+      </w:r>
+      <w:r>
+        <w:br/>
+      </w:r>
+      <w:r>
+        <w:rPr>
+          <w:b w:val="0"/>
+          <w:bCs/>
+        </w:rPr>
+        <w:t xml:space="preserve">HTTPS will be used by the system to ensure secure communication. Facility and event data can only be updated by </w:t>
+      </w:r>
+      <w:proofErr w:type="spellStart"/>
+      <w:r>
+        <w:rPr>
+          <w:b w:val="0"/>
+          <w:bCs/>
+        </w:rPr>
+        <w:t>authorised</w:t>
+      </w:r>
+      <w:proofErr w:type="spellEnd"/>
+      <w:r>
+        <w:rPr>
+          <w:b w:val="0"/>
+          <w:bCs/>
+        </w:rPr>
+        <w:t xml:space="preserve"> university employees. To stop unwanted changes, user data will be </w:t>
+      </w:r>
+      <w:proofErr w:type="gramStart"/>
+      <w:r>
+        <w:rPr>
+          <w:b w:val="0"/>
+          <w:bCs/>
+        </w:rPr>
+        <w:t>encrypted</w:t>
+      </w:r>
+      <w:proofErr w:type="gramEnd"/>
+      <w:r>
+        <w:rPr>
+          <w:b w:val="0"/>
+          <w:bCs/>
+        </w:rPr>
+        <w:t xml:space="preserve"> and access limits will be implemented.</w:t>
+      </w:r>
+    </w:p>
+    <w:p>
+      <w:pPr>
+        <w:pStyle w:val="Heading3"/>
+      </w:pPr>
+      <w:r>
+        <w:t xml:space="preserve">3.7.3 </w:t>
+      </w:r>
+      <w:r>
+        <w:t>Accessibility</w:t>
+      </w:r>
+      <w:r>
+        <w:br/>
+      </w:r>
+      <w:r>
+        <w:rPr>
+          <w:b w:val="0"/>
+          <w:bCs/>
+        </w:rPr>
+        <w:t>The system must be usable by people with visual, auditory, and motor disabilities in accordance with WCAG 2.1 (Web Content Accessibility Guidelines). High contrast themes, screen reader compatibility, and keyboard navigation are among the features.</w:t>
+      </w:r>
+    </w:p>
+    <w:p>
+      <w:pPr>
+        <w:pStyle w:val="Heading3"/>
+      </w:pPr>
+      <w:r>
+        <w:t xml:space="preserve">3.7.4 </w:t>
+      </w:r>
+      <w:r>
+        <w:t>Reliability</w:t>
+      </w:r>
+      <w:r>
+        <w:br/>
+      </w:r>
+      <w:r>
+        <w:rPr>
+          <w:b w:val="0"/>
+          <w:bCs/>
+        </w:rPr>
+        <w:t>With a goal uptime of 99.5%, the system must run continuously. When connectivity is restored, it should continue services and gracefully handle small data failures or outages.</w:t>
+      </w:r>
+    </w:p>
+    <w:p>
+      <w:pPr>
+        <w:pStyle w:val="Heading3"/>
+      </w:pPr>
+      <w:r>
+        <w:t xml:space="preserve">3.7.5 </w:t>
+      </w:r>
+      <w:r>
+        <w:t>Maintainability</w:t>
+      </w:r>
+      <w:r>
+        <w:br/>
+      </w:r>
+      <w:r>
+        <w:rPr>
+          <w:b w:val="0"/>
+          <w:bCs/>
+        </w:rPr>
+        <w:t>In order to facilitate future updates, such as new accessibility features or third-party integrations, the codebase will adhere to modular architecture and documentation standards.</w:t>
+      </w:r>
+    </w:p>
+    <w:p>
+      <w:pPr>
+        <w:pStyle w:val="Heading3"/>
+      </w:pPr>
+      <w:r>
+        <w:t xml:space="preserve">3.7.6 </w:t>
+      </w:r>
+      <w:r>
+        <w:t>Portability</w:t>
+      </w:r>
+      <w:r>
+        <w:br/>
+      </w:r>
+      <w:r>
+        <w:rPr>
+          <w:b w:val="0"/>
+          <w:bCs/>
+        </w:rPr>
+        <w:t xml:space="preserve">Through web browsers and mobile apps, </w:t>
+      </w:r>
+      <w:proofErr w:type="spellStart"/>
+      <w:r>
+        <w:rPr>
+          <w:b w:val="0"/>
+          <w:bCs/>
+        </w:rPr>
+        <w:t>MMUAccess</w:t>
+      </w:r>
+      <w:proofErr w:type="spellEnd"/>
+      <w:r>
+        <w:rPr>
+          <w:b w:val="0"/>
+          <w:bCs/>
+        </w:rPr>
+        <w:t xml:space="preserve"> will work on a variety of systems, including Windows, macOS, Android, and iOS. To accommodate various screen sizes and devices, the application will be created with responsive design.</w:t>
+      </w:r>
+    </w:p>
+    <w:p/>
+    <w:p>
+      <w:pPr>
+        <w:pStyle w:val="Heading2"/>
+      </w:pPr>
+      <w:bookmarkStart w:id="22" w:name="_Toc198838903"/>
+      <w:r>
+        <w:lastRenderedPageBreak/>
+        <w:t>3.8 Supporting Information</w:t>
+      </w:r>
+      <w:bookmarkEnd w:id="22"/>
+    </w:p>
+    <w:p>
+      <w:pPr>
+        <w:pStyle w:val="Heading3"/>
+      </w:pPr>
+      <w:r>
+        <w:t xml:space="preserve">3.8.1 References and Background information that supports the development of </w:t>
+      </w:r>
+      <w:proofErr w:type="spellStart"/>
+      <w:r>
+        <w:t>MMUAccess</w:t>
+      </w:r>
+      <w:proofErr w:type="spellEnd"/>
+    </w:p>
+    <w:p>
+      <w:pPr>
+        <w:pStyle w:val="NormalWeb"/>
+        <w:numPr>
+          <w:ilvl w:val="0"/>
+          <w:numId w:val="56"/>
+        </w:numPr>
+        <w:rPr>
+          <w:sz w:val="22"/>
+          <w:szCs w:val="22"/>
+        </w:rPr>
+      </w:pPr>
+      <w:r>
+        <w:rPr>
+          <w:sz w:val="22"/>
+          <w:szCs w:val="22"/>
+        </w:rPr>
+        <w:t>MMU Campus Map and Facilities Management Data</w:t>
+      </w:r>
+    </w:p>
+    <w:p>
+      <w:pPr>
+        <w:pStyle w:val="NormalWeb"/>
+        <w:numPr>
+          <w:ilvl w:val="0"/>
+          <w:numId w:val="56"/>
+        </w:numPr>
+        <w:rPr>
+          <w:sz w:val="22"/>
+          <w:szCs w:val="22"/>
+        </w:rPr>
+      </w:pPr>
+      <w:r>
+        <w:rPr>
+          <w:sz w:val="22"/>
+          <w:szCs w:val="22"/>
+        </w:rPr>
+        <w:t>MMU Official Event Calendar API documentation</w:t>
+      </w:r>
+    </w:p>
+    <w:p>
+      <w:pPr>
+        <w:pStyle w:val="NormalWeb"/>
+        <w:numPr>
+          <w:ilvl w:val="0"/>
+          <w:numId w:val="56"/>
+        </w:numPr>
+        <w:rPr>
+          <w:sz w:val="22"/>
+          <w:szCs w:val="22"/>
+        </w:rPr>
+      </w:pPr>
+      <w:r>
+        <w:rPr>
+          <w:sz w:val="22"/>
+          <w:szCs w:val="22"/>
+        </w:rPr>
+        <w:t>WCAG 2.1 Accessibility Guidelines (</w:t>
+      </w:r>
+      <w:hyperlink r:id="rId9" w:tgtFrame="_new" w:history="1">
+        <w:r>
+          <w:rPr>
+            <w:rStyle w:val="Hyperlink"/>
+            <w:sz w:val="22"/>
+            <w:szCs w:val="22"/>
+          </w:rPr>
+          <w:t>https://www.w3.org/WAI/WCAG21/quickref/</w:t>
+        </w:r>
+      </w:hyperlink>
+      <w:r>
+        <w:rPr>
+          <w:sz w:val="22"/>
+          <w:szCs w:val="22"/>
+        </w:rPr>
+        <w:t>)</w:t>
+      </w:r>
+    </w:p>
+    <w:p>
+      <w:pPr>
+        <w:pStyle w:val="NormalWeb"/>
+        <w:numPr>
+          <w:ilvl w:val="0"/>
+          <w:numId w:val="56"/>
+        </w:numPr>
+        <w:rPr>
+          <w:sz w:val="22"/>
+          <w:szCs w:val="22"/>
+        </w:rPr>
+      </w:pPr>
+      <w:r>
+        <w:rPr>
+          <w:sz w:val="22"/>
+          <w:szCs w:val="22"/>
+        </w:rPr>
+        <w:t>IEEE 830-1998 Standard for SRS Structure</w:t>
+      </w:r>
+    </w:p>
+    <w:p>
+      <w:pPr>
+        <w:pStyle w:val="NormalWeb"/>
+        <w:numPr>
+          <w:ilvl w:val="0"/>
+          <w:numId w:val="56"/>
+        </w:numPr>
+        <w:rPr>
+          <w:sz w:val="22"/>
+          <w:szCs w:val="22"/>
+        </w:rPr>
+      </w:pPr>
+      <w:r>
+        <w:rPr>
+          <w:sz w:val="22"/>
+          <w:szCs w:val="22"/>
+        </w:rPr>
+        <w:t>Comments on accessibility from student questionnaires and interviews that were done during the elicitation stage</w:t>
+      </w:r>
+    </w:p>
+    <w:p>
+      <w:pPr>
         <w:pStyle w:val="Heading1"/>
         <w:rPr>
           <w:rFonts w:ascii="Times New Roman" w:eastAsia="Times New Roman" w:hAnsi="Times New Roman" w:cs="Times New Roman"/>
@@ -3317,14 +3642,20 @@
           <w:szCs w:val="32"/>
         </w:rPr>
       </w:pPr>
-      <w:bookmarkStart w:id="22" w:name="_Toc198838904"/>
+      <w:r>
+        <w:rPr>
+          <w:sz w:val="22"/>
+          <w:szCs w:val="22"/>
+        </w:rPr>
+        <w:t>For users with impairments, there are currently restrictions on how to use the campus</w:t>
+      </w:r>
       <w:r>
         <w:rPr>
           <w:rFonts w:ascii="Times New Roman" w:eastAsia="Times New Roman" w:hAnsi="Times New Roman" w:cs="Times New Roman"/>
           <w:sz w:val="32"/>
           <w:szCs w:val="32"/>
         </w:rPr>
-        <w:t xml:space="preserve">4.0 </w:t>
+        <w:t xml:space="preserve"> </w:t>
       </w:r>
       <w:r>
         <w:rPr>
@@ -3332,9 +3663,17 @@
           <w:sz w:val="32"/>
           <w:szCs w:val="32"/>
         </w:rPr>
+        <w:t xml:space="preserve">4.0 </w:t>
+      </w:r>
+      <w:r>
+        <w:rPr>
+          <w:rFonts w:ascii="Times New Roman" w:eastAsia="Times New Roman" w:hAnsi="Times New Roman" w:cs="Times New Roman"/>
+          <w:sz w:val="32"/>
+          <w:szCs w:val="32"/>
+        </w:rPr>
         <w:t>Verification</w:t>
       </w:r>
-      <w:bookmarkEnd w:id="22"/>
+      <w:bookmarkEnd w:id="20"/>
     </w:p>
     <w:p/>
     <w:p>
@@ -3388,8 +3727,8 @@
     <w:bookmarkEnd w:id="0"/>
     <w:p/>
     <w:sectPr>
-      <w:headerReference w:type="default" r:id="rId9"/>
-      <w:footerReference w:type="default" r:id="rId10"/>
+      <w:headerReference w:type="default" r:id="rId10"/>
+      <w:footerReference w:type="default" r:id="rId11"/>
       <w:pgSz w:w="12240" w:h="15840"/>
       <w:pgMar w:top="1440" w:right="1440" w:bottom="1440" w:left="1440" w:header="1440" w:footer="720" w:gutter="0"/>
       <w:pgNumType w:start="1"/>
@@ -5488,6 +5827,119 @@
     </w:lvl>
   </w:abstractNum>
   <w:abstractNum w:abstractNumId="17" w15:restartNumberingAfterBreak="0">
+    <w:nsid w:val="23827A69"/>
+    <w:multiLevelType w:val="hybridMultilevel"/>
+    <w:tmpl w:val="D7660168"/>
+    <w:lvl w:ilvl="0" w:tplc="44090001">
+      <w:start w:val="1"/>
+      <w:numFmt w:val="bullet"/>
+      <w:lvlText w:val=""/>
+      <w:lvlJc w:val="left"/>
+      <w:pPr>
+        <w:ind w:left="720" w:hanging="360"/>
+      </w:pPr>
+      <w:rPr>
+        <w:rFonts w:ascii="Symbol" w:hAnsi="Symbol" w:hint="default"/>
+      </w:rPr>
+    </w:lvl>
+    <w:lvl w:ilvl="1" w:tplc="44090003" w:tentative="1">
+      <w:start w:val="1"/>
+      <w:numFmt w:val="bullet"/>
+      <w:lvlText w:val="o"/>
+      <w:lvlJc w:val="left"/>
+      <w:pPr>
+        <w:ind w:left="1440" w:hanging="360"/>
+      </w:pPr>
+      <w:rPr>
+        <w:rFonts w:ascii="Courier New" w:hAnsi="Courier New" w:cs="Courier New" w:hint="default"/>
+      </w:rPr>
+    </w:lvl>
+    <w:lvl w:ilvl="2" w:tplc="44090005" w:tentative="1">
+      <w:start w:val="1"/>
+      <w:numFmt w:val="bullet"/>
+      <w:lvlText w:val=""/>
+      <w:lvlJc w:val="left"/>
+      <w:pPr>
+        <w:ind w:left="2160" w:hanging="360"/>
+      </w:pPr>
+      <w:rPr>
+        <w:rFonts w:ascii="Wingdings" w:hAnsi="Wingdings" w:hint="default"/>
+      </w:rPr>
+    </w:lvl>
+    <w:lvl w:ilvl="3" w:tplc="44090001" w:tentative="1">
+      <w:start w:val="1"/>
+      <w:numFmt w:val="bullet"/>
+      <w:lvlText w:val=""/>
+      <w:lvlJc w:val="left"/>
+      <w:pPr>
+        <w:ind w:left="2880" w:hanging="360"/>
+      </w:pPr>
+      <w:rPr>
+        <w:rFonts w:ascii="Symbol" w:hAnsi="Symbol" w:hint="default"/>
+      </w:rPr>
+    </w:lvl>
+    <w:lvl w:ilvl="4" w:tplc="44090003" w:tentative="1">
+      <w:start w:val="1"/>
+      <w:numFmt w:val="bullet"/>
+      <w:lvlText w:val="o"/>
+      <w:lvlJc w:val="left"/>
+      <w:pPr>
+        <w:ind w:left="3600" w:hanging="360"/>
+      </w:pPr>
+      <w:rPr>
+        <w:rFonts w:ascii="Courier New" w:hAnsi="Courier New" w:cs="Courier New" w:hint="default"/>
+      </w:rPr>
+    </w:lvl>
+    <w:lvl w:ilvl="5" w:tplc="44090005" w:tentative="1">
+      <w:start w:val="1"/>
+      <w:numFmt w:val="bullet"/>
+      <w:lvlText w:val=""/>
+      <w:lvlJc w:val="left"/>
+      <w:pPr>
+        <w:ind w:left="4320" w:hanging="360"/>
+      </w:pPr>
+      <w:rPr>
+        <w:rFonts w:ascii="Wingdings" w:hAnsi="Wingdings" w:hint="default"/>
+      </w:rPr>
+    </w:lvl>
+    <w:lvl w:ilvl="6" w:tplc="44090001" w:tentative="1">
+      <w:start w:val="1"/>
+      <w:numFmt w:val="bullet"/>
+      <w:lvlText w:val=""/>
+      <w:lvlJc w:val="left"/>
+      <w:pPr>
+        <w:ind w:left="5040" w:hanging="360"/>
+      </w:pPr>
+      <w:rPr>
+        <w:rFonts w:ascii="Symbol" w:hAnsi="Symbol" w:hint="default"/>
+      </w:rPr>
+    </w:lvl>
+    <w:lvl w:ilvl="7" w:tplc="44090003" w:tentative="1">
+      <w:start w:val="1"/>
+      <w:numFmt w:val="bullet"/>
+      <w:lvlText w:val="o"/>
+      <w:lvlJc w:val="left"/>
+      <w:pPr>
+        <w:ind w:left="5760" w:hanging="360"/>
+      </w:pPr>
+      <w:rPr>
+        <w:rFonts w:ascii="Courier New" w:hAnsi="Courier New" w:cs="Courier New" w:hint="default"/>
+      </w:rPr>
+    </w:lvl>
+    <w:lvl w:ilvl="8" w:tplc="44090005" w:tentative="1">
+      <w:start w:val="1"/>
+      <w:numFmt w:val="bullet"/>
+      <w:lvlText w:val=""/>
+      <w:lvlJc w:val="left"/>
+      <w:pPr>
+        <w:ind w:left="6480" w:hanging="360"/>
+      </w:pPr>
+      <w:rPr>
+        <w:rFonts w:ascii="Wingdings" w:hAnsi="Wingdings" w:hint="default"/>
+      </w:rPr>
+    </w:lvl>
+  </w:abstractNum>
+  <w:abstractNum w:abstractNumId="18" w15:restartNumberingAfterBreak="0">
     <w:nsid w:val="2D4313E1"/>
     <w:multiLevelType w:val="multilevel"/>
     <w:tmpl w:val="C3DA3D26"/>
@@ -5600,7 +6052,7 @@
       </w:rPr>
     </w:lvl>
   </w:abstractNum>
-  <w:abstractNum w:abstractNumId="18" w15:restartNumberingAfterBreak="0">
+  <w:abstractNum w:abstractNumId="19" w15:restartNumberingAfterBreak="0">
     <w:nsid w:val="300D1430"/>
     <w:multiLevelType w:val="multilevel"/>
     <w:tmpl w:val="6E8205E2"/>
@@ -5713,7 +6165,7 @@
       </w:rPr>
     </w:lvl>
   </w:abstractNum>
-  <w:abstractNum w:abstractNumId="19" w15:restartNumberingAfterBreak="0">
+  <w:abstractNum w:abstractNumId="20" w15:restartNumberingAfterBreak="0">
     <w:nsid w:val="3111111B"/>
     <w:multiLevelType w:val="multilevel"/>
     <w:tmpl w:val="E654A144"/>
@@ -5826,7 +6278,7 @@
       </w:rPr>
     </w:lvl>
   </w:abstractNum>
-  <w:abstractNum w:abstractNumId="20" w15:restartNumberingAfterBreak="0">
+  <w:abstractNum w:abstractNumId="21" w15:restartNumberingAfterBreak="0">
     <w:nsid w:val="33EC1A0F"/>
     <w:multiLevelType w:val="multilevel"/>
     <w:tmpl w:val="EE247338"/>
@@ -5939,7 +6391,7 @@
       </w:rPr>
     </w:lvl>
   </w:abstractNum>
-  <w:abstractNum w:abstractNumId="21" w15:restartNumberingAfterBreak="0">
+  <w:abstractNum w:abstractNumId="22" w15:restartNumberingAfterBreak="0">
     <w:nsid w:val="34710A43"/>
     <w:multiLevelType w:val="multilevel"/>
     <w:tmpl w:val="C898FAA0"/>
@@ -6052,7 +6504,7 @@
       </w:rPr>
     </w:lvl>
   </w:abstractNum>
-  <w:abstractNum w:abstractNumId="22" w15:restartNumberingAfterBreak="0">
+  <w:abstractNum w:abstractNumId="23" w15:restartNumberingAfterBreak="0">
     <w:nsid w:val="356C36DA"/>
     <w:multiLevelType w:val="multilevel"/>
     <w:tmpl w:val="32A42952"/>
@@ -6165,7 +6617,7 @@
       </w:rPr>
     </w:lvl>
   </w:abstractNum>
-  <w:abstractNum w:abstractNumId="23" w15:restartNumberingAfterBreak="0">
+  <w:abstractNum w:abstractNumId="24" w15:restartNumberingAfterBreak="0">
     <w:nsid w:val="3EA61E9A"/>
     <w:multiLevelType w:val="multilevel"/>
     <w:tmpl w:val="71CC32DA"/>
@@ -6278,7 +6730,7 @@
       </w:rPr>
     </w:lvl>
   </w:abstractNum>
-  <w:abstractNum w:abstractNumId="24" w15:restartNumberingAfterBreak="0">
+  <w:abstractNum w:abstractNumId="25" w15:restartNumberingAfterBreak="0">
     <w:nsid w:val="3F69715D"/>
     <w:multiLevelType w:val="multilevel"/>
     <w:tmpl w:val="8C6EFAF0"/>
@@ -6391,7 +6843,7 @@
       </w:rPr>
     </w:lvl>
   </w:abstractNum>
-  <w:abstractNum w:abstractNumId="25" w15:restartNumberingAfterBreak="0">
+  <w:abstractNum w:abstractNumId="26" w15:restartNumberingAfterBreak="0">
     <w:nsid w:val="40117CBF"/>
     <w:multiLevelType w:val="multilevel"/>
     <w:tmpl w:val="06D8DE40"/>
@@ -6504,7 +6956,7 @@
       </w:rPr>
     </w:lvl>
   </w:abstractNum>
-  <w:abstractNum w:abstractNumId="26" w15:restartNumberingAfterBreak="0">
+  <w:abstractNum w:abstractNumId="27" w15:restartNumberingAfterBreak="0">
     <w:nsid w:val="4092634C"/>
     <w:multiLevelType w:val="multilevel"/>
     <w:tmpl w:val="4C1A03EE"/>
@@ -6617,7 +7069,7 @@
       </w:rPr>
     </w:lvl>
   </w:abstractNum>
-  <w:abstractNum w:abstractNumId="27" w15:restartNumberingAfterBreak="0">
+  <w:abstractNum w:abstractNumId="28" w15:restartNumberingAfterBreak="0">
     <w:nsid w:val="427E1F45"/>
     <w:multiLevelType w:val="multilevel"/>
     <w:tmpl w:val="C1A4553A"/>
@@ -6730,7 +7182,7 @@
       </w:rPr>
     </w:lvl>
   </w:abstractNum>
-  <w:abstractNum w:abstractNumId="28" w15:restartNumberingAfterBreak="0">
+  <w:abstractNum w:abstractNumId="29" w15:restartNumberingAfterBreak="0">
     <w:nsid w:val="46FB59D3"/>
     <w:multiLevelType w:val="multilevel"/>
     <w:tmpl w:val="99BE7B68"/>
@@ -6843,7 +7295,7 @@
       </w:rPr>
     </w:lvl>
   </w:abstractNum>
-  <w:abstractNum w:abstractNumId="29" w15:restartNumberingAfterBreak="0">
+  <w:abstractNum w:abstractNumId="30" w15:restartNumberingAfterBreak="0">
     <w:nsid w:val="499F26BF"/>
     <w:multiLevelType w:val="multilevel"/>
     <w:tmpl w:val="3DCC458C"/>
@@ -6956,7 +7408,7 @@
       </w:rPr>
     </w:lvl>
   </w:abstractNum>
-  <w:abstractNum w:abstractNumId="30" w15:restartNumberingAfterBreak="0">
+  <w:abstractNum w:abstractNumId="31" w15:restartNumberingAfterBreak="0">
     <w:nsid w:val="4F443CCA"/>
     <w:multiLevelType w:val="multilevel"/>
     <w:tmpl w:val="821AAE0A"/>
@@ -7069,7 +7521,7 @@
       </w:rPr>
     </w:lvl>
   </w:abstractNum>
-  <w:abstractNum w:abstractNumId="31" w15:restartNumberingAfterBreak="0">
+  <w:abstractNum w:abstractNumId="32" w15:restartNumberingAfterBreak="0">
     <w:nsid w:val="4F565F3B"/>
     <w:multiLevelType w:val="multilevel"/>
     <w:tmpl w:val="24227566"/>
@@ -7182,7 +7634,7 @@
       </w:rPr>
     </w:lvl>
   </w:abstractNum>
-  <w:abstractNum w:abstractNumId="32" w15:restartNumberingAfterBreak="0">
+  <w:abstractNum w:abstractNumId="33" w15:restartNumberingAfterBreak="0">
     <w:nsid w:val="4FA65511"/>
     <w:multiLevelType w:val="multilevel"/>
     <w:tmpl w:val="81F898EA"/>
@@ -7295,7 +7747,7 @@
       </w:rPr>
     </w:lvl>
   </w:abstractNum>
-  <w:abstractNum w:abstractNumId="33" w15:restartNumberingAfterBreak="0">
+  <w:abstractNum w:abstractNumId="34" w15:restartNumberingAfterBreak="0">
     <w:nsid w:val="50297BAC"/>
     <w:multiLevelType w:val="multilevel"/>
     <w:tmpl w:val="7E9A7702"/>
@@ -7408,7 +7860,7 @@
       </w:rPr>
     </w:lvl>
   </w:abstractNum>
-  <w:abstractNum w:abstractNumId="34" w15:restartNumberingAfterBreak="0">
+  <w:abstractNum w:abstractNumId="35" w15:restartNumberingAfterBreak="0">
     <w:nsid w:val="5A715BBB"/>
     <w:multiLevelType w:val="multilevel"/>
     <w:tmpl w:val="BC7A0F4A"/>
@@ -7521,7 +7973,7 @@
       </w:rPr>
     </w:lvl>
   </w:abstractNum>
-  <w:abstractNum w:abstractNumId="35" w15:restartNumberingAfterBreak="0">
+  <w:abstractNum w:abstractNumId="36" w15:restartNumberingAfterBreak="0">
     <w:nsid w:val="5C894393"/>
     <w:multiLevelType w:val="multilevel"/>
     <w:tmpl w:val="59989DF6"/>
@@ -7634,7 +8086,7 @@
       </w:rPr>
     </w:lvl>
   </w:abstractNum>
-  <w:abstractNum w:abstractNumId="36" w15:restartNumberingAfterBreak="0">
+  <w:abstractNum w:abstractNumId="37" w15:restartNumberingAfterBreak="0">
     <w:nsid w:val="5DD04C37"/>
     <w:multiLevelType w:val="multilevel"/>
     <w:tmpl w:val="5FE8C9C0"/>
@@ -7747,7 +8199,7 @@
       </w:rPr>
     </w:lvl>
   </w:abstractNum>
-  <w:abstractNum w:abstractNumId="37" w15:restartNumberingAfterBreak="0">
+  <w:abstractNum w:abstractNumId="38" w15:restartNumberingAfterBreak="0">
     <w:nsid w:val="60F44E10"/>
     <w:multiLevelType w:val="multilevel"/>
     <w:tmpl w:val="134CBF58"/>
@@ -7860,7 +8312,7 @@
       </w:rPr>
     </w:lvl>
   </w:abstractNum>
-  <w:abstractNum w:abstractNumId="38" w15:restartNumberingAfterBreak="0">
+  <w:abstractNum w:abstractNumId="39" w15:restartNumberingAfterBreak="0">
     <w:nsid w:val="614C7081"/>
     <w:multiLevelType w:val="multilevel"/>
     <w:tmpl w:val="8DDCCE08"/>
@@ -7973,7 +8425,7 @@
       </w:rPr>
     </w:lvl>
   </w:abstractNum>
-  <w:abstractNum w:abstractNumId="39" w15:restartNumberingAfterBreak="0">
+  <w:abstractNum w:abstractNumId="40" w15:restartNumberingAfterBreak="0">
     <w:nsid w:val="631E47E1"/>
     <w:multiLevelType w:val="multilevel"/>
     <w:tmpl w:val="AEEC1C12"/>
@@ -8086,7 +8538,7 @@
       </w:rPr>
     </w:lvl>
   </w:abstractNum>
-  <w:abstractNum w:abstractNumId="40" w15:restartNumberingAfterBreak="0">
+  <w:abstractNum w:abstractNumId="41" w15:restartNumberingAfterBreak="0">
     <w:nsid w:val="651F12C5"/>
     <w:multiLevelType w:val="multilevel"/>
     <w:tmpl w:val="9858E732"/>
@@ -8199,7 +8651,7 @@
       </w:rPr>
     </w:lvl>
   </w:abstractNum>
-  <w:abstractNum w:abstractNumId="41" w15:restartNumberingAfterBreak="0">
+  <w:abstractNum w:abstractNumId="42" w15:restartNumberingAfterBreak="0">
     <w:nsid w:val="65BA4D5C"/>
     <w:multiLevelType w:val="multilevel"/>
     <w:tmpl w:val="ECF03188"/>
@@ -8312,7 +8764,7 @@
       </w:rPr>
     </w:lvl>
   </w:abstractNum>
-  <w:abstractNum w:abstractNumId="42" w15:restartNumberingAfterBreak="0">
+  <w:abstractNum w:abstractNumId="43" w15:restartNumberingAfterBreak="0">
     <w:nsid w:val="66EC36E4"/>
     <w:multiLevelType w:val="multilevel"/>
     <w:tmpl w:val="158E39F4"/>
@@ -8425,7 +8877,7 @@
       </w:rPr>
     </w:lvl>
   </w:abstractNum>
-  <w:abstractNum w:abstractNumId="43" w15:restartNumberingAfterBreak="0">
+  <w:abstractNum w:abstractNumId="44" w15:restartNumberingAfterBreak="0">
     <w:nsid w:val="671C6910"/>
     <w:multiLevelType w:val="multilevel"/>
     <w:tmpl w:val="9A32F14C"/>
@@ -8538,7 +8990,7 @@
       </w:rPr>
     </w:lvl>
   </w:abstractNum>
-  <w:abstractNum w:abstractNumId="44" w15:restartNumberingAfterBreak="0">
+  <w:abstractNum w:abstractNumId="45" w15:restartNumberingAfterBreak="0">
     <w:nsid w:val="684157FC"/>
     <w:multiLevelType w:val="multilevel"/>
     <w:tmpl w:val="37B8F5DC"/>
@@ -8651,7 +9103,7 @@
       </w:rPr>
     </w:lvl>
   </w:abstractNum>
-  <w:abstractNum w:abstractNumId="45" w15:restartNumberingAfterBreak="0">
+  <w:abstractNum w:abstractNumId="46" w15:restartNumberingAfterBreak="0">
     <w:nsid w:val="6DF0610B"/>
     <w:multiLevelType w:val="multilevel"/>
     <w:tmpl w:val="74E4E798"/>
@@ -8764,7 +9216,7 @@
       </w:rPr>
     </w:lvl>
   </w:abstractNum>
-  <w:abstractNum w:abstractNumId="46" w15:restartNumberingAfterBreak="0">
+  <w:abstractNum w:abstractNumId="47" w15:restartNumberingAfterBreak="0">
     <w:nsid w:val="6E7707D4"/>
     <w:multiLevelType w:val="multilevel"/>
     <w:tmpl w:val="E702CE84"/>
@@ -8877,7 +9329,7 @@
       </w:rPr>
     </w:lvl>
   </w:abstractNum>
-  <w:abstractNum w:abstractNumId="47" w15:restartNumberingAfterBreak="0">
+  <w:abstractNum w:abstractNumId="48" w15:restartNumberingAfterBreak="0">
     <w:nsid w:val="6FC52C25"/>
     <w:multiLevelType w:val="multilevel"/>
     <w:tmpl w:val="A03EF1AE"/>
@@ -8990,7 +9442,7 @@
       </w:rPr>
     </w:lvl>
   </w:abstractNum>
-  <w:abstractNum w:abstractNumId="48" w15:restartNumberingAfterBreak="0">
+  <w:abstractNum w:abstractNumId="49" w15:restartNumberingAfterBreak="0">
     <w:nsid w:val="74E837C9"/>
     <w:multiLevelType w:val="multilevel"/>
     <w:tmpl w:val="D736B500"/>
@@ -9103,7 +9555,7 @@
       </w:rPr>
     </w:lvl>
   </w:abstractNum>
-  <w:abstractNum w:abstractNumId="49" w15:restartNumberingAfterBreak="0">
+  <w:abstractNum w:abstractNumId="50" w15:restartNumberingAfterBreak="0">
     <w:nsid w:val="7566192F"/>
     <w:multiLevelType w:val="multilevel"/>
     <w:tmpl w:val="C9EA9022"/>
@@ -9216,7 +9668,7 @@
       </w:rPr>
     </w:lvl>
   </w:abstractNum>
-  <w:abstractNum w:abstractNumId="50" w15:restartNumberingAfterBreak="0">
+  <w:abstractNum w:abstractNumId="51" w15:restartNumberingAfterBreak="0">
     <w:nsid w:val="75AE6D1F"/>
     <w:multiLevelType w:val="multilevel"/>
     <w:tmpl w:val="FAF64EE0"/>
@@ -9329,7 +9781,7 @@
       </w:rPr>
     </w:lvl>
   </w:abstractNum>
-  <w:abstractNum w:abstractNumId="51" w15:restartNumberingAfterBreak="0">
+  <w:abstractNum w:abstractNumId="52" w15:restartNumberingAfterBreak="0">
     <w:nsid w:val="78BF797D"/>
     <w:multiLevelType w:val="multilevel"/>
     <w:tmpl w:val="04C2C590"/>
@@ -9442,7 +9894,7 @@
       </w:rPr>
     </w:lvl>
   </w:abstractNum>
-  <w:abstractNum w:abstractNumId="52" w15:restartNumberingAfterBreak="0">
+  <w:abstractNum w:abstractNumId="53" w15:restartNumberingAfterBreak="0">
     <w:nsid w:val="7BF24265"/>
     <w:multiLevelType w:val="multilevel"/>
     <w:tmpl w:val="C9F206BA"/>
@@ -9555,7 +10007,7 @@
       </w:rPr>
     </w:lvl>
   </w:abstractNum>
-  <w:abstractNum w:abstractNumId="53" w15:restartNumberingAfterBreak="0">
+  <w:abstractNum w:abstractNumId="54" w15:restartNumberingAfterBreak="0">
     <w:nsid w:val="7C103C97"/>
     <w:multiLevelType w:val="multilevel"/>
     <w:tmpl w:val="7DD6F7FA"/>
@@ -9668,7 +10120,7 @@
       </w:rPr>
     </w:lvl>
   </w:abstractNum>
-  <w:abstractNum w:abstractNumId="54" w15:restartNumberingAfterBreak="0">
+  <w:abstractNum w:abstractNumId="55" w15:restartNumberingAfterBreak="0">
     <w:nsid w:val="7E427A4E"/>
     <w:multiLevelType w:val="hybridMultilevel"/>
     <w:tmpl w:val="B20CF5B0"/>
@@ -9755,7 +10207,7 @@
     </w:lvl>
   </w:abstractNum>
   <w:num w:numId="1" w16cid:durableId="2134402997">
-    <w:abstractNumId w:val="46"/>
+    <w:abstractNumId w:val="47"/>
   </w:num>
   <w:num w:numId="2" w16cid:durableId="510680836">
     <w:abstractNumId w:val="0"/>
@@ -9767,52 +10219,52 @@
     <w:abstractNumId w:val="16"/>
   </w:num>
   <w:num w:numId="5" w16cid:durableId="2088842950">
-    <w:abstractNumId w:val="52"/>
+    <w:abstractNumId w:val="53"/>
   </w:num>
   <w:num w:numId="6" w16cid:durableId="547453762">
+    <w:abstractNumId w:val="50"/>
+  </w:num>
+  <w:num w:numId="7" w16cid:durableId="1825391210">
+    <w:abstractNumId w:val="45"/>
+  </w:num>
+  <w:num w:numId="8" w16cid:durableId="1883663821">
+    <w:abstractNumId w:val="36"/>
+  </w:num>
+  <w:num w:numId="9" w16cid:durableId="1936743261">
+    <w:abstractNumId w:val="22"/>
+  </w:num>
+  <w:num w:numId="10" w16cid:durableId="846948263">
+    <w:abstractNumId w:val="33"/>
+  </w:num>
+  <w:num w:numId="11" w16cid:durableId="764302517">
+    <w:abstractNumId w:val="48"/>
+  </w:num>
+  <w:num w:numId="12" w16cid:durableId="796342095">
     <w:abstractNumId w:val="49"/>
   </w:num>
-  <w:num w:numId="7" w16cid:durableId="1825391210">
-    <w:abstractNumId w:val="44"/>
-  </w:num>
-  <w:num w:numId="8" w16cid:durableId="1883663821">
-    <w:abstractNumId w:val="35"/>
-  </w:num>
-  <w:num w:numId="9" w16cid:durableId="1936743261">
-    <w:abstractNumId w:val="21"/>
-  </w:num>
-  <w:num w:numId="10" w16cid:durableId="846948263">
-    <w:abstractNumId w:val="32"/>
-  </w:num>
-  <w:num w:numId="11" w16cid:durableId="764302517">
-    <w:abstractNumId w:val="47"/>
-  </w:num>
-  <w:num w:numId="12" w16cid:durableId="796342095">
-    <w:abstractNumId w:val="48"/>
-  </w:num>
   <w:num w:numId="13" w16cid:durableId="2024286502">
-    <w:abstractNumId w:val="29"/>
+    <w:abstractNumId w:val="30"/>
   </w:num>
   <w:num w:numId="14" w16cid:durableId="291400768">
+    <w:abstractNumId w:val="26"/>
+  </w:num>
+  <w:num w:numId="15" w16cid:durableId="73282694">
     <w:abstractNumId w:val="25"/>
   </w:num>
-  <w:num w:numId="15" w16cid:durableId="73282694">
-    <w:abstractNumId w:val="24"/>
-  </w:num>
   <w:num w:numId="16" w16cid:durableId="856886381">
-    <w:abstractNumId w:val="43"/>
+    <w:abstractNumId w:val="44"/>
   </w:num>
   <w:num w:numId="17" w16cid:durableId="1612055679">
     <w:abstractNumId w:val="13"/>
   </w:num>
   <w:num w:numId="18" w16cid:durableId="2080590033">
-    <w:abstractNumId w:val="31"/>
+    <w:abstractNumId w:val="32"/>
   </w:num>
   <w:num w:numId="19" w16cid:durableId="531840414">
-    <w:abstractNumId w:val="27"/>
+    <w:abstractNumId w:val="28"/>
   </w:num>
   <w:num w:numId="20" w16cid:durableId="1590582456">
-    <w:abstractNumId w:val="40"/>
+    <w:abstractNumId w:val="41"/>
   </w:num>
   <w:num w:numId="21" w16cid:durableId="862745815">
     <w:abstractNumId w:val="8"/>
@@ -9821,49 +10273,49 @@
     <w:abstractNumId w:val="1"/>
   </w:num>
   <w:num w:numId="23" w16cid:durableId="658270765">
-    <w:abstractNumId w:val="19"/>
+    <w:abstractNumId w:val="20"/>
   </w:num>
   <w:num w:numId="24" w16cid:durableId="1567884487">
-    <w:abstractNumId w:val="33"/>
+    <w:abstractNumId w:val="34"/>
   </w:num>
   <w:num w:numId="25" w16cid:durableId="1498498280">
-    <w:abstractNumId w:val="34"/>
+    <w:abstractNumId w:val="35"/>
   </w:num>
   <w:num w:numId="26" w16cid:durableId="514804552">
-    <w:abstractNumId w:val="53"/>
+    <w:abstractNumId w:val="54"/>
   </w:num>
   <w:num w:numId="27" w16cid:durableId="1263025619">
     <w:abstractNumId w:val="4"/>
   </w:num>
   <w:num w:numId="28" w16cid:durableId="725571698">
-    <w:abstractNumId w:val="38"/>
+    <w:abstractNumId w:val="39"/>
   </w:num>
   <w:num w:numId="29" w16cid:durableId="1443644941">
-    <w:abstractNumId w:val="39"/>
+    <w:abstractNumId w:val="40"/>
   </w:num>
   <w:num w:numId="30" w16cid:durableId="1034572043">
     <w:abstractNumId w:val="9"/>
   </w:num>
   <w:num w:numId="31" w16cid:durableId="1601909186">
-    <w:abstractNumId w:val="17"/>
+    <w:abstractNumId w:val="18"/>
   </w:num>
   <w:num w:numId="32" w16cid:durableId="1536894241">
     <w:abstractNumId w:val="5"/>
   </w:num>
   <w:num w:numId="33" w16cid:durableId="380834370">
-    <w:abstractNumId w:val="42"/>
+    <w:abstractNumId w:val="43"/>
   </w:num>
   <w:num w:numId="34" w16cid:durableId="385571697">
     <w:abstractNumId w:val="6"/>
   </w:num>
   <w:num w:numId="35" w16cid:durableId="2076977034">
-    <w:abstractNumId w:val="41"/>
+    <w:abstractNumId w:val="42"/>
   </w:num>
   <w:num w:numId="36" w16cid:durableId="1307319752">
-    <w:abstractNumId w:val="37"/>
+    <w:abstractNumId w:val="38"/>
   </w:num>
   <w:num w:numId="37" w16cid:durableId="1167329741">
-    <w:abstractNumId w:val="18"/>
+    <w:abstractNumId w:val="19"/>
   </w:num>
   <w:num w:numId="38" w16cid:durableId="115416978">
     <w:abstractNumId w:val="15"/>
@@ -9872,52 +10324,55 @@
     <w:abstractNumId w:val="7"/>
   </w:num>
   <w:num w:numId="40" w16cid:durableId="56365457">
-    <w:abstractNumId w:val="36"/>
+    <w:abstractNumId w:val="37"/>
   </w:num>
   <w:num w:numId="41" w16cid:durableId="1661931835">
-    <w:abstractNumId w:val="26"/>
+    <w:abstractNumId w:val="27"/>
   </w:num>
   <w:num w:numId="42" w16cid:durableId="1773865661">
-    <w:abstractNumId w:val="22"/>
+    <w:abstractNumId w:val="23"/>
   </w:num>
   <w:num w:numId="43" w16cid:durableId="1982034831">
-    <w:abstractNumId w:val="23"/>
+    <w:abstractNumId w:val="24"/>
   </w:num>
   <w:num w:numId="44" w16cid:durableId="221914542">
     <w:abstractNumId w:val="12"/>
   </w:num>
   <w:num w:numId="45" w16cid:durableId="381638122">
-    <w:abstractNumId w:val="45"/>
+    <w:abstractNumId w:val="46"/>
   </w:num>
   <w:num w:numId="46" w16cid:durableId="1319461397">
-    <w:abstractNumId w:val="51"/>
+    <w:abstractNumId w:val="52"/>
   </w:num>
   <w:num w:numId="47" w16cid:durableId="584726249">
     <w:abstractNumId w:val="14"/>
   </w:num>
   <w:num w:numId="48" w16cid:durableId="1412199192">
-    <w:abstractNumId w:val="20"/>
+    <w:abstractNumId w:val="21"/>
   </w:num>
   <w:num w:numId="49" w16cid:durableId="1159267237">
     <w:abstractNumId w:val="10"/>
   </w:num>
   <w:num w:numId="50" w16cid:durableId="1045636441">
-    <w:abstractNumId w:val="28"/>
+    <w:abstractNumId w:val="29"/>
   </w:num>
   <w:num w:numId="51" w16cid:durableId="1967349920">
-    <w:abstractNumId w:val="30"/>
+    <w:abstractNumId w:val="31"/>
   </w:num>
   <w:num w:numId="52" w16cid:durableId="176383858">
     <w:abstractNumId w:val="11"/>
   </w:num>
   <w:num w:numId="53" w16cid:durableId="891620888">
-    <w:abstractNumId w:val="50"/>
+    <w:abstractNumId w:val="51"/>
   </w:num>
   <w:num w:numId="54" w16cid:durableId="1343968746">
     <w:abstractNumId w:val="2"/>
   </w:num>
   <w:num w:numId="55" w16cid:durableId="1966695380">
-    <w:abstractNumId w:val="54"/>
+    <w:abstractNumId w:val="55"/>
+  </w:num>
+  <w:num w:numId="56" w16cid:durableId="1052384882">
+    <w:abstractNumId w:val="17"/>
   </w:num>
 </w:numbering>
 </file>
@@ -10448,6 +10903,7 @@
   <w:style w:type="character" w:default="1" w:styleId="DefaultParagraphFont">
     <w:name w:val="Default Paragraph Font"/>
     <w:uiPriority w:val="1"/>
+    <w:semiHidden/>
     <w:unhideWhenUsed/>
   </w:style>
   <w:style w:type="table" w:default="1" w:styleId="TableNormal">
@@ -11044,6 +11500,21 @@
       <w:u w:val="single"/>
     </w:rPr>
   </w:style>
+  <w:style w:type="paragraph" w:styleId="NormalWeb">
+    <w:name w:val="Normal (Web)"/>
+    <w:basedOn w:val="Normal"/>
+    <w:uiPriority w:val="99"/>
+    <w:unhideWhenUsed/>
+    <w:rsid w:val="00A65AC8"/>
+    <w:pPr>
+      <w:spacing w:before="100" w:beforeAutospacing="1" w:after="100" w:afterAutospacing="1" w:line="240" w:lineRule="auto"/>
+    </w:pPr>
+    <w:rPr>
+      <w:sz w:val="24"/>
+      <w:szCs w:val="24"/>
+      <w:lang w:val="en-MY" w:bidi="ta-IN"/>
+    </w:rPr>
+  </w:style>
 </w:styles>
 </file>
 

</xml_diff>

<commit_message>
Added 3.3 and 3.4
</commit_message>
<xml_diff>
--- a/05_SRS/TT3L_G01_SRS.docx
+++ b/05_SRS/TT3L_G01_SRS.docx
@@ -1,6 +1,6 @@
 
 <file path=word/document.xml><?xml version="1.0" encoding="utf-8"?>
-<w:document xmlns:wpc="http://schemas.microsoft.com/office/word/2010/wordprocessingCanvas" xmlns:cx="http://schemas.microsoft.com/office/drawing/2014/chartex" xmlns:cx1="http://schemas.microsoft.com/office/drawing/2015/9/8/chartex" xmlns:cx2="http://schemas.microsoft.com/office/drawing/2015/10/21/chartex" xmlns:cx3="http://schemas.microsoft.com/office/drawing/2016/5/9/chartex" xmlns:cx4="http://schemas.microsoft.com/office/drawing/2016/5/10/chartex" xmlns:cx5="http://schemas.microsoft.com/office/drawing/2016/5/11/chartex" xmlns:cx6="http://schemas.microsoft.com/office/drawing/2016/5/12/chartex" xmlns:cx7="http://schemas.microsoft.com/office/drawing/2016/5/13/chartex" xmlns:cx8="http://schemas.microsoft.com/office/drawing/2016/5/14/chartex" xmlns:mc="http://schemas.openxmlformats.org/markup-compatibility/2006" xmlns:aink="http://schemas.microsoft.com/office/drawing/2016/ink" xmlns:am3d="http://schemas.microsoft.com/office/drawing/2017/model3d" xmlns:o="urn:schemas-microsoft-com:office:office" xmlns:oel="http://schemas.microsoft.com/office/2019/extlst" xmlns:r="http://schemas.openxmlformats.org/officeDocument/2006/relationships" xmlns:m="http://schemas.openxmlformats.org/officeDocument/2006/math" xmlns:v="urn:schemas-microsoft-com:vml" xmlns:wp14="http://schemas.microsoft.com/office/word/2010/wordprocessingDrawing" xmlns:wp="http://schemas.openxmlformats.org/drawingml/2006/wordprocessingDrawing" xmlns:w10="urn:schemas-microsoft-com:office:word" xmlns:w="http://schemas.openxmlformats.org/wordprocessingml/2006/main" xmlns:w14="http://schemas.microsoft.com/office/word/2010/wordml" xmlns:w15="http://schemas.microsoft.com/office/word/2012/wordml" xmlns:w16cex="http://schemas.microsoft.com/office/word/2018/wordml/cex" xmlns:w16cid="http://schemas.microsoft.com/office/word/2016/wordml/cid" xmlns:w16="http://schemas.microsoft.com/office/word/2018/wordml" xmlns:w16du="http://schemas.microsoft.com/office/word/2023/wordml/word16du" xmlns:w16sdtdh="http://schemas.microsoft.com/office/word/2020/wordml/sdtdatahash" xmlns:w16sdtfl="http://schemas.microsoft.com/office/word/2024/wordml/sdtformatlock" xmlns:w16se="http://schemas.microsoft.com/office/word/2015/wordml/symex" xmlns:wpg="http://schemas.microsoft.com/office/word/2010/wordprocessingGroup" xmlns:wpi="http://schemas.microsoft.com/office/word/2010/wordprocessingInk" xmlns:wne="http://schemas.microsoft.com/office/word/2006/wordml" xmlns:wps="http://schemas.microsoft.com/office/word/2010/wordprocessingShape" mc:Ignorable="w14 w15 w16se w16cid w16 w16cex w16sdtdh w16sdtfl w16du wp14">
+<w:document xmlns:wpc="http://schemas.microsoft.com/office/word/2010/wordprocessingCanvas" xmlns:cx="http://schemas.microsoft.com/office/drawing/2014/chartex" xmlns:cx1="http://schemas.microsoft.com/office/drawing/2015/9/8/chartex" xmlns:cx2="http://schemas.microsoft.com/office/drawing/2015/10/21/chartex" xmlns:cx3="http://schemas.microsoft.com/office/drawing/2016/5/9/chartex" xmlns:cx4="http://schemas.microsoft.com/office/drawing/2016/5/10/chartex" xmlns:cx5="http://schemas.microsoft.com/office/drawing/2016/5/11/chartex" xmlns:cx6="http://schemas.microsoft.com/office/drawing/2016/5/12/chartex" xmlns:cx7="http://schemas.microsoft.com/office/drawing/2016/5/13/chartex" xmlns:cx8="http://schemas.microsoft.com/office/drawing/2016/5/14/chartex" xmlns:mc="http://schemas.openxmlformats.org/markup-compatibility/2006" xmlns:aink="http://schemas.microsoft.com/office/drawing/2016/ink" xmlns:am3d="http://schemas.microsoft.com/office/drawing/2017/model3d" xmlns:o="urn:schemas-microsoft-com:office:office" xmlns:oel="http://schemas.microsoft.com/office/2019/extlst" xmlns:r="http://schemas.openxmlformats.org/officeDocument/2006/relationships" xmlns:m="http://schemas.openxmlformats.org/officeDocument/2006/math" xmlns:v="urn:schemas-microsoft-com:vml" xmlns:wp14="http://schemas.microsoft.com/office/word/2010/wordprocessingDrawing" xmlns:wp="http://schemas.openxmlformats.org/drawingml/2006/wordprocessingDrawing" xmlns:w10="urn:schemas-microsoft-com:office:word" xmlns:w="http://schemas.openxmlformats.org/wordprocessingml/2006/main" xmlns:w14="http://schemas.microsoft.com/office/word/2010/wordml" xmlns:w15="http://schemas.microsoft.com/office/word/2012/wordml" xmlns:w16cex="http://schemas.microsoft.com/office/word/2018/wordml/cex" xmlns:w16cid="http://schemas.microsoft.com/office/word/2016/wordml/cid" xmlns:w16="http://schemas.microsoft.com/office/word/2018/wordml" xmlns:w16du="http://schemas.microsoft.com/office/word/2023/wordml/word16du" xmlns:w16sdtdh="http://schemas.microsoft.com/office/word/2020/wordml/sdtdatahash" xmlns:w16se="http://schemas.microsoft.com/office/word/2015/wordml/symex" xmlns:wpg="http://schemas.microsoft.com/office/word/2010/wordprocessingGroup" xmlns:wpi="http://schemas.microsoft.com/office/word/2010/wordprocessingInk" xmlns:wne="http://schemas.microsoft.com/office/word/2006/wordml" xmlns:wps="http://schemas.microsoft.com/office/word/2010/wordprocessingShape" mc:Ignorable="w14 w15 w16se w16cid w16 w16cex w16sdtdh w16du wp14">
   <w:body>
     <w:p>
       <w:pPr>
@@ -48,7 +48,7 @@
                     <pic:cNvPicPr preferRelativeResize="0"/>
                   </pic:nvPicPr>
                   <pic:blipFill>
-                    <a:blip r:embed="rId7"/>
+                    <a:blip r:embed="rId8"/>
                     <a:srcRect/>
                     <a:stretch>
                       <a:fillRect/>
@@ -298,21 +298,7 @@
         <w:rPr>
           <w:b/>
         </w:rPr>
-        <w:t xml:space="preserve">Prepared </w:t>
-      </w:r>
-      <w:proofErr w:type="gramStart"/>
-      <w:r>
-        <w:rPr>
-          <w:b/>
-        </w:rPr>
-        <w:t>by :</w:t>
-      </w:r>
-      <w:proofErr w:type="gramEnd"/>
-      <w:r>
-        <w:rPr>
-          <w:b/>
-        </w:rPr>
-        <w:t xml:space="preserve"> </w:t>
+        <w:t xml:space="preserve">Prepared by : </w:t>
       </w:r>
     </w:p>
     <w:p>
@@ -506,7 +492,7 @@
               <w:spacing w:line="240" w:lineRule="auto"/>
               <w:jc w:val="both"/>
             </w:pPr>
-            <w:hyperlink r:id="rId8" w:history="1">
+            <w:hyperlink r:id="rId9" w:history="1">
               <w:r>
                 <w:rPr>
                   <w:rStyle w:val="Hyperlink"/>
@@ -541,6 +527,9 @@
               <w:spacing w:line="240" w:lineRule="auto"/>
               <w:jc w:val="both"/>
             </w:pPr>
+            <w:r>
+              <w:t>MUHAMMAD HARITH AIMAN BIN MUHD ZULKAPLI</w:t>
+            </w:r>
           </w:p>
         </w:tc>
         <w:tc>
@@ -560,6 +549,9 @@
               <w:spacing w:line="240" w:lineRule="auto"/>
               <w:jc w:val="both"/>
             </w:pPr>
+            <w:r>
+              <w:t>1211112350</w:t>
+            </w:r>
           </w:p>
         </w:tc>
         <w:tc>
@@ -579,6 +571,9 @@
               <w:spacing w:line="240" w:lineRule="auto"/>
               <w:jc w:val="both"/>
             </w:pPr>
+            <w:r>
+              <w:t>1211112350@student.mmu.edu.my</w:t>
+            </w:r>
           </w:p>
         </w:tc>
       </w:tr>
@@ -3203,7 +3198,6 @@
       </w:pPr>
       <w:bookmarkStart w:id="13" w:name="_Toc198838895"/>
       <w:r>
-        <w:lastRenderedPageBreak/>
         <w:t>3</w:t>
       </w:r>
       <w:r>
@@ -3260,6 +3254,94 @@
       <w:bookmarkEnd w:id="16"/>
     </w:p>
     <w:p>
+      <w:proofErr w:type="spellStart"/>
+      <w:r>
+        <w:t>MMUAccess</w:t>
+      </w:r>
+      <w:proofErr w:type="spellEnd"/>
+      <w:r>
+        <w:t xml:space="preserve"> shall be designed with a strong focus on ease of use and accessibility for all users, including individuals with disabilities.</w:t>
+      </w:r>
+    </w:p>
+    <w:p/>
+    <w:p>
+      <w:pPr>
+        <w:pStyle w:val="ListParagraph"/>
+        <w:numPr>
+          <w:ilvl w:val="0"/>
+          <w:numId w:val="58"/>
+        </w:numPr>
+      </w:pPr>
+      <w:r>
+        <w:t>The system shall provide a user interface with intuitive navigation and minimal learning curve.</w:t>
+      </w:r>
+    </w:p>
+    <w:p/>
+    <w:p>
+      <w:pPr>
+        <w:pStyle w:val="ListParagraph"/>
+        <w:numPr>
+          <w:ilvl w:val="0"/>
+          <w:numId w:val="58"/>
+        </w:numPr>
+      </w:pPr>
+      <w:r>
+        <w:t>Users shall be able to complete core tasks (e.g., searching for accessible routes, viewing event locations) with no more than 3 interactions (clicks/taps).</w:t>
+      </w:r>
+    </w:p>
+    <w:p/>
+    <w:p>
+      <w:pPr>
+        <w:pStyle w:val="ListParagraph"/>
+        <w:numPr>
+          <w:ilvl w:val="0"/>
+          <w:numId w:val="58"/>
+        </w:numPr>
+      </w:pPr>
+      <w:r>
+        <w:t>The system shall offer multi-language support, with English and Bahasa Malaysia as defaults.</w:t>
+      </w:r>
+    </w:p>
+    <w:p/>
+    <w:p>
+      <w:pPr>
+        <w:pStyle w:val="ListParagraph"/>
+        <w:numPr>
+          <w:ilvl w:val="0"/>
+          <w:numId w:val="58"/>
+        </w:numPr>
+      </w:pPr>
+      <w:r>
+        <w:t>Tooltips, onboarding guidance, and help sections shall be available to assist new users.</w:t>
+      </w:r>
+    </w:p>
+    <w:p/>
+    <w:p>
+      <w:pPr>
+        <w:pStyle w:val="ListParagraph"/>
+        <w:numPr>
+          <w:ilvl w:val="0"/>
+          <w:numId w:val="58"/>
+        </w:numPr>
+      </w:pPr>
+      <w:r>
+        <w:t>A high-contrast visual mode and adjustable font sizes shall be included for visually impaired users.</w:t>
+      </w:r>
+    </w:p>
+    <w:p/>
+    <w:p>
+      <w:pPr>
+        <w:pStyle w:val="ListParagraph"/>
+        <w:numPr>
+          <w:ilvl w:val="0"/>
+          <w:numId w:val="58"/>
+        </w:numPr>
+      </w:pPr>
+      <w:r>
+        <w:t>System usability shall comply with ISO 9241 and WCAG 2.1 standards, aiming for at least Level AA conformance.</w:t>
+      </w:r>
+    </w:p>
+    <w:p>
       <w:pPr>
         <w:pStyle w:val="Heading2"/>
       </w:pPr>
@@ -3270,11 +3352,177 @@
       <w:bookmarkEnd w:id="17"/>
     </w:p>
     <w:p>
+      <w:r>
+        <w:t>3.4.1 User Interface</w:t>
+      </w:r>
+    </w:p>
+    <w:p>
+      <w:r>
+        <w:t>The system shall provide a responsive web interface compatible with Chrome, Firefox, Safari, and mobile browsers.</w:t>
+      </w:r>
+    </w:p>
+    <w:p>
+      <w:pPr>
+        <w:pStyle w:val="ListParagraph"/>
+        <w:numPr>
+          <w:ilvl w:val="0"/>
+          <w:numId w:val="59"/>
+        </w:numPr>
+      </w:pPr>
+      <w:r>
+        <w:t>Mobile interface shall be optimized for both iOS and Android devices.</w:t>
+      </w:r>
+    </w:p>
+    <w:p/>
+    <w:p>
+      <w:pPr>
+        <w:pStyle w:val="ListParagraph"/>
+        <w:numPr>
+          <w:ilvl w:val="0"/>
+          <w:numId w:val="59"/>
+        </w:numPr>
+      </w:pPr>
+      <w:r>
+        <w:lastRenderedPageBreak/>
+        <w:t>The UI shall follow consistent design patterns, with accessible components (buttons, input fields, modals) adhering to WCAG 2.1.</w:t>
+      </w:r>
+    </w:p>
+    <w:p/>
+    <w:p>
+      <w:pPr>
+        <w:pStyle w:val="ListParagraph"/>
+        <w:numPr>
+          <w:ilvl w:val="0"/>
+          <w:numId w:val="59"/>
+        </w:numPr>
+      </w:pPr>
+      <w:r>
+        <w:t>The home page shall display navigation shortcuts, recent events, and campus alerts.</w:t>
+      </w:r>
+    </w:p>
+    <w:p/>
+    <w:p>
+      <w:pPr>
+        <w:pStyle w:val="ListParagraph"/>
+        <w:numPr>
+          <w:ilvl w:val="0"/>
+          <w:numId w:val="59"/>
+        </w:numPr>
+      </w:pPr>
+      <w:r>
+        <w:t>Users shall be able to access features via touch, keyboard, or voice commands.</w:t>
+      </w:r>
+    </w:p>
+    <w:p/>
+    <w:p>
+      <w:r>
+        <w:t>3.4.2 Hardware Interface</w:t>
+      </w:r>
+    </w:p>
+    <w:p>
+      <w:r>
+        <w:t>The system shall be operable on common smartphones, tablets, and desktop computers with standard web browsers.</w:t>
+      </w:r>
+    </w:p>
+    <w:p>
+      <w:pPr>
+        <w:pStyle w:val="ListParagraph"/>
+        <w:numPr>
+          <w:ilvl w:val="0"/>
+          <w:numId w:val="60"/>
+        </w:numPr>
+      </w:pPr>
+      <w:r>
+        <w:t>No special hardware is required beyond typical accessibility tools (e.g., screen readers, voice-to-text).</w:t>
+      </w:r>
+    </w:p>
+    <w:p/>
+    <w:p>
+      <w:r>
+        <w:t>3.4.3 Software Interface</w:t>
+      </w:r>
+    </w:p>
+    <w:p>
+      <w:r>
+        <w:t>The system shall integrate with:</w:t>
+      </w:r>
+    </w:p>
+    <w:p>
+      <w:pPr>
+        <w:pStyle w:val="ListParagraph"/>
+        <w:numPr>
+          <w:ilvl w:val="0"/>
+          <w:numId w:val="60"/>
+        </w:numPr>
+      </w:pPr>
+      <w:r>
+        <w:t>MMU Event Calendar API – for retrieving event details and locations.</w:t>
+      </w:r>
+    </w:p>
+    <w:p/>
+    <w:p>
+      <w:pPr>
+        <w:pStyle w:val="ListParagraph"/>
+        <w:numPr>
+          <w:ilvl w:val="0"/>
+          <w:numId w:val="60"/>
+        </w:numPr>
+      </w:pPr>
+      <w:r>
+        <w:t>MMU Facilities Management Database – for updated campus infrastructure data.</w:t>
+      </w:r>
+    </w:p>
+    <w:p/>
+    <w:p>
+      <w:pPr>
+        <w:pStyle w:val="ListParagraph"/>
+        <w:numPr>
+          <w:ilvl w:val="0"/>
+          <w:numId w:val="60"/>
+        </w:numPr>
+      </w:pPr>
+      <w:r>
+        <w:t>All external integrations shall use secure RESTful APIs with JSON format.</w:t>
+      </w:r>
+    </w:p>
+    <w:p/>
+    <w:p>
+      <w:r>
+        <w:t>3.4.4 Communications Interface</w:t>
+      </w:r>
+    </w:p>
+    <w:p>
+      <w:pPr>
+        <w:pStyle w:val="ListParagraph"/>
+        <w:numPr>
+          <w:ilvl w:val="0"/>
+          <w:numId w:val="61"/>
+        </w:numPr>
+      </w:pPr>
+      <w:r>
+        <w:t>All communication between client and server shall use HTTPS for secure transmission.</w:t>
+      </w:r>
+    </w:p>
+    <w:p/>
+    <w:p>
+      <w:pPr>
+        <w:pStyle w:val="ListParagraph"/>
+        <w:numPr>
+          <w:ilvl w:val="0"/>
+          <w:numId w:val="61"/>
+        </w:numPr>
+      </w:pPr>
+      <w:r>
+        <w:t>The system shall be hosted on a cloud-based platform supporting real-time updates and reliable uptime.</w:t>
+      </w:r>
+    </w:p>
+    <w:p>
       <w:pPr>
         <w:pStyle w:val="Heading2"/>
       </w:pPr>
       <w:bookmarkStart w:id="18" w:name="_Toc198838900"/>
       <w:r>
+        <w:lastRenderedPageBreak/>
         <w:t>3.5 Logical Database Requirement</w:t>
       </w:r>
       <w:bookmarkEnd w:id="18"/>
@@ -3293,12 +3541,12 @@
       <w:pPr>
         <w:pStyle w:val="Heading2"/>
       </w:pPr>
-      <w:bookmarkStart w:id="20" w:name="_Toc198838904"/>
-      <w:bookmarkStart w:id="21" w:name="_Toc198838902"/>
+      <w:bookmarkStart w:id="20" w:name="_Toc198838902"/>
+      <w:bookmarkStart w:id="21" w:name="_Toc198838904"/>
       <w:r>
         <w:t>3.7 Software System Attributes</w:t>
       </w:r>
-      <w:bookmarkEnd w:id="21"/>
+      <w:bookmarkEnd w:id="20"/>
     </w:p>
     <w:p>
       <w:pPr>
@@ -3372,23 +3620,7 @@
           <w:b w:val="0"/>
           <w:bCs/>
         </w:rPr>
-        <w:t xml:space="preserve"> university employees. To stop unwanted changes, user data will be </w:t>
-      </w:r>
-      <w:proofErr w:type="gramStart"/>
-      <w:r>
-        <w:rPr>
-          <w:b w:val="0"/>
-          <w:bCs/>
-        </w:rPr>
-        <w:t>encrypted</w:t>
-      </w:r>
-      <w:proofErr w:type="gramEnd"/>
-      <w:r>
-        <w:rPr>
-          <w:b w:val="0"/>
-          <w:bCs/>
-        </w:rPr>
-        <w:t xml:space="preserve"> and access limits will be implemented.</w:t>
+        <w:t xml:space="preserve"> university employees. To stop unwanted changes, user data will be encrypted and access limits will be implemented.</w:t>
       </w:r>
     </w:p>
     <w:p>
@@ -3498,7 +3730,6 @@
       </w:pPr>
       <w:bookmarkStart w:id="22" w:name="_Toc198838903"/>
       <w:r>
-        <w:lastRenderedPageBreak/>
         <w:t>3.8 Supporting Information</w:t>
       </w:r>
       <w:bookmarkEnd w:id="22"/>
@@ -3575,7 +3806,7 @@
         </w:rPr>
         <w:t>WCAG 2.1 Accessibility Guidelines (</w:t>
       </w:r>
-      <w:hyperlink r:id="rId9" w:tgtFrame="_new" w:history="1">
+      <w:hyperlink r:id="rId10" w:tgtFrame="_new" w:history="1">
         <w:r>
           <w:rPr>
             <w:rStyle w:val="Hyperlink"/>
@@ -3647,6 +3878,7 @@
           <w:sz w:val="22"/>
           <w:szCs w:val="22"/>
         </w:rPr>
+        <w:lastRenderedPageBreak/>
         <w:t>For users with impairments, there are currently restrictions on how to use the campus</w:t>
       </w:r>
       <w:r>
@@ -3655,7 +3887,7 @@
           <w:sz w:val="32"/>
           <w:szCs w:val="32"/>
         </w:rPr>
-        <w:t xml:space="preserve"> </w:t>
+        <w:t xml:space="preserve"> 4.0 </w:t>
       </w:r>
       <w:r>
         <w:rPr>
@@ -3663,17 +3895,9 @@
           <w:sz w:val="32"/>
           <w:szCs w:val="32"/>
         </w:rPr>
-        <w:t xml:space="preserve">4.0 </w:t>
-      </w:r>
-      <w:r>
-        <w:rPr>
-          <w:rFonts w:ascii="Times New Roman" w:eastAsia="Times New Roman" w:hAnsi="Times New Roman" w:cs="Times New Roman"/>
-          <w:sz w:val="32"/>
-          <w:szCs w:val="32"/>
-        </w:rPr>
         <w:t>Verification</w:t>
       </w:r>
-      <w:bookmarkEnd w:id="20"/>
+      <w:bookmarkEnd w:id="21"/>
     </w:p>
     <w:p/>
     <w:p>
@@ -3727,8 +3951,8 @@
     <w:bookmarkEnd w:id="0"/>
     <w:p/>
     <w:sectPr>
-      <w:headerReference w:type="default" r:id="rId10"/>
-      <w:footerReference w:type="default" r:id="rId11"/>
+      <w:headerReference w:type="default" r:id="rId11"/>
+      <w:footerReference w:type="default" r:id="rId12"/>
       <w:pgSz w:w="12240" w:h="15840"/>
       <w:pgMar w:top="1440" w:right="1440" w:bottom="1440" w:left="1440" w:header="1440" w:footer="720" w:gutter="0"/>
       <w:pgNumType w:start="1"/>
@@ -3739,7 +3963,7 @@
 </file>
 
 <file path=word/endnotes.xml><?xml version="1.0" encoding="utf-8"?>
-<w:endnotes xmlns:wpc="http://schemas.microsoft.com/office/word/2010/wordprocessingCanvas" xmlns:cx="http://schemas.microsoft.com/office/drawing/2014/chartex" xmlns:cx1="http://schemas.microsoft.com/office/drawing/2015/9/8/chartex" xmlns:cx2="http://schemas.microsoft.com/office/drawing/2015/10/21/chartex" xmlns:cx3="http://schemas.microsoft.com/office/drawing/2016/5/9/chartex" xmlns:cx4="http://schemas.microsoft.com/office/drawing/2016/5/10/chartex" xmlns:cx5="http://schemas.microsoft.com/office/drawing/2016/5/11/chartex" xmlns:cx6="http://schemas.microsoft.com/office/drawing/2016/5/12/chartex" xmlns:cx7="http://schemas.microsoft.com/office/drawing/2016/5/13/chartex" xmlns:cx8="http://schemas.microsoft.com/office/drawing/2016/5/14/chartex" xmlns:mc="http://schemas.openxmlformats.org/markup-compatibility/2006" xmlns:aink="http://schemas.microsoft.com/office/drawing/2016/ink" xmlns:am3d="http://schemas.microsoft.com/office/drawing/2017/model3d" xmlns:o="urn:schemas-microsoft-com:office:office" xmlns:oel="http://schemas.microsoft.com/office/2019/extlst" xmlns:r="http://schemas.openxmlformats.org/officeDocument/2006/relationships" xmlns:m="http://schemas.openxmlformats.org/officeDocument/2006/math" xmlns:v="urn:schemas-microsoft-com:vml" xmlns:wp14="http://schemas.microsoft.com/office/word/2010/wordprocessingDrawing" xmlns:wp="http://schemas.openxmlformats.org/drawingml/2006/wordprocessingDrawing" xmlns:w10="urn:schemas-microsoft-com:office:word" xmlns:w="http://schemas.openxmlformats.org/wordprocessingml/2006/main" xmlns:w14="http://schemas.microsoft.com/office/word/2010/wordml" xmlns:w15="http://schemas.microsoft.com/office/word/2012/wordml" xmlns:w16cex="http://schemas.microsoft.com/office/word/2018/wordml/cex" xmlns:w16cid="http://schemas.microsoft.com/office/word/2016/wordml/cid" xmlns:w16="http://schemas.microsoft.com/office/word/2018/wordml" xmlns:w16du="http://schemas.microsoft.com/office/word/2023/wordml/word16du" xmlns:w16sdtdh="http://schemas.microsoft.com/office/word/2020/wordml/sdtdatahash" xmlns:w16sdtfl="http://schemas.microsoft.com/office/word/2024/wordml/sdtformatlock" xmlns:w16se="http://schemas.microsoft.com/office/word/2015/wordml/symex" xmlns:wpg="http://schemas.microsoft.com/office/word/2010/wordprocessingGroup" xmlns:wpi="http://schemas.microsoft.com/office/word/2010/wordprocessingInk" xmlns:wne="http://schemas.microsoft.com/office/word/2006/wordml" xmlns:wps="http://schemas.microsoft.com/office/word/2010/wordprocessingShape" mc:Ignorable="w14 w15 w16se w16cid w16 w16cex w16sdtdh w16sdtfl w16du wp14">
+<w:endnotes xmlns:wpc="http://schemas.microsoft.com/office/word/2010/wordprocessingCanvas" xmlns:cx="http://schemas.microsoft.com/office/drawing/2014/chartex" xmlns:cx1="http://schemas.microsoft.com/office/drawing/2015/9/8/chartex" xmlns:cx2="http://schemas.microsoft.com/office/drawing/2015/10/21/chartex" xmlns:cx3="http://schemas.microsoft.com/office/drawing/2016/5/9/chartex" xmlns:cx4="http://schemas.microsoft.com/office/drawing/2016/5/10/chartex" xmlns:cx5="http://schemas.microsoft.com/office/drawing/2016/5/11/chartex" xmlns:cx6="http://schemas.microsoft.com/office/drawing/2016/5/12/chartex" xmlns:cx7="http://schemas.microsoft.com/office/drawing/2016/5/13/chartex" xmlns:cx8="http://schemas.microsoft.com/office/drawing/2016/5/14/chartex" xmlns:mc="http://schemas.openxmlformats.org/markup-compatibility/2006" xmlns:aink="http://schemas.microsoft.com/office/drawing/2016/ink" xmlns:am3d="http://schemas.microsoft.com/office/drawing/2017/model3d" xmlns:o="urn:schemas-microsoft-com:office:office" xmlns:oel="http://schemas.microsoft.com/office/2019/extlst" xmlns:r="http://schemas.openxmlformats.org/officeDocument/2006/relationships" xmlns:m="http://schemas.openxmlformats.org/officeDocument/2006/math" xmlns:v="urn:schemas-microsoft-com:vml" xmlns:wp14="http://schemas.microsoft.com/office/word/2010/wordprocessingDrawing" xmlns:wp="http://schemas.openxmlformats.org/drawingml/2006/wordprocessingDrawing" xmlns:w10="urn:schemas-microsoft-com:office:word" xmlns:w="http://schemas.openxmlformats.org/wordprocessingml/2006/main" xmlns:w14="http://schemas.microsoft.com/office/word/2010/wordml" xmlns:w15="http://schemas.microsoft.com/office/word/2012/wordml" xmlns:w16cex="http://schemas.microsoft.com/office/word/2018/wordml/cex" xmlns:w16cid="http://schemas.microsoft.com/office/word/2016/wordml/cid" xmlns:w16="http://schemas.microsoft.com/office/word/2018/wordml" xmlns:w16du="http://schemas.microsoft.com/office/word/2023/wordml/word16du" xmlns:w16sdtdh="http://schemas.microsoft.com/office/word/2020/wordml/sdtdatahash" xmlns:w16se="http://schemas.microsoft.com/office/word/2015/wordml/symex" xmlns:wpg="http://schemas.microsoft.com/office/word/2010/wordprocessingGroup" xmlns:wpi="http://schemas.microsoft.com/office/word/2010/wordprocessingInk" xmlns:wne="http://schemas.microsoft.com/office/word/2006/wordml" xmlns:wps="http://schemas.microsoft.com/office/word/2010/wordprocessingShape" mc:Ignorable="w14 w15 w16se w16cid w16 w16cex w16sdtdh w16du wp14">
   <w:endnote w:type="separator" w:id="-1">
     <w:p>
       <w:pPr>
@@ -3764,7 +3988,7 @@
 </file>
 
 <file path=word/footer1.xml><?xml version="1.0" encoding="utf-8"?>
-<w:ftr xmlns:wpc="http://schemas.microsoft.com/office/word/2010/wordprocessingCanvas" xmlns:cx="http://schemas.microsoft.com/office/drawing/2014/chartex" xmlns:cx1="http://schemas.microsoft.com/office/drawing/2015/9/8/chartex" xmlns:cx2="http://schemas.microsoft.com/office/drawing/2015/10/21/chartex" xmlns:cx3="http://schemas.microsoft.com/office/drawing/2016/5/9/chartex" xmlns:cx4="http://schemas.microsoft.com/office/drawing/2016/5/10/chartex" xmlns:cx5="http://schemas.microsoft.com/office/drawing/2016/5/11/chartex" xmlns:cx6="http://schemas.microsoft.com/office/drawing/2016/5/12/chartex" xmlns:cx7="http://schemas.microsoft.com/office/drawing/2016/5/13/chartex" xmlns:cx8="http://schemas.microsoft.com/office/drawing/2016/5/14/chartex" xmlns:mc="http://schemas.openxmlformats.org/markup-compatibility/2006" xmlns:aink="http://schemas.microsoft.com/office/drawing/2016/ink" xmlns:am3d="http://schemas.microsoft.com/office/drawing/2017/model3d" xmlns:o="urn:schemas-microsoft-com:office:office" xmlns:oel="http://schemas.microsoft.com/office/2019/extlst" xmlns:r="http://schemas.openxmlformats.org/officeDocument/2006/relationships" xmlns:m="http://schemas.openxmlformats.org/officeDocument/2006/math" xmlns:v="urn:schemas-microsoft-com:vml" xmlns:wp14="http://schemas.microsoft.com/office/word/2010/wordprocessingDrawing" xmlns:wp="http://schemas.openxmlformats.org/drawingml/2006/wordprocessingDrawing" xmlns:w10="urn:schemas-microsoft-com:office:word" xmlns:w="http://schemas.openxmlformats.org/wordprocessingml/2006/main" xmlns:w14="http://schemas.microsoft.com/office/word/2010/wordml" xmlns:w15="http://schemas.microsoft.com/office/word/2012/wordml" xmlns:w16cex="http://schemas.microsoft.com/office/word/2018/wordml/cex" xmlns:w16cid="http://schemas.microsoft.com/office/word/2016/wordml/cid" xmlns:w16="http://schemas.microsoft.com/office/word/2018/wordml" xmlns:w16du="http://schemas.microsoft.com/office/word/2023/wordml/word16du" xmlns:w16sdtdh="http://schemas.microsoft.com/office/word/2020/wordml/sdtdatahash" xmlns:w16sdtfl="http://schemas.microsoft.com/office/word/2024/wordml/sdtformatlock" xmlns:w16se="http://schemas.microsoft.com/office/word/2015/wordml/symex" xmlns:wpg="http://schemas.microsoft.com/office/word/2010/wordprocessingGroup" xmlns:wpi="http://schemas.microsoft.com/office/word/2010/wordprocessingInk" xmlns:wne="http://schemas.microsoft.com/office/word/2006/wordml" xmlns:wps="http://schemas.microsoft.com/office/word/2010/wordprocessingShape" mc:Ignorable="w14 w15 w16se w16cid w16 w16cex w16sdtdh w16sdtfl w16du wp14">
+<w:ftr xmlns:wpc="http://schemas.microsoft.com/office/word/2010/wordprocessingCanvas" xmlns:cx="http://schemas.microsoft.com/office/drawing/2014/chartex" xmlns:cx1="http://schemas.microsoft.com/office/drawing/2015/9/8/chartex" xmlns:cx2="http://schemas.microsoft.com/office/drawing/2015/10/21/chartex" xmlns:cx3="http://schemas.microsoft.com/office/drawing/2016/5/9/chartex" xmlns:cx4="http://schemas.microsoft.com/office/drawing/2016/5/10/chartex" xmlns:cx5="http://schemas.microsoft.com/office/drawing/2016/5/11/chartex" xmlns:cx6="http://schemas.microsoft.com/office/drawing/2016/5/12/chartex" xmlns:cx7="http://schemas.microsoft.com/office/drawing/2016/5/13/chartex" xmlns:cx8="http://schemas.microsoft.com/office/drawing/2016/5/14/chartex" xmlns:mc="http://schemas.openxmlformats.org/markup-compatibility/2006" xmlns:aink="http://schemas.microsoft.com/office/drawing/2016/ink" xmlns:am3d="http://schemas.microsoft.com/office/drawing/2017/model3d" xmlns:o="urn:schemas-microsoft-com:office:office" xmlns:oel="http://schemas.microsoft.com/office/2019/extlst" xmlns:r="http://schemas.openxmlformats.org/officeDocument/2006/relationships" xmlns:m="http://schemas.openxmlformats.org/officeDocument/2006/math" xmlns:v="urn:schemas-microsoft-com:vml" xmlns:wp14="http://schemas.microsoft.com/office/word/2010/wordprocessingDrawing" xmlns:wp="http://schemas.openxmlformats.org/drawingml/2006/wordprocessingDrawing" xmlns:w10="urn:schemas-microsoft-com:office:word" xmlns:w="http://schemas.openxmlformats.org/wordprocessingml/2006/main" xmlns:w14="http://schemas.microsoft.com/office/word/2010/wordml" xmlns:w15="http://schemas.microsoft.com/office/word/2012/wordml" xmlns:w16cex="http://schemas.microsoft.com/office/word/2018/wordml/cex" xmlns:w16cid="http://schemas.microsoft.com/office/word/2016/wordml/cid" xmlns:w16="http://schemas.microsoft.com/office/word/2018/wordml" xmlns:w16du="http://schemas.microsoft.com/office/word/2023/wordml/word16du" xmlns:w16sdtdh="http://schemas.microsoft.com/office/word/2020/wordml/sdtdatahash" xmlns:w16se="http://schemas.microsoft.com/office/word/2015/wordml/symex" xmlns:wpg="http://schemas.microsoft.com/office/word/2010/wordprocessingGroup" xmlns:wpi="http://schemas.microsoft.com/office/word/2010/wordprocessingInk" xmlns:wne="http://schemas.microsoft.com/office/word/2006/wordml" xmlns:wps="http://schemas.microsoft.com/office/word/2010/wordprocessingShape" mc:Ignorable="w14 w15 w16se w16cid w16 w16cex w16sdtdh w16du wp14">
   <w:p>
     <w:pPr>
       <w:jc w:val="right"/>
@@ -3792,7 +4016,7 @@
 </file>
 
 <file path=word/footnotes.xml><?xml version="1.0" encoding="utf-8"?>
-<w:footnotes xmlns:wpc="http://schemas.microsoft.com/office/word/2010/wordprocessingCanvas" xmlns:cx="http://schemas.microsoft.com/office/drawing/2014/chartex" xmlns:cx1="http://schemas.microsoft.com/office/drawing/2015/9/8/chartex" xmlns:cx2="http://schemas.microsoft.com/office/drawing/2015/10/21/chartex" xmlns:cx3="http://schemas.microsoft.com/office/drawing/2016/5/9/chartex" xmlns:cx4="http://schemas.microsoft.com/office/drawing/2016/5/10/chartex" xmlns:cx5="http://schemas.microsoft.com/office/drawing/2016/5/11/chartex" xmlns:cx6="http://schemas.microsoft.com/office/drawing/2016/5/12/chartex" xmlns:cx7="http://schemas.microsoft.com/office/drawing/2016/5/13/chartex" xmlns:cx8="http://schemas.microsoft.com/office/drawing/2016/5/14/chartex" xmlns:mc="http://schemas.openxmlformats.org/markup-compatibility/2006" xmlns:aink="http://schemas.microsoft.com/office/drawing/2016/ink" xmlns:am3d="http://schemas.microsoft.com/office/drawing/2017/model3d" xmlns:o="urn:schemas-microsoft-com:office:office" xmlns:oel="http://schemas.microsoft.com/office/2019/extlst" xmlns:r="http://schemas.openxmlformats.org/officeDocument/2006/relationships" xmlns:m="http://schemas.openxmlformats.org/officeDocument/2006/math" xmlns:v="urn:schemas-microsoft-com:vml" xmlns:wp14="http://schemas.microsoft.com/office/word/2010/wordprocessingDrawing" xmlns:wp="http://schemas.openxmlformats.org/drawingml/2006/wordprocessingDrawing" xmlns:w10="urn:schemas-microsoft-com:office:word" xmlns:w="http://schemas.openxmlformats.org/wordprocessingml/2006/main" xmlns:w14="http://schemas.microsoft.com/office/word/2010/wordml" xmlns:w15="http://schemas.microsoft.com/office/word/2012/wordml" xmlns:w16cex="http://schemas.microsoft.com/office/word/2018/wordml/cex" xmlns:w16cid="http://schemas.microsoft.com/office/word/2016/wordml/cid" xmlns:w16="http://schemas.microsoft.com/office/word/2018/wordml" xmlns:w16du="http://schemas.microsoft.com/office/word/2023/wordml/word16du" xmlns:w16sdtdh="http://schemas.microsoft.com/office/word/2020/wordml/sdtdatahash" xmlns:w16sdtfl="http://schemas.microsoft.com/office/word/2024/wordml/sdtformatlock" xmlns:w16se="http://schemas.microsoft.com/office/word/2015/wordml/symex" xmlns:wpg="http://schemas.microsoft.com/office/word/2010/wordprocessingGroup" xmlns:wpi="http://schemas.microsoft.com/office/word/2010/wordprocessingInk" xmlns:wne="http://schemas.microsoft.com/office/word/2006/wordml" xmlns:wps="http://schemas.microsoft.com/office/word/2010/wordprocessingShape" mc:Ignorable="w14 w15 w16se w16cid w16 w16cex w16sdtdh w16sdtfl w16du wp14">
+<w:footnotes xmlns:wpc="http://schemas.microsoft.com/office/word/2010/wordprocessingCanvas" xmlns:cx="http://schemas.microsoft.com/office/drawing/2014/chartex" xmlns:cx1="http://schemas.microsoft.com/office/drawing/2015/9/8/chartex" xmlns:cx2="http://schemas.microsoft.com/office/drawing/2015/10/21/chartex" xmlns:cx3="http://schemas.microsoft.com/office/drawing/2016/5/9/chartex" xmlns:cx4="http://schemas.microsoft.com/office/drawing/2016/5/10/chartex" xmlns:cx5="http://schemas.microsoft.com/office/drawing/2016/5/11/chartex" xmlns:cx6="http://schemas.microsoft.com/office/drawing/2016/5/12/chartex" xmlns:cx7="http://schemas.microsoft.com/office/drawing/2016/5/13/chartex" xmlns:cx8="http://schemas.microsoft.com/office/drawing/2016/5/14/chartex" xmlns:mc="http://schemas.openxmlformats.org/markup-compatibility/2006" xmlns:aink="http://schemas.microsoft.com/office/drawing/2016/ink" xmlns:am3d="http://schemas.microsoft.com/office/drawing/2017/model3d" xmlns:o="urn:schemas-microsoft-com:office:office" xmlns:oel="http://schemas.microsoft.com/office/2019/extlst" xmlns:r="http://schemas.openxmlformats.org/officeDocument/2006/relationships" xmlns:m="http://schemas.openxmlformats.org/officeDocument/2006/math" xmlns:v="urn:schemas-microsoft-com:vml" xmlns:wp14="http://schemas.microsoft.com/office/word/2010/wordprocessingDrawing" xmlns:wp="http://schemas.openxmlformats.org/drawingml/2006/wordprocessingDrawing" xmlns:w10="urn:schemas-microsoft-com:office:word" xmlns:w="http://schemas.openxmlformats.org/wordprocessingml/2006/main" xmlns:w14="http://schemas.microsoft.com/office/word/2010/wordml" xmlns:w15="http://schemas.microsoft.com/office/word/2012/wordml" xmlns:w16cex="http://schemas.microsoft.com/office/word/2018/wordml/cex" xmlns:w16cid="http://schemas.microsoft.com/office/word/2016/wordml/cid" xmlns:w16="http://schemas.microsoft.com/office/word/2018/wordml" xmlns:w16du="http://schemas.microsoft.com/office/word/2023/wordml/word16du" xmlns:w16sdtdh="http://schemas.microsoft.com/office/word/2020/wordml/sdtdatahash" xmlns:w16se="http://schemas.microsoft.com/office/word/2015/wordml/symex" xmlns:wpg="http://schemas.microsoft.com/office/word/2010/wordprocessingGroup" xmlns:wpi="http://schemas.microsoft.com/office/word/2010/wordprocessingInk" xmlns:wne="http://schemas.microsoft.com/office/word/2006/wordml" xmlns:wps="http://schemas.microsoft.com/office/word/2010/wordprocessingShape" mc:Ignorable="w14 w15 w16se w16cid w16 w16cex w16sdtdh w16du wp14">
   <w:footnote w:type="separator" w:id="-1">
     <w:p>
       <w:pPr>
@@ -3817,7 +4041,7 @@
 </file>
 
 <file path=word/header1.xml><?xml version="1.0" encoding="utf-8"?>
-<w:hdr xmlns:wpc="http://schemas.microsoft.com/office/word/2010/wordprocessingCanvas" xmlns:cx="http://schemas.microsoft.com/office/drawing/2014/chartex" xmlns:cx1="http://schemas.microsoft.com/office/drawing/2015/9/8/chartex" xmlns:cx2="http://schemas.microsoft.com/office/drawing/2015/10/21/chartex" xmlns:cx3="http://schemas.microsoft.com/office/drawing/2016/5/9/chartex" xmlns:cx4="http://schemas.microsoft.com/office/drawing/2016/5/10/chartex" xmlns:cx5="http://schemas.microsoft.com/office/drawing/2016/5/11/chartex" xmlns:cx6="http://schemas.microsoft.com/office/drawing/2016/5/12/chartex" xmlns:cx7="http://schemas.microsoft.com/office/drawing/2016/5/13/chartex" xmlns:cx8="http://schemas.microsoft.com/office/drawing/2016/5/14/chartex" xmlns:mc="http://schemas.openxmlformats.org/markup-compatibility/2006" xmlns:aink="http://schemas.microsoft.com/office/drawing/2016/ink" xmlns:am3d="http://schemas.microsoft.com/office/drawing/2017/model3d" xmlns:o="urn:schemas-microsoft-com:office:office" xmlns:oel="http://schemas.microsoft.com/office/2019/extlst" xmlns:r="http://schemas.openxmlformats.org/officeDocument/2006/relationships" xmlns:m="http://schemas.openxmlformats.org/officeDocument/2006/math" xmlns:v="urn:schemas-microsoft-com:vml" xmlns:wp14="http://schemas.microsoft.com/office/word/2010/wordprocessingDrawing" xmlns:wp="http://schemas.openxmlformats.org/drawingml/2006/wordprocessingDrawing" xmlns:w10="urn:schemas-microsoft-com:office:word" xmlns:w="http://schemas.openxmlformats.org/wordprocessingml/2006/main" xmlns:w14="http://schemas.microsoft.com/office/word/2010/wordml" xmlns:w15="http://schemas.microsoft.com/office/word/2012/wordml" xmlns:w16cex="http://schemas.microsoft.com/office/word/2018/wordml/cex" xmlns:w16cid="http://schemas.microsoft.com/office/word/2016/wordml/cid" xmlns:w16="http://schemas.microsoft.com/office/word/2018/wordml" xmlns:w16du="http://schemas.microsoft.com/office/word/2023/wordml/word16du" xmlns:w16sdtdh="http://schemas.microsoft.com/office/word/2020/wordml/sdtdatahash" xmlns:w16sdtfl="http://schemas.microsoft.com/office/word/2024/wordml/sdtformatlock" xmlns:w16se="http://schemas.microsoft.com/office/word/2015/wordml/symex" xmlns:wpg="http://schemas.microsoft.com/office/word/2010/wordprocessingGroup" xmlns:wpi="http://schemas.microsoft.com/office/word/2010/wordprocessingInk" xmlns:wne="http://schemas.microsoft.com/office/word/2006/wordml" xmlns:wps="http://schemas.microsoft.com/office/word/2010/wordprocessingShape" mc:Ignorable="w14 w15 w16se w16cid w16 w16cex w16sdtdh w16sdtfl w16du wp14">
+<w:hdr xmlns:wpc="http://schemas.microsoft.com/office/word/2010/wordprocessingCanvas" xmlns:cx="http://schemas.microsoft.com/office/drawing/2014/chartex" xmlns:cx1="http://schemas.microsoft.com/office/drawing/2015/9/8/chartex" xmlns:cx2="http://schemas.microsoft.com/office/drawing/2015/10/21/chartex" xmlns:cx3="http://schemas.microsoft.com/office/drawing/2016/5/9/chartex" xmlns:cx4="http://schemas.microsoft.com/office/drawing/2016/5/10/chartex" xmlns:cx5="http://schemas.microsoft.com/office/drawing/2016/5/11/chartex" xmlns:cx6="http://schemas.microsoft.com/office/drawing/2016/5/12/chartex" xmlns:cx7="http://schemas.microsoft.com/office/drawing/2016/5/13/chartex" xmlns:cx8="http://schemas.microsoft.com/office/drawing/2016/5/14/chartex" xmlns:mc="http://schemas.openxmlformats.org/markup-compatibility/2006" xmlns:aink="http://schemas.microsoft.com/office/drawing/2016/ink" xmlns:am3d="http://schemas.microsoft.com/office/drawing/2017/model3d" xmlns:o="urn:schemas-microsoft-com:office:office" xmlns:oel="http://schemas.microsoft.com/office/2019/extlst" xmlns:r="http://schemas.openxmlformats.org/officeDocument/2006/relationships" xmlns:m="http://schemas.openxmlformats.org/officeDocument/2006/math" xmlns:v="urn:schemas-microsoft-com:vml" xmlns:wp14="http://schemas.microsoft.com/office/word/2010/wordprocessingDrawing" xmlns:wp="http://schemas.openxmlformats.org/drawingml/2006/wordprocessingDrawing" xmlns:w10="urn:schemas-microsoft-com:office:word" xmlns:w="http://schemas.openxmlformats.org/wordprocessingml/2006/main" xmlns:w14="http://schemas.microsoft.com/office/word/2010/wordml" xmlns:w15="http://schemas.microsoft.com/office/word/2012/wordml" xmlns:w16cex="http://schemas.microsoft.com/office/word/2018/wordml/cex" xmlns:w16cid="http://schemas.microsoft.com/office/word/2016/wordml/cid" xmlns:w16="http://schemas.microsoft.com/office/word/2018/wordml" xmlns:w16du="http://schemas.microsoft.com/office/word/2023/wordml/word16du" xmlns:w16sdtdh="http://schemas.microsoft.com/office/word/2020/wordml/sdtdatahash" xmlns:w16se="http://schemas.microsoft.com/office/word/2015/wordml/symex" xmlns:wpg="http://schemas.microsoft.com/office/word/2010/wordprocessingGroup" xmlns:wpi="http://schemas.microsoft.com/office/word/2010/wordprocessingInk" xmlns:wne="http://schemas.microsoft.com/office/word/2006/wordml" xmlns:wps="http://schemas.microsoft.com/office/word/2010/wordprocessingShape" mc:Ignorable="w14 w15 w16se w16cid w16 w16cex w16sdtdh w16du wp14">
   <w:p>
     <w:pPr>
       <w:jc w:val="right"/>
@@ -3868,7 +4092,7 @@
 </file>
 
 <file path=word/numbering.xml><?xml version="1.0" encoding="utf-8"?>
-<w:numbering xmlns:wpc="http://schemas.microsoft.com/office/word/2010/wordprocessingCanvas" xmlns:cx="http://schemas.microsoft.com/office/drawing/2014/chartex" xmlns:cx1="http://schemas.microsoft.com/office/drawing/2015/9/8/chartex" xmlns:cx2="http://schemas.microsoft.com/office/drawing/2015/10/21/chartex" xmlns:cx3="http://schemas.microsoft.com/office/drawing/2016/5/9/chartex" xmlns:cx4="http://schemas.microsoft.com/office/drawing/2016/5/10/chartex" xmlns:cx5="http://schemas.microsoft.com/office/drawing/2016/5/11/chartex" xmlns:cx6="http://schemas.microsoft.com/office/drawing/2016/5/12/chartex" xmlns:cx7="http://schemas.microsoft.com/office/drawing/2016/5/13/chartex" xmlns:cx8="http://schemas.microsoft.com/office/drawing/2016/5/14/chartex" xmlns:mc="http://schemas.openxmlformats.org/markup-compatibility/2006" xmlns:aink="http://schemas.microsoft.com/office/drawing/2016/ink" xmlns:am3d="http://schemas.microsoft.com/office/drawing/2017/model3d" xmlns:o="urn:schemas-microsoft-com:office:office" xmlns:oel="http://schemas.microsoft.com/office/2019/extlst" xmlns:r="http://schemas.openxmlformats.org/officeDocument/2006/relationships" xmlns:m="http://schemas.openxmlformats.org/officeDocument/2006/math" xmlns:v="urn:schemas-microsoft-com:vml" xmlns:wp14="http://schemas.microsoft.com/office/word/2010/wordprocessingDrawing" xmlns:wp="http://schemas.openxmlformats.org/drawingml/2006/wordprocessingDrawing" xmlns:w10="urn:schemas-microsoft-com:office:word" xmlns:w="http://schemas.openxmlformats.org/wordprocessingml/2006/main" xmlns:w14="http://schemas.microsoft.com/office/word/2010/wordml" xmlns:w15="http://schemas.microsoft.com/office/word/2012/wordml" xmlns:w16cex="http://schemas.microsoft.com/office/word/2018/wordml/cex" xmlns:w16cid="http://schemas.microsoft.com/office/word/2016/wordml/cid" xmlns:w16="http://schemas.microsoft.com/office/word/2018/wordml" xmlns:w16du="http://schemas.microsoft.com/office/word/2023/wordml/word16du" xmlns:w16sdtdh="http://schemas.microsoft.com/office/word/2020/wordml/sdtdatahash" xmlns:w16sdtfl="http://schemas.microsoft.com/office/word/2024/wordml/sdtformatlock" xmlns:w16se="http://schemas.microsoft.com/office/word/2015/wordml/symex" xmlns:wpg="http://schemas.microsoft.com/office/word/2010/wordprocessingGroup" xmlns:wpi="http://schemas.microsoft.com/office/word/2010/wordprocessingInk" xmlns:wne="http://schemas.microsoft.com/office/word/2006/wordml" xmlns:wps="http://schemas.microsoft.com/office/word/2010/wordprocessingShape" mc:Ignorable="w14 w15 w16se w16cid w16 w16cex w16sdtdh w16sdtfl w16du wp14">
+<w:numbering xmlns:wpc="http://schemas.microsoft.com/office/word/2010/wordprocessingCanvas" xmlns:cx="http://schemas.microsoft.com/office/drawing/2014/chartex" xmlns:cx1="http://schemas.microsoft.com/office/drawing/2015/9/8/chartex" xmlns:cx2="http://schemas.microsoft.com/office/drawing/2015/10/21/chartex" xmlns:cx3="http://schemas.microsoft.com/office/drawing/2016/5/9/chartex" xmlns:cx4="http://schemas.microsoft.com/office/drawing/2016/5/10/chartex" xmlns:cx5="http://schemas.microsoft.com/office/drawing/2016/5/11/chartex" xmlns:cx6="http://schemas.microsoft.com/office/drawing/2016/5/12/chartex" xmlns:cx7="http://schemas.microsoft.com/office/drawing/2016/5/13/chartex" xmlns:cx8="http://schemas.microsoft.com/office/drawing/2016/5/14/chartex" xmlns:mc="http://schemas.openxmlformats.org/markup-compatibility/2006" xmlns:aink="http://schemas.microsoft.com/office/drawing/2016/ink" xmlns:am3d="http://schemas.microsoft.com/office/drawing/2017/model3d" xmlns:o="urn:schemas-microsoft-com:office:office" xmlns:oel="http://schemas.microsoft.com/office/2019/extlst" xmlns:r="http://schemas.openxmlformats.org/officeDocument/2006/relationships" xmlns:m="http://schemas.openxmlformats.org/officeDocument/2006/math" xmlns:v="urn:schemas-microsoft-com:vml" xmlns:wp14="http://schemas.microsoft.com/office/word/2010/wordprocessingDrawing" xmlns:wp="http://schemas.openxmlformats.org/drawingml/2006/wordprocessingDrawing" xmlns:w10="urn:schemas-microsoft-com:office:word" xmlns:w="http://schemas.openxmlformats.org/wordprocessingml/2006/main" xmlns:w14="http://schemas.microsoft.com/office/word/2010/wordml" xmlns:w15="http://schemas.microsoft.com/office/word/2012/wordml" xmlns:w16cex="http://schemas.microsoft.com/office/word/2018/wordml/cex" xmlns:w16cid="http://schemas.microsoft.com/office/word/2016/wordml/cid" xmlns:w16="http://schemas.microsoft.com/office/word/2018/wordml" xmlns:w16du="http://schemas.microsoft.com/office/word/2023/wordml/word16du" xmlns:w16sdtdh="http://schemas.microsoft.com/office/word/2020/wordml/sdtdatahash" xmlns:w16se="http://schemas.microsoft.com/office/word/2015/wordml/symex" xmlns:wpg="http://schemas.microsoft.com/office/word/2010/wordprocessingGroup" xmlns:wpi="http://schemas.microsoft.com/office/word/2010/wordprocessingInk" xmlns:wne="http://schemas.microsoft.com/office/word/2006/wordml" xmlns:wps="http://schemas.microsoft.com/office/word/2010/wordprocessingShape" mc:Ignorable="w14 w15 w16se w16cid w16 w16cex w16sdtdh w16du wp14">
   <w:abstractNum w:abstractNumId="0" w15:restartNumberingAfterBreak="0">
     <w:nsid w:val="03AF7701"/>
     <w:multiLevelType w:val="multilevel"/>
@@ -4096,6 +4320,119 @@
     </w:lvl>
   </w:abstractNum>
   <w:abstractNum w:abstractNumId="2" w15:restartNumberingAfterBreak="0">
+    <w:nsid w:val="04C105B2"/>
+    <w:multiLevelType w:val="hybridMultilevel"/>
+    <w:tmpl w:val="8976FF34"/>
+    <w:lvl w:ilvl="0" w:tplc="44090001">
+      <w:start w:val="1"/>
+      <w:numFmt w:val="bullet"/>
+      <w:lvlText w:val=""/>
+      <w:lvlJc w:val="left"/>
+      <w:pPr>
+        <w:ind w:left="720" w:hanging="360"/>
+      </w:pPr>
+      <w:rPr>
+        <w:rFonts w:ascii="Symbol" w:hAnsi="Symbol" w:hint="default"/>
+      </w:rPr>
+    </w:lvl>
+    <w:lvl w:ilvl="1" w:tplc="44090003" w:tentative="1">
+      <w:start w:val="1"/>
+      <w:numFmt w:val="bullet"/>
+      <w:lvlText w:val="o"/>
+      <w:lvlJc w:val="left"/>
+      <w:pPr>
+        <w:ind w:left="1440" w:hanging="360"/>
+      </w:pPr>
+      <w:rPr>
+        <w:rFonts w:ascii="Courier New" w:hAnsi="Courier New" w:cs="Courier New" w:hint="default"/>
+      </w:rPr>
+    </w:lvl>
+    <w:lvl w:ilvl="2" w:tplc="44090005" w:tentative="1">
+      <w:start w:val="1"/>
+      <w:numFmt w:val="bullet"/>
+      <w:lvlText w:val=""/>
+      <w:lvlJc w:val="left"/>
+      <w:pPr>
+        <w:ind w:left="2160" w:hanging="360"/>
+      </w:pPr>
+      <w:rPr>
+        <w:rFonts w:ascii="Wingdings" w:hAnsi="Wingdings" w:hint="default"/>
+      </w:rPr>
+    </w:lvl>
+    <w:lvl w:ilvl="3" w:tplc="44090001" w:tentative="1">
+      <w:start w:val="1"/>
+      <w:numFmt w:val="bullet"/>
+      <w:lvlText w:val=""/>
+      <w:lvlJc w:val="left"/>
+      <w:pPr>
+        <w:ind w:left="2880" w:hanging="360"/>
+      </w:pPr>
+      <w:rPr>
+        <w:rFonts w:ascii="Symbol" w:hAnsi="Symbol" w:hint="default"/>
+      </w:rPr>
+    </w:lvl>
+    <w:lvl w:ilvl="4" w:tplc="44090003" w:tentative="1">
+      <w:start w:val="1"/>
+      <w:numFmt w:val="bullet"/>
+      <w:lvlText w:val="o"/>
+      <w:lvlJc w:val="left"/>
+      <w:pPr>
+        <w:ind w:left="3600" w:hanging="360"/>
+      </w:pPr>
+      <w:rPr>
+        <w:rFonts w:ascii="Courier New" w:hAnsi="Courier New" w:cs="Courier New" w:hint="default"/>
+      </w:rPr>
+    </w:lvl>
+    <w:lvl w:ilvl="5" w:tplc="44090005" w:tentative="1">
+      <w:start w:val="1"/>
+      <w:numFmt w:val="bullet"/>
+      <w:lvlText w:val=""/>
+      <w:lvlJc w:val="left"/>
+      <w:pPr>
+        <w:ind w:left="4320" w:hanging="360"/>
+      </w:pPr>
+      <w:rPr>
+        <w:rFonts w:ascii="Wingdings" w:hAnsi="Wingdings" w:hint="default"/>
+      </w:rPr>
+    </w:lvl>
+    <w:lvl w:ilvl="6" w:tplc="44090001" w:tentative="1">
+      <w:start w:val="1"/>
+      <w:numFmt w:val="bullet"/>
+      <w:lvlText w:val=""/>
+      <w:lvlJc w:val="left"/>
+      <w:pPr>
+        <w:ind w:left="5040" w:hanging="360"/>
+      </w:pPr>
+      <w:rPr>
+        <w:rFonts w:ascii="Symbol" w:hAnsi="Symbol" w:hint="default"/>
+      </w:rPr>
+    </w:lvl>
+    <w:lvl w:ilvl="7" w:tplc="44090003" w:tentative="1">
+      <w:start w:val="1"/>
+      <w:numFmt w:val="bullet"/>
+      <w:lvlText w:val="o"/>
+      <w:lvlJc w:val="left"/>
+      <w:pPr>
+        <w:ind w:left="5760" w:hanging="360"/>
+      </w:pPr>
+      <w:rPr>
+        <w:rFonts w:ascii="Courier New" w:hAnsi="Courier New" w:cs="Courier New" w:hint="default"/>
+      </w:rPr>
+    </w:lvl>
+    <w:lvl w:ilvl="8" w:tplc="44090005" w:tentative="1">
+      <w:start w:val="1"/>
+      <w:numFmt w:val="bullet"/>
+      <w:lvlText w:val=""/>
+      <w:lvlJc w:val="left"/>
+      <w:pPr>
+        <w:ind w:left="6480" w:hanging="360"/>
+      </w:pPr>
+      <w:rPr>
+        <w:rFonts w:ascii="Wingdings" w:hAnsi="Wingdings" w:hint="default"/>
+      </w:rPr>
+    </w:lvl>
+  </w:abstractNum>
+  <w:abstractNum w:abstractNumId="3" w15:restartNumberingAfterBreak="0">
     <w:nsid w:val="080D0A64"/>
     <w:multiLevelType w:val="multilevel"/>
     <w:tmpl w:val="A48AB6BA"/>
@@ -4244,7 +4581,7 @@
       </w:rPr>
     </w:lvl>
   </w:abstractNum>
-  <w:abstractNum w:abstractNumId="3" w15:restartNumberingAfterBreak="0">
+  <w:abstractNum w:abstractNumId="4" w15:restartNumberingAfterBreak="0">
     <w:nsid w:val="0C721AB2"/>
     <w:multiLevelType w:val="multilevel"/>
     <w:tmpl w:val="A80C875E"/>
@@ -4357,7 +4694,7 @@
       </w:rPr>
     </w:lvl>
   </w:abstractNum>
-  <w:abstractNum w:abstractNumId="4" w15:restartNumberingAfterBreak="0">
+  <w:abstractNum w:abstractNumId="5" w15:restartNumberingAfterBreak="0">
     <w:nsid w:val="0D581351"/>
     <w:multiLevelType w:val="multilevel"/>
     <w:tmpl w:val="9FBC8210"/>
@@ -4470,7 +4807,7 @@
       </w:rPr>
     </w:lvl>
   </w:abstractNum>
-  <w:abstractNum w:abstractNumId="5" w15:restartNumberingAfterBreak="0">
+  <w:abstractNum w:abstractNumId="6" w15:restartNumberingAfterBreak="0">
     <w:nsid w:val="0EE345AC"/>
     <w:multiLevelType w:val="multilevel"/>
     <w:tmpl w:val="555C400C"/>
@@ -4583,7 +4920,7 @@
       </w:rPr>
     </w:lvl>
   </w:abstractNum>
-  <w:abstractNum w:abstractNumId="6" w15:restartNumberingAfterBreak="0">
+  <w:abstractNum w:abstractNumId="7" w15:restartNumberingAfterBreak="0">
     <w:nsid w:val="117A2C7D"/>
     <w:multiLevelType w:val="multilevel"/>
     <w:tmpl w:val="E00021B0"/>
@@ -4696,7 +5033,7 @@
       </w:rPr>
     </w:lvl>
   </w:abstractNum>
-  <w:abstractNum w:abstractNumId="7" w15:restartNumberingAfterBreak="0">
+  <w:abstractNum w:abstractNumId="8" w15:restartNumberingAfterBreak="0">
     <w:nsid w:val="14A24BD5"/>
     <w:multiLevelType w:val="multilevel"/>
     <w:tmpl w:val="F0BE4B04"/>
@@ -4809,7 +5146,7 @@
       </w:rPr>
     </w:lvl>
   </w:abstractNum>
-  <w:abstractNum w:abstractNumId="8" w15:restartNumberingAfterBreak="0">
+  <w:abstractNum w:abstractNumId="9" w15:restartNumberingAfterBreak="0">
     <w:nsid w:val="14E374E4"/>
     <w:multiLevelType w:val="multilevel"/>
     <w:tmpl w:val="22E63618"/>
@@ -4922,7 +5259,7 @@
       </w:rPr>
     </w:lvl>
   </w:abstractNum>
-  <w:abstractNum w:abstractNumId="9" w15:restartNumberingAfterBreak="0">
+  <w:abstractNum w:abstractNumId="10" w15:restartNumberingAfterBreak="0">
     <w:nsid w:val="16056A7B"/>
     <w:multiLevelType w:val="multilevel"/>
     <w:tmpl w:val="A106F998"/>
@@ -5035,7 +5372,7 @@
       </w:rPr>
     </w:lvl>
   </w:abstractNum>
-  <w:abstractNum w:abstractNumId="10" w15:restartNumberingAfterBreak="0">
+  <w:abstractNum w:abstractNumId="11" w15:restartNumberingAfterBreak="0">
     <w:nsid w:val="17572D03"/>
     <w:multiLevelType w:val="multilevel"/>
     <w:tmpl w:val="0C488754"/>
@@ -5148,7 +5485,7 @@
       </w:rPr>
     </w:lvl>
   </w:abstractNum>
-  <w:abstractNum w:abstractNumId="11" w15:restartNumberingAfterBreak="0">
+  <w:abstractNum w:abstractNumId="12" w15:restartNumberingAfterBreak="0">
     <w:nsid w:val="180E791B"/>
     <w:multiLevelType w:val="multilevel"/>
     <w:tmpl w:val="A9C8DFE4"/>
@@ -5261,7 +5598,7 @@
       </w:rPr>
     </w:lvl>
   </w:abstractNum>
-  <w:abstractNum w:abstractNumId="12" w15:restartNumberingAfterBreak="0">
+  <w:abstractNum w:abstractNumId="13" w15:restartNumberingAfterBreak="0">
     <w:nsid w:val="1B47381C"/>
     <w:multiLevelType w:val="multilevel"/>
     <w:tmpl w:val="B7BC214A"/>
@@ -5374,7 +5711,7 @@
       </w:rPr>
     </w:lvl>
   </w:abstractNum>
-  <w:abstractNum w:abstractNumId="13" w15:restartNumberingAfterBreak="0">
+  <w:abstractNum w:abstractNumId="14" w15:restartNumberingAfterBreak="0">
     <w:nsid w:val="1EB2550C"/>
     <w:multiLevelType w:val="multilevel"/>
     <w:tmpl w:val="FCEA2A22"/>
@@ -5487,7 +5824,7 @@
       </w:rPr>
     </w:lvl>
   </w:abstractNum>
-  <w:abstractNum w:abstractNumId="14" w15:restartNumberingAfterBreak="0">
+  <w:abstractNum w:abstractNumId="15" w15:restartNumberingAfterBreak="0">
     <w:nsid w:val="1FB10815"/>
     <w:multiLevelType w:val="multilevel"/>
     <w:tmpl w:val="82F2F016"/>
@@ -5600,7 +5937,7 @@
       </w:rPr>
     </w:lvl>
   </w:abstractNum>
-  <w:abstractNum w:abstractNumId="15" w15:restartNumberingAfterBreak="0">
+  <w:abstractNum w:abstractNumId="16" w15:restartNumberingAfterBreak="0">
     <w:nsid w:val="22EF7672"/>
     <w:multiLevelType w:val="multilevel"/>
     <w:tmpl w:val="893644AE"/>
@@ -5713,7 +6050,7 @@
       </w:rPr>
     </w:lvl>
   </w:abstractNum>
-  <w:abstractNum w:abstractNumId="16" w15:restartNumberingAfterBreak="0">
+  <w:abstractNum w:abstractNumId="17" w15:restartNumberingAfterBreak="0">
     <w:nsid w:val="232C7F10"/>
     <w:multiLevelType w:val="multilevel"/>
     <w:tmpl w:val="B274AFE0"/>
@@ -5826,7 +6163,7 @@
       </w:rPr>
     </w:lvl>
   </w:abstractNum>
-  <w:abstractNum w:abstractNumId="17" w15:restartNumberingAfterBreak="0">
+  <w:abstractNum w:abstractNumId="18" w15:restartNumberingAfterBreak="0">
     <w:nsid w:val="23827A69"/>
     <w:multiLevelType w:val="hybridMultilevel"/>
     <w:tmpl w:val="D7660168"/>
@@ -5939,7 +6276,7 @@
       </w:rPr>
     </w:lvl>
   </w:abstractNum>
-  <w:abstractNum w:abstractNumId="18" w15:restartNumberingAfterBreak="0">
+  <w:abstractNum w:abstractNumId="19" w15:restartNumberingAfterBreak="0">
     <w:nsid w:val="2D4313E1"/>
     <w:multiLevelType w:val="multilevel"/>
     <w:tmpl w:val="C3DA3D26"/>
@@ -6052,7 +6389,7 @@
       </w:rPr>
     </w:lvl>
   </w:abstractNum>
-  <w:abstractNum w:abstractNumId="19" w15:restartNumberingAfterBreak="0">
+  <w:abstractNum w:abstractNumId="20" w15:restartNumberingAfterBreak="0">
     <w:nsid w:val="300D1430"/>
     <w:multiLevelType w:val="multilevel"/>
     <w:tmpl w:val="6E8205E2"/>
@@ -6165,7 +6502,7 @@
       </w:rPr>
     </w:lvl>
   </w:abstractNum>
-  <w:abstractNum w:abstractNumId="20" w15:restartNumberingAfterBreak="0">
+  <w:abstractNum w:abstractNumId="21" w15:restartNumberingAfterBreak="0">
     <w:nsid w:val="3111111B"/>
     <w:multiLevelType w:val="multilevel"/>
     <w:tmpl w:val="E654A144"/>
@@ -6278,7 +6615,7 @@
       </w:rPr>
     </w:lvl>
   </w:abstractNum>
-  <w:abstractNum w:abstractNumId="21" w15:restartNumberingAfterBreak="0">
+  <w:abstractNum w:abstractNumId="22" w15:restartNumberingAfterBreak="0">
     <w:nsid w:val="33EC1A0F"/>
     <w:multiLevelType w:val="multilevel"/>
     <w:tmpl w:val="EE247338"/>
@@ -6391,7 +6728,7 @@
       </w:rPr>
     </w:lvl>
   </w:abstractNum>
-  <w:abstractNum w:abstractNumId="22" w15:restartNumberingAfterBreak="0">
+  <w:abstractNum w:abstractNumId="23" w15:restartNumberingAfterBreak="0">
     <w:nsid w:val="34710A43"/>
     <w:multiLevelType w:val="multilevel"/>
     <w:tmpl w:val="C898FAA0"/>
@@ -6504,7 +6841,7 @@
       </w:rPr>
     </w:lvl>
   </w:abstractNum>
-  <w:abstractNum w:abstractNumId="23" w15:restartNumberingAfterBreak="0">
+  <w:abstractNum w:abstractNumId="24" w15:restartNumberingAfterBreak="0">
     <w:nsid w:val="356C36DA"/>
     <w:multiLevelType w:val="multilevel"/>
     <w:tmpl w:val="32A42952"/>
@@ -6617,7 +6954,7 @@
       </w:rPr>
     </w:lvl>
   </w:abstractNum>
-  <w:abstractNum w:abstractNumId="24" w15:restartNumberingAfterBreak="0">
+  <w:abstractNum w:abstractNumId="25" w15:restartNumberingAfterBreak="0">
     <w:nsid w:val="3EA61E9A"/>
     <w:multiLevelType w:val="multilevel"/>
     <w:tmpl w:val="71CC32DA"/>
@@ -6730,7 +7067,7 @@
       </w:rPr>
     </w:lvl>
   </w:abstractNum>
-  <w:abstractNum w:abstractNumId="25" w15:restartNumberingAfterBreak="0">
+  <w:abstractNum w:abstractNumId="26" w15:restartNumberingAfterBreak="0">
     <w:nsid w:val="3F69715D"/>
     <w:multiLevelType w:val="multilevel"/>
     <w:tmpl w:val="8C6EFAF0"/>
@@ -6843,7 +7180,7 @@
       </w:rPr>
     </w:lvl>
   </w:abstractNum>
-  <w:abstractNum w:abstractNumId="26" w15:restartNumberingAfterBreak="0">
+  <w:abstractNum w:abstractNumId="27" w15:restartNumberingAfterBreak="0">
     <w:nsid w:val="40117CBF"/>
     <w:multiLevelType w:val="multilevel"/>
     <w:tmpl w:val="06D8DE40"/>
@@ -6956,7 +7293,93 @@
       </w:rPr>
     </w:lvl>
   </w:abstractNum>
-  <w:abstractNum w:abstractNumId="27" w15:restartNumberingAfterBreak="0">
+  <w:abstractNum w:abstractNumId="28" w15:restartNumberingAfterBreak="0">
+    <w:nsid w:val="4023395C"/>
+    <w:multiLevelType w:val="multilevel"/>
+    <w:tmpl w:val="4409001F"/>
+    <w:lvl w:ilvl="0">
+      <w:start w:val="1"/>
+      <w:numFmt w:val="decimal"/>
+      <w:lvlText w:val="%1."/>
+      <w:lvlJc w:val="left"/>
+      <w:pPr>
+        <w:ind w:left="360" w:hanging="360"/>
+      </w:pPr>
+    </w:lvl>
+    <w:lvl w:ilvl="1">
+      <w:start w:val="1"/>
+      <w:numFmt w:val="decimal"/>
+      <w:lvlText w:val="%1.%2."/>
+      <w:lvlJc w:val="left"/>
+      <w:pPr>
+        <w:ind w:left="792" w:hanging="432"/>
+      </w:pPr>
+    </w:lvl>
+    <w:lvl w:ilvl="2">
+      <w:start w:val="1"/>
+      <w:numFmt w:val="decimal"/>
+      <w:lvlText w:val="%1.%2.%3."/>
+      <w:lvlJc w:val="left"/>
+      <w:pPr>
+        <w:ind w:left="1224" w:hanging="504"/>
+      </w:pPr>
+    </w:lvl>
+    <w:lvl w:ilvl="3">
+      <w:start w:val="1"/>
+      <w:numFmt w:val="decimal"/>
+      <w:lvlText w:val="%1.%2.%3.%4."/>
+      <w:lvlJc w:val="left"/>
+      <w:pPr>
+        <w:ind w:left="1728" w:hanging="648"/>
+      </w:pPr>
+    </w:lvl>
+    <w:lvl w:ilvl="4">
+      <w:start w:val="1"/>
+      <w:numFmt w:val="decimal"/>
+      <w:lvlText w:val="%1.%2.%3.%4.%5."/>
+      <w:lvlJc w:val="left"/>
+      <w:pPr>
+        <w:ind w:left="2232" w:hanging="792"/>
+      </w:pPr>
+    </w:lvl>
+    <w:lvl w:ilvl="5">
+      <w:start w:val="1"/>
+      <w:numFmt w:val="decimal"/>
+      <w:lvlText w:val="%1.%2.%3.%4.%5.%6."/>
+      <w:lvlJc w:val="left"/>
+      <w:pPr>
+        <w:ind w:left="2736" w:hanging="936"/>
+      </w:pPr>
+    </w:lvl>
+    <w:lvl w:ilvl="6">
+      <w:start w:val="1"/>
+      <w:numFmt w:val="decimal"/>
+      <w:lvlText w:val="%1.%2.%3.%4.%5.%6.%7."/>
+      <w:lvlJc w:val="left"/>
+      <w:pPr>
+        <w:ind w:left="3240" w:hanging="1080"/>
+      </w:pPr>
+    </w:lvl>
+    <w:lvl w:ilvl="7">
+      <w:start w:val="1"/>
+      <w:numFmt w:val="decimal"/>
+      <w:lvlText w:val="%1.%2.%3.%4.%5.%6.%7.%8."/>
+      <w:lvlJc w:val="left"/>
+      <w:pPr>
+        <w:ind w:left="3744" w:hanging="1224"/>
+      </w:pPr>
+    </w:lvl>
+    <w:lvl w:ilvl="8">
+      <w:start w:val="1"/>
+      <w:numFmt w:val="decimal"/>
+      <w:lvlText w:val="%1.%2.%3.%4.%5.%6.%7.%8.%9."/>
+      <w:lvlJc w:val="left"/>
+      <w:pPr>
+        <w:ind w:left="4320" w:hanging="1440"/>
+      </w:pPr>
+    </w:lvl>
+  </w:abstractNum>
+  <w:abstractNum w:abstractNumId="29" w15:restartNumberingAfterBreak="0">
     <w:nsid w:val="4092634C"/>
     <w:multiLevelType w:val="multilevel"/>
     <w:tmpl w:val="4C1A03EE"/>
@@ -7069,7 +7492,7 @@
       </w:rPr>
     </w:lvl>
   </w:abstractNum>
-  <w:abstractNum w:abstractNumId="28" w15:restartNumberingAfterBreak="0">
+  <w:abstractNum w:abstractNumId="30" w15:restartNumberingAfterBreak="0">
     <w:nsid w:val="427E1F45"/>
     <w:multiLevelType w:val="multilevel"/>
     <w:tmpl w:val="C1A4553A"/>
@@ -7182,7 +7605,120 @@
       </w:rPr>
     </w:lvl>
   </w:abstractNum>
-  <w:abstractNum w:abstractNumId="29" w15:restartNumberingAfterBreak="0">
+  <w:abstractNum w:abstractNumId="31" w15:restartNumberingAfterBreak="0">
+    <w:nsid w:val="467B12E3"/>
+    <w:multiLevelType w:val="hybridMultilevel"/>
+    <w:tmpl w:val="2CD8DD5C"/>
+    <w:lvl w:ilvl="0" w:tplc="44090001">
+      <w:start w:val="1"/>
+      <w:numFmt w:val="bullet"/>
+      <w:lvlText w:val=""/>
+      <w:lvlJc w:val="left"/>
+      <w:pPr>
+        <w:ind w:left="720" w:hanging="360"/>
+      </w:pPr>
+      <w:rPr>
+        <w:rFonts w:ascii="Symbol" w:hAnsi="Symbol" w:hint="default"/>
+      </w:rPr>
+    </w:lvl>
+    <w:lvl w:ilvl="1" w:tplc="44090003" w:tentative="1">
+      <w:start w:val="1"/>
+      <w:numFmt w:val="bullet"/>
+      <w:lvlText w:val="o"/>
+      <w:lvlJc w:val="left"/>
+      <w:pPr>
+        <w:ind w:left="1440" w:hanging="360"/>
+      </w:pPr>
+      <w:rPr>
+        <w:rFonts w:ascii="Courier New" w:hAnsi="Courier New" w:cs="Courier New" w:hint="default"/>
+      </w:rPr>
+    </w:lvl>
+    <w:lvl w:ilvl="2" w:tplc="44090005" w:tentative="1">
+      <w:start w:val="1"/>
+      <w:numFmt w:val="bullet"/>
+      <w:lvlText w:val=""/>
+      <w:lvlJc w:val="left"/>
+      <w:pPr>
+        <w:ind w:left="2160" w:hanging="360"/>
+      </w:pPr>
+      <w:rPr>
+        <w:rFonts w:ascii="Wingdings" w:hAnsi="Wingdings" w:hint="default"/>
+      </w:rPr>
+    </w:lvl>
+    <w:lvl w:ilvl="3" w:tplc="44090001" w:tentative="1">
+      <w:start w:val="1"/>
+      <w:numFmt w:val="bullet"/>
+      <w:lvlText w:val=""/>
+      <w:lvlJc w:val="left"/>
+      <w:pPr>
+        <w:ind w:left="2880" w:hanging="360"/>
+      </w:pPr>
+      <w:rPr>
+        <w:rFonts w:ascii="Symbol" w:hAnsi="Symbol" w:hint="default"/>
+      </w:rPr>
+    </w:lvl>
+    <w:lvl w:ilvl="4" w:tplc="44090003" w:tentative="1">
+      <w:start w:val="1"/>
+      <w:numFmt w:val="bullet"/>
+      <w:lvlText w:val="o"/>
+      <w:lvlJc w:val="left"/>
+      <w:pPr>
+        <w:ind w:left="3600" w:hanging="360"/>
+      </w:pPr>
+      <w:rPr>
+        <w:rFonts w:ascii="Courier New" w:hAnsi="Courier New" w:cs="Courier New" w:hint="default"/>
+      </w:rPr>
+    </w:lvl>
+    <w:lvl w:ilvl="5" w:tplc="44090005" w:tentative="1">
+      <w:start w:val="1"/>
+      <w:numFmt w:val="bullet"/>
+      <w:lvlText w:val=""/>
+      <w:lvlJc w:val="left"/>
+      <w:pPr>
+        <w:ind w:left="4320" w:hanging="360"/>
+      </w:pPr>
+      <w:rPr>
+        <w:rFonts w:ascii="Wingdings" w:hAnsi="Wingdings" w:hint="default"/>
+      </w:rPr>
+    </w:lvl>
+    <w:lvl w:ilvl="6" w:tplc="44090001" w:tentative="1">
+      <w:start w:val="1"/>
+      <w:numFmt w:val="bullet"/>
+      <w:lvlText w:val=""/>
+      <w:lvlJc w:val="left"/>
+      <w:pPr>
+        <w:ind w:left="5040" w:hanging="360"/>
+      </w:pPr>
+      <w:rPr>
+        <w:rFonts w:ascii="Symbol" w:hAnsi="Symbol" w:hint="default"/>
+      </w:rPr>
+    </w:lvl>
+    <w:lvl w:ilvl="7" w:tplc="44090003" w:tentative="1">
+      <w:start w:val="1"/>
+      <w:numFmt w:val="bullet"/>
+      <w:lvlText w:val="o"/>
+      <w:lvlJc w:val="left"/>
+      <w:pPr>
+        <w:ind w:left="5760" w:hanging="360"/>
+      </w:pPr>
+      <w:rPr>
+        <w:rFonts w:ascii="Courier New" w:hAnsi="Courier New" w:cs="Courier New" w:hint="default"/>
+      </w:rPr>
+    </w:lvl>
+    <w:lvl w:ilvl="8" w:tplc="44090005" w:tentative="1">
+      <w:start w:val="1"/>
+      <w:numFmt w:val="bullet"/>
+      <w:lvlText w:val=""/>
+      <w:lvlJc w:val="left"/>
+      <w:pPr>
+        <w:ind w:left="6480" w:hanging="360"/>
+      </w:pPr>
+      <w:rPr>
+        <w:rFonts w:ascii="Wingdings" w:hAnsi="Wingdings" w:hint="default"/>
+      </w:rPr>
+    </w:lvl>
+  </w:abstractNum>
+  <w:abstractNum w:abstractNumId="32" w15:restartNumberingAfterBreak="0">
     <w:nsid w:val="46FB59D3"/>
     <w:multiLevelType w:val="multilevel"/>
     <w:tmpl w:val="99BE7B68"/>
@@ -7295,7 +7831,7 @@
       </w:rPr>
     </w:lvl>
   </w:abstractNum>
-  <w:abstractNum w:abstractNumId="30" w15:restartNumberingAfterBreak="0">
+  <w:abstractNum w:abstractNumId="33" w15:restartNumberingAfterBreak="0">
     <w:nsid w:val="499F26BF"/>
     <w:multiLevelType w:val="multilevel"/>
     <w:tmpl w:val="3DCC458C"/>
@@ -7408,7 +7944,7 @@
       </w:rPr>
     </w:lvl>
   </w:abstractNum>
-  <w:abstractNum w:abstractNumId="31" w15:restartNumberingAfterBreak="0">
+  <w:abstractNum w:abstractNumId="34" w15:restartNumberingAfterBreak="0">
     <w:nsid w:val="4F443CCA"/>
     <w:multiLevelType w:val="multilevel"/>
     <w:tmpl w:val="821AAE0A"/>
@@ -7521,7 +8057,7 @@
       </w:rPr>
     </w:lvl>
   </w:abstractNum>
-  <w:abstractNum w:abstractNumId="32" w15:restartNumberingAfterBreak="0">
+  <w:abstractNum w:abstractNumId="35" w15:restartNumberingAfterBreak="0">
     <w:nsid w:val="4F565F3B"/>
     <w:multiLevelType w:val="multilevel"/>
     <w:tmpl w:val="24227566"/>
@@ -7634,7 +8170,7 @@
       </w:rPr>
     </w:lvl>
   </w:abstractNum>
-  <w:abstractNum w:abstractNumId="33" w15:restartNumberingAfterBreak="0">
+  <w:abstractNum w:abstractNumId="36" w15:restartNumberingAfterBreak="0">
     <w:nsid w:val="4FA65511"/>
     <w:multiLevelType w:val="multilevel"/>
     <w:tmpl w:val="81F898EA"/>
@@ -7747,7 +8283,7 @@
       </w:rPr>
     </w:lvl>
   </w:abstractNum>
-  <w:abstractNum w:abstractNumId="34" w15:restartNumberingAfterBreak="0">
+  <w:abstractNum w:abstractNumId="37" w15:restartNumberingAfterBreak="0">
     <w:nsid w:val="50297BAC"/>
     <w:multiLevelType w:val="multilevel"/>
     <w:tmpl w:val="7E9A7702"/>
@@ -7860,7 +8396,7 @@
       </w:rPr>
     </w:lvl>
   </w:abstractNum>
-  <w:abstractNum w:abstractNumId="35" w15:restartNumberingAfterBreak="0">
+  <w:abstractNum w:abstractNumId="38" w15:restartNumberingAfterBreak="0">
     <w:nsid w:val="5A715BBB"/>
     <w:multiLevelType w:val="multilevel"/>
     <w:tmpl w:val="BC7A0F4A"/>
@@ -7973,7 +8509,7 @@
       </w:rPr>
     </w:lvl>
   </w:abstractNum>
-  <w:abstractNum w:abstractNumId="36" w15:restartNumberingAfterBreak="0">
+  <w:abstractNum w:abstractNumId="39" w15:restartNumberingAfterBreak="0">
     <w:nsid w:val="5C894393"/>
     <w:multiLevelType w:val="multilevel"/>
     <w:tmpl w:val="59989DF6"/>
@@ -8086,7 +8622,7 @@
       </w:rPr>
     </w:lvl>
   </w:abstractNum>
-  <w:abstractNum w:abstractNumId="37" w15:restartNumberingAfterBreak="0">
+  <w:abstractNum w:abstractNumId="40" w15:restartNumberingAfterBreak="0">
     <w:nsid w:val="5DD04C37"/>
     <w:multiLevelType w:val="multilevel"/>
     <w:tmpl w:val="5FE8C9C0"/>
@@ -8199,7 +8735,7 @@
       </w:rPr>
     </w:lvl>
   </w:abstractNum>
-  <w:abstractNum w:abstractNumId="38" w15:restartNumberingAfterBreak="0">
+  <w:abstractNum w:abstractNumId="41" w15:restartNumberingAfterBreak="0">
     <w:nsid w:val="60F44E10"/>
     <w:multiLevelType w:val="multilevel"/>
     <w:tmpl w:val="134CBF58"/>
@@ -8312,7 +8848,7 @@
       </w:rPr>
     </w:lvl>
   </w:abstractNum>
-  <w:abstractNum w:abstractNumId="39" w15:restartNumberingAfterBreak="0">
+  <w:abstractNum w:abstractNumId="42" w15:restartNumberingAfterBreak="0">
     <w:nsid w:val="614C7081"/>
     <w:multiLevelType w:val="multilevel"/>
     <w:tmpl w:val="8DDCCE08"/>
@@ -8425,7 +8961,7 @@
       </w:rPr>
     </w:lvl>
   </w:abstractNum>
-  <w:abstractNum w:abstractNumId="40" w15:restartNumberingAfterBreak="0">
+  <w:abstractNum w:abstractNumId="43" w15:restartNumberingAfterBreak="0">
     <w:nsid w:val="631E47E1"/>
     <w:multiLevelType w:val="multilevel"/>
     <w:tmpl w:val="AEEC1C12"/>
@@ -8538,7 +9074,7 @@
       </w:rPr>
     </w:lvl>
   </w:abstractNum>
-  <w:abstractNum w:abstractNumId="41" w15:restartNumberingAfterBreak="0">
+  <w:abstractNum w:abstractNumId="44" w15:restartNumberingAfterBreak="0">
     <w:nsid w:val="651F12C5"/>
     <w:multiLevelType w:val="multilevel"/>
     <w:tmpl w:val="9858E732"/>
@@ -8651,7 +9187,7 @@
       </w:rPr>
     </w:lvl>
   </w:abstractNum>
-  <w:abstractNum w:abstractNumId="42" w15:restartNumberingAfterBreak="0">
+  <w:abstractNum w:abstractNumId="45" w15:restartNumberingAfterBreak="0">
     <w:nsid w:val="65BA4D5C"/>
     <w:multiLevelType w:val="multilevel"/>
     <w:tmpl w:val="ECF03188"/>
@@ -8764,7 +9300,7 @@
       </w:rPr>
     </w:lvl>
   </w:abstractNum>
-  <w:abstractNum w:abstractNumId="43" w15:restartNumberingAfterBreak="0">
+  <w:abstractNum w:abstractNumId="46" w15:restartNumberingAfterBreak="0">
     <w:nsid w:val="66EC36E4"/>
     <w:multiLevelType w:val="multilevel"/>
     <w:tmpl w:val="158E39F4"/>
@@ -8877,7 +9413,7 @@
       </w:rPr>
     </w:lvl>
   </w:abstractNum>
-  <w:abstractNum w:abstractNumId="44" w15:restartNumberingAfterBreak="0">
+  <w:abstractNum w:abstractNumId="47" w15:restartNumberingAfterBreak="0">
     <w:nsid w:val="671C6910"/>
     <w:multiLevelType w:val="multilevel"/>
     <w:tmpl w:val="9A32F14C"/>
@@ -8990,7 +9526,7 @@
       </w:rPr>
     </w:lvl>
   </w:abstractNum>
-  <w:abstractNum w:abstractNumId="45" w15:restartNumberingAfterBreak="0">
+  <w:abstractNum w:abstractNumId="48" w15:restartNumberingAfterBreak="0">
     <w:nsid w:val="684157FC"/>
     <w:multiLevelType w:val="multilevel"/>
     <w:tmpl w:val="37B8F5DC"/>
@@ -9103,7 +9639,7 @@
       </w:rPr>
     </w:lvl>
   </w:abstractNum>
-  <w:abstractNum w:abstractNumId="46" w15:restartNumberingAfterBreak="0">
+  <w:abstractNum w:abstractNumId="49" w15:restartNumberingAfterBreak="0">
     <w:nsid w:val="6DF0610B"/>
     <w:multiLevelType w:val="multilevel"/>
     <w:tmpl w:val="74E4E798"/>
@@ -9216,7 +9752,7 @@
       </w:rPr>
     </w:lvl>
   </w:abstractNum>
-  <w:abstractNum w:abstractNumId="47" w15:restartNumberingAfterBreak="0">
+  <w:abstractNum w:abstractNumId="50" w15:restartNumberingAfterBreak="0">
     <w:nsid w:val="6E7707D4"/>
     <w:multiLevelType w:val="multilevel"/>
     <w:tmpl w:val="E702CE84"/>
@@ -9329,7 +9865,7 @@
       </w:rPr>
     </w:lvl>
   </w:abstractNum>
-  <w:abstractNum w:abstractNumId="48" w15:restartNumberingAfterBreak="0">
+  <w:abstractNum w:abstractNumId="51" w15:restartNumberingAfterBreak="0">
     <w:nsid w:val="6FC52C25"/>
     <w:multiLevelType w:val="multilevel"/>
     <w:tmpl w:val="A03EF1AE"/>
@@ -9442,7 +9978,7 @@
       </w:rPr>
     </w:lvl>
   </w:abstractNum>
-  <w:abstractNum w:abstractNumId="49" w15:restartNumberingAfterBreak="0">
+  <w:abstractNum w:abstractNumId="52" w15:restartNumberingAfterBreak="0">
     <w:nsid w:val="74E837C9"/>
     <w:multiLevelType w:val="multilevel"/>
     <w:tmpl w:val="D736B500"/>
@@ -9555,7 +10091,7 @@
       </w:rPr>
     </w:lvl>
   </w:abstractNum>
-  <w:abstractNum w:abstractNumId="50" w15:restartNumberingAfterBreak="0">
+  <w:abstractNum w:abstractNumId="53" w15:restartNumberingAfterBreak="0">
     <w:nsid w:val="7566192F"/>
     <w:multiLevelType w:val="multilevel"/>
     <w:tmpl w:val="C9EA9022"/>
@@ -9668,7 +10204,7 @@
       </w:rPr>
     </w:lvl>
   </w:abstractNum>
-  <w:abstractNum w:abstractNumId="51" w15:restartNumberingAfterBreak="0">
+  <w:abstractNum w:abstractNumId="54" w15:restartNumberingAfterBreak="0">
     <w:nsid w:val="75AE6D1F"/>
     <w:multiLevelType w:val="multilevel"/>
     <w:tmpl w:val="FAF64EE0"/>
@@ -9781,7 +10317,7 @@
       </w:rPr>
     </w:lvl>
   </w:abstractNum>
-  <w:abstractNum w:abstractNumId="52" w15:restartNumberingAfterBreak="0">
+  <w:abstractNum w:abstractNumId="55" w15:restartNumberingAfterBreak="0">
     <w:nsid w:val="78BF797D"/>
     <w:multiLevelType w:val="multilevel"/>
     <w:tmpl w:val="04C2C590"/>
@@ -9894,7 +10430,120 @@
       </w:rPr>
     </w:lvl>
   </w:abstractNum>
-  <w:abstractNum w:abstractNumId="53" w15:restartNumberingAfterBreak="0">
+  <w:abstractNum w:abstractNumId="56" w15:restartNumberingAfterBreak="0">
+    <w:nsid w:val="7A2C4BE8"/>
+    <w:multiLevelType w:val="hybridMultilevel"/>
+    <w:tmpl w:val="EEFA74C8"/>
+    <w:lvl w:ilvl="0" w:tplc="44090001">
+      <w:start w:val="1"/>
+      <w:numFmt w:val="bullet"/>
+      <w:lvlText w:val=""/>
+      <w:lvlJc w:val="left"/>
+      <w:pPr>
+        <w:ind w:left="720" w:hanging="360"/>
+      </w:pPr>
+      <w:rPr>
+        <w:rFonts w:ascii="Symbol" w:hAnsi="Symbol" w:hint="default"/>
+      </w:rPr>
+    </w:lvl>
+    <w:lvl w:ilvl="1" w:tplc="44090003" w:tentative="1">
+      <w:start w:val="1"/>
+      <w:numFmt w:val="bullet"/>
+      <w:lvlText w:val="o"/>
+      <w:lvlJc w:val="left"/>
+      <w:pPr>
+        <w:ind w:left="1440" w:hanging="360"/>
+      </w:pPr>
+      <w:rPr>
+        <w:rFonts w:ascii="Courier New" w:hAnsi="Courier New" w:cs="Courier New" w:hint="default"/>
+      </w:rPr>
+    </w:lvl>
+    <w:lvl w:ilvl="2" w:tplc="44090005" w:tentative="1">
+      <w:start w:val="1"/>
+      <w:numFmt w:val="bullet"/>
+      <w:lvlText w:val=""/>
+      <w:lvlJc w:val="left"/>
+      <w:pPr>
+        <w:ind w:left="2160" w:hanging="360"/>
+      </w:pPr>
+      <w:rPr>
+        <w:rFonts w:ascii="Wingdings" w:hAnsi="Wingdings" w:hint="default"/>
+      </w:rPr>
+    </w:lvl>
+    <w:lvl w:ilvl="3" w:tplc="44090001" w:tentative="1">
+      <w:start w:val="1"/>
+      <w:numFmt w:val="bullet"/>
+      <w:lvlText w:val=""/>
+      <w:lvlJc w:val="left"/>
+      <w:pPr>
+        <w:ind w:left="2880" w:hanging="360"/>
+      </w:pPr>
+      <w:rPr>
+        <w:rFonts w:ascii="Symbol" w:hAnsi="Symbol" w:hint="default"/>
+      </w:rPr>
+    </w:lvl>
+    <w:lvl w:ilvl="4" w:tplc="44090003" w:tentative="1">
+      <w:start w:val="1"/>
+      <w:numFmt w:val="bullet"/>
+      <w:lvlText w:val="o"/>
+      <w:lvlJc w:val="left"/>
+      <w:pPr>
+        <w:ind w:left="3600" w:hanging="360"/>
+      </w:pPr>
+      <w:rPr>
+        <w:rFonts w:ascii="Courier New" w:hAnsi="Courier New" w:cs="Courier New" w:hint="default"/>
+      </w:rPr>
+    </w:lvl>
+    <w:lvl w:ilvl="5" w:tplc="44090005" w:tentative="1">
+      <w:start w:val="1"/>
+      <w:numFmt w:val="bullet"/>
+      <w:lvlText w:val=""/>
+      <w:lvlJc w:val="left"/>
+      <w:pPr>
+        <w:ind w:left="4320" w:hanging="360"/>
+      </w:pPr>
+      <w:rPr>
+        <w:rFonts w:ascii="Wingdings" w:hAnsi="Wingdings" w:hint="default"/>
+      </w:rPr>
+    </w:lvl>
+    <w:lvl w:ilvl="6" w:tplc="44090001" w:tentative="1">
+      <w:start w:val="1"/>
+      <w:numFmt w:val="bullet"/>
+      <w:lvlText w:val=""/>
+      <w:lvlJc w:val="left"/>
+      <w:pPr>
+        <w:ind w:left="5040" w:hanging="360"/>
+      </w:pPr>
+      <w:rPr>
+        <w:rFonts w:ascii="Symbol" w:hAnsi="Symbol" w:hint="default"/>
+      </w:rPr>
+    </w:lvl>
+    <w:lvl w:ilvl="7" w:tplc="44090003" w:tentative="1">
+      <w:start w:val="1"/>
+      <w:numFmt w:val="bullet"/>
+      <w:lvlText w:val="o"/>
+      <w:lvlJc w:val="left"/>
+      <w:pPr>
+        <w:ind w:left="5760" w:hanging="360"/>
+      </w:pPr>
+      <w:rPr>
+        <w:rFonts w:ascii="Courier New" w:hAnsi="Courier New" w:cs="Courier New" w:hint="default"/>
+      </w:rPr>
+    </w:lvl>
+    <w:lvl w:ilvl="8" w:tplc="44090005" w:tentative="1">
+      <w:start w:val="1"/>
+      <w:numFmt w:val="bullet"/>
+      <w:lvlText w:val=""/>
+      <w:lvlJc w:val="left"/>
+      <w:pPr>
+        <w:ind w:left="6480" w:hanging="360"/>
+      </w:pPr>
+      <w:rPr>
+        <w:rFonts w:ascii="Wingdings" w:hAnsi="Wingdings" w:hint="default"/>
+      </w:rPr>
+    </w:lvl>
+  </w:abstractNum>
+  <w:abstractNum w:abstractNumId="57" w15:restartNumberingAfterBreak="0">
     <w:nsid w:val="7BF24265"/>
     <w:multiLevelType w:val="multilevel"/>
     <w:tmpl w:val="C9F206BA"/>
@@ -10007,7 +10656,7 @@
       </w:rPr>
     </w:lvl>
   </w:abstractNum>
-  <w:abstractNum w:abstractNumId="54" w15:restartNumberingAfterBreak="0">
+  <w:abstractNum w:abstractNumId="58" w15:restartNumberingAfterBreak="0">
     <w:nsid w:val="7C103C97"/>
     <w:multiLevelType w:val="multilevel"/>
     <w:tmpl w:val="7DD6F7FA"/>
@@ -10120,7 +10769,120 @@
       </w:rPr>
     </w:lvl>
   </w:abstractNum>
-  <w:abstractNum w:abstractNumId="55" w15:restartNumberingAfterBreak="0">
+  <w:abstractNum w:abstractNumId="59" w15:restartNumberingAfterBreak="0">
+    <w:nsid w:val="7CE81D04"/>
+    <w:multiLevelType w:val="hybridMultilevel"/>
+    <w:tmpl w:val="306E3890"/>
+    <w:lvl w:ilvl="0" w:tplc="44090001">
+      <w:start w:val="1"/>
+      <w:numFmt w:val="bullet"/>
+      <w:lvlText w:val=""/>
+      <w:lvlJc w:val="left"/>
+      <w:pPr>
+        <w:ind w:left="720" w:hanging="360"/>
+      </w:pPr>
+      <w:rPr>
+        <w:rFonts w:ascii="Symbol" w:hAnsi="Symbol" w:hint="default"/>
+      </w:rPr>
+    </w:lvl>
+    <w:lvl w:ilvl="1" w:tplc="44090003" w:tentative="1">
+      <w:start w:val="1"/>
+      <w:numFmt w:val="bullet"/>
+      <w:lvlText w:val="o"/>
+      <w:lvlJc w:val="left"/>
+      <w:pPr>
+        <w:ind w:left="1440" w:hanging="360"/>
+      </w:pPr>
+      <w:rPr>
+        <w:rFonts w:ascii="Courier New" w:hAnsi="Courier New" w:cs="Courier New" w:hint="default"/>
+      </w:rPr>
+    </w:lvl>
+    <w:lvl w:ilvl="2" w:tplc="44090005" w:tentative="1">
+      <w:start w:val="1"/>
+      <w:numFmt w:val="bullet"/>
+      <w:lvlText w:val=""/>
+      <w:lvlJc w:val="left"/>
+      <w:pPr>
+        <w:ind w:left="2160" w:hanging="360"/>
+      </w:pPr>
+      <w:rPr>
+        <w:rFonts w:ascii="Wingdings" w:hAnsi="Wingdings" w:hint="default"/>
+      </w:rPr>
+    </w:lvl>
+    <w:lvl w:ilvl="3" w:tplc="44090001" w:tentative="1">
+      <w:start w:val="1"/>
+      <w:numFmt w:val="bullet"/>
+      <w:lvlText w:val=""/>
+      <w:lvlJc w:val="left"/>
+      <w:pPr>
+        <w:ind w:left="2880" w:hanging="360"/>
+      </w:pPr>
+      <w:rPr>
+        <w:rFonts w:ascii="Symbol" w:hAnsi="Symbol" w:hint="default"/>
+      </w:rPr>
+    </w:lvl>
+    <w:lvl w:ilvl="4" w:tplc="44090003" w:tentative="1">
+      <w:start w:val="1"/>
+      <w:numFmt w:val="bullet"/>
+      <w:lvlText w:val="o"/>
+      <w:lvlJc w:val="left"/>
+      <w:pPr>
+        <w:ind w:left="3600" w:hanging="360"/>
+      </w:pPr>
+      <w:rPr>
+        <w:rFonts w:ascii="Courier New" w:hAnsi="Courier New" w:cs="Courier New" w:hint="default"/>
+      </w:rPr>
+    </w:lvl>
+    <w:lvl w:ilvl="5" w:tplc="44090005" w:tentative="1">
+      <w:start w:val="1"/>
+      <w:numFmt w:val="bullet"/>
+      <w:lvlText w:val=""/>
+      <w:lvlJc w:val="left"/>
+      <w:pPr>
+        <w:ind w:left="4320" w:hanging="360"/>
+      </w:pPr>
+      <w:rPr>
+        <w:rFonts w:ascii="Wingdings" w:hAnsi="Wingdings" w:hint="default"/>
+      </w:rPr>
+    </w:lvl>
+    <w:lvl w:ilvl="6" w:tplc="44090001" w:tentative="1">
+      <w:start w:val="1"/>
+      <w:numFmt w:val="bullet"/>
+      <w:lvlText w:val=""/>
+      <w:lvlJc w:val="left"/>
+      <w:pPr>
+        <w:ind w:left="5040" w:hanging="360"/>
+      </w:pPr>
+      <w:rPr>
+        <w:rFonts w:ascii="Symbol" w:hAnsi="Symbol" w:hint="default"/>
+      </w:rPr>
+    </w:lvl>
+    <w:lvl w:ilvl="7" w:tplc="44090003" w:tentative="1">
+      <w:start w:val="1"/>
+      <w:numFmt w:val="bullet"/>
+      <w:lvlText w:val="o"/>
+      <w:lvlJc w:val="left"/>
+      <w:pPr>
+        <w:ind w:left="5760" w:hanging="360"/>
+      </w:pPr>
+      <w:rPr>
+        <w:rFonts w:ascii="Courier New" w:hAnsi="Courier New" w:cs="Courier New" w:hint="default"/>
+      </w:rPr>
+    </w:lvl>
+    <w:lvl w:ilvl="8" w:tplc="44090005" w:tentative="1">
+      <w:start w:val="1"/>
+      <w:numFmt w:val="bullet"/>
+      <w:lvlText w:val=""/>
+      <w:lvlJc w:val="left"/>
+      <w:pPr>
+        <w:ind w:left="6480" w:hanging="360"/>
+      </w:pPr>
+      <w:rPr>
+        <w:rFonts w:ascii="Wingdings" w:hAnsi="Wingdings" w:hint="default"/>
+      </w:rPr>
+    </w:lvl>
+  </w:abstractNum>
+  <w:abstractNum w:abstractNumId="60" w15:restartNumberingAfterBreak="0">
     <w:nsid w:val="7E427A4E"/>
     <w:multiLevelType w:val="hybridMultilevel"/>
     <w:tmpl w:val="B20CF5B0"/>
@@ -10207,178 +10969,193 @@
     </w:lvl>
   </w:abstractNum>
   <w:num w:numId="1" w16cid:durableId="2134402997">
-    <w:abstractNumId w:val="47"/>
+    <w:abstractNumId w:val="50"/>
   </w:num>
   <w:num w:numId="2" w16cid:durableId="510680836">
     <w:abstractNumId w:val="0"/>
   </w:num>
   <w:num w:numId="3" w16cid:durableId="1798522577">
-    <w:abstractNumId w:val="3"/>
+    <w:abstractNumId w:val="4"/>
   </w:num>
   <w:num w:numId="4" w16cid:durableId="2045717398">
-    <w:abstractNumId w:val="16"/>
+    <w:abstractNumId w:val="17"/>
   </w:num>
   <w:num w:numId="5" w16cid:durableId="2088842950">
+    <w:abstractNumId w:val="57"/>
+  </w:num>
+  <w:num w:numId="6" w16cid:durableId="547453762">
     <w:abstractNumId w:val="53"/>
   </w:num>
-  <w:num w:numId="6" w16cid:durableId="547453762">
-    <w:abstractNumId w:val="50"/>
-  </w:num>
   <w:num w:numId="7" w16cid:durableId="1825391210">
-    <w:abstractNumId w:val="45"/>
+    <w:abstractNumId w:val="48"/>
   </w:num>
   <w:num w:numId="8" w16cid:durableId="1883663821">
+    <w:abstractNumId w:val="39"/>
+  </w:num>
+  <w:num w:numId="9" w16cid:durableId="1936743261">
+    <w:abstractNumId w:val="23"/>
+  </w:num>
+  <w:num w:numId="10" w16cid:durableId="846948263">
     <w:abstractNumId w:val="36"/>
   </w:num>
-  <w:num w:numId="9" w16cid:durableId="1936743261">
-    <w:abstractNumId w:val="22"/>
+  <w:num w:numId="11" w16cid:durableId="764302517">
+    <w:abstractNumId w:val="51"/>
   </w:num>
-  <w:num w:numId="10" w16cid:durableId="846948263">
+  <w:num w:numId="12" w16cid:durableId="796342095">
+    <w:abstractNumId w:val="52"/>
+  </w:num>
+  <w:num w:numId="13" w16cid:durableId="2024286502">
     <w:abstractNumId w:val="33"/>
   </w:num>
-  <w:num w:numId="11" w16cid:durableId="764302517">
-    <w:abstractNumId w:val="48"/>
+  <w:num w:numId="14" w16cid:durableId="291400768">
+    <w:abstractNumId w:val="27"/>
   </w:num>
-  <w:num w:numId="12" w16cid:durableId="796342095">
-    <w:abstractNumId w:val="49"/>
+  <w:num w:numId="15" w16cid:durableId="73282694">
+    <w:abstractNumId w:val="26"/>
   </w:num>
-  <w:num w:numId="13" w16cid:durableId="2024286502">
+  <w:num w:numId="16" w16cid:durableId="856886381">
+    <w:abstractNumId w:val="47"/>
+  </w:num>
+  <w:num w:numId="17" w16cid:durableId="1612055679">
+    <w:abstractNumId w:val="14"/>
+  </w:num>
+  <w:num w:numId="18" w16cid:durableId="2080590033">
+    <w:abstractNumId w:val="35"/>
+  </w:num>
+  <w:num w:numId="19" w16cid:durableId="531840414">
     <w:abstractNumId w:val="30"/>
   </w:num>
-  <w:num w:numId="14" w16cid:durableId="291400768">
-    <w:abstractNumId w:val="26"/>
-  </w:num>
-  <w:num w:numId="15" w16cid:durableId="73282694">
-    <w:abstractNumId w:val="25"/>
-  </w:num>
-  <w:num w:numId="16" w16cid:durableId="856886381">
+  <w:num w:numId="20" w16cid:durableId="1590582456">
     <w:abstractNumId w:val="44"/>
   </w:num>
-  <w:num w:numId="17" w16cid:durableId="1612055679">
-    <w:abstractNumId w:val="13"/>
-  </w:num>
-  <w:num w:numId="18" w16cid:durableId="2080590033">
-    <w:abstractNumId w:val="32"/>
-  </w:num>
-  <w:num w:numId="19" w16cid:durableId="531840414">
-    <w:abstractNumId w:val="28"/>
-  </w:num>
-  <w:num w:numId="20" w16cid:durableId="1590582456">
-    <w:abstractNumId w:val="41"/>
-  </w:num>
   <w:num w:numId="21" w16cid:durableId="862745815">
-    <w:abstractNumId w:val="8"/>
+    <w:abstractNumId w:val="9"/>
   </w:num>
   <w:num w:numId="22" w16cid:durableId="2018849726">
     <w:abstractNumId w:val="1"/>
   </w:num>
   <w:num w:numId="23" w16cid:durableId="658270765">
+    <w:abstractNumId w:val="21"/>
+  </w:num>
+  <w:num w:numId="24" w16cid:durableId="1567884487">
+    <w:abstractNumId w:val="37"/>
+  </w:num>
+  <w:num w:numId="25" w16cid:durableId="1498498280">
+    <w:abstractNumId w:val="38"/>
+  </w:num>
+  <w:num w:numId="26" w16cid:durableId="514804552">
+    <w:abstractNumId w:val="58"/>
+  </w:num>
+  <w:num w:numId="27" w16cid:durableId="1263025619">
+    <w:abstractNumId w:val="5"/>
+  </w:num>
+  <w:num w:numId="28" w16cid:durableId="725571698">
+    <w:abstractNumId w:val="42"/>
+  </w:num>
+  <w:num w:numId="29" w16cid:durableId="1443644941">
+    <w:abstractNumId w:val="43"/>
+  </w:num>
+  <w:num w:numId="30" w16cid:durableId="1034572043">
+    <w:abstractNumId w:val="10"/>
+  </w:num>
+  <w:num w:numId="31" w16cid:durableId="1601909186">
+    <w:abstractNumId w:val="19"/>
+  </w:num>
+  <w:num w:numId="32" w16cid:durableId="1536894241">
+    <w:abstractNumId w:val="6"/>
+  </w:num>
+  <w:num w:numId="33" w16cid:durableId="380834370">
+    <w:abstractNumId w:val="46"/>
+  </w:num>
+  <w:num w:numId="34" w16cid:durableId="385571697">
+    <w:abstractNumId w:val="7"/>
+  </w:num>
+  <w:num w:numId="35" w16cid:durableId="2076977034">
+    <w:abstractNumId w:val="45"/>
+  </w:num>
+  <w:num w:numId="36" w16cid:durableId="1307319752">
+    <w:abstractNumId w:val="41"/>
+  </w:num>
+  <w:num w:numId="37" w16cid:durableId="1167329741">
     <w:abstractNumId w:val="20"/>
   </w:num>
-  <w:num w:numId="24" w16cid:durableId="1567884487">
+  <w:num w:numId="38" w16cid:durableId="115416978">
+    <w:abstractNumId w:val="16"/>
+  </w:num>
+  <w:num w:numId="39" w16cid:durableId="2030599958">
+    <w:abstractNumId w:val="8"/>
+  </w:num>
+  <w:num w:numId="40" w16cid:durableId="56365457">
+    <w:abstractNumId w:val="40"/>
+  </w:num>
+  <w:num w:numId="41" w16cid:durableId="1661931835">
+    <w:abstractNumId w:val="29"/>
+  </w:num>
+  <w:num w:numId="42" w16cid:durableId="1773865661">
+    <w:abstractNumId w:val="24"/>
+  </w:num>
+  <w:num w:numId="43" w16cid:durableId="1982034831">
+    <w:abstractNumId w:val="25"/>
+  </w:num>
+  <w:num w:numId="44" w16cid:durableId="221914542">
+    <w:abstractNumId w:val="13"/>
+  </w:num>
+  <w:num w:numId="45" w16cid:durableId="381638122">
+    <w:abstractNumId w:val="49"/>
+  </w:num>
+  <w:num w:numId="46" w16cid:durableId="1319461397">
+    <w:abstractNumId w:val="55"/>
+  </w:num>
+  <w:num w:numId="47" w16cid:durableId="584726249">
+    <w:abstractNumId w:val="15"/>
+  </w:num>
+  <w:num w:numId="48" w16cid:durableId="1412199192">
+    <w:abstractNumId w:val="22"/>
+  </w:num>
+  <w:num w:numId="49" w16cid:durableId="1159267237">
+    <w:abstractNumId w:val="11"/>
+  </w:num>
+  <w:num w:numId="50" w16cid:durableId="1045636441">
+    <w:abstractNumId w:val="32"/>
+  </w:num>
+  <w:num w:numId="51" w16cid:durableId="1967349920">
     <w:abstractNumId w:val="34"/>
   </w:num>
-  <w:num w:numId="25" w16cid:durableId="1498498280">
-    <w:abstractNumId w:val="35"/>
+  <w:num w:numId="52" w16cid:durableId="176383858">
+    <w:abstractNumId w:val="12"/>
   </w:num>
-  <w:num w:numId="26" w16cid:durableId="514804552">
+  <w:num w:numId="53" w16cid:durableId="891620888">
     <w:abstractNumId w:val="54"/>
   </w:num>
-  <w:num w:numId="27" w16cid:durableId="1263025619">
-    <w:abstractNumId w:val="4"/>
+  <w:num w:numId="54" w16cid:durableId="1343968746">
+    <w:abstractNumId w:val="3"/>
   </w:num>
-  <w:num w:numId="28" w16cid:durableId="725571698">
-    <w:abstractNumId w:val="39"/>
+  <w:num w:numId="55" w16cid:durableId="1966695380">
+    <w:abstractNumId w:val="60"/>
   </w:num>
-  <w:num w:numId="29" w16cid:durableId="1443644941">
-    <w:abstractNumId w:val="40"/>
-  </w:num>
-  <w:num w:numId="30" w16cid:durableId="1034572043">
-    <w:abstractNumId w:val="9"/>
-  </w:num>
-  <w:num w:numId="31" w16cid:durableId="1601909186">
+  <w:num w:numId="56" w16cid:durableId="1052384882">
     <w:abstractNumId w:val="18"/>
   </w:num>
-  <w:num w:numId="32" w16cid:durableId="1536894241">
-    <w:abstractNumId w:val="5"/>
+  <w:num w:numId="57" w16cid:durableId="1106849259">
+    <w:abstractNumId w:val="28"/>
   </w:num>
-  <w:num w:numId="33" w16cid:durableId="380834370">
-    <w:abstractNumId w:val="43"/>
+  <w:num w:numId="58" w16cid:durableId="1243755666">
+    <w:abstractNumId w:val="56"/>
   </w:num>
-  <w:num w:numId="34" w16cid:durableId="385571697">
-    <w:abstractNumId w:val="6"/>
-  </w:num>
-  <w:num w:numId="35" w16cid:durableId="2076977034">
-    <w:abstractNumId w:val="42"/>
-  </w:num>
-  <w:num w:numId="36" w16cid:durableId="1307319752">
-    <w:abstractNumId w:val="38"/>
-  </w:num>
-  <w:num w:numId="37" w16cid:durableId="1167329741">
-    <w:abstractNumId w:val="19"/>
-  </w:num>
-  <w:num w:numId="38" w16cid:durableId="115416978">
-    <w:abstractNumId w:val="15"/>
-  </w:num>
-  <w:num w:numId="39" w16cid:durableId="2030599958">
-    <w:abstractNumId w:val="7"/>
-  </w:num>
-  <w:num w:numId="40" w16cid:durableId="56365457">
-    <w:abstractNumId w:val="37"/>
-  </w:num>
-  <w:num w:numId="41" w16cid:durableId="1661931835">
-    <w:abstractNumId w:val="27"/>
-  </w:num>
-  <w:num w:numId="42" w16cid:durableId="1773865661">
-    <w:abstractNumId w:val="23"/>
-  </w:num>
-  <w:num w:numId="43" w16cid:durableId="1982034831">
-    <w:abstractNumId w:val="24"/>
-  </w:num>
-  <w:num w:numId="44" w16cid:durableId="221914542">
-    <w:abstractNumId w:val="12"/>
-  </w:num>
-  <w:num w:numId="45" w16cid:durableId="381638122">
-    <w:abstractNumId w:val="46"/>
-  </w:num>
-  <w:num w:numId="46" w16cid:durableId="1319461397">
-    <w:abstractNumId w:val="52"/>
-  </w:num>
-  <w:num w:numId="47" w16cid:durableId="584726249">
-    <w:abstractNumId w:val="14"/>
-  </w:num>
-  <w:num w:numId="48" w16cid:durableId="1412199192">
-    <w:abstractNumId w:val="21"/>
-  </w:num>
-  <w:num w:numId="49" w16cid:durableId="1159267237">
-    <w:abstractNumId w:val="10"/>
-  </w:num>
-  <w:num w:numId="50" w16cid:durableId="1045636441">
-    <w:abstractNumId w:val="29"/>
-  </w:num>
-  <w:num w:numId="51" w16cid:durableId="1967349920">
+  <w:num w:numId="59" w16cid:durableId="844437256">
     <w:abstractNumId w:val="31"/>
   </w:num>
-  <w:num w:numId="52" w16cid:durableId="176383858">
-    <w:abstractNumId w:val="11"/>
+  <w:num w:numId="60" w16cid:durableId="1525511198">
+    <w:abstractNumId w:val="59"/>
   </w:num>
-  <w:num w:numId="53" w16cid:durableId="891620888">
-    <w:abstractNumId w:val="51"/>
-  </w:num>
-  <w:num w:numId="54" w16cid:durableId="1343968746">
+  <w:num w:numId="61" w16cid:durableId="643319038">
     <w:abstractNumId w:val="2"/>
-  </w:num>
-  <w:num w:numId="55" w16cid:durableId="1966695380">
-    <w:abstractNumId w:val="55"/>
-  </w:num>
-  <w:num w:numId="56" w16cid:durableId="1052384882">
-    <w:abstractNumId w:val="17"/>
   </w:num>
 </w:numbering>
 </file>
 
 <file path=word/styles.xml><?xml version="1.0" encoding="utf-8"?>
-<w:styles xmlns:mc="http://schemas.openxmlformats.org/markup-compatibility/2006" xmlns:r="http://schemas.openxmlformats.org/officeDocument/2006/relationships" xmlns:w="http://schemas.openxmlformats.org/wordprocessingml/2006/main" xmlns:w14="http://schemas.microsoft.com/office/word/2010/wordml" xmlns:w15="http://schemas.microsoft.com/office/word/2012/wordml" xmlns:w16cex="http://schemas.microsoft.com/office/word/2018/wordml/cex" xmlns:w16cid="http://schemas.microsoft.com/office/word/2016/wordml/cid" xmlns:w16="http://schemas.microsoft.com/office/word/2018/wordml" xmlns:w16du="http://schemas.microsoft.com/office/word/2023/wordml/word16du" xmlns:w16sdtdh="http://schemas.microsoft.com/office/word/2020/wordml/sdtdatahash" xmlns:w16sdtfl="http://schemas.microsoft.com/office/word/2024/wordml/sdtformatlock" xmlns:w16se="http://schemas.microsoft.com/office/word/2015/wordml/symex" mc:Ignorable="w14 w15 w16se w16cid w16 w16cex w16sdtdh w16sdtfl w16du">
+<w:styles xmlns:mc="http://schemas.openxmlformats.org/markup-compatibility/2006" xmlns:r="http://schemas.openxmlformats.org/officeDocument/2006/relationships" xmlns:w="http://schemas.openxmlformats.org/wordprocessingml/2006/main" xmlns:w14="http://schemas.microsoft.com/office/word/2010/wordml" xmlns:w15="http://schemas.microsoft.com/office/word/2012/wordml" xmlns:w16cex="http://schemas.microsoft.com/office/word/2018/wordml/cex" xmlns:w16cid="http://schemas.microsoft.com/office/word/2016/wordml/cid" xmlns:w16="http://schemas.microsoft.com/office/word/2018/wordml" xmlns:w16du="http://schemas.microsoft.com/office/word/2023/wordml/word16du" xmlns:w16sdtdh="http://schemas.microsoft.com/office/word/2020/wordml/sdtdatahash" xmlns:w16se="http://schemas.microsoft.com/office/word/2015/wordml/symex" mc:Ignorable="w14 w15 w16se w16cid w16 w16cex w16sdtdh w16du">
   <w:docDefaults>
     <w:rPrDefault>
       <w:rPr>
@@ -11836,4 +12613,16 @@
   </a:objectDefaults>
   <a:extraClrSchemeLst/>
 </a:theme>
+</file>
+
+<file path=customXml/item1.xml><?xml version="1.0" encoding="utf-8"?>
+<b:Sources xmlns:b="http://schemas.openxmlformats.org/officeDocument/2006/bibliography" xmlns="http://schemas.openxmlformats.org/officeDocument/2006/bibliography" SelectedStyle="\APASixthEditionOfficeOnline.xsl" StyleName="APA" Version="6"/>
+</file>
+
+<file path=customXml/itemProps1.xml><?xml version="1.0" encoding="utf-8"?>
+<ds:datastoreItem xmlns:ds="http://schemas.openxmlformats.org/officeDocument/2006/customXml" ds:itemID="{E079F58A-4EF4-4023-B57E-1AB6E8848492}">
+  <ds:schemaRefs>
+    <ds:schemaRef ds:uri="http://schemas.openxmlformats.org/officeDocument/2006/bibliography"/>
+  </ds:schemaRefs>
+</ds:datastoreItem>
 </file>
</xml_diff>

<commit_message>
Updated incomplete merging SRS
</commit_message>
<xml_diff>
--- a/05_SRS/TT3L_G01_SRS.docx
+++ b/05_SRS/TT3L_G01_SRS.docx
@@ -478,6 +478,9 @@
               <w:spacing w:line="240" w:lineRule="auto"/>
               <w:jc w:val="both"/>
             </w:pPr>
+            <w:r>
+              <w:t>MUHAMMAD HARITH AIMAN BIN MUHD ZULKAPLI</w:t>
+            </w:r>
           </w:p>
         </w:tc>
         <w:tc>
@@ -497,6 +500,9 @@
               <w:spacing w:line="240" w:lineRule="auto"/>
               <w:jc w:val="both"/>
             </w:pPr>
+            <w:r>
+              <w:t>1211112350</w:t>
+            </w:r>
           </w:p>
         </w:tc>
         <w:tc>
@@ -516,6 +522,9 @@
               <w:spacing w:line="240" w:lineRule="auto"/>
               <w:jc w:val="both"/>
             </w:pPr>
+            <w:r>
+              <w:t>1211112350@student.mmu.edu.my</w:t>
+            </w:r>
           </w:p>
         </w:tc>
       </w:tr>
@@ -2746,12 +2755,21 @@
           <w:lang w:val="en-MY"/>
         </w:rPr>
       </w:pPr>
+      <w:proofErr w:type="spellStart"/>
       <w:r>
         <w:rPr>
           <w:rFonts w:eastAsia="Arial"/>
           <w:lang w:val="en-MY"/>
         </w:rPr>
-        <w:t>i.</w:t>
+        <w:t>i</w:t>
+      </w:r>
+      <w:proofErr w:type="spellEnd"/>
+      <w:r>
+        <w:rPr>
+          <w:rFonts w:eastAsia="Arial"/>
+          <w:lang w:val="en-MY"/>
+        </w:rPr>
+        <w:t>.</w:t>
       </w:r>
       <w:r>
         <w:rPr>
@@ -2841,11 +2859,19 @@
           <w:rFonts w:eastAsia="Arial"/>
         </w:rPr>
       </w:pPr>
+      <w:proofErr w:type="spellStart"/>
       <w:r>
         <w:rPr>
           <w:rFonts w:eastAsia="Arial"/>
         </w:rPr>
-        <w:t>i.</w:t>
+        <w:t>i</w:t>
+      </w:r>
+      <w:proofErr w:type="spellEnd"/>
+      <w:r>
+        <w:rPr>
+          <w:rFonts w:eastAsia="Arial"/>
+        </w:rPr>
+        <w:t>.</w:t>
       </w:r>
       <w:r>
         <w:rPr>
@@ -2939,11 +2965,19 @@
           <w:rFonts w:eastAsia="Arial"/>
         </w:rPr>
       </w:pPr>
+      <w:proofErr w:type="spellStart"/>
       <w:r>
         <w:rPr>
           <w:rFonts w:eastAsia="Arial"/>
         </w:rPr>
-        <w:t>i.</w:t>
+        <w:t>i</w:t>
+      </w:r>
+      <w:proofErr w:type="spellEnd"/>
+      <w:r>
+        <w:rPr>
+          <w:rFonts w:eastAsia="Arial"/>
+        </w:rPr>
+        <w:t>.</w:t>
       </w:r>
       <w:r>
         <w:rPr>
@@ -3072,8 +3106,13 @@
       <w:bookmarkEnd w:id="12"/>
     </w:p>
     <w:p>
-      <w:r>
-        <w:t xml:space="preserve">i. </w:t>
+      <w:proofErr w:type="spellStart"/>
+      <w:r>
+        <w:t>i</w:t>
+      </w:r>
+      <w:proofErr w:type="spellEnd"/>
+      <w:r>
+        <w:t xml:space="preserve">. </w:t>
       </w:r>
       <w:r>
         <w:t xml:space="preserve">IEEE Std 830-1998, </w:t>
@@ -8395,8 +8434,21 @@
                 <w:tab w:val="left" w:pos="900"/>
               </w:tabs>
             </w:pPr>
-            <w:r>
-              <w:t>System displays an error message prompting admin to complete all fields</w:t>
+            <w:proofErr w:type="gramStart"/>
+            <w:r>
+              <w:t>System</w:t>
+            </w:r>
+            <w:proofErr w:type="gramEnd"/>
+            <w:r>
+              <w:t xml:space="preserve"> displays an error message prompting </w:t>
+            </w:r>
+            <w:proofErr w:type="gramStart"/>
+            <w:r>
+              <w:t>admin</w:t>
+            </w:r>
+            <w:proofErr w:type="gramEnd"/>
+            <w:r>
+              <w:t xml:space="preserve"> to complete all fields</w:t>
             </w:r>
           </w:p>
         </w:tc>
@@ -9881,31 +9933,335 @@
       <w:pPr>
         <w:pStyle w:val="Heading2"/>
       </w:pPr>
-      <w:bookmarkStart w:id="16" w:name="_Toc198838898"/>
+      <w:bookmarkStart w:id="16" w:name="_Toc198838900"/>
+      <w:bookmarkStart w:id="17" w:name="_Toc198838898"/>
       <w:r>
         <w:t>3.3 Usability Requirement</w:t>
-      </w:r>
-      <w:bookmarkEnd w:id="16"/>
-    </w:p>
-    <w:p>
-      <w:pPr>
-        <w:pStyle w:val="Heading2"/>
-      </w:pPr>
-      <w:bookmarkStart w:id="17" w:name="_Toc198838899"/>
-      <w:r>
-        <w:t>3.4 Interface Requirement</w:t>
       </w:r>
       <w:bookmarkEnd w:id="17"/>
     </w:p>
     <w:p>
+      <w:r>
+        <w:t xml:space="preserve">MMUAccess </w:t>
+      </w:r>
+      <w:proofErr w:type="gramStart"/>
+      <w:r>
+        <w:t>shall</w:t>
+      </w:r>
+      <w:proofErr w:type="gramEnd"/>
+      <w:r>
+        <w:t xml:space="preserve"> be designed with a strong focus on ease of use and accessibility for all users, including individuals with disabilities.</w:t>
+      </w:r>
+    </w:p>
+    <w:p/>
+    <w:p>
+      <w:pPr>
+        <w:pStyle w:val="ListParagraph"/>
+        <w:numPr>
+          <w:ilvl w:val="0"/>
+          <w:numId w:val="57"/>
+        </w:numPr>
+      </w:pPr>
+      <w:r>
+        <w:t xml:space="preserve">The system </w:t>
+      </w:r>
+      <w:proofErr w:type="gramStart"/>
+      <w:r>
+        <w:t>shall</w:t>
+      </w:r>
+      <w:proofErr w:type="gramEnd"/>
+      <w:r>
+        <w:t xml:space="preserve"> provide a user interface with intuitive navigation and minimal learning curve.</w:t>
+      </w:r>
+    </w:p>
+    <w:p/>
+    <w:p>
+      <w:pPr>
+        <w:pStyle w:val="ListParagraph"/>
+        <w:numPr>
+          <w:ilvl w:val="0"/>
+          <w:numId w:val="57"/>
+        </w:numPr>
+      </w:pPr>
+      <w:r>
+        <w:t>Users shall be able to complete core tasks (e.g., searching for accessible routes, viewing event locations) with no more than 3 interactions (clicks/taps).</w:t>
+      </w:r>
+    </w:p>
+    <w:p/>
+    <w:p>
+      <w:pPr>
+        <w:pStyle w:val="ListParagraph"/>
+        <w:numPr>
+          <w:ilvl w:val="0"/>
+          <w:numId w:val="57"/>
+        </w:numPr>
+      </w:pPr>
+      <w:r>
+        <w:t>The system shall offer multi-language support, with English and Bahasa Malaysia as defaults.</w:t>
+      </w:r>
+    </w:p>
+    <w:p/>
+    <w:p>
+      <w:pPr>
+        <w:pStyle w:val="ListParagraph"/>
+        <w:numPr>
+          <w:ilvl w:val="0"/>
+          <w:numId w:val="57"/>
+        </w:numPr>
+      </w:pPr>
+      <w:r>
+        <w:t>Tooltips, onboarding guidance, and help sections shall be available to assist new users.</w:t>
+      </w:r>
+    </w:p>
+    <w:p/>
+    <w:p>
+      <w:pPr>
+        <w:pStyle w:val="ListParagraph"/>
+        <w:numPr>
+          <w:ilvl w:val="0"/>
+          <w:numId w:val="57"/>
+        </w:numPr>
+      </w:pPr>
+      <w:r>
+        <w:t>A high-contrast visual mode and adjustable font sizes shall be included for visually impaired users.</w:t>
+      </w:r>
+    </w:p>
+    <w:p/>
+    <w:p>
+      <w:pPr>
+        <w:pStyle w:val="ListParagraph"/>
+        <w:numPr>
+          <w:ilvl w:val="0"/>
+          <w:numId w:val="57"/>
+        </w:numPr>
+      </w:pPr>
+      <w:r>
+        <w:t>System usability shall comply with ISO 9241 and WCAG 2.1 standards, aiming for at least Level AA conformance.</w:t>
+      </w:r>
+    </w:p>
+    <w:p>
       <w:pPr>
         <w:pStyle w:val="Heading2"/>
       </w:pPr>
-      <w:bookmarkStart w:id="18" w:name="_Toc198838900"/>
-      <w:r>
+      <w:bookmarkStart w:id="18" w:name="_Toc198838899"/>
+      <w:r>
+        <w:t>3.4 Interface Requirement</w:t>
+      </w:r>
+      <w:bookmarkEnd w:id="18"/>
+    </w:p>
+    <w:p>
+      <w:r>
+        <w:t>3.4.1 User Interface</w:t>
+      </w:r>
+    </w:p>
+    <w:p>
+      <w:r>
+        <w:t xml:space="preserve">The system </w:t>
+      </w:r>
+      <w:proofErr w:type="gramStart"/>
+      <w:r>
+        <w:t>shall</w:t>
+      </w:r>
+      <w:proofErr w:type="gramEnd"/>
+      <w:r>
+        <w:t xml:space="preserve"> provide a responsive web interface compatible with Chrome, Firefox, Safari, and mobile browsers.</w:t>
+      </w:r>
+    </w:p>
+    <w:p>
+      <w:pPr>
+        <w:pStyle w:val="ListParagraph"/>
+        <w:numPr>
+          <w:ilvl w:val="0"/>
+          <w:numId w:val="58"/>
+        </w:numPr>
+      </w:pPr>
+      <w:r>
+        <w:t xml:space="preserve">Mobile </w:t>
+      </w:r>
+      <w:proofErr w:type="gramStart"/>
+      <w:r>
+        <w:t>interface</w:t>
+      </w:r>
+      <w:proofErr w:type="gramEnd"/>
+      <w:r>
+        <w:t xml:space="preserve"> </w:t>
+      </w:r>
+      <w:proofErr w:type="gramStart"/>
+      <w:r>
+        <w:t>shall</w:t>
+      </w:r>
+      <w:proofErr w:type="gramEnd"/>
+      <w:r>
+        <w:t xml:space="preserve"> be optimized for both iOS and Android devices.</w:t>
+      </w:r>
+    </w:p>
+    <w:p/>
+    <w:p>
+      <w:pPr>
+        <w:pStyle w:val="ListParagraph"/>
+        <w:numPr>
+          <w:ilvl w:val="0"/>
+          <w:numId w:val="58"/>
+        </w:numPr>
+      </w:pPr>
+      <w:r>
+        <w:t>The UI shall follow consistent design patterns, with accessible components (buttons, input fields, modals) adhering to WCAG 2.1.</w:t>
+      </w:r>
+    </w:p>
+    <w:p/>
+    <w:p>
+      <w:pPr>
+        <w:pStyle w:val="ListParagraph"/>
+        <w:numPr>
+          <w:ilvl w:val="0"/>
+          <w:numId w:val="58"/>
+        </w:numPr>
+      </w:pPr>
+      <w:r>
+        <w:t>The home page shall display navigation shortcuts, recent events, and campus alerts.</w:t>
+      </w:r>
+    </w:p>
+    <w:p/>
+    <w:p>
+      <w:pPr>
+        <w:pStyle w:val="ListParagraph"/>
+        <w:numPr>
+          <w:ilvl w:val="0"/>
+          <w:numId w:val="58"/>
+        </w:numPr>
+      </w:pPr>
+      <w:r>
+        <w:t>Users shall be able to access features via touch, keyboard, or voice commands.</w:t>
+      </w:r>
+    </w:p>
+    <w:p/>
+    <w:p>
+      <w:r>
+        <w:t>3.4.2 Hardware Interface</w:t>
+      </w:r>
+    </w:p>
+    <w:p>
+      <w:r>
+        <w:t xml:space="preserve">The system </w:t>
+      </w:r>
+      <w:proofErr w:type="gramStart"/>
+      <w:r>
+        <w:t>shall</w:t>
+      </w:r>
+      <w:proofErr w:type="gramEnd"/>
+      <w:r>
+        <w:t xml:space="preserve"> be operable on common smartphones, tablets, and desktop computers with standard web browsers.</w:t>
+      </w:r>
+    </w:p>
+    <w:p>
+      <w:pPr>
+        <w:pStyle w:val="ListParagraph"/>
+        <w:numPr>
+          <w:ilvl w:val="0"/>
+          <w:numId w:val="59"/>
+        </w:numPr>
+      </w:pPr>
+      <w:r>
+        <w:t>No special hardware is required beyond typical accessibility tools (e.g., screen readers, voice-to-text).</w:t>
+      </w:r>
+    </w:p>
+    <w:p/>
+    <w:p>
+      <w:r>
+        <w:t>3.4.3 Software Interface</w:t>
+      </w:r>
+    </w:p>
+    <w:p>
+      <w:r>
+        <w:t>The system shall integrate with:</w:t>
+      </w:r>
+    </w:p>
+    <w:p>
+      <w:pPr>
+        <w:pStyle w:val="ListParagraph"/>
+        <w:numPr>
+          <w:ilvl w:val="0"/>
+          <w:numId w:val="59"/>
+        </w:numPr>
+      </w:pPr>
+      <w:r>
+        <w:t>MMU Event Calendar API – for retrieving event details and locations.</w:t>
+      </w:r>
+    </w:p>
+    <w:p/>
+    <w:p>
+      <w:pPr>
+        <w:pStyle w:val="ListParagraph"/>
+        <w:numPr>
+          <w:ilvl w:val="0"/>
+          <w:numId w:val="59"/>
+        </w:numPr>
+      </w:pPr>
+      <w:r>
+        <w:t>MMU Facilities Management Database – for updated campus infrastructure data.</w:t>
+      </w:r>
+    </w:p>
+    <w:p/>
+    <w:p>
+      <w:pPr>
+        <w:pStyle w:val="ListParagraph"/>
+        <w:numPr>
+          <w:ilvl w:val="0"/>
+          <w:numId w:val="59"/>
+        </w:numPr>
+      </w:pPr>
+      <w:r>
+        <w:t>All external integrations shall use secure RESTful APIs with JSON format.</w:t>
+      </w:r>
+    </w:p>
+    <w:p/>
+    <w:p>
+      <w:r>
+        <w:t>3.4.4 Communications Interface</w:t>
+      </w:r>
+    </w:p>
+    <w:p>
+      <w:pPr>
+        <w:pStyle w:val="ListParagraph"/>
+        <w:numPr>
+          <w:ilvl w:val="0"/>
+          <w:numId w:val="60"/>
+        </w:numPr>
+      </w:pPr>
+      <w:r>
+        <w:t>All communication between client and server shall use HTTPS for secure transmission.</w:t>
+      </w:r>
+    </w:p>
+    <w:p/>
+    <w:p>
+      <w:pPr>
+        <w:pStyle w:val="ListParagraph"/>
+        <w:numPr>
+          <w:ilvl w:val="0"/>
+          <w:numId w:val="60"/>
+        </w:numPr>
+      </w:pPr>
+      <w:r>
+        <w:t xml:space="preserve">The system shall be hosted on a cloud-based platform supporting real-time updates and reliable </w:t>
+      </w:r>
+      <w:proofErr w:type="gramStart"/>
+      <w:r>
+        <w:t>uptime</w:t>
+      </w:r>
+      <w:proofErr w:type="gramEnd"/>
+      <w:r>
+        <w:t>.</w:t>
+      </w:r>
+    </w:p>
+    <w:p>
+      <w:pPr>
+        <w:pStyle w:val="Heading2"/>
+      </w:pPr>
+      <w:r>
+        <w:lastRenderedPageBreak/>
         <w:t>3.5 Logical Database Requirement</w:t>
       </w:r>
-      <w:bookmarkEnd w:id="18"/>
+      <w:bookmarkEnd w:id="16"/>
     </w:p>
     <w:p>
       <w:pPr>
@@ -9975,7 +10331,23 @@
           <w:b w:val="0"/>
           <w:bCs/>
         </w:rPr>
-        <w:t xml:space="preserve">HTTPS will be used by the system to ensure secure communication. Facility and event data can only be updated by authorised university employees. To stop unwanted changes, user data will be </w:t>
+        <w:t xml:space="preserve">HTTPS will be used by the system to ensure secure communication. Facility and event data can only be updated by </w:t>
+      </w:r>
+      <w:proofErr w:type="spellStart"/>
+      <w:r>
+        <w:rPr>
+          <w:b w:val="0"/>
+          <w:bCs/>
+        </w:rPr>
+        <w:t>authorised</w:t>
+      </w:r>
+      <w:proofErr w:type="spellEnd"/>
+      <w:r>
+        <w:rPr>
+          <w:b w:val="0"/>
+          <w:bCs/>
+        </w:rPr>
+        <w:t xml:space="preserve"> university employees. To stop unwanted changes, user data will be </w:t>
       </w:r>
       <w:proofErr w:type="gramStart"/>
       <w:r>
@@ -10085,7 +10457,6 @@
       </w:pPr>
       <w:bookmarkStart w:id="22" w:name="_Toc198838903"/>
       <w:r>
-        <w:lastRenderedPageBreak/>
         <w:t>3.8 Supporting Information</w:t>
       </w:r>
       <w:bookmarkEnd w:id="22"/>
@@ -10229,6 +10600,7 @@
           <w:sz w:val="22"/>
           <w:szCs w:val="22"/>
         </w:rPr>
+        <w:lastRenderedPageBreak/>
         <w:t>For users with impairments, there are currently restrictions on how to use the campus</w:t>
       </w:r>
       <w:r>
@@ -10655,6 +11027,119 @@
     </w:lvl>
   </w:abstractNum>
   <w:abstractNum w:abstractNumId="2" w15:restartNumberingAfterBreak="0">
+    <w:nsid w:val="04C105B2"/>
+    <w:multiLevelType w:val="hybridMultilevel"/>
+    <w:tmpl w:val="8976FF34"/>
+    <w:lvl w:ilvl="0" w:tplc="44090001">
+      <w:start w:val="1"/>
+      <w:numFmt w:val="bullet"/>
+      <w:lvlText w:val=""/>
+      <w:lvlJc w:val="left"/>
+      <w:pPr>
+        <w:ind w:left="720" w:hanging="360"/>
+      </w:pPr>
+      <w:rPr>
+        <w:rFonts w:ascii="Symbol" w:hAnsi="Symbol" w:hint="default"/>
+      </w:rPr>
+    </w:lvl>
+    <w:lvl w:ilvl="1" w:tplc="44090003" w:tentative="1">
+      <w:start w:val="1"/>
+      <w:numFmt w:val="bullet"/>
+      <w:lvlText w:val="o"/>
+      <w:lvlJc w:val="left"/>
+      <w:pPr>
+        <w:ind w:left="1440" w:hanging="360"/>
+      </w:pPr>
+      <w:rPr>
+        <w:rFonts w:ascii="Courier New" w:hAnsi="Courier New" w:cs="Courier New" w:hint="default"/>
+      </w:rPr>
+    </w:lvl>
+    <w:lvl w:ilvl="2" w:tplc="44090005" w:tentative="1">
+      <w:start w:val="1"/>
+      <w:numFmt w:val="bullet"/>
+      <w:lvlText w:val=""/>
+      <w:lvlJc w:val="left"/>
+      <w:pPr>
+        <w:ind w:left="2160" w:hanging="360"/>
+      </w:pPr>
+      <w:rPr>
+        <w:rFonts w:ascii="Wingdings" w:hAnsi="Wingdings" w:hint="default"/>
+      </w:rPr>
+    </w:lvl>
+    <w:lvl w:ilvl="3" w:tplc="44090001" w:tentative="1">
+      <w:start w:val="1"/>
+      <w:numFmt w:val="bullet"/>
+      <w:lvlText w:val=""/>
+      <w:lvlJc w:val="left"/>
+      <w:pPr>
+        <w:ind w:left="2880" w:hanging="360"/>
+      </w:pPr>
+      <w:rPr>
+        <w:rFonts w:ascii="Symbol" w:hAnsi="Symbol" w:hint="default"/>
+      </w:rPr>
+    </w:lvl>
+    <w:lvl w:ilvl="4" w:tplc="44090003" w:tentative="1">
+      <w:start w:val="1"/>
+      <w:numFmt w:val="bullet"/>
+      <w:lvlText w:val="o"/>
+      <w:lvlJc w:val="left"/>
+      <w:pPr>
+        <w:ind w:left="3600" w:hanging="360"/>
+      </w:pPr>
+      <w:rPr>
+        <w:rFonts w:ascii="Courier New" w:hAnsi="Courier New" w:cs="Courier New" w:hint="default"/>
+      </w:rPr>
+    </w:lvl>
+    <w:lvl w:ilvl="5" w:tplc="44090005" w:tentative="1">
+      <w:start w:val="1"/>
+      <w:numFmt w:val="bullet"/>
+      <w:lvlText w:val=""/>
+      <w:lvlJc w:val="left"/>
+      <w:pPr>
+        <w:ind w:left="4320" w:hanging="360"/>
+      </w:pPr>
+      <w:rPr>
+        <w:rFonts w:ascii="Wingdings" w:hAnsi="Wingdings" w:hint="default"/>
+      </w:rPr>
+    </w:lvl>
+    <w:lvl w:ilvl="6" w:tplc="44090001" w:tentative="1">
+      <w:start w:val="1"/>
+      <w:numFmt w:val="bullet"/>
+      <w:lvlText w:val=""/>
+      <w:lvlJc w:val="left"/>
+      <w:pPr>
+        <w:ind w:left="5040" w:hanging="360"/>
+      </w:pPr>
+      <w:rPr>
+        <w:rFonts w:ascii="Symbol" w:hAnsi="Symbol" w:hint="default"/>
+      </w:rPr>
+    </w:lvl>
+    <w:lvl w:ilvl="7" w:tplc="44090003" w:tentative="1">
+      <w:start w:val="1"/>
+      <w:numFmt w:val="bullet"/>
+      <w:lvlText w:val="o"/>
+      <w:lvlJc w:val="left"/>
+      <w:pPr>
+        <w:ind w:left="5760" w:hanging="360"/>
+      </w:pPr>
+      <w:rPr>
+        <w:rFonts w:ascii="Courier New" w:hAnsi="Courier New" w:cs="Courier New" w:hint="default"/>
+      </w:rPr>
+    </w:lvl>
+    <w:lvl w:ilvl="8" w:tplc="44090005" w:tentative="1">
+      <w:start w:val="1"/>
+      <w:numFmt w:val="bullet"/>
+      <w:lvlText w:val=""/>
+      <w:lvlJc w:val="left"/>
+      <w:pPr>
+        <w:ind w:left="6480" w:hanging="360"/>
+      </w:pPr>
+      <w:rPr>
+        <w:rFonts w:ascii="Wingdings" w:hAnsi="Wingdings" w:hint="default"/>
+      </w:rPr>
+    </w:lvl>
+  </w:abstractNum>
+  <w:abstractNum w:abstractNumId="3" w15:restartNumberingAfterBreak="0">
     <w:nsid w:val="080D0A64"/>
     <w:multiLevelType w:val="multilevel"/>
     <w:tmpl w:val="A48AB6BA"/>
@@ -10803,7 +11288,7 @@
       </w:rPr>
     </w:lvl>
   </w:abstractNum>
-  <w:abstractNum w:abstractNumId="3" w15:restartNumberingAfterBreak="0">
+  <w:abstractNum w:abstractNumId="4" w15:restartNumberingAfterBreak="0">
     <w:nsid w:val="0C721AB2"/>
     <w:multiLevelType w:val="multilevel"/>
     <w:tmpl w:val="A80C875E"/>
@@ -10916,7 +11401,7 @@
       </w:rPr>
     </w:lvl>
   </w:abstractNum>
-  <w:abstractNum w:abstractNumId="4" w15:restartNumberingAfterBreak="0">
+  <w:abstractNum w:abstractNumId="5" w15:restartNumberingAfterBreak="0">
     <w:nsid w:val="0D581351"/>
     <w:multiLevelType w:val="multilevel"/>
     <w:tmpl w:val="9FBC8210"/>
@@ -11029,7 +11514,7 @@
       </w:rPr>
     </w:lvl>
   </w:abstractNum>
-  <w:abstractNum w:abstractNumId="5" w15:restartNumberingAfterBreak="0">
+  <w:abstractNum w:abstractNumId="6" w15:restartNumberingAfterBreak="0">
     <w:nsid w:val="0EE345AC"/>
     <w:multiLevelType w:val="multilevel"/>
     <w:tmpl w:val="555C400C"/>
@@ -11142,7 +11627,7 @@
       </w:rPr>
     </w:lvl>
   </w:abstractNum>
-  <w:abstractNum w:abstractNumId="6" w15:restartNumberingAfterBreak="0">
+  <w:abstractNum w:abstractNumId="7" w15:restartNumberingAfterBreak="0">
     <w:nsid w:val="117A2C7D"/>
     <w:multiLevelType w:val="multilevel"/>
     <w:tmpl w:val="E00021B0"/>
@@ -11255,7 +11740,7 @@
       </w:rPr>
     </w:lvl>
   </w:abstractNum>
-  <w:abstractNum w:abstractNumId="7" w15:restartNumberingAfterBreak="0">
+  <w:abstractNum w:abstractNumId="8" w15:restartNumberingAfterBreak="0">
     <w:nsid w:val="14A24BD5"/>
     <w:multiLevelType w:val="multilevel"/>
     <w:tmpl w:val="F0BE4B04"/>
@@ -11368,7 +11853,7 @@
       </w:rPr>
     </w:lvl>
   </w:abstractNum>
-  <w:abstractNum w:abstractNumId="8" w15:restartNumberingAfterBreak="0">
+  <w:abstractNum w:abstractNumId="9" w15:restartNumberingAfterBreak="0">
     <w:nsid w:val="14E374E4"/>
     <w:multiLevelType w:val="multilevel"/>
     <w:tmpl w:val="22E63618"/>
@@ -11481,7 +11966,7 @@
       </w:rPr>
     </w:lvl>
   </w:abstractNum>
-  <w:abstractNum w:abstractNumId="9" w15:restartNumberingAfterBreak="0">
+  <w:abstractNum w:abstractNumId="10" w15:restartNumberingAfterBreak="0">
     <w:nsid w:val="16056A7B"/>
     <w:multiLevelType w:val="multilevel"/>
     <w:tmpl w:val="A106F998"/>
@@ -11594,7 +12079,7 @@
       </w:rPr>
     </w:lvl>
   </w:abstractNum>
-  <w:abstractNum w:abstractNumId="10" w15:restartNumberingAfterBreak="0">
+  <w:abstractNum w:abstractNumId="11" w15:restartNumberingAfterBreak="0">
     <w:nsid w:val="17572D03"/>
     <w:multiLevelType w:val="multilevel"/>
     <w:tmpl w:val="0C488754"/>
@@ -11707,7 +12192,7 @@
       </w:rPr>
     </w:lvl>
   </w:abstractNum>
-  <w:abstractNum w:abstractNumId="11" w15:restartNumberingAfterBreak="0">
+  <w:abstractNum w:abstractNumId="12" w15:restartNumberingAfterBreak="0">
     <w:nsid w:val="180E791B"/>
     <w:multiLevelType w:val="multilevel"/>
     <w:tmpl w:val="A9C8DFE4"/>
@@ -11820,7 +12305,7 @@
       </w:rPr>
     </w:lvl>
   </w:abstractNum>
-  <w:abstractNum w:abstractNumId="12" w15:restartNumberingAfterBreak="0">
+  <w:abstractNum w:abstractNumId="13" w15:restartNumberingAfterBreak="0">
     <w:nsid w:val="1B47381C"/>
     <w:multiLevelType w:val="multilevel"/>
     <w:tmpl w:val="B7BC214A"/>
@@ -11933,7 +12418,7 @@
       </w:rPr>
     </w:lvl>
   </w:abstractNum>
-  <w:abstractNum w:abstractNumId="13" w15:restartNumberingAfterBreak="0">
+  <w:abstractNum w:abstractNumId="14" w15:restartNumberingAfterBreak="0">
     <w:nsid w:val="1EB2550C"/>
     <w:multiLevelType w:val="multilevel"/>
     <w:tmpl w:val="FCEA2A22"/>
@@ -12046,7 +12531,7 @@
       </w:rPr>
     </w:lvl>
   </w:abstractNum>
-  <w:abstractNum w:abstractNumId="14" w15:restartNumberingAfterBreak="0">
+  <w:abstractNum w:abstractNumId="15" w15:restartNumberingAfterBreak="0">
     <w:nsid w:val="1FB10815"/>
     <w:multiLevelType w:val="multilevel"/>
     <w:tmpl w:val="82F2F016"/>
@@ -12159,7 +12644,7 @@
       </w:rPr>
     </w:lvl>
   </w:abstractNum>
-  <w:abstractNum w:abstractNumId="15" w15:restartNumberingAfterBreak="0">
+  <w:abstractNum w:abstractNumId="16" w15:restartNumberingAfterBreak="0">
     <w:nsid w:val="22EF7672"/>
     <w:multiLevelType w:val="multilevel"/>
     <w:tmpl w:val="893644AE"/>
@@ -12272,7 +12757,7 @@
       </w:rPr>
     </w:lvl>
   </w:abstractNum>
-  <w:abstractNum w:abstractNumId="16" w15:restartNumberingAfterBreak="0">
+  <w:abstractNum w:abstractNumId="17" w15:restartNumberingAfterBreak="0">
     <w:nsid w:val="232C7F10"/>
     <w:multiLevelType w:val="multilevel"/>
     <w:tmpl w:val="B274AFE0"/>
@@ -12385,7 +12870,7 @@
       </w:rPr>
     </w:lvl>
   </w:abstractNum>
-  <w:abstractNum w:abstractNumId="17" w15:restartNumberingAfterBreak="0">
+  <w:abstractNum w:abstractNumId="18" w15:restartNumberingAfterBreak="0">
     <w:nsid w:val="23827A69"/>
     <w:multiLevelType w:val="hybridMultilevel"/>
     <w:tmpl w:val="D7660168"/>
@@ -12498,7 +12983,7 @@
       </w:rPr>
     </w:lvl>
   </w:abstractNum>
-  <w:abstractNum w:abstractNumId="18" w15:restartNumberingAfterBreak="0">
+  <w:abstractNum w:abstractNumId="19" w15:restartNumberingAfterBreak="0">
     <w:nsid w:val="2D4313E1"/>
     <w:multiLevelType w:val="multilevel"/>
     <w:tmpl w:val="C3DA3D26"/>
@@ -12611,7 +13096,7 @@
       </w:rPr>
     </w:lvl>
   </w:abstractNum>
-  <w:abstractNum w:abstractNumId="19" w15:restartNumberingAfterBreak="0">
+  <w:abstractNum w:abstractNumId="20" w15:restartNumberingAfterBreak="0">
     <w:nsid w:val="300D1430"/>
     <w:multiLevelType w:val="multilevel"/>
     <w:tmpl w:val="6E8205E2"/>
@@ -12724,7 +13209,7 @@
       </w:rPr>
     </w:lvl>
   </w:abstractNum>
-  <w:abstractNum w:abstractNumId="20" w15:restartNumberingAfterBreak="0">
+  <w:abstractNum w:abstractNumId="21" w15:restartNumberingAfterBreak="0">
     <w:nsid w:val="3111111B"/>
     <w:multiLevelType w:val="multilevel"/>
     <w:tmpl w:val="E654A144"/>
@@ -12837,7 +13322,7 @@
       </w:rPr>
     </w:lvl>
   </w:abstractNum>
-  <w:abstractNum w:abstractNumId="21" w15:restartNumberingAfterBreak="0">
+  <w:abstractNum w:abstractNumId="22" w15:restartNumberingAfterBreak="0">
     <w:nsid w:val="33EC1A0F"/>
     <w:multiLevelType w:val="multilevel"/>
     <w:tmpl w:val="EE247338"/>
@@ -12950,7 +13435,7 @@
       </w:rPr>
     </w:lvl>
   </w:abstractNum>
-  <w:abstractNum w:abstractNumId="22" w15:restartNumberingAfterBreak="0">
+  <w:abstractNum w:abstractNumId="23" w15:restartNumberingAfterBreak="0">
     <w:nsid w:val="34710A43"/>
     <w:multiLevelType w:val="multilevel"/>
     <w:tmpl w:val="C898FAA0"/>
@@ -13063,7 +13548,7 @@
       </w:rPr>
     </w:lvl>
   </w:abstractNum>
-  <w:abstractNum w:abstractNumId="23" w15:restartNumberingAfterBreak="0">
+  <w:abstractNum w:abstractNumId="24" w15:restartNumberingAfterBreak="0">
     <w:nsid w:val="356C36DA"/>
     <w:multiLevelType w:val="multilevel"/>
     <w:tmpl w:val="32A42952"/>
@@ -13176,7 +13661,7 @@
       </w:rPr>
     </w:lvl>
   </w:abstractNum>
-  <w:abstractNum w:abstractNumId="24" w15:restartNumberingAfterBreak="0">
+  <w:abstractNum w:abstractNumId="25" w15:restartNumberingAfterBreak="0">
     <w:nsid w:val="3EA61E9A"/>
     <w:multiLevelType w:val="multilevel"/>
     <w:tmpl w:val="71CC32DA"/>
@@ -13289,7 +13774,7 @@
       </w:rPr>
     </w:lvl>
   </w:abstractNum>
-  <w:abstractNum w:abstractNumId="25" w15:restartNumberingAfterBreak="0">
+  <w:abstractNum w:abstractNumId="26" w15:restartNumberingAfterBreak="0">
     <w:nsid w:val="3F69715D"/>
     <w:multiLevelType w:val="multilevel"/>
     <w:tmpl w:val="8C6EFAF0"/>
@@ -13402,7 +13887,7 @@
       </w:rPr>
     </w:lvl>
   </w:abstractNum>
-  <w:abstractNum w:abstractNumId="26" w15:restartNumberingAfterBreak="0">
+  <w:abstractNum w:abstractNumId="27" w15:restartNumberingAfterBreak="0">
     <w:nsid w:val="40117CBF"/>
     <w:multiLevelType w:val="multilevel"/>
     <w:tmpl w:val="06D8DE40"/>
@@ -13515,7 +14000,7 @@
       </w:rPr>
     </w:lvl>
   </w:abstractNum>
-  <w:abstractNum w:abstractNumId="27" w15:restartNumberingAfterBreak="0">
+  <w:abstractNum w:abstractNumId="28" w15:restartNumberingAfterBreak="0">
     <w:nsid w:val="4092634C"/>
     <w:multiLevelType w:val="multilevel"/>
     <w:tmpl w:val="4C1A03EE"/>
@@ -13628,7 +14113,7 @@
       </w:rPr>
     </w:lvl>
   </w:abstractNum>
-  <w:abstractNum w:abstractNumId="28" w15:restartNumberingAfterBreak="0">
+  <w:abstractNum w:abstractNumId="29" w15:restartNumberingAfterBreak="0">
     <w:nsid w:val="427E1F45"/>
     <w:multiLevelType w:val="multilevel"/>
     <w:tmpl w:val="C1A4553A"/>
@@ -13741,7 +14226,120 @@
       </w:rPr>
     </w:lvl>
   </w:abstractNum>
-  <w:abstractNum w:abstractNumId="29" w15:restartNumberingAfterBreak="0">
+  <w:abstractNum w:abstractNumId="30" w15:restartNumberingAfterBreak="0">
+    <w:nsid w:val="467B12E3"/>
+    <w:multiLevelType w:val="hybridMultilevel"/>
+    <w:tmpl w:val="2CD8DD5C"/>
+    <w:lvl w:ilvl="0" w:tplc="44090001">
+      <w:start w:val="1"/>
+      <w:numFmt w:val="bullet"/>
+      <w:lvlText w:val=""/>
+      <w:lvlJc w:val="left"/>
+      <w:pPr>
+        <w:ind w:left="720" w:hanging="360"/>
+      </w:pPr>
+      <w:rPr>
+        <w:rFonts w:ascii="Symbol" w:hAnsi="Symbol" w:hint="default"/>
+      </w:rPr>
+    </w:lvl>
+    <w:lvl w:ilvl="1" w:tplc="44090003" w:tentative="1">
+      <w:start w:val="1"/>
+      <w:numFmt w:val="bullet"/>
+      <w:lvlText w:val="o"/>
+      <w:lvlJc w:val="left"/>
+      <w:pPr>
+        <w:ind w:left="1440" w:hanging="360"/>
+      </w:pPr>
+      <w:rPr>
+        <w:rFonts w:ascii="Courier New" w:hAnsi="Courier New" w:cs="Courier New" w:hint="default"/>
+      </w:rPr>
+    </w:lvl>
+    <w:lvl w:ilvl="2" w:tplc="44090005" w:tentative="1">
+      <w:start w:val="1"/>
+      <w:numFmt w:val="bullet"/>
+      <w:lvlText w:val=""/>
+      <w:lvlJc w:val="left"/>
+      <w:pPr>
+        <w:ind w:left="2160" w:hanging="360"/>
+      </w:pPr>
+      <w:rPr>
+        <w:rFonts w:ascii="Wingdings" w:hAnsi="Wingdings" w:hint="default"/>
+      </w:rPr>
+    </w:lvl>
+    <w:lvl w:ilvl="3" w:tplc="44090001" w:tentative="1">
+      <w:start w:val="1"/>
+      <w:numFmt w:val="bullet"/>
+      <w:lvlText w:val=""/>
+      <w:lvlJc w:val="left"/>
+      <w:pPr>
+        <w:ind w:left="2880" w:hanging="360"/>
+      </w:pPr>
+      <w:rPr>
+        <w:rFonts w:ascii="Symbol" w:hAnsi="Symbol" w:hint="default"/>
+      </w:rPr>
+    </w:lvl>
+    <w:lvl w:ilvl="4" w:tplc="44090003" w:tentative="1">
+      <w:start w:val="1"/>
+      <w:numFmt w:val="bullet"/>
+      <w:lvlText w:val="o"/>
+      <w:lvlJc w:val="left"/>
+      <w:pPr>
+        <w:ind w:left="3600" w:hanging="360"/>
+      </w:pPr>
+      <w:rPr>
+        <w:rFonts w:ascii="Courier New" w:hAnsi="Courier New" w:cs="Courier New" w:hint="default"/>
+      </w:rPr>
+    </w:lvl>
+    <w:lvl w:ilvl="5" w:tplc="44090005" w:tentative="1">
+      <w:start w:val="1"/>
+      <w:numFmt w:val="bullet"/>
+      <w:lvlText w:val=""/>
+      <w:lvlJc w:val="left"/>
+      <w:pPr>
+        <w:ind w:left="4320" w:hanging="360"/>
+      </w:pPr>
+      <w:rPr>
+        <w:rFonts w:ascii="Wingdings" w:hAnsi="Wingdings" w:hint="default"/>
+      </w:rPr>
+    </w:lvl>
+    <w:lvl w:ilvl="6" w:tplc="44090001" w:tentative="1">
+      <w:start w:val="1"/>
+      <w:numFmt w:val="bullet"/>
+      <w:lvlText w:val=""/>
+      <w:lvlJc w:val="left"/>
+      <w:pPr>
+        <w:ind w:left="5040" w:hanging="360"/>
+      </w:pPr>
+      <w:rPr>
+        <w:rFonts w:ascii="Symbol" w:hAnsi="Symbol" w:hint="default"/>
+      </w:rPr>
+    </w:lvl>
+    <w:lvl w:ilvl="7" w:tplc="44090003" w:tentative="1">
+      <w:start w:val="1"/>
+      <w:numFmt w:val="bullet"/>
+      <w:lvlText w:val="o"/>
+      <w:lvlJc w:val="left"/>
+      <w:pPr>
+        <w:ind w:left="5760" w:hanging="360"/>
+      </w:pPr>
+      <w:rPr>
+        <w:rFonts w:ascii="Courier New" w:hAnsi="Courier New" w:cs="Courier New" w:hint="default"/>
+      </w:rPr>
+    </w:lvl>
+    <w:lvl w:ilvl="8" w:tplc="44090005" w:tentative="1">
+      <w:start w:val="1"/>
+      <w:numFmt w:val="bullet"/>
+      <w:lvlText w:val=""/>
+      <w:lvlJc w:val="left"/>
+      <w:pPr>
+        <w:ind w:left="6480" w:hanging="360"/>
+      </w:pPr>
+      <w:rPr>
+        <w:rFonts w:ascii="Wingdings" w:hAnsi="Wingdings" w:hint="default"/>
+      </w:rPr>
+    </w:lvl>
+  </w:abstractNum>
+  <w:abstractNum w:abstractNumId="31" w15:restartNumberingAfterBreak="0">
     <w:nsid w:val="46FB59D3"/>
     <w:multiLevelType w:val="multilevel"/>
     <w:tmpl w:val="99BE7B68"/>
@@ -13854,7 +14452,7 @@
       </w:rPr>
     </w:lvl>
   </w:abstractNum>
-  <w:abstractNum w:abstractNumId="30" w15:restartNumberingAfterBreak="0">
+  <w:abstractNum w:abstractNumId="32" w15:restartNumberingAfterBreak="0">
     <w:nsid w:val="499F26BF"/>
     <w:multiLevelType w:val="multilevel"/>
     <w:tmpl w:val="3DCC458C"/>
@@ -13967,7 +14565,7 @@
       </w:rPr>
     </w:lvl>
   </w:abstractNum>
-  <w:abstractNum w:abstractNumId="31" w15:restartNumberingAfterBreak="0">
+  <w:abstractNum w:abstractNumId="33" w15:restartNumberingAfterBreak="0">
     <w:nsid w:val="4F443CCA"/>
     <w:multiLevelType w:val="multilevel"/>
     <w:tmpl w:val="821AAE0A"/>
@@ -14080,7 +14678,7 @@
       </w:rPr>
     </w:lvl>
   </w:abstractNum>
-  <w:abstractNum w:abstractNumId="32" w15:restartNumberingAfterBreak="0">
+  <w:abstractNum w:abstractNumId="34" w15:restartNumberingAfterBreak="0">
     <w:nsid w:val="4F565F3B"/>
     <w:multiLevelType w:val="multilevel"/>
     <w:tmpl w:val="24227566"/>
@@ -14193,7 +14791,7 @@
       </w:rPr>
     </w:lvl>
   </w:abstractNum>
-  <w:abstractNum w:abstractNumId="33" w15:restartNumberingAfterBreak="0">
+  <w:abstractNum w:abstractNumId="35" w15:restartNumberingAfterBreak="0">
     <w:nsid w:val="4FA65511"/>
     <w:multiLevelType w:val="multilevel"/>
     <w:tmpl w:val="81F898EA"/>
@@ -14306,7 +14904,7 @@
       </w:rPr>
     </w:lvl>
   </w:abstractNum>
-  <w:abstractNum w:abstractNumId="34" w15:restartNumberingAfterBreak="0">
+  <w:abstractNum w:abstractNumId="36" w15:restartNumberingAfterBreak="0">
     <w:nsid w:val="50297BAC"/>
     <w:multiLevelType w:val="multilevel"/>
     <w:tmpl w:val="7E9A7702"/>
@@ -14419,7 +15017,7 @@
       </w:rPr>
     </w:lvl>
   </w:abstractNum>
-  <w:abstractNum w:abstractNumId="35" w15:restartNumberingAfterBreak="0">
+  <w:abstractNum w:abstractNumId="37" w15:restartNumberingAfterBreak="0">
     <w:nsid w:val="5A715BBB"/>
     <w:multiLevelType w:val="multilevel"/>
     <w:tmpl w:val="BC7A0F4A"/>
@@ -14532,7 +15130,7 @@
       </w:rPr>
     </w:lvl>
   </w:abstractNum>
-  <w:abstractNum w:abstractNumId="36" w15:restartNumberingAfterBreak="0">
+  <w:abstractNum w:abstractNumId="38" w15:restartNumberingAfterBreak="0">
     <w:nsid w:val="5C894393"/>
     <w:multiLevelType w:val="multilevel"/>
     <w:tmpl w:val="59989DF6"/>
@@ -14645,7 +15243,7 @@
       </w:rPr>
     </w:lvl>
   </w:abstractNum>
-  <w:abstractNum w:abstractNumId="37" w15:restartNumberingAfterBreak="0">
+  <w:abstractNum w:abstractNumId="39" w15:restartNumberingAfterBreak="0">
     <w:nsid w:val="5DD04C37"/>
     <w:multiLevelType w:val="multilevel"/>
     <w:tmpl w:val="5FE8C9C0"/>
@@ -14758,7 +15356,7 @@
       </w:rPr>
     </w:lvl>
   </w:abstractNum>
-  <w:abstractNum w:abstractNumId="38" w15:restartNumberingAfterBreak="0">
+  <w:abstractNum w:abstractNumId="40" w15:restartNumberingAfterBreak="0">
     <w:nsid w:val="60F44E10"/>
     <w:multiLevelType w:val="multilevel"/>
     <w:tmpl w:val="134CBF58"/>
@@ -14871,7 +15469,7 @@
       </w:rPr>
     </w:lvl>
   </w:abstractNum>
-  <w:abstractNum w:abstractNumId="39" w15:restartNumberingAfterBreak="0">
+  <w:abstractNum w:abstractNumId="41" w15:restartNumberingAfterBreak="0">
     <w:nsid w:val="614C7081"/>
     <w:multiLevelType w:val="multilevel"/>
     <w:tmpl w:val="8DDCCE08"/>
@@ -14984,7 +15582,7 @@
       </w:rPr>
     </w:lvl>
   </w:abstractNum>
-  <w:abstractNum w:abstractNumId="40" w15:restartNumberingAfterBreak="0">
+  <w:abstractNum w:abstractNumId="42" w15:restartNumberingAfterBreak="0">
     <w:nsid w:val="631E47E1"/>
     <w:multiLevelType w:val="multilevel"/>
     <w:tmpl w:val="AEEC1C12"/>
@@ -15097,7 +15695,7 @@
       </w:rPr>
     </w:lvl>
   </w:abstractNum>
-  <w:abstractNum w:abstractNumId="41" w15:restartNumberingAfterBreak="0">
+  <w:abstractNum w:abstractNumId="43" w15:restartNumberingAfterBreak="0">
     <w:nsid w:val="651F12C5"/>
     <w:multiLevelType w:val="multilevel"/>
     <w:tmpl w:val="9858E732"/>
@@ -15210,7 +15808,7 @@
       </w:rPr>
     </w:lvl>
   </w:abstractNum>
-  <w:abstractNum w:abstractNumId="42" w15:restartNumberingAfterBreak="0">
+  <w:abstractNum w:abstractNumId="44" w15:restartNumberingAfterBreak="0">
     <w:nsid w:val="65BA4D5C"/>
     <w:multiLevelType w:val="multilevel"/>
     <w:tmpl w:val="ECF03188"/>
@@ -15323,7 +15921,7 @@
       </w:rPr>
     </w:lvl>
   </w:abstractNum>
-  <w:abstractNum w:abstractNumId="43" w15:restartNumberingAfterBreak="0">
+  <w:abstractNum w:abstractNumId="45" w15:restartNumberingAfterBreak="0">
     <w:nsid w:val="66EC36E4"/>
     <w:multiLevelType w:val="multilevel"/>
     <w:tmpl w:val="158E39F4"/>
@@ -15436,7 +16034,7 @@
       </w:rPr>
     </w:lvl>
   </w:abstractNum>
-  <w:abstractNum w:abstractNumId="44" w15:restartNumberingAfterBreak="0">
+  <w:abstractNum w:abstractNumId="46" w15:restartNumberingAfterBreak="0">
     <w:nsid w:val="671C6910"/>
     <w:multiLevelType w:val="multilevel"/>
     <w:tmpl w:val="9A32F14C"/>
@@ -15549,7 +16147,7 @@
       </w:rPr>
     </w:lvl>
   </w:abstractNum>
-  <w:abstractNum w:abstractNumId="45" w15:restartNumberingAfterBreak="0">
+  <w:abstractNum w:abstractNumId="47" w15:restartNumberingAfterBreak="0">
     <w:nsid w:val="684157FC"/>
     <w:multiLevelType w:val="multilevel"/>
     <w:tmpl w:val="37B8F5DC"/>
@@ -15662,7 +16260,7 @@
       </w:rPr>
     </w:lvl>
   </w:abstractNum>
-  <w:abstractNum w:abstractNumId="46" w15:restartNumberingAfterBreak="0">
+  <w:abstractNum w:abstractNumId="48" w15:restartNumberingAfterBreak="0">
     <w:nsid w:val="6DF0610B"/>
     <w:multiLevelType w:val="multilevel"/>
     <w:tmpl w:val="74E4E798"/>
@@ -15775,7 +16373,7 @@
       </w:rPr>
     </w:lvl>
   </w:abstractNum>
-  <w:abstractNum w:abstractNumId="47" w15:restartNumberingAfterBreak="0">
+  <w:abstractNum w:abstractNumId="49" w15:restartNumberingAfterBreak="0">
     <w:nsid w:val="6E7707D4"/>
     <w:multiLevelType w:val="multilevel"/>
     <w:tmpl w:val="E702CE84"/>
@@ -15888,7 +16486,7 @@
       </w:rPr>
     </w:lvl>
   </w:abstractNum>
-  <w:abstractNum w:abstractNumId="48" w15:restartNumberingAfterBreak="0">
+  <w:abstractNum w:abstractNumId="50" w15:restartNumberingAfterBreak="0">
     <w:nsid w:val="6FC52C25"/>
     <w:multiLevelType w:val="multilevel"/>
     <w:tmpl w:val="A03EF1AE"/>
@@ -16001,7 +16599,7 @@
       </w:rPr>
     </w:lvl>
   </w:abstractNum>
-  <w:abstractNum w:abstractNumId="49" w15:restartNumberingAfterBreak="0">
+  <w:abstractNum w:abstractNumId="51" w15:restartNumberingAfterBreak="0">
     <w:nsid w:val="74E837C9"/>
     <w:multiLevelType w:val="multilevel"/>
     <w:tmpl w:val="D736B500"/>
@@ -16114,7 +16712,7 @@
       </w:rPr>
     </w:lvl>
   </w:abstractNum>
-  <w:abstractNum w:abstractNumId="50" w15:restartNumberingAfterBreak="0">
+  <w:abstractNum w:abstractNumId="52" w15:restartNumberingAfterBreak="0">
     <w:nsid w:val="7566192F"/>
     <w:multiLevelType w:val="multilevel"/>
     <w:tmpl w:val="C9EA9022"/>
@@ -16227,7 +16825,7 @@
       </w:rPr>
     </w:lvl>
   </w:abstractNum>
-  <w:abstractNum w:abstractNumId="51" w15:restartNumberingAfterBreak="0">
+  <w:abstractNum w:abstractNumId="53" w15:restartNumberingAfterBreak="0">
     <w:nsid w:val="75AE6D1F"/>
     <w:multiLevelType w:val="multilevel"/>
     <w:tmpl w:val="FAF64EE0"/>
@@ -16340,7 +16938,7 @@
       </w:rPr>
     </w:lvl>
   </w:abstractNum>
-  <w:abstractNum w:abstractNumId="52" w15:restartNumberingAfterBreak="0">
+  <w:abstractNum w:abstractNumId="54" w15:restartNumberingAfterBreak="0">
     <w:nsid w:val="78BF797D"/>
     <w:multiLevelType w:val="multilevel"/>
     <w:tmpl w:val="04C2C590"/>
@@ -16453,7 +17051,120 @@
       </w:rPr>
     </w:lvl>
   </w:abstractNum>
-  <w:abstractNum w:abstractNumId="53" w15:restartNumberingAfterBreak="0">
+  <w:abstractNum w:abstractNumId="55" w15:restartNumberingAfterBreak="0">
+    <w:nsid w:val="7A2C4BE8"/>
+    <w:multiLevelType w:val="hybridMultilevel"/>
+    <w:tmpl w:val="EEFA74C8"/>
+    <w:lvl w:ilvl="0" w:tplc="44090001">
+      <w:start w:val="1"/>
+      <w:numFmt w:val="bullet"/>
+      <w:lvlText w:val=""/>
+      <w:lvlJc w:val="left"/>
+      <w:pPr>
+        <w:ind w:left="720" w:hanging="360"/>
+      </w:pPr>
+      <w:rPr>
+        <w:rFonts w:ascii="Symbol" w:hAnsi="Symbol" w:hint="default"/>
+      </w:rPr>
+    </w:lvl>
+    <w:lvl w:ilvl="1" w:tplc="44090003" w:tentative="1">
+      <w:start w:val="1"/>
+      <w:numFmt w:val="bullet"/>
+      <w:lvlText w:val="o"/>
+      <w:lvlJc w:val="left"/>
+      <w:pPr>
+        <w:ind w:left="1440" w:hanging="360"/>
+      </w:pPr>
+      <w:rPr>
+        <w:rFonts w:ascii="Courier New" w:hAnsi="Courier New" w:cs="Courier New" w:hint="default"/>
+      </w:rPr>
+    </w:lvl>
+    <w:lvl w:ilvl="2" w:tplc="44090005" w:tentative="1">
+      <w:start w:val="1"/>
+      <w:numFmt w:val="bullet"/>
+      <w:lvlText w:val=""/>
+      <w:lvlJc w:val="left"/>
+      <w:pPr>
+        <w:ind w:left="2160" w:hanging="360"/>
+      </w:pPr>
+      <w:rPr>
+        <w:rFonts w:ascii="Wingdings" w:hAnsi="Wingdings" w:hint="default"/>
+      </w:rPr>
+    </w:lvl>
+    <w:lvl w:ilvl="3" w:tplc="44090001" w:tentative="1">
+      <w:start w:val="1"/>
+      <w:numFmt w:val="bullet"/>
+      <w:lvlText w:val=""/>
+      <w:lvlJc w:val="left"/>
+      <w:pPr>
+        <w:ind w:left="2880" w:hanging="360"/>
+      </w:pPr>
+      <w:rPr>
+        <w:rFonts w:ascii="Symbol" w:hAnsi="Symbol" w:hint="default"/>
+      </w:rPr>
+    </w:lvl>
+    <w:lvl w:ilvl="4" w:tplc="44090003" w:tentative="1">
+      <w:start w:val="1"/>
+      <w:numFmt w:val="bullet"/>
+      <w:lvlText w:val="o"/>
+      <w:lvlJc w:val="left"/>
+      <w:pPr>
+        <w:ind w:left="3600" w:hanging="360"/>
+      </w:pPr>
+      <w:rPr>
+        <w:rFonts w:ascii="Courier New" w:hAnsi="Courier New" w:cs="Courier New" w:hint="default"/>
+      </w:rPr>
+    </w:lvl>
+    <w:lvl w:ilvl="5" w:tplc="44090005" w:tentative="1">
+      <w:start w:val="1"/>
+      <w:numFmt w:val="bullet"/>
+      <w:lvlText w:val=""/>
+      <w:lvlJc w:val="left"/>
+      <w:pPr>
+        <w:ind w:left="4320" w:hanging="360"/>
+      </w:pPr>
+      <w:rPr>
+        <w:rFonts w:ascii="Wingdings" w:hAnsi="Wingdings" w:hint="default"/>
+      </w:rPr>
+    </w:lvl>
+    <w:lvl w:ilvl="6" w:tplc="44090001" w:tentative="1">
+      <w:start w:val="1"/>
+      <w:numFmt w:val="bullet"/>
+      <w:lvlText w:val=""/>
+      <w:lvlJc w:val="left"/>
+      <w:pPr>
+        <w:ind w:left="5040" w:hanging="360"/>
+      </w:pPr>
+      <w:rPr>
+        <w:rFonts w:ascii="Symbol" w:hAnsi="Symbol" w:hint="default"/>
+      </w:rPr>
+    </w:lvl>
+    <w:lvl w:ilvl="7" w:tplc="44090003" w:tentative="1">
+      <w:start w:val="1"/>
+      <w:numFmt w:val="bullet"/>
+      <w:lvlText w:val="o"/>
+      <w:lvlJc w:val="left"/>
+      <w:pPr>
+        <w:ind w:left="5760" w:hanging="360"/>
+      </w:pPr>
+      <w:rPr>
+        <w:rFonts w:ascii="Courier New" w:hAnsi="Courier New" w:cs="Courier New" w:hint="default"/>
+      </w:rPr>
+    </w:lvl>
+    <w:lvl w:ilvl="8" w:tplc="44090005" w:tentative="1">
+      <w:start w:val="1"/>
+      <w:numFmt w:val="bullet"/>
+      <w:lvlText w:val=""/>
+      <w:lvlJc w:val="left"/>
+      <w:pPr>
+        <w:ind w:left="6480" w:hanging="360"/>
+      </w:pPr>
+      <w:rPr>
+        <w:rFonts w:ascii="Wingdings" w:hAnsi="Wingdings" w:hint="default"/>
+      </w:rPr>
+    </w:lvl>
+  </w:abstractNum>
+  <w:abstractNum w:abstractNumId="56" w15:restartNumberingAfterBreak="0">
     <w:nsid w:val="7BF24265"/>
     <w:multiLevelType w:val="multilevel"/>
     <w:tmpl w:val="C9F206BA"/>
@@ -16566,7 +17277,7 @@
       </w:rPr>
     </w:lvl>
   </w:abstractNum>
-  <w:abstractNum w:abstractNumId="54" w15:restartNumberingAfterBreak="0">
+  <w:abstractNum w:abstractNumId="57" w15:restartNumberingAfterBreak="0">
     <w:nsid w:val="7C103C97"/>
     <w:multiLevelType w:val="multilevel"/>
     <w:tmpl w:val="7DD6F7FA"/>
@@ -16679,7 +17390,120 @@
       </w:rPr>
     </w:lvl>
   </w:abstractNum>
-  <w:abstractNum w:abstractNumId="55" w15:restartNumberingAfterBreak="0">
+  <w:abstractNum w:abstractNumId="58" w15:restartNumberingAfterBreak="0">
+    <w:nsid w:val="7CE81D04"/>
+    <w:multiLevelType w:val="hybridMultilevel"/>
+    <w:tmpl w:val="306E3890"/>
+    <w:lvl w:ilvl="0" w:tplc="44090001">
+      <w:start w:val="1"/>
+      <w:numFmt w:val="bullet"/>
+      <w:lvlText w:val=""/>
+      <w:lvlJc w:val="left"/>
+      <w:pPr>
+        <w:ind w:left="720" w:hanging="360"/>
+      </w:pPr>
+      <w:rPr>
+        <w:rFonts w:ascii="Symbol" w:hAnsi="Symbol" w:hint="default"/>
+      </w:rPr>
+    </w:lvl>
+    <w:lvl w:ilvl="1" w:tplc="44090003" w:tentative="1">
+      <w:start w:val="1"/>
+      <w:numFmt w:val="bullet"/>
+      <w:lvlText w:val="o"/>
+      <w:lvlJc w:val="left"/>
+      <w:pPr>
+        <w:ind w:left="1440" w:hanging="360"/>
+      </w:pPr>
+      <w:rPr>
+        <w:rFonts w:ascii="Courier New" w:hAnsi="Courier New" w:cs="Courier New" w:hint="default"/>
+      </w:rPr>
+    </w:lvl>
+    <w:lvl w:ilvl="2" w:tplc="44090005" w:tentative="1">
+      <w:start w:val="1"/>
+      <w:numFmt w:val="bullet"/>
+      <w:lvlText w:val=""/>
+      <w:lvlJc w:val="left"/>
+      <w:pPr>
+        <w:ind w:left="2160" w:hanging="360"/>
+      </w:pPr>
+      <w:rPr>
+        <w:rFonts w:ascii="Wingdings" w:hAnsi="Wingdings" w:hint="default"/>
+      </w:rPr>
+    </w:lvl>
+    <w:lvl w:ilvl="3" w:tplc="44090001" w:tentative="1">
+      <w:start w:val="1"/>
+      <w:numFmt w:val="bullet"/>
+      <w:lvlText w:val=""/>
+      <w:lvlJc w:val="left"/>
+      <w:pPr>
+        <w:ind w:left="2880" w:hanging="360"/>
+      </w:pPr>
+      <w:rPr>
+        <w:rFonts w:ascii="Symbol" w:hAnsi="Symbol" w:hint="default"/>
+      </w:rPr>
+    </w:lvl>
+    <w:lvl w:ilvl="4" w:tplc="44090003" w:tentative="1">
+      <w:start w:val="1"/>
+      <w:numFmt w:val="bullet"/>
+      <w:lvlText w:val="o"/>
+      <w:lvlJc w:val="left"/>
+      <w:pPr>
+        <w:ind w:left="3600" w:hanging="360"/>
+      </w:pPr>
+      <w:rPr>
+        <w:rFonts w:ascii="Courier New" w:hAnsi="Courier New" w:cs="Courier New" w:hint="default"/>
+      </w:rPr>
+    </w:lvl>
+    <w:lvl w:ilvl="5" w:tplc="44090005" w:tentative="1">
+      <w:start w:val="1"/>
+      <w:numFmt w:val="bullet"/>
+      <w:lvlText w:val=""/>
+      <w:lvlJc w:val="left"/>
+      <w:pPr>
+        <w:ind w:left="4320" w:hanging="360"/>
+      </w:pPr>
+      <w:rPr>
+        <w:rFonts w:ascii="Wingdings" w:hAnsi="Wingdings" w:hint="default"/>
+      </w:rPr>
+    </w:lvl>
+    <w:lvl w:ilvl="6" w:tplc="44090001" w:tentative="1">
+      <w:start w:val="1"/>
+      <w:numFmt w:val="bullet"/>
+      <w:lvlText w:val=""/>
+      <w:lvlJc w:val="left"/>
+      <w:pPr>
+        <w:ind w:left="5040" w:hanging="360"/>
+      </w:pPr>
+      <w:rPr>
+        <w:rFonts w:ascii="Symbol" w:hAnsi="Symbol" w:hint="default"/>
+      </w:rPr>
+    </w:lvl>
+    <w:lvl w:ilvl="7" w:tplc="44090003" w:tentative="1">
+      <w:start w:val="1"/>
+      <w:numFmt w:val="bullet"/>
+      <w:lvlText w:val="o"/>
+      <w:lvlJc w:val="left"/>
+      <w:pPr>
+        <w:ind w:left="5760" w:hanging="360"/>
+      </w:pPr>
+      <w:rPr>
+        <w:rFonts w:ascii="Courier New" w:hAnsi="Courier New" w:cs="Courier New" w:hint="default"/>
+      </w:rPr>
+    </w:lvl>
+    <w:lvl w:ilvl="8" w:tplc="44090005" w:tentative="1">
+      <w:start w:val="1"/>
+      <w:numFmt w:val="bullet"/>
+      <w:lvlText w:val=""/>
+      <w:lvlJc w:val="left"/>
+      <w:pPr>
+        <w:ind w:left="6480" w:hanging="360"/>
+      </w:pPr>
+      <w:rPr>
+        <w:rFonts w:ascii="Wingdings" w:hAnsi="Wingdings" w:hint="default"/>
+      </w:rPr>
+    </w:lvl>
+  </w:abstractNum>
+  <w:abstractNum w:abstractNumId="59" w15:restartNumberingAfterBreak="0">
     <w:nsid w:val="7E427A4E"/>
     <w:multiLevelType w:val="hybridMultilevel"/>
     <w:tmpl w:val="B20CF5B0"/>
@@ -16766,172 +17590,184 @@
     </w:lvl>
   </w:abstractNum>
   <w:num w:numId="1" w16cid:durableId="2134402997">
-    <w:abstractNumId w:val="47"/>
+    <w:abstractNumId w:val="49"/>
   </w:num>
   <w:num w:numId="2" w16cid:durableId="510680836">
     <w:abstractNumId w:val="0"/>
   </w:num>
   <w:num w:numId="3" w16cid:durableId="1798522577">
-    <w:abstractNumId w:val="3"/>
+    <w:abstractNumId w:val="4"/>
   </w:num>
   <w:num w:numId="4" w16cid:durableId="2045717398">
-    <w:abstractNumId w:val="16"/>
+    <w:abstractNumId w:val="17"/>
   </w:num>
   <w:num w:numId="5" w16cid:durableId="2088842950">
-    <w:abstractNumId w:val="53"/>
+    <w:abstractNumId w:val="56"/>
   </w:num>
   <w:num w:numId="6" w16cid:durableId="547453762">
+    <w:abstractNumId w:val="52"/>
+  </w:num>
+  <w:num w:numId="7" w16cid:durableId="1825391210">
+    <w:abstractNumId w:val="47"/>
+  </w:num>
+  <w:num w:numId="8" w16cid:durableId="1883663821">
+    <w:abstractNumId w:val="38"/>
+  </w:num>
+  <w:num w:numId="9" w16cid:durableId="1936743261">
+    <w:abstractNumId w:val="23"/>
+  </w:num>
+  <w:num w:numId="10" w16cid:durableId="846948263">
+    <w:abstractNumId w:val="35"/>
+  </w:num>
+  <w:num w:numId="11" w16cid:durableId="764302517">
     <w:abstractNumId w:val="50"/>
   </w:num>
-  <w:num w:numId="7" w16cid:durableId="1825391210">
-    <w:abstractNumId w:val="45"/>
-  </w:num>
-  <w:num w:numId="8" w16cid:durableId="1883663821">
-    <w:abstractNumId w:val="36"/>
-  </w:num>
-  <w:num w:numId="9" w16cid:durableId="1936743261">
-    <w:abstractNumId w:val="22"/>
-  </w:num>
-  <w:num w:numId="10" w16cid:durableId="846948263">
-    <w:abstractNumId w:val="33"/>
-  </w:num>
-  <w:num w:numId="11" w16cid:durableId="764302517">
-    <w:abstractNumId w:val="48"/>
-  </w:num>
   <w:num w:numId="12" w16cid:durableId="796342095">
-    <w:abstractNumId w:val="49"/>
+    <w:abstractNumId w:val="51"/>
   </w:num>
   <w:num w:numId="13" w16cid:durableId="2024286502">
-    <w:abstractNumId w:val="30"/>
+    <w:abstractNumId w:val="32"/>
   </w:num>
   <w:num w:numId="14" w16cid:durableId="291400768">
+    <w:abstractNumId w:val="27"/>
+  </w:num>
+  <w:num w:numId="15" w16cid:durableId="73282694">
     <w:abstractNumId w:val="26"/>
   </w:num>
-  <w:num w:numId="15" w16cid:durableId="73282694">
-    <w:abstractNumId w:val="25"/>
-  </w:num>
   <w:num w:numId="16" w16cid:durableId="856886381">
-    <w:abstractNumId w:val="44"/>
+    <w:abstractNumId w:val="46"/>
   </w:num>
   <w:num w:numId="17" w16cid:durableId="1612055679">
-    <w:abstractNumId w:val="13"/>
+    <w:abstractNumId w:val="14"/>
   </w:num>
   <w:num w:numId="18" w16cid:durableId="2080590033">
-    <w:abstractNumId w:val="32"/>
+    <w:abstractNumId w:val="34"/>
   </w:num>
   <w:num w:numId="19" w16cid:durableId="531840414">
-    <w:abstractNumId w:val="28"/>
+    <w:abstractNumId w:val="29"/>
   </w:num>
   <w:num w:numId="20" w16cid:durableId="1590582456">
-    <w:abstractNumId w:val="41"/>
+    <w:abstractNumId w:val="43"/>
   </w:num>
   <w:num w:numId="21" w16cid:durableId="862745815">
-    <w:abstractNumId w:val="8"/>
+    <w:abstractNumId w:val="9"/>
   </w:num>
   <w:num w:numId="22" w16cid:durableId="2018849726">
     <w:abstractNumId w:val="1"/>
   </w:num>
   <w:num w:numId="23" w16cid:durableId="658270765">
+    <w:abstractNumId w:val="21"/>
+  </w:num>
+  <w:num w:numId="24" w16cid:durableId="1567884487">
+    <w:abstractNumId w:val="36"/>
+  </w:num>
+  <w:num w:numId="25" w16cid:durableId="1498498280">
+    <w:abstractNumId w:val="37"/>
+  </w:num>
+  <w:num w:numId="26" w16cid:durableId="514804552">
+    <w:abstractNumId w:val="57"/>
+  </w:num>
+  <w:num w:numId="27" w16cid:durableId="1263025619">
+    <w:abstractNumId w:val="5"/>
+  </w:num>
+  <w:num w:numId="28" w16cid:durableId="725571698">
+    <w:abstractNumId w:val="41"/>
+  </w:num>
+  <w:num w:numId="29" w16cid:durableId="1443644941">
+    <w:abstractNumId w:val="42"/>
+  </w:num>
+  <w:num w:numId="30" w16cid:durableId="1034572043">
+    <w:abstractNumId w:val="10"/>
+  </w:num>
+  <w:num w:numId="31" w16cid:durableId="1601909186">
+    <w:abstractNumId w:val="19"/>
+  </w:num>
+  <w:num w:numId="32" w16cid:durableId="1536894241">
+    <w:abstractNumId w:val="6"/>
+  </w:num>
+  <w:num w:numId="33" w16cid:durableId="380834370">
+    <w:abstractNumId w:val="45"/>
+  </w:num>
+  <w:num w:numId="34" w16cid:durableId="385571697">
+    <w:abstractNumId w:val="7"/>
+  </w:num>
+  <w:num w:numId="35" w16cid:durableId="2076977034">
+    <w:abstractNumId w:val="44"/>
+  </w:num>
+  <w:num w:numId="36" w16cid:durableId="1307319752">
+    <w:abstractNumId w:val="40"/>
+  </w:num>
+  <w:num w:numId="37" w16cid:durableId="1167329741">
     <w:abstractNumId w:val="20"/>
   </w:num>
-  <w:num w:numId="24" w16cid:durableId="1567884487">
-    <w:abstractNumId w:val="34"/>
+  <w:num w:numId="38" w16cid:durableId="115416978">
+    <w:abstractNumId w:val="16"/>
   </w:num>
-  <w:num w:numId="25" w16cid:durableId="1498498280">
-    <w:abstractNumId w:val="35"/>
+  <w:num w:numId="39" w16cid:durableId="2030599958">
+    <w:abstractNumId w:val="8"/>
   </w:num>
-  <w:num w:numId="26" w16cid:durableId="514804552">
+  <w:num w:numId="40" w16cid:durableId="56365457">
+    <w:abstractNumId w:val="39"/>
+  </w:num>
+  <w:num w:numId="41" w16cid:durableId="1661931835">
+    <w:abstractNumId w:val="28"/>
+  </w:num>
+  <w:num w:numId="42" w16cid:durableId="1773865661">
+    <w:abstractNumId w:val="24"/>
+  </w:num>
+  <w:num w:numId="43" w16cid:durableId="1982034831">
+    <w:abstractNumId w:val="25"/>
+  </w:num>
+  <w:num w:numId="44" w16cid:durableId="221914542">
+    <w:abstractNumId w:val="13"/>
+  </w:num>
+  <w:num w:numId="45" w16cid:durableId="381638122">
+    <w:abstractNumId w:val="48"/>
+  </w:num>
+  <w:num w:numId="46" w16cid:durableId="1319461397">
     <w:abstractNumId w:val="54"/>
   </w:num>
-  <w:num w:numId="27" w16cid:durableId="1263025619">
-    <w:abstractNumId w:val="4"/>
+  <w:num w:numId="47" w16cid:durableId="584726249">
+    <w:abstractNumId w:val="15"/>
   </w:num>
-  <w:num w:numId="28" w16cid:durableId="725571698">
-    <w:abstractNumId w:val="39"/>
+  <w:num w:numId="48" w16cid:durableId="1412199192">
+    <w:abstractNumId w:val="22"/>
   </w:num>
-  <w:num w:numId="29" w16cid:durableId="1443644941">
-    <w:abstractNumId w:val="40"/>
+  <w:num w:numId="49" w16cid:durableId="1159267237">
+    <w:abstractNumId w:val="11"/>
   </w:num>
-  <w:num w:numId="30" w16cid:durableId="1034572043">
-    <w:abstractNumId w:val="9"/>
+  <w:num w:numId="50" w16cid:durableId="1045636441">
+    <w:abstractNumId w:val="31"/>
   </w:num>
-  <w:num w:numId="31" w16cid:durableId="1601909186">
+  <w:num w:numId="51" w16cid:durableId="1967349920">
+    <w:abstractNumId w:val="33"/>
+  </w:num>
+  <w:num w:numId="52" w16cid:durableId="176383858">
+    <w:abstractNumId w:val="12"/>
+  </w:num>
+  <w:num w:numId="53" w16cid:durableId="891620888">
+    <w:abstractNumId w:val="53"/>
+  </w:num>
+  <w:num w:numId="54" w16cid:durableId="1343968746">
+    <w:abstractNumId w:val="3"/>
+  </w:num>
+  <w:num w:numId="55" w16cid:durableId="1966695380">
+    <w:abstractNumId w:val="59"/>
+  </w:num>
+  <w:num w:numId="56" w16cid:durableId="1052384882">
     <w:abstractNumId w:val="18"/>
   </w:num>
-  <w:num w:numId="32" w16cid:durableId="1536894241">
-    <w:abstractNumId w:val="5"/>
-  </w:num>
-  <w:num w:numId="33" w16cid:durableId="380834370">
-    <w:abstractNumId w:val="43"/>
-  </w:num>
-  <w:num w:numId="34" w16cid:durableId="385571697">
-    <w:abstractNumId w:val="6"/>
-  </w:num>
-  <w:num w:numId="35" w16cid:durableId="2076977034">
-    <w:abstractNumId w:val="42"/>
-  </w:num>
-  <w:num w:numId="36" w16cid:durableId="1307319752">
-    <w:abstractNumId w:val="38"/>
-  </w:num>
-  <w:num w:numId="37" w16cid:durableId="1167329741">
-    <w:abstractNumId w:val="19"/>
-  </w:num>
-  <w:num w:numId="38" w16cid:durableId="115416978">
-    <w:abstractNumId w:val="15"/>
-  </w:num>
-  <w:num w:numId="39" w16cid:durableId="2030599958">
-    <w:abstractNumId w:val="7"/>
-  </w:num>
-  <w:num w:numId="40" w16cid:durableId="56365457">
-    <w:abstractNumId w:val="37"/>
-  </w:num>
-  <w:num w:numId="41" w16cid:durableId="1661931835">
-    <w:abstractNumId w:val="27"/>
-  </w:num>
-  <w:num w:numId="42" w16cid:durableId="1773865661">
-    <w:abstractNumId w:val="23"/>
-  </w:num>
-  <w:num w:numId="43" w16cid:durableId="1982034831">
-    <w:abstractNumId w:val="24"/>
-  </w:num>
-  <w:num w:numId="44" w16cid:durableId="221914542">
-    <w:abstractNumId w:val="12"/>
-  </w:num>
-  <w:num w:numId="45" w16cid:durableId="381638122">
-    <w:abstractNumId w:val="46"/>
-  </w:num>
-  <w:num w:numId="46" w16cid:durableId="1319461397">
-    <w:abstractNumId w:val="52"/>
-  </w:num>
-  <w:num w:numId="47" w16cid:durableId="584726249">
-    <w:abstractNumId w:val="14"/>
-  </w:num>
-  <w:num w:numId="48" w16cid:durableId="1412199192">
-    <w:abstractNumId w:val="21"/>
-  </w:num>
-  <w:num w:numId="49" w16cid:durableId="1159267237">
-    <w:abstractNumId w:val="10"/>
-  </w:num>
-  <w:num w:numId="50" w16cid:durableId="1045636441">
-    <w:abstractNumId w:val="29"/>
-  </w:num>
-  <w:num w:numId="51" w16cid:durableId="1967349920">
-    <w:abstractNumId w:val="31"/>
-  </w:num>
-  <w:num w:numId="52" w16cid:durableId="176383858">
-    <w:abstractNumId w:val="11"/>
-  </w:num>
-  <w:num w:numId="53" w16cid:durableId="891620888">
-    <w:abstractNumId w:val="51"/>
-  </w:num>
-  <w:num w:numId="54" w16cid:durableId="1343968746">
-    <w:abstractNumId w:val="2"/>
-  </w:num>
-  <w:num w:numId="55" w16cid:durableId="1966695380">
+  <w:num w:numId="57" w16cid:durableId="1243755666">
     <w:abstractNumId w:val="55"/>
   </w:num>
-  <w:num w:numId="56" w16cid:durableId="1052384882">
-    <w:abstractNumId w:val="17"/>
+  <w:num w:numId="58" w16cid:durableId="844437256">
+    <w:abstractNumId w:val="30"/>
+  </w:num>
+  <w:num w:numId="59" w16cid:durableId="1525511198">
+    <w:abstractNumId w:val="58"/>
+  </w:num>
+  <w:num w:numId="60" w16cid:durableId="643319038">
+    <w:abstractNumId w:val="2"/>
   </w:num>
 </w:numbering>
 </file>

</xml_diff>

<commit_message>
Updated SRS with sections 1.4, 4.0, 5.0
</commit_message>
<xml_diff>
--- a/05_SRS/TT3L_G01_SRS.docx
+++ b/05_SRS/TT3L_G01_SRS.docx
@@ -612,6 +612,9 @@
               <w:spacing w:line="240" w:lineRule="auto"/>
               <w:jc w:val="both"/>
             </w:pPr>
+            <w:r>
+              <w:t xml:space="preserve">DHARVIN DARAN A/L ELANGOO </w:t>
+            </w:r>
           </w:p>
         </w:tc>
         <w:tc>
@@ -631,6 +634,9 @@
               <w:spacing w:line="240" w:lineRule="auto"/>
               <w:jc w:val="both"/>
             </w:pPr>
+            <w:r>
+              <w:t>1231303548</w:t>
+            </w:r>
           </w:p>
         </w:tc>
         <w:tc>
@@ -650,6 +656,9 @@
               <w:spacing w:line="240" w:lineRule="auto"/>
               <w:jc w:val="both"/>
             </w:pPr>
+            <w:r>
+              <w:t>1231303548@student.mmu.edu.my</w:t>
+            </w:r>
           </w:p>
         </w:tc>
       </w:tr>
@@ -3139,6 +3148,346 @@
         <w:t>1.4 Definition</w:t>
       </w:r>
       <w:bookmarkEnd w:id="11"/>
+    </w:p>
+    <w:tbl>
+      <w:tblPr>
+        <w:tblStyle w:val="TableGrid"/>
+        <w:tblW w:w="0" w:type="auto"/>
+        <w:tblLook w:val="04A0" w:firstRow="1" w:lastRow="0" w:firstColumn="1" w:lastColumn="0" w:noHBand="0" w:noVBand="1"/>
+      </w:tblPr>
+      <w:tblGrid>
+        <w:gridCol w:w="4675"/>
+        <w:gridCol w:w="4675"/>
+      </w:tblGrid>
+      <w:tr>
+        <w:tc>
+          <w:tcPr>
+            <w:tcW w:w="4675" w:type="dxa"/>
+          </w:tcPr>
+          <w:p>
+            <w:pPr>
+              <w:jc w:val="center"/>
+            </w:pPr>
+            <w:r>
+              <w:t xml:space="preserve">Term </w:t>
+            </w:r>
+          </w:p>
+        </w:tc>
+        <w:tc>
+          <w:tcPr>
+            <w:tcW w:w="4675" w:type="dxa"/>
+          </w:tcPr>
+          <w:p>
+            <w:pPr>
+              <w:jc w:val="center"/>
+            </w:pPr>
+            <w:r>
+              <w:t>Definition</w:t>
+            </w:r>
+          </w:p>
+        </w:tc>
+      </w:tr>
+      <w:tr>
+        <w:tc>
+          <w:tcPr>
+            <w:tcW w:w="4675" w:type="dxa"/>
+          </w:tcPr>
+          <w:p>
+            <w:proofErr w:type="spellStart"/>
+            <w:r>
+              <w:t>MMUAccess</w:t>
+            </w:r>
+            <w:proofErr w:type="spellEnd"/>
+          </w:p>
+        </w:tc>
+        <w:tc>
+          <w:tcPr>
+            <w:tcW w:w="4675" w:type="dxa"/>
+          </w:tcPr>
+          <w:p>
+            <w:r>
+              <w:t>The name of the proposed campus accessibility navigation system for MMU.</w:t>
+            </w:r>
+          </w:p>
+        </w:tc>
+      </w:tr>
+      <w:tr>
+        <w:tc>
+          <w:tcPr>
+            <w:tcW w:w="4675" w:type="dxa"/>
+          </w:tcPr>
+          <w:p>
+            <w:r>
+              <w:t>Accessible Route</w:t>
+            </w:r>
+          </w:p>
+        </w:tc>
+        <w:tc>
+          <w:tcPr>
+            <w:tcW w:w="4675" w:type="dxa"/>
+          </w:tcPr>
+          <w:p>
+            <w:r>
+              <w:t>A</w:t>
+            </w:r>
+            <w:r>
+              <w:t xml:space="preserve"> navigation route that avoids obstructions like stairs or blocked pathways </w:t>
+            </w:r>
+            <w:proofErr w:type="gramStart"/>
+            <w:r>
+              <w:t>in order to</w:t>
+            </w:r>
+            <w:proofErr w:type="gramEnd"/>
+            <w:r>
+              <w:t xml:space="preserve"> accommodate people with disabilities.</w:t>
+            </w:r>
+          </w:p>
+        </w:tc>
+      </w:tr>
+      <w:tr>
+        <w:tc>
+          <w:tcPr>
+            <w:tcW w:w="4675" w:type="dxa"/>
+          </w:tcPr>
+          <w:p>
+            <w:r>
+              <w:t>Event Calendar</w:t>
+            </w:r>
+          </w:p>
+        </w:tc>
+        <w:tc>
+          <w:tcPr>
+            <w:tcW w:w="4675" w:type="dxa"/>
+          </w:tcPr>
+          <w:p>
+            <w:r>
+              <w:t xml:space="preserve">MMU's official campus event scheduling system, which is connected to </w:t>
+            </w:r>
+            <w:proofErr w:type="spellStart"/>
+            <w:r>
+              <w:t>MMUAccess</w:t>
+            </w:r>
+            <w:proofErr w:type="spellEnd"/>
+            <w:r>
+              <w:t>.</w:t>
+            </w:r>
+          </w:p>
+        </w:tc>
+      </w:tr>
+      <w:tr>
+        <w:tc>
+          <w:tcPr>
+            <w:tcW w:w="4675" w:type="dxa"/>
+          </w:tcPr>
+          <w:p>
+            <w:r>
+              <w:t>Facilities Database</w:t>
+            </w:r>
+          </w:p>
+        </w:tc>
+        <w:tc>
+          <w:tcPr>
+            <w:tcW w:w="4675" w:type="dxa"/>
+          </w:tcPr>
+          <w:p>
+            <w:r>
+              <w:t>D</w:t>
+            </w:r>
+            <w:r>
+              <w:t>ata about campus infrastructure, including ramps, lifts, and walkways, that is kept up to date by the university.</w:t>
+            </w:r>
+          </w:p>
+        </w:tc>
+      </w:tr>
+      <w:tr>
+        <w:tc>
+          <w:tcPr>
+            <w:tcW w:w="4675" w:type="dxa"/>
+          </w:tcPr>
+          <w:p>
+            <w:r>
+              <w:t>User</w:t>
+            </w:r>
+          </w:p>
+        </w:tc>
+        <w:tc>
+          <w:tcPr>
+            <w:tcW w:w="4675" w:type="dxa"/>
+          </w:tcPr>
+          <w:p>
+            <w:pPr>
+              <w:rPr>
+                <w:lang w:val="en-MY"/>
+              </w:rPr>
+            </w:pPr>
+            <w:r>
+              <w:rPr>
+                <w:lang w:val="en-MY"/>
+              </w:rPr>
+              <w:t xml:space="preserve">Any user of </w:t>
+            </w:r>
+            <w:proofErr w:type="spellStart"/>
+            <w:r>
+              <w:rPr>
+                <w:lang w:val="en-MY"/>
+              </w:rPr>
+              <w:t>MMUAccess</w:t>
+            </w:r>
+            <w:proofErr w:type="spellEnd"/>
+            <w:r>
+              <w:rPr>
+                <w:lang w:val="en-MY"/>
+              </w:rPr>
+              <w:t>, including visitors, employees, and students.</w:t>
+            </w:r>
+          </w:p>
+        </w:tc>
+      </w:tr>
+      <w:tr>
+        <w:tc>
+          <w:tcPr>
+            <w:tcW w:w="4675" w:type="dxa"/>
+          </w:tcPr>
+          <w:p>
+            <w:r>
+              <w:t>Admin</w:t>
+            </w:r>
+          </w:p>
+        </w:tc>
+        <w:tc>
+          <w:tcPr>
+            <w:tcW w:w="4675" w:type="dxa"/>
+          </w:tcPr>
+          <w:p>
+            <w:r>
+              <w:t xml:space="preserve">The system's event and facility information </w:t>
+            </w:r>
+            <w:proofErr w:type="gramStart"/>
+            <w:r>
+              <w:t>is</w:t>
+            </w:r>
+            <w:proofErr w:type="gramEnd"/>
+            <w:r>
+              <w:t xml:space="preserve"> updated by </w:t>
+            </w:r>
+            <w:proofErr w:type="spellStart"/>
+            <w:r>
+              <w:t>authorised</w:t>
+            </w:r>
+            <w:proofErr w:type="spellEnd"/>
+            <w:r>
+              <w:t xml:space="preserve"> university staff.</w:t>
+            </w:r>
+          </w:p>
+        </w:tc>
+      </w:tr>
+      <w:tr>
+        <w:tc>
+          <w:tcPr>
+            <w:tcW w:w="4675" w:type="dxa"/>
+          </w:tcPr>
+          <w:p>
+            <w:r>
+              <w:t>WCAG</w:t>
+            </w:r>
+          </w:p>
+        </w:tc>
+        <w:tc>
+          <w:tcPr>
+            <w:tcW w:w="4675" w:type="dxa"/>
+          </w:tcPr>
+          <w:p>
+            <w:r>
+              <w:t>International guidelines for web accessibility are called Web Content Accessibility Guidelines.</w:t>
+            </w:r>
+          </w:p>
+        </w:tc>
+      </w:tr>
+      <w:tr>
+        <w:tc>
+          <w:tcPr>
+            <w:tcW w:w="4675" w:type="dxa"/>
+          </w:tcPr>
+          <w:p>
+            <w:r>
+              <w:t>Real-time Updates</w:t>
+            </w:r>
+          </w:p>
+        </w:tc>
+        <w:tc>
+          <w:tcPr>
+            <w:tcW w:w="4675" w:type="dxa"/>
+          </w:tcPr>
+          <w:p>
+            <w:r>
+              <w:t>Instantaneous notification of changes, such construction, event relocation, or lift outages.</w:t>
+            </w:r>
+          </w:p>
+        </w:tc>
+      </w:tr>
+      <w:tr>
+        <w:tc>
+          <w:tcPr>
+            <w:tcW w:w="4675" w:type="dxa"/>
+          </w:tcPr>
+          <w:p>
+            <w:r>
+              <w:t>RESTful API</w:t>
+            </w:r>
+          </w:p>
+        </w:tc>
+        <w:tc>
+          <w:tcPr>
+            <w:tcW w:w="4675" w:type="dxa"/>
+          </w:tcPr>
+          <w:p>
+            <w:r>
+              <w:t>A web service API used for system integration that adheres to REST standards.</w:t>
+            </w:r>
+          </w:p>
+        </w:tc>
+      </w:tr>
+      <w:tr>
+        <w:tc>
+          <w:tcPr>
+            <w:tcW w:w="4675" w:type="dxa"/>
+          </w:tcPr>
+          <w:p>
+            <w:r>
+              <w:lastRenderedPageBreak/>
+              <w:t>Accessibility Tags</w:t>
+            </w:r>
+          </w:p>
+        </w:tc>
+        <w:tc>
+          <w:tcPr>
+            <w:tcW w:w="4675" w:type="dxa"/>
+          </w:tcPr>
+          <w:p>
+            <w:proofErr w:type="gramStart"/>
+            <w:r>
+              <w:t>M</w:t>
+            </w:r>
+            <w:r>
+              <w:t>etadata that</w:t>
+            </w:r>
+            <w:proofErr w:type="gramEnd"/>
+            <w:r>
+              <w:t xml:space="preserve"> indicates if a venue or event satisfies accessibility requirements</w:t>
+            </w:r>
+            <w:r>
+              <w:t>.</w:t>
+            </w:r>
+          </w:p>
+        </w:tc>
+      </w:tr>
+    </w:tbl>
+    <w:p>
+      <w:pPr>
+        <w:rPr>
+          <w:rFonts w:eastAsia="Arial"/>
+        </w:rPr>
+      </w:pPr>
     </w:p>
     <w:p>
       <w:pPr>
@@ -7941,25 +8290,7 @@
         <w:rPr>
           <w:lang w:val="en-MY"/>
         </w:rPr>
-        <w:t xml:space="preserve">Figure </w:t>
-      </w:r>
-      <w:r>
-        <w:rPr>
-          <w:lang w:val="en-MY"/>
-        </w:rPr>
-        <w:t>3</w:t>
-      </w:r>
-      <w:r>
-        <w:rPr>
-          <w:lang w:val="en-MY"/>
-        </w:rPr>
-        <w:t xml:space="preserve">.0 State Diagram – </w:t>
-      </w:r>
-      <w:r>
-        <w:rPr>
-          <w:lang w:val="en-MY"/>
-        </w:rPr>
-        <w:t>User Get Route</w:t>
+        <w:t>Figure 3.0 State Diagram – User Get Route</w:t>
       </w:r>
     </w:p>
     <w:p/>
@@ -8889,37 +9220,7 @@
         <w:rPr>
           <w:lang w:val="en-MY"/>
         </w:rPr>
-        <w:t xml:space="preserve">Figure </w:t>
-      </w:r>
-      <w:r>
-        <w:rPr>
-          <w:lang w:val="en-MY"/>
-        </w:rPr>
-        <w:t>4</w:t>
-      </w:r>
-      <w:r>
-        <w:rPr>
-          <w:lang w:val="en-MY"/>
-        </w:rPr>
-        <w:t>.0 State Diagram –</w:t>
-      </w:r>
-      <w:r>
-        <w:rPr>
-          <w:lang w:val="en-MY"/>
-        </w:rPr>
-        <w:t xml:space="preserve"> User</w:t>
-      </w:r>
-      <w:r>
-        <w:rPr>
-          <w:lang w:val="en-MY"/>
-        </w:rPr>
-        <w:t xml:space="preserve"> </w:t>
-      </w:r>
-      <w:r>
-        <w:rPr>
-          <w:lang w:val="en-MY"/>
-        </w:rPr>
-        <w:t>Real-time Update</w:t>
+        <w:t>Figure 4.0 State Diagram – User Real-time Update</w:t>
       </w:r>
     </w:p>
     <w:p>
@@ -9988,25 +10289,7 @@
         <w:rPr>
           <w:lang w:val="en-MY"/>
         </w:rPr>
-        <w:t xml:space="preserve">Figure </w:t>
-      </w:r>
-      <w:r>
-        <w:rPr>
-          <w:lang w:val="en-MY"/>
-        </w:rPr>
-        <w:t>5</w:t>
-      </w:r>
-      <w:r>
-        <w:rPr>
-          <w:lang w:val="en-MY"/>
-        </w:rPr>
-        <w:t xml:space="preserve">.0 State Diagram – </w:t>
-      </w:r>
-      <w:r>
-        <w:rPr>
-          <w:lang w:val="en-MY"/>
-        </w:rPr>
-        <w:t>Admin Update Event</w:t>
+        <w:t>Figure 5.0 State Diagram – Admin Update Event</w:t>
       </w:r>
     </w:p>
     <w:p>
@@ -11041,25 +11324,7 @@
         <w:rPr>
           <w:lang w:val="en-MY"/>
         </w:rPr>
-        <w:t xml:space="preserve">Figure </w:t>
-      </w:r>
-      <w:r>
-        <w:rPr>
-          <w:lang w:val="en-MY"/>
-        </w:rPr>
-        <w:t>6</w:t>
-      </w:r>
-      <w:r>
-        <w:rPr>
-          <w:lang w:val="en-MY"/>
-        </w:rPr>
-        <w:t xml:space="preserve">.0 State Diagram – </w:t>
-      </w:r>
-      <w:r>
-        <w:rPr>
-          <w:lang w:val="en-MY"/>
-        </w:rPr>
-        <w:t>Admin Update Facility</w:t>
+        <w:t>Figure 6.0 State Diagram – Admin Update Facility</w:t>
       </w:r>
     </w:p>
     <w:p/>
@@ -11411,13 +11676,7 @@
               <w:rPr>
                 <w:lang w:val="en-MY"/>
               </w:rPr>
-              <w:t>REQ_P00</w:t>
-            </w:r>
-            <w:r>
-              <w:rPr>
-                <w:lang w:val="en-MY"/>
-              </w:rPr>
-              <w:t>2</w:t>
+              <w:t>REQ_P002</w:t>
             </w:r>
           </w:p>
         </w:tc>
@@ -12164,19 +12423,12 @@
       </w:pPr>
       <w:r>
         <w:rPr>
-          <w:sz w:val="22"/>
-          <w:szCs w:val="22"/>
-        </w:rPr>
-        <w:lastRenderedPageBreak/>
-        <w:t>For users with impairments, there are currently restrictions on how to use the campus</w:t>
-      </w:r>
-      <w:r>
-        <w:rPr>
           <w:rFonts w:ascii="Times New Roman" w:eastAsia="Times New Roman" w:hAnsi="Times New Roman" w:cs="Times New Roman"/>
           <w:sz w:val="32"/>
           <w:szCs w:val="32"/>
         </w:rPr>
-        <w:t xml:space="preserve"> 4.0 </w:t>
+        <w:lastRenderedPageBreak/>
+        <w:t xml:space="preserve">4.0 </w:t>
       </w:r>
       <w:r>
         <w:rPr>
@@ -12188,6 +12440,298 @@
       </w:r>
       <w:bookmarkEnd w:id="21"/>
     </w:p>
+    <w:p>
+      <w:pPr>
+        <w:rPr>
+          <w:b/>
+          <w:bCs/>
+          <w:lang w:val="en-MY"/>
+        </w:rPr>
+      </w:pPr>
+      <w:r>
+        <w:rPr>
+          <w:b/>
+          <w:bCs/>
+          <w:lang w:val="en-MY"/>
+        </w:rPr>
+        <w:t>4.0 Verification</w:t>
+      </w:r>
+    </w:p>
+    <w:p>
+      <w:pPr>
+        <w:rPr>
+          <w:lang w:val="en-MY"/>
+        </w:rPr>
+      </w:pPr>
+      <w:r>
+        <w:rPr>
+          <w:lang w:val="en-MY"/>
+        </w:rPr>
+        <w:t xml:space="preserve">Reviews, inspections, testing, and user validation will all be used to confirm that the </w:t>
+      </w:r>
+      <w:proofErr w:type="spellStart"/>
+      <w:r>
+        <w:rPr>
+          <w:lang w:val="en-MY"/>
+        </w:rPr>
+        <w:t>MMUAccess</w:t>
+      </w:r>
+      <w:proofErr w:type="spellEnd"/>
+      <w:r>
+        <w:rPr>
+          <w:lang w:val="en-MY"/>
+        </w:rPr>
+        <w:t xml:space="preserve"> system is operating as intended and that all requirements have been met.</w:t>
+      </w:r>
+      <w:r>
+        <w:rPr>
+          <w:lang w:val="en-MY"/>
+        </w:rPr>
+        <w:br/>
+      </w:r>
+    </w:p>
+    <w:p>
+      <w:pPr>
+        <w:rPr>
+          <w:b/>
+          <w:bCs/>
+          <w:lang w:val="en-MY"/>
+        </w:rPr>
+      </w:pPr>
+      <w:r>
+        <w:rPr>
+          <w:b/>
+          <w:bCs/>
+          <w:lang w:val="en-MY"/>
+        </w:rPr>
+        <w:t>4.1 Requirement Traceability</w:t>
+      </w:r>
+    </w:p>
+    <w:p>
+      <w:pPr>
+        <w:rPr>
+          <w:lang w:val="en-MY"/>
+        </w:rPr>
+      </w:pPr>
+      <w:r>
+        <w:rPr>
+          <w:lang w:val="en-MY"/>
+        </w:rPr>
+        <w:t>To make sure every need has been met and validated during development, it will be connected to the test case that goes with it.</w:t>
+      </w:r>
+      <w:r>
+        <w:rPr>
+          <w:lang w:val="en-MY"/>
+        </w:rPr>
+        <w:br/>
+      </w:r>
+    </w:p>
+    <w:p>
+      <w:pPr>
+        <w:rPr>
+          <w:b/>
+          <w:bCs/>
+          <w:lang w:val="en-MY"/>
+        </w:rPr>
+      </w:pPr>
+      <w:r>
+        <w:rPr>
+          <w:b/>
+          <w:bCs/>
+          <w:lang w:val="en-MY"/>
+        </w:rPr>
+        <w:t>4.2 Verification Techniques</w:t>
+      </w:r>
+      <w:r>
+        <w:rPr>
+          <w:b/>
+          <w:bCs/>
+          <w:lang w:val="en-MY"/>
+        </w:rPr>
+        <w:br/>
+      </w:r>
+    </w:p>
+    <w:tbl>
+      <w:tblPr>
+        <w:tblStyle w:val="TableGrid"/>
+        <w:tblW w:w="0" w:type="auto"/>
+        <w:tblLook w:val="04A0" w:firstRow="1" w:lastRow="0" w:firstColumn="1" w:lastColumn="0" w:noHBand="0" w:noVBand="1"/>
+      </w:tblPr>
+      <w:tblGrid>
+        <w:gridCol w:w="4675"/>
+        <w:gridCol w:w="4675"/>
+      </w:tblGrid>
+      <w:tr>
+        <w:tc>
+          <w:tcPr>
+            <w:tcW w:w="4675" w:type="dxa"/>
+          </w:tcPr>
+          <w:p>
+            <w:pPr>
+              <w:rPr>
+                <w:b/>
+                <w:bCs/>
+              </w:rPr>
+            </w:pPr>
+            <w:r>
+              <w:rPr>
+                <w:b/>
+                <w:bCs/>
+              </w:rPr>
+              <w:t>Verification Method</w:t>
+            </w:r>
+          </w:p>
+          <w:p/>
+        </w:tc>
+        <w:tc>
+          <w:tcPr>
+            <w:tcW w:w="4675" w:type="dxa"/>
+          </w:tcPr>
+          <w:p>
+            <w:pPr>
+              <w:tabs>
+                <w:tab w:val="left" w:pos="1344"/>
+              </w:tabs>
+            </w:pPr>
+            <w:r>
+              <w:tab/>
+            </w:r>
+            <w:r>
+              <w:t>Description</w:t>
+            </w:r>
+          </w:p>
+        </w:tc>
+      </w:tr>
+      <w:tr>
+        <w:tc>
+          <w:tcPr>
+            <w:tcW w:w="4675" w:type="dxa"/>
+          </w:tcPr>
+          <w:p>
+            <w:r>
+              <w:t>Requirement Reviews</w:t>
+            </w:r>
+          </w:p>
+        </w:tc>
+        <w:tc>
+          <w:tcPr>
+            <w:tcW w:w="4675" w:type="dxa"/>
+          </w:tcPr>
+          <w:p>
+            <w:r>
+              <w:t>T</w:t>
+            </w:r>
+            <w:r>
+              <w:t>horough stakeholder and peer reviews to confirm clarity and completeness.</w:t>
+            </w:r>
+          </w:p>
+        </w:tc>
+      </w:tr>
+      <w:tr>
+        <w:tc>
+          <w:tcPr>
+            <w:tcW w:w="4675" w:type="dxa"/>
+          </w:tcPr>
+          <w:p>
+            <w:r>
+              <w:t>Functional Testing</w:t>
+            </w:r>
+          </w:p>
+        </w:tc>
+        <w:tc>
+          <w:tcPr>
+            <w:tcW w:w="4675" w:type="dxa"/>
+          </w:tcPr>
+          <w:p>
+            <w:r>
+              <w:t>Test cases to verify how the system reacts to user input and actions.</w:t>
+            </w:r>
+          </w:p>
+        </w:tc>
+      </w:tr>
+      <w:tr>
+        <w:tc>
+          <w:tcPr>
+            <w:tcW w:w="4675" w:type="dxa"/>
+          </w:tcPr>
+          <w:p>
+            <w:r>
+              <w:t>Usability Testing</w:t>
+            </w:r>
+          </w:p>
+        </w:tc>
+        <w:tc>
+          <w:tcPr>
+            <w:tcW w:w="4675" w:type="dxa"/>
+          </w:tcPr>
+          <w:p>
+            <w:r>
+              <w:t>Target consumers evaluate user interfaces with an emphasis on accessibility.</w:t>
+            </w:r>
+          </w:p>
+        </w:tc>
+      </w:tr>
+      <w:tr>
+        <w:tc>
+          <w:tcPr>
+            <w:tcW w:w="4675" w:type="dxa"/>
+          </w:tcPr>
+          <w:p>
+            <w:r>
+              <w:t>Acceptance Testing</w:t>
+            </w:r>
+          </w:p>
+        </w:tc>
+        <w:tc>
+          <w:tcPr>
+            <w:tcW w:w="4675" w:type="dxa"/>
+          </w:tcPr>
+          <w:p>
+            <w:r>
+              <w:t xml:space="preserve">End-user verification </w:t>
+            </w:r>
+            <w:proofErr w:type="gramStart"/>
+            <w:r>
+              <w:t>that</w:t>
+            </w:r>
+            <w:proofErr w:type="gramEnd"/>
+            <w:r>
+              <w:t xml:space="preserve"> the system satisfies all performance and functional requirements.</w:t>
+            </w:r>
+          </w:p>
+        </w:tc>
+      </w:tr>
+      <w:tr>
+        <w:tc>
+          <w:tcPr>
+            <w:tcW w:w="4675" w:type="dxa"/>
+          </w:tcPr>
+          <w:p>
+            <w:r>
+              <w:t>Integration Testing</w:t>
+            </w:r>
+          </w:p>
+        </w:tc>
+        <w:tc>
+          <w:tcPr>
+            <w:tcW w:w="4675" w:type="dxa"/>
+          </w:tcPr>
+          <w:p>
+            <w:r>
+              <w:t xml:space="preserve">Interactions between the Facilities DB, Event API, and </w:t>
+            </w:r>
+            <w:proofErr w:type="spellStart"/>
+            <w:r>
+              <w:t>MMUAccess</w:t>
+            </w:r>
+            <w:proofErr w:type="spellEnd"/>
+            <w:r>
+              <w:t xml:space="preserve"> are verified.</w:t>
+            </w:r>
+          </w:p>
+        </w:tc>
+      </w:tr>
+    </w:tbl>
     <w:p/>
     <w:p>
       <w:pPr>
@@ -12229,14 +12773,374 @@
     </w:p>
     <w:p>
       <w:pPr>
+        <w:pStyle w:val="ListParagraph"/>
+        <w:numPr>
+          <w:ilvl w:val="0"/>
+          <w:numId w:val="62"/>
+        </w:numPr>
+        <w:rPr>
+          <w:lang w:val="en-MY"/>
+        </w:rPr>
+      </w:pPr>
+      <w:proofErr w:type="gramStart"/>
+      <w:r>
+        <w:rPr>
+          <w:lang w:val="en-MY"/>
+        </w:rPr>
+        <w:t>In order to</w:t>
+      </w:r>
+      <w:proofErr w:type="gramEnd"/>
+      <w:r>
+        <w:rPr>
+          <w:lang w:val="en-MY"/>
+        </w:rPr>
+        <w:t xml:space="preserve"> use </w:t>
+      </w:r>
+      <w:proofErr w:type="spellStart"/>
+      <w:r>
+        <w:rPr>
+          <w:lang w:val="en-MY"/>
+        </w:rPr>
+        <w:t>MMUAccess</w:t>
+      </w:r>
+      <w:proofErr w:type="spellEnd"/>
+      <w:r>
+        <w:rPr>
+          <w:lang w:val="en-MY"/>
+        </w:rPr>
+        <w:t>, users must have a functional internet connection.</w:t>
+      </w:r>
+    </w:p>
+    <w:p>
+      <w:pPr>
+        <w:pStyle w:val="ListParagraph"/>
+        <w:rPr>
+          <w:lang w:val="en-MY"/>
+        </w:rPr>
+      </w:pPr>
+    </w:p>
+    <w:p>
+      <w:pPr>
+        <w:pStyle w:val="ListParagraph"/>
+        <w:numPr>
+          <w:ilvl w:val="0"/>
+          <w:numId w:val="62"/>
+        </w:numPr>
+      </w:pPr>
+      <w:r>
+        <w:t>M</w:t>
+      </w:r>
+      <w:r>
+        <w:t>MU's event calendar and facility systems will be up and running, including real-time API access.</w:t>
+      </w:r>
+    </w:p>
+    <w:p/>
+    <w:p>
+      <w:pPr>
+        <w:pStyle w:val="ListParagraph"/>
+        <w:numPr>
+          <w:ilvl w:val="0"/>
+          <w:numId w:val="62"/>
+        </w:numPr>
+      </w:pPr>
+      <w:r>
+        <w:t>Admins</w:t>
+      </w:r>
+      <w:r>
+        <w:t xml:space="preserve"> will routinely update facility statuses and construction zones.</w:t>
+      </w:r>
+    </w:p>
+    <w:p/>
+    <w:p>
+      <w:pPr>
+        <w:pStyle w:val="ListParagraph"/>
+        <w:numPr>
+          <w:ilvl w:val="0"/>
+          <w:numId w:val="62"/>
+        </w:numPr>
+      </w:pPr>
+      <w:r>
+        <w:t xml:space="preserve">The </w:t>
+      </w:r>
+      <w:r>
+        <w:t>system</w:t>
+      </w:r>
+      <w:r>
+        <w:t xml:space="preserve"> </w:t>
+      </w:r>
+      <w:proofErr w:type="gramStart"/>
+      <w:r>
+        <w:t>makes the assumption</w:t>
+      </w:r>
+      <w:proofErr w:type="gramEnd"/>
+      <w:r>
+        <w:t xml:space="preserve"> that the university's map data is up-to-date and correct</w:t>
+      </w:r>
+    </w:p>
+    <w:p/>
+    <w:p>
+      <w:pPr>
+        <w:pStyle w:val="ListParagraph"/>
+        <w:numPr>
+          <w:ilvl w:val="0"/>
+          <w:numId w:val="62"/>
+        </w:numPr>
+      </w:pPr>
+      <w:r>
+        <w:t>The online and mobile devices will be compatible with accessibility tools and current browsers.</w:t>
+      </w:r>
+    </w:p>
+    <w:p>
+      <w:pPr>
         <w:pStyle w:val="Heading2"/>
       </w:pPr>
       <w:bookmarkStart w:id="25" w:name="_Toc198838907"/>
       <w:r>
+        <w:lastRenderedPageBreak/>
         <w:t>5.2 Acronyms and Abbreviations</w:t>
       </w:r>
       <w:bookmarkEnd w:id="25"/>
     </w:p>
+    <w:tbl>
+      <w:tblPr>
+        <w:tblStyle w:val="TableGrid"/>
+        <w:tblW w:w="0" w:type="auto"/>
+        <w:tblLook w:val="04A0" w:firstRow="1" w:lastRow="0" w:firstColumn="1" w:lastColumn="0" w:noHBand="0" w:noVBand="1"/>
+      </w:tblPr>
+      <w:tblGrid>
+        <w:gridCol w:w="4675"/>
+        <w:gridCol w:w="4675"/>
+      </w:tblGrid>
+      <w:tr>
+        <w:tc>
+          <w:tcPr>
+            <w:tcW w:w="4675" w:type="dxa"/>
+          </w:tcPr>
+          <w:p>
+            <w:pPr>
+              <w:jc w:val="center"/>
+            </w:pPr>
+            <w:r>
+              <w:t>Term</w:t>
+            </w:r>
+          </w:p>
+        </w:tc>
+        <w:tc>
+          <w:tcPr>
+            <w:tcW w:w="4675" w:type="dxa"/>
+          </w:tcPr>
+          <w:p>
+            <w:pPr>
+              <w:jc w:val="center"/>
+            </w:pPr>
+            <w:proofErr w:type="spellStart"/>
+            <w:r>
+              <w:t>Defenition</w:t>
+            </w:r>
+            <w:proofErr w:type="spellEnd"/>
+          </w:p>
+        </w:tc>
+      </w:tr>
+      <w:tr>
+        <w:tc>
+          <w:tcPr>
+            <w:tcW w:w="4675" w:type="dxa"/>
+          </w:tcPr>
+          <w:p>
+            <w:r>
+              <w:t>MMU</w:t>
+            </w:r>
+          </w:p>
+        </w:tc>
+        <w:tc>
+          <w:tcPr>
+            <w:tcW w:w="4675" w:type="dxa"/>
+          </w:tcPr>
+          <w:p>
+            <w:r>
+              <w:t>Multimedia University</w:t>
+            </w:r>
+          </w:p>
+        </w:tc>
+      </w:tr>
+      <w:tr>
+        <w:tc>
+          <w:tcPr>
+            <w:tcW w:w="4675" w:type="dxa"/>
+          </w:tcPr>
+          <w:p>
+            <w:r>
+              <w:t>WCAG</w:t>
+            </w:r>
+          </w:p>
+        </w:tc>
+        <w:tc>
+          <w:tcPr>
+            <w:tcW w:w="4675" w:type="dxa"/>
+          </w:tcPr>
+          <w:p>
+            <w:r>
+              <w:t>Web Content Accessibility Guidelines</w:t>
+            </w:r>
+          </w:p>
+        </w:tc>
+      </w:tr>
+      <w:tr>
+        <w:tc>
+          <w:tcPr>
+            <w:tcW w:w="4675" w:type="dxa"/>
+          </w:tcPr>
+          <w:p>
+            <w:r>
+              <w:t>API</w:t>
+            </w:r>
+          </w:p>
+        </w:tc>
+        <w:tc>
+          <w:tcPr>
+            <w:tcW w:w="4675" w:type="dxa"/>
+          </w:tcPr>
+          <w:p>
+            <w:r>
+              <w:t>Application Programming Interface</w:t>
+            </w:r>
+          </w:p>
+        </w:tc>
+      </w:tr>
+      <w:tr>
+        <w:tc>
+          <w:tcPr>
+            <w:tcW w:w="4675" w:type="dxa"/>
+          </w:tcPr>
+          <w:p>
+            <w:r>
+              <w:t>SRS</w:t>
+            </w:r>
+          </w:p>
+        </w:tc>
+        <w:tc>
+          <w:tcPr>
+            <w:tcW w:w="4675" w:type="dxa"/>
+          </w:tcPr>
+          <w:p>
+            <w:r>
+              <w:t>Software Requirements Specification</w:t>
+            </w:r>
+          </w:p>
+        </w:tc>
+      </w:tr>
+      <w:tr>
+        <w:tc>
+          <w:tcPr>
+            <w:tcW w:w="4675" w:type="dxa"/>
+          </w:tcPr>
+          <w:p>
+            <w:r>
+              <w:t>DB</w:t>
+            </w:r>
+          </w:p>
+        </w:tc>
+        <w:tc>
+          <w:tcPr>
+            <w:tcW w:w="4675" w:type="dxa"/>
+          </w:tcPr>
+          <w:p>
+            <w:r>
+              <w:t>Database</w:t>
+            </w:r>
+          </w:p>
+        </w:tc>
+      </w:tr>
+      <w:tr>
+        <w:tc>
+          <w:tcPr>
+            <w:tcW w:w="4675" w:type="dxa"/>
+          </w:tcPr>
+          <w:p>
+            <w:r>
+              <w:t>UI</w:t>
+            </w:r>
+          </w:p>
+        </w:tc>
+        <w:tc>
+          <w:tcPr>
+            <w:tcW w:w="4675" w:type="dxa"/>
+          </w:tcPr>
+          <w:p>
+            <w:r>
+              <w:t>User Interface</w:t>
+            </w:r>
+          </w:p>
+        </w:tc>
+      </w:tr>
+      <w:tr>
+        <w:tc>
+          <w:tcPr>
+            <w:tcW w:w="4675" w:type="dxa"/>
+          </w:tcPr>
+          <w:p>
+            <w:r>
+              <w:t>HTTPS</w:t>
+            </w:r>
+          </w:p>
+        </w:tc>
+        <w:tc>
+          <w:tcPr>
+            <w:tcW w:w="4675" w:type="dxa"/>
+          </w:tcPr>
+          <w:p>
+            <w:r>
+              <w:t>Hypertext Transfer Protocol Secure</w:t>
+            </w:r>
+          </w:p>
+        </w:tc>
+      </w:tr>
+      <w:tr>
+        <w:tc>
+          <w:tcPr>
+            <w:tcW w:w="4675" w:type="dxa"/>
+          </w:tcPr>
+          <w:p>
+            <w:r>
+              <w:t>REQ</w:t>
+            </w:r>
+          </w:p>
+        </w:tc>
+        <w:tc>
+          <w:tcPr>
+            <w:tcW w:w="4675" w:type="dxa"/>
+          </w:tcPr>
+          <w:p>
+            <w:r>
+              <w:t>Requirement</w:t>
+            </w:r>
+          </w:p>
+        </w:tc>
+      </w:tr>
+      <w:tr>
+        <w:tc>
+          <w:tcPr>
+            <w:tcW w:w="4675" w:type="dxa"/>
+          </w:tcPr>
+          <w:p>
+            <w:r>
+              <w:t>UC</w:t>
+            </w:r>
+          </w:p>
+        </w:tc>
+        <w:tc>
+          <w:tcPr>
+            <w:tcW w:w="4675" w:type="dxa"/>
+          </w:tcPr>
+          <w:p>
+            <w:r>
+              <w:t xml:space="preserve">Use Case </w:t>
+            </w:r>
+          </w:p>
+        </w:tc>
+      </w:tr>
+    </w:tbl>
+    <w:p/>
     <w:bookmarkEnd w:id="0"/>
     <w:p/>
     <w:sectPr>
@@ -15244,6 +16148,119 @@
     </w:lvl>
   </w:abstractNum>
   <w:abstractNum w:abstractNumId="25" w15:restartNumberingAfterBreak="0">
+    <w:nsid w:val="39DE3285"/>
+    <w:multiLevelType w:val="hybridMultilevel"/>
+    <w:tmpl w:val="9D4A9A0E"/>
+    <w:lvl w:ilvl="0" w:tplc="44090001">
+      <w:start w:val="1"/>
+      <w:numFmt w:val="bullet"/>
+      <w:lvlText w:val=""/>
+      <w:lvlJc w:val="left"/>
+      <w:pPr>
+        <w:ind w:left="720" w:hanging="360"/>
+      </w:pPr>
+      <w:rPr>
+        <w:rFonts w:ascii="Symbol" w:hAnsi="Symbol" w:hint="default"/>
+      </w:rPr>
+    </w:lvl>
+    <w:lvl w:ilvl="1" w:tplc="44090003" w:tentative="1">
+      <w:start w:val="1"/>
+      <w:numFmt w:val="bullet"/>
+      <w:lvlText w:val="o"/>
+      <w:lvlJc w:val="left"/>
+      <w:pPr>
+        <w:ind w:left="1440" w:hanging="360"/>
+      </w:pPr>
+      <w:rPr>
+        <w:rFonts w:ascii="Courier New" w:hAnsi="Courier New" w:cs="Courier New" w:hint="default"/>
+      </w:rPr>
+    </w:lvl>
+    <w:lvl w:ilvl="2" w:tplc="44090005" w:tentative="1">
+      <w:start w:val="1"/>
+      <w:numFmt w:val="bullet"/>
+      <w:lvlText w:val=""/>
+      <w:lvlJc w:val="left"/>
+      <w:pPr>
+        <w:ind w:left="2160" w:hanging="360"/>
+      </w:pPr>
+      <w:rPr>
+        <w:rFonts w:ascii="Wingdings" w:hAnsi="Wingdings" w:hint="default"/>
+      </w:rPr>
+    </w:lvl>
+    <w:lvl w:ilvl="3" w:tplc="44090001" w:tentative="1">
+      <w:start w:val="1"/>
+      <w:numFmt w:val="bullet"/>
+      <w:lvlText w:val=""/>
+      <w:lvlJc w:val="left"/>
+      <w:pPr>
+        <w:ind w:left="2880" w:hanging="360"/>
+      </w:pPr>
+      <w:rPr>
+        <w:rFonts w:ascii="Symbol" w:hAnsi="Symbol" w:hint="default"/>
+      </w:rPr>
+    </w:lvl>
+    <w:lvl w:ilvl="4" w:tplc="44090003" w:tentative="1">
+      <w:start w:val="1"/>
+      <w:numFmt w:val="bullet"/>
+      <w:lvlText w:val="o"/>
+      <w:lvlJc w:val="left"/>
+      <w:pPr>
+        <w:ind w:left="3600" w:hanging="360"/>
+      </w:pPr>
+      <w:rPr>
+        <w:rFonts w:ascii="Courier New" w:hAnsi="Courier New" w:cs="Courier New" w:hint="default"/>
+      </w:rPr>
+    </w:lvl>
+    <w:lvl w:ilvl="5" w:tplc="44090005" w:tentative="1">
+      <w:start w:val="1"/>
+      <w:numFmt w:val="bullet"/>
+      <w:lvlText w:val=""/>
+      <w:lvlJc w:val="left"/>
+      <w:pPr>
+        <w:ind w:left="4320" w:hanging="360"/>
+      </w:pPr>
+      <w:rPr>
+        <w:rFonts w:ascii="Wingdings" w:hAnsi="Wingdings" w:hint="default"/>
+      </w:rPr>
+    </w:lvl>
+    <w:lvl w:ilvl="6" w:tplc="44090001" w:tentative="1">
+      <w:start w:val="1"/>
+      <w:numFmt w:val="bullet"/>
+      <w:lvlText w:val=""/>
+      <w:lvlJc w:val="left"/>
+      <w:pPr>
+        <w:ind w:left="5040" w:hanging="360"/>
+      </w:pPr>
+      <w:rPr>
+        <w:rFonts w:ascii="Symbol" w:hAnsi="Symbol" w:hint="default"/>
+      </w:rPr>
+    </w:lvl>
+    <w:lvl w:ilvl="7" w:tplc="44090003" w:tentative="1">
+      <w:start w:val="1"/>
+      <w:numFmt w:val="bullet"/>
+      <w:lvlText w:val="o"/>
+      <w:lvlJc w:val="left"/>
+      <w:pPr>
+        <w:ind w:left="5760" w:hanging="360"/>
+      </w:pPr>
+      <w:rPr>
+        <w:rFonts w:ascii="Courier New" w:hAnsi="Courier New" w:cs="Courier New" w:hint="default"/>
+      </w:rPr>
+    </w:lvl>
+    <w:lvl w:ilvl="8" w:tplc="44090005" w:tentative="1">
+      <w:start w:val="1"/>
+      <w:numFmt w:val="bullet"/>
+      <w:lvlText w:val=""/>
+      <w:lvlJc w:val="left"/>
+      <w:pPr>
+        <w:ind w:left="6480" w:hanging="360"/>
+      </w:pPr>
+      <w:rPr>
+        <w:rFonts w:ascii="Wingdings" w:hAnsi="Wingdings" w:hint="default"/>
+      </w:rPr>
+    </w:lvl>
+  </w:abstractNum>
+  <w:abstractNum w:abstractNumId="26" w15:restartNumberingAfterBreak="0">
     <w:nsid w:val="3EA61E9A"/>
     <w:multiLevelType w:val="multilevel"/>
     <w:tmpl w:val="71CC32DA"/>
@@ -15356,7 +16373,7 @@
       </w:rPr>
     </w:lvl>
   </w:abstractNum>
-  <w:abstractNum w:abstractNumId="26" w15:restartNumberingAfterBreak="0">
+  <w:abstractNum w:abstractNumId="27" w15:restartNumberingAfterBreak="0">
     <w:nsid w:val="3F69715D"/>
     <w:multiLevelType w:val="multilevel"/>
     <w:tmpl w:val="8C6EFAF0"/>
@@ -15469,7 +16486,7 @@
       </w:rPr>
     </w:lvl>
   </w:abstractNum>
-  <w:abstractNum w:abstractNumId="27" w15:restartNumberingAfterBreak="0">
+  <w:abstractNum w:abstractNumId="28" w15:restartNumberingAfterBreak="0">
     <w:nsid w:val="40117CBF"/>
     <w:multiLevelType w:val="multilevel"/>
     <w:tmpl w:val="06D8DE40"/>
@@ -15582,7 +16599,7 @@
       </w:rPr>
     </w:lvl>
   </w:abstractNum>
-  <w:abstractNum w:abstractNumId="28" w15:restartNumberingAfterBreak="0">
+  <w:abstractNum w:abstractNumId="29" w15:restartNumberingAfterBreak="0">
     <w:nsid w:val="4023395C"/>
     <w:multiLevelType w:val="multilevel"/>
     <w:tmpl w:val="4409001F"/>
@@ -15668,7 +16685,7 @@
       </w:pPr>
     </w:lvl>
   </w:abstractNum>
-  <w:abstractNum w:abstractNumId="29" w15:restartNumberingAfterBreak="0">
+  <w:abstractNum w:abstractNumId="30" w15:restartNumberingAfterBreak="0">
     <w:nsid w:val="4092634C"/>
     <w:multiLevelType w:val="multilevel"/>
     <w:tmpl w:val="4C1A03EE"/>
@@ -15781,7 +16798,7 @@
       </w:rPr>
     </w:lvl>
   </w:abstractNum>
-  <w:abstractNum w:abstractNumId="30" w15:restartNumberingAfterBreak="0">
+  <w:abstractNum w:abstractNumId="31" w15:restartNumberingAfterBreak="0">
     <w:nsid w:val="427E1F45"/>
     <w:multiLevelType w:val="multilevel"/>
     <w:tmpl w:val="C1A4553A"/>
@@ -15894,7 +16911,7 @@
       </w:rPr>
     </w:lvl>
   </w:abstractNum>
-  <w:abstractNum w:abstractNumId="31" w15:restartNumberingAfterBreak="0">
+  <w:abstractNum w:abstractNumId="32" w15:restartNumberingAfterBreak="0">
     <w:nsid w:val="467B12E3"/>
     <w:multiLevelType w:val="hybridMultilevel"/>
     <w:tmpl w:val="2CD8DD5C"/>
@@ -16007,7 +17024,7 @@
       </w:rPr>
     </w:lvl>
   </w:abstractNum>
-  <w:abstractNum w:abstractNumId="32" w15:restartNumberingAfterBreak="0">
+  <w:abstractNum w:abstractNumId="33" w15:restartNumberingAfterBreak="0">
     <w:nsid w:val="46FB59D3"/>
     <w:multiLevelType w:val="multilevel"/>
     <w:tmpl w:val="99BE7B68"/>
@@ -16120,7 +17137,7 @@
       </w:rPr>
     </w:lvl>
   </w:abstractNum>
-  <w:abstractNum w:abstractNumId="33" w15:restartNumberingAfterBreak="0">
+  <w:abstractNum w:abstractNumId="34" w15:restartNumberingAfterBreak="0">
     <w:nsid w:val="499F26BF"/>
     <w:multiLevelType w:val="multilevel"/>
     <w:tmpl w:val="3DCC458C"/>
@@ -16233,7 +17250,7 @@
       </w:rPr>
     </w:lvl>
   </w:abstractNum>
-  <w:abstractNum w:abstractNumId="34" w15:restartNumberingAfterBreak="0">
+  <w:abstractNum w:abstractNumId="35" w15:restartNumberingAfterBreak="0">
     <w:nsid w:val="4F443CCA"/>
     <w:multiLevelType w:val="multilevel"/>
     <w:tmpl w:val="821AAE0A"/>
@@ -16346,7 +17363,7 @@
       </w:rPr>
     </w:lvl>
   </w:abstractNum>
-  <w:abstractNum w:abstractNumId="35" w15:restartNumberingAfterBreak="0">
+  <w:abstractNum w:abstractNumId="36" w15:restartNumberingAfterBreak="0">
     <w:nsid w:val="4F565F3B"/>
     <w:multiLevelType w:val="multilevel"/>
     <w:tmpl w:val="24227566"/>
@@ -16459,7 +17476,7 @@
       </w:rPr>
     </w:lvl>
   </w:abstractNum>
-  <w:abstractNum w:abstractNumId="36" w15:restartNumberingAfterBreak="0">
+  <w:abstractNum w:abstractNumId="37" w15:restartNumberingAfterBreak="0">
     <w:nsid w:val="4FA65511"/>
     <w:multiLevelType w:val="multilevel"/>
     <w:tmpl w:val="81F898EA"/>
@@ -16572,7 +17589,7 @@
       </w:rPr>
     </w:lvl>
   </w:abstractNum>
-  <w:abstractNum w:abstractNumId="37" w15:restartNumberingAfterBreak="0">
+  <w:abstractNum w:abstractNumId="38" w15:restartNumberingAfterBreak="0">
     <w:nsid w:val="50297BAC"/>
     <w:multiLevelType w:val="multilevel"/>
     <w:tmpl w:val="7E9A7702"/>
@@ -16685,7 +17702,7 @@
       </w:rPr>
     </w:lvl>
   </w:abstractNum>
-  <w:abstractNum w:abstractNumId="38" w15:restartNumberingAfterBreak="0">
+  <w:abstractNum w:abstractNumId="39" w15:restartNumberingAfterBreak="0">
     <w:nsid w:val="5A715BBB"/>
     <w:multiLevelType w:val="multilevel"/>
     <w:tmpl w:val="BC7A0F4A"/>
@@ -16798,7 +17815,7 @@
       </w:rPr>
     </w:lvl>
   </w:abstractNum>
-  <w:abstractNum w:abstractNumId="39" w15:restartNumberingAfterBreak="0">
+  <w:abstractNum w:abstractNumId="40" w15:restartNumberingAfterBreak="0">
     <w:nsid w:val="5C894393"/>
     <w:multiLevelType w:val="multilevel"/>
     <w:tmpl w:val="59989DF6"/>
@@ -16911,7 +17928,7 @@
       </w:rPr>
     </w:lvl>
   </w:abstractNum>
-  <w:abstractNum w:abstractNumId="40" w15:restartNumberingAfterBreak="0">
+  <w:abstractNum w:abstractNumId="41" w15:restartNumberingAfterBreak="0">
     <w:nsid w:val="5DD04C37"/>
     <w:multiLevelType w:val="multilevel"/>
     <w:tmpl w:val="5FE8C9C0"/>
@@ -17024,7 +18041,7 @@
       </w:rPr>
     </w:lvl>
   </w:abstractNum>
-  <w:abstractNum w:abstractNumId="41" w15:restartNumberingAfterBreak="0">
+  <w:abstractNum w:abstractNumId="42" w15:restartNumberingAfterBreak="0">
     <w:nsid w:val="60F44E10"/>
     <w:multiLevelType w:val="multilevel"/>
     <w:tmpl w:val="134CBF58"/>
@@ -17137,7 +18154,7 @@
       </w:rPr>
     </w:lvl>
   </w:abstractNum>
-  <w:abstractNum w:abstractNumId="42" w15:restartNumberingAfterBreak="0">
+  <w:abstractNum w:abstractNumId="43" w15:restartNumberingAfterBreak="0">
     <w:nsid w:val="614C7081"/>
     <w:multiLevelType w:val="multilevel"/>
     <w:tmpl w:val="8DDCCE08"/>
@@ -17250,7 +18267,7 @@
       </w:rPr>
     </w:lvl>
   </w:abstractNum>
-  <w:abstractNum w:abstractNumId="43" w15:restartNumberingAfterBreak="0">
+  <w:abstractNum w:abstractNumId="44" w15:restartNumberingAfterBreak="0">
     <w:nsid w:val="631E47E1"/>
     <w:multiLevelType w:val="multilevel"/>
     <w:tmpl w:val="AEEC1C12"/>
@@ -17363,7 +18380,7 @@
       </w:rPr>
     </w:lvl>
   </w:abstractNum>
-  <w:abstractNum w:abstractNumId="44" w15:restartNumberingAfterBreak="0">
+  <w:abstractNum w:abstractNumId="45" w15:restartNumberingAfterBreak="0">
     <w:nsid w:val="651F12C5"/>
     <w:multiLevelType w:val="multilevel"/>
     <w:tmpl w:val="9858E732"/>
@@ -17476,7 +18493,7 @@
       </w:rPr>
     </w:lvl>
   </w:abstractNum>
-  <w:abstractNum w:abstractNumId="45" w15:restartNumberingAfterBreak="0">
+  <w:abstractNum w:abstractNumId="46" w15:restartNumberingAfterBreak="0">
     <w:nsid w:val="65BA4D5C"/>
     <w:multiLevelType w:val="multilevel"/>
     <w:tmpl w:val="ECF03188"/>
@@ -17589,7 +18606,7 @@
       </w:rPr>
     </w:lvl>
   </w:abstractNum>
-  <w:abstractNum w:abstractNumId="46" w15:restartNumberingAfterBreak="0">
+  <w:abstractNum w:abstractNumId="47" w15:restartNumberingAfterBreak="0">
     <w:nsid w:val="66EC36E4"/>
     <w:multiLevelType w:val="multilevel"/>
     <w:tmpl w:val="158E39F4"/>
@@ -17702,7 +18719,7 @@
       </w:rPr>
     </w:lvl>
   </w:abstractNum>
-  <w:abstractNum w:abstractNumId="47" w15:restartNumberingAfterBreak="0">
+  <w:abstractNum w:abstractNumId="48" w15:restartNumberingAfterBreak="0">
     <w:nsid w:val="671C6910"/>
     <w:multiLevelType w:val="multilevel"/>
     <w:tmpl w:val="9A32F14C"/>
@@ -17815,7 +18832,7 @@
       </w:rPr>
     </w:lvl>
   </w:abstractNum>
-  <w:abstractNum w:abstractNumId="48" w15:restartNumberingAfterBreak="0">
+  <w:abstractNum w:abstractNumId="49" w15:restartNumberingAfterBreak="0">
     <w:nsid w:val="684157FC"/>
     <w:multiLevelType w:val="multilevel"/>
     <w:tmpl w:val="37B8F5DC"/>
@@ -17928,7 +18945,7 @@
       </w:rPr>
     </w:lvl>
   </w:abstractNum>
-  <w:abstractNum w:abstractNumId="49" w15:restartNumberingAfterBreak="0">
+  <w:abstractNum w:abstractNumId="50" w15:restartNumberingAfterBreak="0">
     <w:nsid w:val="6DF0610B"/>
     <w:multiLevelType w:val="multilevel"/>
     <w:tmpl w:val="74E4E798"/>
@@ -18041,7 +19058,7 @@
       </w:rPr>
     </w:lvl>
   </w:abstractNum>
-  <w:abstractNum w:abstractNumId="50" w15:restartNumberingAfterBreak="0">
+  <w:abstractNum w:abstractNumId="51" w15:restartNumberingAfterBreak="0">
     <w:nsid w:val="6E7707D4"/>
     <w:multiLevelType w:val="multilevel"/>
     <w:tmpl w:val="E702CE84"/>
@@ -18154,7 +19171,7 @@
       </w:rPr>
     </w:lvl>
   </w:abstractNum>
-  <w:abstractNum w:abstractNumId="51" w15:restartNumberingAfterBreak="0">
+  <w:abstractNum w:abstractNumId="52" w15:restartNumberingAfterBreak="0">
     <w:nsid w:val="6FC52C25"/>
     <w:multiLevelType w:val="multilevel"/>
     <w:tmpl w:val="A03EF1AE"/>
@@ -18267,7 +19284,7 @@
       </w:rPr>
     </w:lvl>
   </w:abstractNum>
-  <w:abstractNum w:abstractNumId="52" w15:restartNumberingAfterBreak="0">
+  <w:abstractNum w:abstractNumId="53" w15:restartNumberingAfterBreak="0">
     <w:nsid w:val="74E837C9"/>
     <w:multiLevelType w:val="multilevel"/>
     <w:tmpl w:val="D736B500"/>
@@ -18380,7 +19397,7 @@
       </w:rPr>
     </w:lvl>
   </w:abstractNum>
-  <w:abstractNum w:abstractNumId="53" w15:restartNumberingAfterBreak="0">
+  <w:abstractNum w:abstractNumId="54" w15:restartNumberingAfterBreak="0">
     <w:nsid w:val="7566192F"/>
     <w:multiLevelType w:val="multilevel"/>
     <w:tmpl w:val="C9EA9022"/>
@@ -18493,7 +19510,7 @@
       </w:rPr>
     </w:lvl>
   </w:abstractNum>
-  <w:abstractNum w:abstractNumId="54" w15:restartNumberingAfterBreak="0">
+  <w:abstractNum w:abstractNumId="55" w15:restartNumberingAfterBreak="0">
     <w:nsid w:val="75AE6D1F"/>
     <w:multiLevelType w:val="multilevel"/>
     <w:tmpl w:val="FAF64EE0"/>
@@ -18606,7 +19623,7 @@
       </w:rPr>
     </w:lvl>
   </w:abstractNum>
-  <w:abstractNum w:abstractNumId="55" w15:restartNumberingAfterBreak="0">
+  <w:abstractNum w:abstractNumId="56" w15:restartNumberingAfterBreak="0">
     <w:nsid w:val="78BF797D"/>
     <w:multiLevelType w:val="multilevel"/>
     <w:tmpl w:val="04C2C590"/>
@@ -18719,7 +19736,7 @@
       </w:rPr>
     </w:lvl>
   </w:abstractNum>
-  <w:abstractNum w:abstractNumId="56" w15:restartNumberingAfterBreak="0">
+  <w:abstractNum w:abstractNumId="57" w15:restartNumberingAfterBreak="0">
     <w:nsid w:val="7A2C4BE8"/>
     <w:multiLevelType w:val="hybridMultilevel"/>
     <w:tmpl w:val="EEFA74C8"/>
@@ -18832,7 +19849,7 @@
       </w:rPr>
     </w:lvl>
   </w:abstractNum>
-  <w:abstractNum w:abstractNumId="57" w15:restartNumberingAfterBreak="0">
+  <w:abstractNum w:abstractNumId="58" w15:restartNumberingAfterBreak="0">
     <w:nsid w:val="7BF24265"/>
     <w:multiLevelType w:val="multilevel"/>
     <w:tmpl w:val="C9F206BA"/>
@@ -18945,7 +19962,7 @@
       </w:rPr>
     </w:lvl>
   </w:abstractNum>
-  <w:abstractNum w:abstractNumId="58" w15:restartNumberingAfterBreak="0">
+  <w:abstractNum w:abstractNumId="59" w15:restartNumberingAfterBreak="0">
     <w:nsid w:val="7C103C97"/>
     <w:multiLevelType w:val="multilevel"/>
     <w:tmpl w:val="7DD6F7FA"/>
@@ -19058,7 +20075,7 @@
       </w:rPr>
     </w:lvl>
   </w:abstractNum>
-  <w:abstractNum w:abstractNumId="59" w15:restartNumberingAfterBreak="0">
+  <w:abstractNum w:abstractNumId="60" w15:restartNumberingAfterBreak="0">
     <w:nsid w:val="7CE81D04"/>
     <w:multiLevelType w:val="hybridMultilevel"/>
     <w:tmpl w:val="306E3890"/>
@@ -19171,7 +20188,7 @@
       </w:rPr>
     </w:lvl>
   </w:abstractNum>
-  <w:abstractNum w:abstractNumId="60" w15:restartNumberingAfterBreak="0">
+  <w:abstractNum w:abstractNumId="61" w15:restartNumberingAfterBreak="0">
     <w:nsid w:val="7E427A4E"/>
     <w:multiLevelType w:val="hybridMultilevel"/>
     <w:tmpl w:val="B20CF5B0"/>
@@ -19258,7 +20275,7 @@
     </w:lvl>
   </w:abstractNum>
   <w:num w:numId="1" w16cid:durableId="2134402997">
-    <w:abstractNumId w:val="50"/>
+    <w:abstractNumId w:val="51"/>
   </w:num>
   <w:num w:numId="2" w16cid:durableId="510680836">
     <w:abstractNumId w:val="0"/>
@@ -19270,52 +20287,52 @@
     <w:abstractNumId w:val="17"/>
   </w:num>
   <w:num w:numId="5" w16cid:durableId="2088842950">
-    <w:abstractNumId w:val="57"/>
+    <w:abstractNumId w:val="58"/>
   </w:num>
   <w:num w:numId="6" w16cid:durableId="547453762">
-    <w:abstractNumId w:val="53"/>
+    <w:abstractNumId w:val="54"/>
   </w:num>
   <w:num w:numId="7" w16cid:durableId="1825391210">
-    <w:abstractNumId w:val="48"/>
+    <w:abstractNumId w:val="49"/>
   </w:num>
   <w:num w:numId="8" w16cid:durableId="1883663821">
-    <w:abstractNumId w:val="39"/>
+    <w:abstractNumId w:val="40"/>
   </w:num>
   <w:num w:numId="9" w16cid:durableId="1936743261">
     <w:abstractNumId w:val="23"/>
   </w:num>
   <w:num w:numId="10" w16cid:durableId="846948263">
-    <w:abstractNumId w:val="36"/>
+    <w:abstractNumId w:val="37"/>
   </w:num>
   <w:num w:numId="11" w16cid:durableId="764302517">
-    <w:abstractNumId w:val="51"/>
+    <w:abstractNumId w:val="52"/>
   </w:num>
   <w:num w:numId="12" w16cid:durableId="796342095">
-    <w:abstractNumId w:val="52"/>
+    <w:abstractNumId w:val="53"/>
   </w:num>
   <w:num w:numId="13" w16cid:durableId="2024286502">
-    <w:abstractNumId w:val="33"/>
+    <w:abstractNumId w:val="34"/>
   </w:num>
   <w:num w:numId="14" w16cid:durableId="291400768">
+    <w:abstractNumId w:val="28"/>
+  </w:num>
+  <w:num w:numId="15" w16cid:durableId="73282694">
     <w:abstractNumId w:val="27"/>
   </w:num>
-  <w:num w:numId="15" w16cid:durableId="73282694">
-    <w:abstractNumId w:val="26"/>
-  </w:num>
   <w:num w:numId="16" w16cid:durableId="856886381">
-    <w:abstractNumId w:val="47"/>
+    <w:abstractNumId w:val="48"/>
   </w:num>
   <w:num w:numId="17" w16cid:durableId="1612055679">
     <w:abstractNumId w:val="14"/>
   </w:num>
   <w:num w:numId="18" w16cid:durableId="2080590033">
-    <w:abstractNumId w:val="35"/>
+    <w:abstractNumId w:val="36"/>
   </w:num>
   <w:num w:numId="19" w16cid:durableId="531840414">
-    <w:abstractNumId w:val="30"/>
+    <w:abstractNumId w:val="31"/>
   </w:num>
   <w:num w:numId="20" w16cid:durableId="1590582456">
-    <w:abstractNumId w:val="44"/>
+    <w:abstractNumId w:val="45"/>
   </w:num>
   <w:num w:numId="21" w16cid:durableId="862745815">
     <w:abstractNumId w:val="9"/>
@@ -19327,22 +20344,22 @@
     <w:abstractNumId w:val="21"/>
   </w:num>
   <w:num w:numId="24" w16cid:durableId="1567884487">
-    <w:abstractNumId w:val="37"/>
+    <w:abstractNumId w:val="38"/>
   </w:num>
   <w:num w:numId="25" w16cid:durableId="1498498280">
-    <w:abstractNumId w:val="38"/>
+    <w:abstractNumId w:val="39"/>
   </w:num>
   <w:num w:numId="26" w16cid:durableId="514804552">
-    <w:abstractNumId w:val="58"/>
+    <w:abstractNumId w:val="59"/>
   </w:num>
   <w:num w:numId="27" w16cid:durableId="1263025619">
     <w:abstractNumId w:val="5"/>
   </w:num>
   <w:num w:numId="28" w16cid:durableId="725571698">
-    <w:abstractNumId w:val="42"/>
+    <w:abstractNumId w:val="43"/>
   </w:num>
   <w:num w:numId="29" w16cid:durableId="1443644941">
-    <w:abstractNumId w:val="43"/>
+    <w:abstractNumId w:val="44"/>
   </w:num>
   <w:num w:numId="30" w16cid:durableId="1034572043">
     <w:abstractNumId w:val="10"/>
@@ -19354,16 +20371,16 @@
     <w:abstractNumId w:val="6"/>
   </w:num>
   <w:num w:numId="33" w16cid:durableId="380834370">
-    <w:abstractNumId w:val="46"/>
+    <w:abstractNumId w:val="47"/>
   </w:num>
   <w:num w:numId="34" w16cid:durableId="385571697">
     <w:abstractNumId w:val="7"/>
   </w:num>
   <w:num w:numId="35" w16cid:durableId="2076977034">
-    <w:abstractNumId w:val="45"/>
+    <w:abstractNumId w:val="46"/>
   </w:num>
   <w:num w:numId="36" w16cid:durableId="1307319752">
-    <w:abstractNumId w:val="41"/>
+    <w:abstractNumId w:val="42"/>
   </w:num>
   <w:num w:numId="37" w16cid:durableId="1167329741">
     <w:abstractNumId w:val="20"/>
@@ -19375,25 +20392,25 @@
     <w:abstractNumId w:val="8"/>
   </w:num>
   <w:num w:numId="40" w16cid:durableId="56365457">
-    <w:abstractNumId w:val="40"/>
+    <w:abstractNumId w:val="41"/>
   </w:num>
   <w:num w:numId="41" w16cid:durableId="1661931835">
-    <w:abstractNumId w:val="29"/>
+    <w:abstractNumId w:val="30"/>
   </w:num>
   <w:num w:numId="42" w16cid:durableId="1773865661">
     <w:abstractNumId w:val="24"/>
   </w:num>
   <w:num w:numId="43" w16cid:durableId="1982034831">
-    <w:abstractNumId w:val="25"/>
+    <w:abstractNumId w:val="26"/>
   </w:num>
   <w:num w:numId="44" w16cid:durableId="221914542">
     <w:abstractNumId w:val="13"/>
   </w:num>
   <w:num w:numId="45" w16cid:durableId="381638122">
-    <w:abstractNumId w:val="49"/>
+    <w:abstractNumId w:val="50"/>
   </w:num>
   <w:num w:numId="46" w16cid:durableId="1319461397">
-    <w:abstractNumId w:val="55"/>
+    <w:abstractNumId w:val="56"/>
   </w:num>
   <w:num w:numId="47" w16cid:durableId="584726249">
     <w:abstractNumId w:val="15"/>
@@ -19405,40 +20422,43 @@
     <w:abstractNumId w:val="11"/>
   </w:num>
   <w:num w:numId="50" w16cid:durableId="1045636441">
-    <w:abstractNumId w:val="32"/>
+    <w:abstractNumId w:val="33"/>
   </w:num>
   <w:num w:numId="51" w16cid:durableId="1967349920">
-    <w:abstractNumId w:val="34"/>
+    <w:abstractNumId w:val="35"/>
   </w:num>
   <w:num w:numId="52" w16cid:durableId="176383858">
     <w:abstractNumId w:val="12"/>
   </w:num>
   <w:num w:numId="53" w16cid:durableId="891620888">
-    <w:abstractNumId w:val="54"/>
+    <w:abstractNumId w:val="55"/>
   </w:num>
   <w:num w:numId="54" w16cid:durableId="1343968746">
     <w:abstractNumId w:val="3"/>
   </w:num>
   <w:num w:numId="55" w16cid:durableId="1966695380">
-    <w:abstractNumId w:val="60"/>
+    <w:abstractNumId w:val="61"/>
   </w:num>
   <w:num w:numId="56" w16cid:durableId="1052384882">
     <w:abstractNumId w:val="18"/>
   </w:num>
   <w:num w:numId="57" w16cid:durableId="1106849259">
-    <w:abstractNumId w:val="28"/>
+    <w:abstractNumId w:val="29"/>
   </w:num>
   <w:num w:numId="58" w16cid:durableId="1243755666">
-    <w:abstractNumId w:val="56"/>
+    <w:abstractNumId w:val="57"/>
   </w:num>
   <w:num w:numId="59" w16cid:durableId="844437256">
-    <w:abstractNumId w:val="31"/>
+    <w:abstractNumId w:val="32"/>
   </w:num>
   <w:num w:numId="60" w16cid:durableId="1525511198">
-    <w:abstractNumId w:val="59"/>
+    <w:abstractNumId w:val="60"/>
   </w:num>
   <w:num w:numId="61" w16cid:durableId="643319038">
     <w:abstractNumId w:val="2"/>
+  </w:num>
+  <w:num w:numId="62" w16cid:durableId="1670717706">
+    <w:abstractNumId w:val="25"/>
   </w:num>
 </w:numbering>
 </file>

</xml_diff>